<commit_message>
+ Finish [0047 - 全排列 II]
</commit_message>
<xml_diff>
--- a/高频代码题解.docx
+++ b/高频代码题解.docx
@@ -53,11 +53,6 @@
       </w:hyperlink>
     </w:p>
     <w:p>
-      <w:pPr>
-        <w:rPr>
-          <w:rFonts w:hint="eastAsia"/>
-        </w:rPr>
-      </w:pPr>
       <w:r>
         <w:rPr>
           <w:rFonts w:hint="eastAsia"/>
@@ -232,13 +227,7 @@
         </w:r>
       </w:hyperlink>
     </w:p>
-    <w:p>
-      <w:pPr>
-        <w:rPr>
-          <w:rFonts w:hint="eastAsia"/>
-        </w:rPr>
-      </w:pPr>
-    </w:p>
+    <w:p/>
     <w:p>
       <w:pPr>
         <w:pStyle w:val="3"/>
@@ -287,7 +276,6 @@
           <w:p>
             <w:pPr>
               <w:rPr>
-                <w:rFonts w:hint="eastAsia"/>
                 <w:b/>
                 <w:bCs/>
               </w:rPr>
@@ -344,11 +332,6 @@
             </w:tcBorders>
           </w:tcPr>
           <w:p>
-            <w:pPr>
-              <w:rPr>
-                <w:rFonts w:hint="eastAsia"/>
-              </w:rPr>
-            </w:pPr>
             <w:hyperlink r:id="rId11" w:history="1">
               <w:r>
                 <w:rPr>
@@ -1246,7 +1229,10 @@
               <w:t>false</w:t>
             </w:r>
             <w:r>
-              <w:t>); // true: in current; false: not in current</w:t>
+              <w:t xml:space="preserve">); </w:t>
+            </w:r>
+            <w:r>
+              <w:t>// true: in current; false: not in current</w:t>
             </w:r>
           </w:p>
           <w:p>
@@ -1346,9 +1332,6 @@
           <w:p>
             <w:pPr>
               <w:pStyle w:val="a"/>
-              <w:rPr>
-                <w:rFonts w:hint="eastAsia"/>
-              </w:rPr>
             </w:pPr>
           </w:p>
         </w:tc>
@@ -1389,7 +1372,6 @@
           <w:p>
             <w:pPr>
               <w:rPr>
-                <w:rFonts w:hint="eastAsia"/>
                 <w:b/>
                 <w:bCs/>
               </w:rPr>
@@ -1456,11 +1438,6 @@
             <w:tcW w:w="8296" w:type="dxa"/>
           </w:tcPr>
           <w:p>
-            <w:pPr>
-              <w:rPr>
-                <w:rFonts w:hint="eastAsia"/>
-              </w:rPr>
-            </w:pPr>
             <w:r>
               <w:t>https://leetcode-cn.com/submissions/detail/127482585/</w:t>
             </w:r>
@@ -2384,9 +2361,6 @@
     <w:p>
       <w:pPr>
         <w:pStyle w:val="1"/>
-        <w:rPr>
-          <w:rFonts w:hint="eastAsia"/>
-        </w:rPr>
       </w:pPr>
       <w:r>
         <w:rPr>
@@ -2442,6 +2416,12 @@
         <w:rPr>
           <w:rFonts w:hint="eastAsia"/>
         </w:rPr>
+        <w:t>若</w:t>
+      </w:r>
+      <w:r>
+        <w:rPr>
+          <w:rFonts w:hint="eastAsia"/>
+        </w:rPr>
         <w:t>visited[</w:t>
       </w:r>
       <w:proofErr w:type="spellStart"/>
@@ -2492,6 +2472,35 @@
           <w:rFonts w:hint="eastAsia"/>
         </w:rPr>
         <w:t>个数已经使用了；</w:t>
+      </w:r>
+      <w:r>
+        <w:rPr>
+          <w:rFonts w:hint="eastAsia"/>
+        </w:rPr>
+        <w:t>若</w:t>
+      </w:r>
+      <w:r>
+        <w:rPr>
+          <w:rFonts w:hint="eastAsia"/>
+        </w:rPr>
+        <w:t>vi</w:t>
+      </w:r>
+      <w:r>
+        <w:t>sited[</w:t>
+      </w:r>
+      <w:proofErr w:type="spellStart"/>
+      <w:r>
+        <w:t>i</w:t>
+      </w:r>
+      <w:proofErr w:type="spellEnd"/>
+      <w:r>
+        <w:t xml:space="preserve">] </w:t>
+      </w:r>
+      <w:r>
+        <w:rPr>
+          <w:rFonts w:hint="eastAsia"/>
+        </w:rPr>
+        <w:t>为</w:t>
       </w:r>
       <w:r>
         <w:rPr>
@@ -2558,21 +2567,10 @@
       </w:r>
       <w:r>
         <w:rPr>
+          <w:rStyle w:val="af3"/>
           <w:rFonts w:hint="eastAsia"/>
-          <w:b/>
-          <w:bCs/>
         </w:rPr>
-        <w:t>对原数组排序，保证相同数字都相邻，然后每次</w:t>
-      </w:r>
-      <w:bookmarkStart w:id="0" w:name="_GoBack"/>
-      <w:bookmarkEnd w:id="0"/>
-      <w:r>
-        <w:rPr>
-          <w:rFonts w:hint="eastAsia"/>
-          <w:b/>
-          <w:bCs/>
-        </w:rPr>
-        <w:t>填入的数一定是这个数所在重复数集合中「从左往右第一个未被填过的数字」，即如下的判断条件：</w:t>
+        <w:t>对原数组排序，保证相同数字都相邻，然后每次填入的数一定是这个数所在重复数集合中「从左往右第一个未被填过的数字」，即如下的判断条件：</w:t>
       </w:r>
     </w:p>
     <w:p>
@@ -2611,30 +2609,23 @@
         <w:t xml:space="preserve">] == </w:t>
       </w:r>
       <w:proofErr w:type="spellStart"/>
+      <w:r>
+        <w:t>nums</w:t>
+      </w:r>
+      <w:proofErr w:type="spellEnd"/>
+      <w:r>
+        <w:t>[i-1] &amp;</w:t>
+      </w:r>
       <w:proofErr w:type="gramStart"/>
       <w:r>
-        <w:t>nums</w:t>
-      </w:r>
-      <w:proofErr w:type="spellEnd"/>
-      <w:r>
-        <w:t>[</w:t>
-      </w:r>
-      <w:proofErr w:type="spellStart"/>
+        <w:t>&amp; !vis</w:t>
+      </w:r>
+      <w:r>
+        <w:t>ited</w:t>
+      </w:r>
       <w:proofErr w:type="gramEnd"/>
       <w:r>
-        <w:t>i</w:t>
-      </w:r>
-      <w:proofErr w:type="spellEnd"/>
-      <w:r>
-        <w:t xml:space="preserve"> - 1] &amp;&amp; !vis[</w:t>
-      </w:r>
-      <w:proofErr w:type="spellStart"/>
-      <w:r>
-        <w:t>i</w:t>
-      </w:r>
-      <w:proofErr w:type="spellEnd"/>
-      <w:r>
-        <w:t xml:space="preserve"> - 1]) {</w:t>
+        <w:t>[i-1]) {</w:t>
       </w:r>
     </w:p>
     <w:p>
@@ -2725,11 +2716,6 @@
       </w:r>
     </w:p>
     <w:p>
-      <w:pPr>
-        <w:rPr>
-          <w:rFonts w:hint="eastAsia"/>
-        </w:rPr>
-      </w:pPr>
       <w:r>
         <w:rPr>
           <w:rFonts w:hint="eastAsia"/>
@@ -2740,9 +2726,6 @@
     <w:p>
       <w:pPr>
         <w:pStyle w:val="1"/>
-        <w:rPr>
-          <w:rFonts w:hint="eastAsia"/>
-        </w:rPr>
       </w:pPr>
       <w:r>
         <w:rPr>
@@ -2798,9 +2781,6 @@
     <w:p>
       <w:pPr>
         <w:pStyle w:val="1"/>
-        <w:rPr>
-          <w:rFonts w:hint="eastAsia"/>
-        </w:rPr>
       </w:pPr>
       <w:r>
         <w:rPr>
@@ -2844,6 +2824,1402 @@
         </w:rPr>
         <w:t>。</w:t>
       </w:r>
+    </w:p>
+    <w:p>
+      <w:pPr>
+        <w:pStyle w:val="3"/>
+      </w:pPr>
+      <w:r>
+        <w:rPr>
+          <w:rFonts w:hint="eastAsia"/>
+        </w:rPr>
+        <w:t>代码</w:t>
+      </w:r>
+    </w:p>
+    <w:tbl>
+      <w:tblPr>
+        <w:tblStyle w:val="a8"/>
+        <w:tblW w:w="0" w:type="auto"/>
+        <w:tblInd w:w="284" w:type="dxa"/>
+        <w:tblLook w:val="04A0" w:firstRow="1" w:lastRow="0" w:firstColumn="1" w:lastColumn="0" w:noHBand="0" w:noVBand="1"/>
+      </w:tblPr>
+      <w:tblGrid>
+        <w:gridCol w:w="8012"/>
+      </w:tblGrid>
+      <w:tr>
+        <w:trPr>
+          <w:tblHeader/>
+        </w:trPr>
+        <w:tc>
+          <w:tcPr>
+            <w:tcW w:w="8296" w:type="dxa"/>
+          </w:tcPr>
+          <w:p>
+            <w:pPr>
+              <w:pStyle w:val="1"/>
+              <w:numPr>
+                <w:ilvl w:val="0"/>
+                <w:numId w:val="0"/>
+              </w:numPr>
+              <w:rPr>
+                <w:b/>
+                <w:bCs/>
+              </w:rPr>
+            </w:pPr>
+            <w:r>
+              <w:rPr>
+                <w:rFonts w:hint="eastAsia"/>
+                <w:b/>
+                <w:bCs/>
+              </w:rPr>
+              <w:t>0</w:t>
+            </w:r>
+            <w:r>
+              <w:rPr>
+                <w:b/>
+                <w:bCs/>
+              </w:rPr>
+              <w:t xml:space="preserve">047 </w:t>
+            </w:r>
+            <w:r>
+              <w:rPr>
+                <w:rFonts w:hint="eastAsia"/>
+                <w:b/>
+                <w:bCs/>
+              </w:rPr>
+              <w:t>全排列</w:t>
+            </w:r>
+            <w:r>
+              <w:rPr>
+                <w:rFonts w:hint="eastAsia"/>
+                <w:b/>
+                <w:bCs/>
+              </w:rPr>
+              <w:t xml:space="preserve"> </w:t>
+            </w:r>
+            <w:r>
+              <w:rPr>
+                <w:b/>
+                <w:bCs/>
+              </w:rPr>
+              <w:t>II.cpp</w:t>
+            </w:r>
+          </w:p>
+        </w:tc>
+      </w:tr>
+      <w:tr>
+        <w:tc>
+          <w:tcPr>
+            <w:tcW w:w="8296" w:type="dxa"/>
+          </w:tcPr>
+          <w:p>
+            <w:pPr>
+              <w:pStyle w:val="1"/>
+              <w:numPr>
+                <w:ilvl w:val="0"/>
+                <w:numId w:val="0"/>
+              </w:numPr>
+            </w:pPr>
+            <w:r>
+              <w:t>https://leetcode-cn.com/problems/permutations-ii/submissions/</w:t>
+            </w:r>
+          </w:p>
+        </w:tc>
+      </w:tr>
+      <w:tr>
+        <w:tc>
+          <w:tcPr>
+            <w:tcW w:w="8296" w:type="dxa"/>
+          </w:tcPr>
+          <w:p>
+            <w:pPr>
+              <w:pStyle w:val="a"/>
+              <w:numPr>
+                <w:ilvl w:val="0"/>
+                <w:numId w:val="43"/>
+              </w:numPr>
+            </w:pPr>
+            <w:r>
+              <w:t>/*</w:t>
+            </w:r>
+          </w:p>
+          <w:p>
+            <w:pPr>
+              <w:pStyle w:val="a"/>
+            </w:pPr>
+            <w:r>
+              <w:t xml:space="preserve">* </w:t>
+            </w:r>
+            <w:r>
+              <w:rPr>
+                <w:rFonts w:ascii="宋体" w:eastAsia="宋体" w:hAnsi="宋体" w:cs="宋体" w:hint="eastAsia"/>
+              </w:rPr>
+              <w:t>全排列</w:t>
+            </w:r>
+            <w:r>
+              <w:t xml:space="preserve"> II - </w:t>
+            </w:r>
+            <w:r>
+              <w:rPr>
+                <w:rFonts w:ascii="宋体" w:eastAsia="宋体" w:hAnsi="宋体" w:cs="宋体" w:hint="eastAsia"/>
+              </w:rPr>
+              <w:t>全排列</w:t>
+            </w:r>
+            <w:r>
+              <w:t xml:space="preserve"> II - </w:t>
+            </w:r>
+            <w:r>
+              <w:rPr>
+                <w:rFonts w:ascii="宋体" w:eastAsia="宋体" w:hAnsi="宋体" w:cs="宋体" w:hint="eastAsia"/>
+              </w:rPr>
+              <w:t>力扣（</w:t>
+            </w:r>
+            <w:proofErr w:type="spellStart"/>
+            <w:r>
+              <w:t>LeetCode</w:t>
+            </w:r>
+            <w:proofErr w:type="spellEnd"/>
+            <w:r>
+              <w:rPr>
+                <w:rFonts w:ascii="宋体" w:eastAsia="宋体" w:hAnsi="宋体" w:cs="宋体" w:hint="eastAsia"/>
+              </w:rPr>
+              <w:t>）</w:t>
+            </w:r>
+          </w:p>
+          <w:p>
+            <w:pPr>
+              <w:pStyle w:val="a"/>
+            </w:pPr>
+            <w:r>
+              <w:t xml:space="preserve">    * https://leetcode-cn.com/problems/permutations-ii/solution/quan-pai-lie-ii-by-leetcode-solution/</w:t>
+            </w:r>
+          </w:p>
+          <w:p>
+            <w:pPr>
+              <w:pStyle w:val="a"/>
+            </w:pPr>
+            <w:r>
+              <w:t>*/</w:t>
+            </w:r>
+          </w:p>
+          <w:p>
+            <w:pPr>
+              <w:pStyle w:val="a"/>
+            </w:pPr>
+            <w:r>
+              <w:rPr>
+                <w:color w:val="008000"/>
+              </w:rPr>
+              <w:t>class</w:t>
+            </w:r>
+            <w:r>
+              <w:t xml:space="preserve"> Solution {</w:t>
+            </w:r>
+          </w:p>
+          <w:p>
+            <w:pPr>
+              <w:pStyle w:val="a"/>
+            </w:pPr>
+            <w:r>
+              <w:t xml:space="preserve">    vector</w:t>
+            </w:r>
+            <w:r>
+              <w:rPr>
+                <w:color w:val="666666"/>
+              </w:rPr>
+              <w:t>&lt;</w:t>
+            </w:r>
+            <w:r>
+              <w:rPr>
+                <w:color w:val="B00040"/>
+              </w:rPr>
+              <w:t>int</w:t>
+            </w:r>
+            <w:r>
+              <w:rPr>
+                <w:color w:val="666666"/>
+              </w:rPr>
+              <w:t>&gt;</w:t>
+            </w:r>
+            <w:r>
+              <w:t xml:space="preserve"> </w:t>
+            </w:r>
+            <w:proofErr w:type="gramStart"/>
+            <w:r>
+              <w:t>visited;</w:t>
+            </w:r>
+            <w:proofErr w:type="gramEnd"/>
+          </w:p>
+          <w:p>
+            <w:pPr>
+              <w:pStyle w:val="a"/>
+            </w:pPr>
+            <w:r>
+              <w:t>public</w:t>
+            </w:r>
+            <w:r>
+              <w:rPr>
+                <w:color w:val="666666"/>
+              </w:rPr>
+              <w:t>:</w:t>
+            </w:r>
+          </w:p>
+          <w:p>
+            <w:pPr>
+              <w:pStyle w:val="a"/>
+            </w:pPr>
+            <w:r>
+              <w:t xml:space="preserve">    </w:t>
+            </w:r>
+            <w:proofErr w:type="gramStart"/>
+            <w:r>
+              <w:rPr>
+                <w:color w:val="B00040"/>
+              </w:rPr>
+              <w:t>void</w:t>
+            </w:r>
+            <w:proofErr w:type="gramEnd"/>
+            <w:r>
+              <w:t xml:space="preserve"> backtrack(vector</w:t>
+            </w:r>
+            <w:r>
+              <w:rPr>
+                <w:color w:val="666666"/>
+              </w:rPr>
+              <w:t>&lt;</w:t>
+            </w:r>
+            <w:r>
+              <w:rPr>
+                <w:color w:val="B00040"/>
+              </w:rPr>
+              <w:t>int</w:t>
+            </w:r>
+            <w:r>
+              <w:rPr>
+                <w:color w:val="666666"/>
+              </w:rPr>
+              <w:t>&gt;</w:t>
+            </w:r>
+            <w:r>
+              <w:t xml:space="preserve"> </w:t>
+            </w:r>
+            <w:r>
+              <w:rPr>
+                <w:color w:val="666666"/>
+              </w:rPr>
+              <w:t>&amp;</w:t>
+            </w:r>
+            <w:proofErr w:type="spellStart"/>
+            <w:r>
+              <w:t>nums</w:t>
+            </w:r>
+            <w:proofErr w:type="spellEnd"/>
+            <w:r>
+              <w:t>, vector</w:t>
+            </w:r>
+            <w:r>
+              <w:rPr>
+                <w:color w:val="666666"/>
+              </w:rPr>
+              <w:t>&lt;</w:t>
+            </w:r>
+            <w:r>
+              <w:t>vector</w:t>
+            </w:r>
+            <w:r>
+              <w:rPr>
+                <w:color w:val="666666"/>
+              </w:rPr>
+              <w:t>&lt;</w:t>
+            </w:r>
+            <w:r>
+              <w:rPr>
+                <w:color w:val="B00040"/>
+              </w:rPr>
+              <w:t>int</w:t>
+            </w:r>
+            <w:r>
+              <w:rPr>
+                <w:color w:val="666666"/>
+              </w:rPr>
+              <w:t>&gt;&gt;</w:t>
+            </w:r>
+            <w:r>
+              <w:t xml:space="preserve"> </w:t>
+            </w:r>
+            <w:r>
+              <w:rPr>
+                <w:color w:val="666666"/>
+              </w:rPr>
+              <w:t>&amp;</w:t>
+            </w:r>
+            <w:r>
+              <w:t xml:space="preserve">res, </w:t>
+            </w:r>
+            <w:r>
+              <w:rPr>
+                <w:color w:val="B00040"/>
+              </w:rPr>
+              <w:t>int</w:t>
+            </w:r>
+            <w:r>
+              <w:t xml:space="preserve"> </w:t>
+            </w:r>
+            <w:proofErr w:type="spellStart"/>
+            <w:r>
+              <w:t>idx</w:t>
+            </w:r>
+            <w:proofErr w:type="spellEnd"/>
+            <w:r>
+              <w:t>, vector</w:t>
+            </w:r>
+            <w:r>
+              <w:rPr>
+                <w:color w:val="666666"/>
+              </w:rPr>
+              <w:t>&lt;</w:t>
+            </w:r>
+            <w:r>
+              <w:rPr>
+                <w:color w:val="B00040"/>
+              </w:rPr>
+              <w:t>int</w:t>
+            </w:r>
+            <w:r>
+              <w:rPr>
+                <w:color w:val="666666"/>
+              </w:rPr>
+              <w:t>&gt;</w:t>
+            </w:r>
+            <w:r>
+              <w:t xml:space="preserve"> </w:t>
+            </w:r>
+            <w:r>
+              <w:rPr>
+                <w:color w:val="666666"/>
+              </w:rPr>
+              <w:t>&amp;</w:t>
+            </w:r>
+            <w:r>
+              <w:t>current) {</w:t>
+            </w:r>
+          </w:p>
+          <w:p>
+            <w:pPr>
+              <w:pStyle w:val="a"/>
+            </w:pPr>
+            <w:r>
+              <w:t xml:space="preserve">        </w:t>
+            </w:r>
+            <w:r>
+              <w:rPr>
+                <w:b/>
+                <w:color w:val="008000"/>
+              </w:rPr>
+              <w:t>if</w:t>
+            </w:r>
+            <w:r>
+              <w:t xml:space="preserve"> (</w:t>
+            </w:r>
+            <w:proofErr w:type="spellStart"/>
+            <w:r>
+              <w:t>idx</w:t>
+            </w:r>
+            <w:proofErr w:type="spellEnd"/>
+            <w:r>
+              <w:rPr>
+                <w:color w:val="666666"/>
+              </w:rPr>
+              <w:t>==</w:t>
+            </w:r>
+            <w:proofErr w:type="spellStart"/>
+            <w:proofErr w:type="gramStart"/>
+            <w:r>
+              <w:t>nums.size</w:t>
+            </w:r>
+            <w:proofErr w:type="spellEnd"/>
+            <w:proofErr w:type="gramEnd"/>
+            <w:r>
+              <w:t>()) {</w:t>
+            </w:r>
+          </w:p>
+          <w:p>
+            <w:pPr>
+              <w:pStyle w:val="a"/>
+            </w:pPr>
+            <w:r>
+              <w:t xml:space="preserve">            </w:t>
+            </w:r>
+            <w:proofErr w:type="spellStart"/>
+            <w:proofErr w:type="gramStart"/>
+            <w:r>
+              <w:t>res.emplace</w:t>
+            </w:r>
+            <w:proofErr w:type="gramEnd"/>
+            <w:r>
+              <w:t>_back</w:t>
+            </w:r>
+            <w:proofErr w:type="spellEnd"/>
+            <w:r>
+              <w:t>(current);</w:t>
+            </w:r>
+          </w:p>
+          <w:p>
+            <w:pPr>
+              <w:pStyle w:val="a"/>
+            </w:pPr>
+            <w:r>
+              <w:t xml:space="preserve">            </w:t>
+            </w:r>
+            <w:r>
+              <w:t xml:space="preserve">// * C++ STL vector </w:t>
+            </w:r>
+            <w:r>
+              <w:rPr>
+                <w:rFonts w:ascii="宋体" w:eastAsia="宋体" w:hAnsi="宋体" w:cs="宋体" w:hint="eastAsia"/>
+              </w:rPr>
+              <w:t>添加元素（</w:t>
+            </w:r>
+            <w:proofErr w:type="spellStart"/>
+            <w:r>
+              <w:t>push_back</w:t>
+            </w:r>
+            <w:proofErr w:type="spellEnd"/>
+            <w:r>
+              <w:t>()</w:t>
+            </w:r>
+            <w:r>
+              <w:rPr>
+                <w:rFonts w:ascii="宋体" w:eastAsia="宋体" w:hAnsi="宋体" w:cs="宋体" w:hint="eastAsia"/>
+              </w:rPr>
+              <w:t>和</w:t>
+            </w:r>
+            <w:proofErr w:type="spellStart"/>
+            <w:r>
+              <w:t>emplace_back</w:t>
+            </w:r>
+            <w:proofErr w:type="spellEnd"/>
+            <w:r>
+              <w:t>()</w:t>
+            </w:r>
+            <w:r>
+              <w:rPr>
+                <w:rFonts w:ascii="宋体" w:eastAsia="宋体" w:hAnsi="宋体" w:cs="宋体" w:hint="eastAsia"/>
+              </w:rPr>
+              <w:t>）详解</w:t>
+            </w:r>
+          </w:p>
+          <w:p>
+            <w:pPr>
+              <w:pStyle w:val="a"/>
+            </w:pPr>
+            <w:r>
+              <w:t xml:space="preserve">            //   * http://c.biancheng.net/view/6826.html</w:t>
+            </w:r>
+          </w:p>
+          <w:p>
+            <w:pPr>
+              <w:pStyle w:val="a"/>
+            </w:pPr>
+            <w:r>
+              <w:t xml:space="preserve">            // </w:t>
+            </w:r>
+            <w:proofErr w:type="spellStart"/>
+            <w:r>
+              <w:t>push_back</w:t>
+            </w:r>
+            <w:proofErr w:type="spellEnd"/>
+            <w:r>
+              <w:t xml:space="preserve">() </w:t>
+            </w:r>
+            <w:r>
+              <w:rPr>
+                <w:rFonts w:ascii="宋体" w:eastAsia="宋体" w:hAnsi="宋体" w:cs="宋体" w:hint="eastAsia"/>
+              </w:rPr>
+              <w:t>向容器尾部添加元素时，首先会创建这个元素，然后再将这个元素拷贝或者移动到容器中（如果是拷贝的话，事后会自行销毁先前创建的这个元素）；</w:t>
+            </w:r>
+          </w:p>
+          <w:p>
+            <w:pPr>
+              <w:pStyle w:val="a"/>
+            </w:pPr>
+            <w:r>
+              <w:t xml:space="preserve">            // </w:t>
+            </w:r>
+            <w:r>
+              <w:rPr>
+                <w:rFonts w:ascii="宋体" w:eastAsia="宋体" w:hAnsi="宋体" w:cs="宋体" w:hint="eastAsia"/>
+              </w:rPr>
+              <w:t>而</w:t>
+            </w:r>
+            <w:r>
+              <w:t xml:space="preserve"> </w:t>
+            </w:r>
+            <w:proofErr w:type="spellStart"/>
+            <w:r>
+              <w:t>emplace_back</w:t>
+            </w:r>
+            <w:proofErr w:type="spellEnd"/>
+            <w:r>
+              <w:t xml:space="preserve">() </w:t>
+            </w:r>
+            <w:r>
+              <w:rPr>
+                <w:rFonts w:ascii="宋体" w:eastAsia="宋体" w:hAnsi="宋体" w:cs="宋体" w:hint="eastAsia"/>
+              </w:rPr>
+              <w:t>在实现时，则是直接在容器尾部创建这个元素，省去了拷贝或移动元素的过程。</w:t>
+            </w:r>
+          </w:p>
+          <w:p>
+            <w:pPr>
+              <w:pStyle w:val="a"/>
+            </w:pPr>
+            <w:r>
+              <w:lastRenderedPageBreak/>
+              <w:t xml:space="preserve">            </w:t>
+            </w:r>
+            <w:proofErr w:type="gramStart"/>
+            <w:r>
+              <w:rPr>
+                <w:b/>
+                <w:color w:val="008000"/>
+              </w:rPr>
+              <w:t>return</w:t>
+            </w:r>
+            <w:r>
+              <w:t xml:space="preserve"> ;</w:t>
+            </w:r>
+            <w:proofErr w:type="gramEnd"/>
+          </w:p>
+          <w:p>
+            <w:pPr>
+              <w:pStyle w:val="a"/>
+            </w:pPr>
+            <w:r>
+              <w:t xml:space="preserve">        }</w:t>
+            </w:r>
+          </w:p>
+          <w:p>
+            <w:pPr>
+              <w:pStyle w:val="a"/>
+            </w:pPr>
+          </w:p>
+          <w:p>
+            <w:pPr>
+              <w:pStyle w:val="a"/>
+            </w:pPr>
+            <w:r>
+              <w:t xml:space="preserve">        </w:t>
+            </w:r>
+            <w:r>
+              <w:rPr>
+                <w:b/>
+                <w:color w:val="008000"/>
+              </w:rPr>
+              <w:t>for</w:t>
+            </w:r>
+            <w:r>
+              <w:t xml:space="preserve"> (</w:t>
+            </w:r>
+            <w:r>
+              <w:rPr>
+                <w:color w:val="B00040"/>
+              </w:rPr>
+              <w:t>int</w:t>
+            </w:r>
+            <w:r>
+              <w:t xml:space="preserve"> </w:t>
+            </w:r>
+            <w:proofErr w:type="spellStart"/>
+            <w:r>
+              <w:t>i</w:t>
+            </w:r>
+            <w:proofErr w:type="spellEnd"/>
+            <w:r>
+              <w:rPr>
+                <w:color w:val="666666"/>
+              </w:rPr>
+              <w:t>=0</w:t>
+            </w:r>
+            <w:r>
+              <w:t xml:space="preserve">; </w:t>
+            </w:r>
+            <w:proofErr w:type="spellStart"/>
+            <w:r>
+              <w:t>i</w:t>
+            </w:r>
+            <w:proofErr w:type="spellEnd"/>
+            <w:r>
+              <w:rPr>
+                <w:color w:val="666666"/>
+              </w:rPr>
+              <w:t>&lt;</w:t>
+            </w:r>
+            <w:proofErr w:type="spellStart"/>
+            <w:proofErr w:type="gramStart"/>
+            <w:r>
+              <w:t>nums.size</w:t>
+            </w:r>
+            <w:proofErr w:type="spellEnd"/>
+            <w:proofErr w:type="gramEnd"/>
+            <w:r>
+              <w:t xml:space="preserve">(); </w:t>
+            </w:r>
+            <w:r>
+              <w:rPr>
+                <w:color w:val="666666"/>
+              </w:rPr>
+              <w:t>++</w:t>
+            </w:r>
+            <w:proofErr w:type="spellStart"/>
+            <w:r>
+              <w:t>i</w:t>
+            </w:r>
+            <w:proofErr w:type="spellEnd"/>
+            <w:r>
+              <w:t>) {</w:t>
+            </w:r>
+          </w:p>
+          <w:p>
+            <w:pPr>
+              <w:pStyle w:val="a"/>
+            </w:pPr>
+            <w:r>
+              <w:t xml:space="preserve">            </w:t>
+            </w:r>
+            <w:r>
+              <w:t xml:space="preserve">// </w:t>
+            </w:r>
+            <w:r>
+              <w:rPr>
+                <w:rFonts w:ascii="宋体" w:eastAsia="宋体" w:hAnsi="宋体" w:cs="宋体" w:hint="eastAsia"/>
+              </w:rPr>
+              <w:t>哪些情况不取当前的元素：</w:t>
+            </w:r>
+          </w:p>
+          <w:p>
+            <w:pPr>
+              <w:pStyle w:val="a"/>
+            </w:pPr>
+            <w:r>
+              <w:t xml:space="preserve">            // 1. </w:t>
+            </w:r>
+            <w:r>
+              <w:rPr>
+                <w:rFonts w:ascii="宋体" w:eastAsia="宋体" w:hAnsi="宋体" w:cs="宋体" w:hint="eastAsia"/>
+              </w:rPr>
+              <w:t>已经访问过</w:t>
+            </w:r>
+            <w:r>
+              <w:t>/</w:t>
+            </w:r>
+            <w:r>
+              <w:rPr>
+                <w:rFonts w:ascii="宋体" w:eastAsia="宋体" w:hAnsi="宋体" w:cs="宋体" w:hint="eastAsia"/>
+              </w:rPr>
+              <w:t>在当前路径数组中</w:t>
+            </w:r>
+          </w:p>
+          <w:p>
+            <w:pPr>
+              <w:pStyle w:val="a"/>
+            </w:pPr>
+            <w:r>
+              <w:t xml:space="preserve">            // 2. </w:t>
+            </w:r>
+            <w:r>
+              <w:rPr>
+                <w:rFonts w:ascii="宋体" w:eastAsia="宋体" w:hAnsi="宋体" w:cs="宋体" w:hint="eastAsia"/>
+              </w:rPr>
+              <w:t>和前一个数相等，且前一个数未被填过（表明该数不是第一个未填的数，故仍然跳过）</w:t>
+            </w:r>
+          </w:p>
+          <w:p>
+            <w:pPr>
+              <w:pStyle w:val="a"/>
+            </w:pPr>
+            <w:r>
+              <w:t xml:space="preserve">            //    </w:t>
+            </w:r>
+            <w:r>
+              <w:rPr>
+                <w:rFonts w:ascii="宋体" w:eastAsia="宋体" w:hAnsi="宋体" w:cs="宋体" w:hint="eastAsia"/>
+              </w:rPr>
+              <w:t>反过来理解，如果前一个相等的数已经被填过，那么此时就可以插入这后一个相等的数了，</w:t>
+            </w:r>
+          </w:p>
+          <w:p>
+            <w:pPr>
+              <w:pStyle w:val="a"/>
+            </w:pPr>
+            <w:r>
+              <w:t xml:space="preserve">            //    </w:t>
+            </w:r>
+            <w:r>
+              <w:rPr>
+                <w:rFonts w:ascii="宋体" w:eastAsia="宋体" w:hAnsi="宋体" w:cs="宋体" w:hint="eastAsia"/>
+              </w:rPr>
+              <w:t>因为我们在上一层嵌套中，已经保证前一个数当时是第一个未被填过的数了</w:t>
+            </w:r>
+          </w:p>
+          <w:p>
+            <w:pPr>
+              <w:pStyle w:val="a"/>
+            </w:pPr>
+            <w:r>
+              <w:t xml:space="preserve">            //    </w:t>
+            </w:r>
+            <w:r>
+              <w:rPr>
+                <w:rFonts w:ascii="宋体" w:eastAsia="宋体" w:hAnsi="宋体" w:cs="宋体" w:hint="eastAsia"/>
+              </w:rPr>
+              <w:t>此时意味着我们在当前路径数组中存在多个相等的数了</w:t>
+            </w:r>
+          </w:p>
+          <w:p>
+            <w:pPr>
+              <w:pStyle w:val="a"/>
+            </w:pPr>
+            <w:r>
+              <w:t xml:space="preserve">            </w:t>
+            </w:r>
+            <w:r>
+              <w:rPr>
+                <w:b/>
+                <w:color w:val="008000"/>
+              </w:rPr>
+              <w:t>if</w:t>
+            </w:r>
+            <w:r>
+              <w:t xml:space="preserve"> (visited[</w:t>
+            </w:r>
+            <w:proofErr w:type="spellStart"/>
+            <w:r>
+              <w:t>i</w:t>
+            </w:r>
+            <w:proofErr w:type="spellEnd"/>
+            <w:r>
+              <w:t xml:space="preserve">] </w:t>
+            </w:r>
+            <w:r>
+              <w:rPr>
+                <w:color w:val="666666"/>
+              </w:rPr>
+              <w:t>||</w:t>
+            </w:r>
+            <w:r>
+              <w:t xml:space="preserve"> (</w:t>
+            </w:r>
+            <w:proofErr w:type="spellStart"/>
+            <w:r>
+              <w:t>i</w:t>
+            </w:r>
+            <w:proofErr w:type="spellEnd"/>
+            <w:r>
+              <w:rPr>
+                <w:color w:val="666666"/>
+              </w:rPr>
+              <w:t>&gt;0</w:t>
+            </w:r>
+            <w:r>
+              <w:t xml:space="preserve"> </w:t>
+            </w:r>
+            <w:r>
+              <w:rPr>
+                <w:color w:val="666666"/>
+              </w:rPr>
+              <w:t>&amp;&amp;</w:t>
+            </w:r>
+            <w:r>
+              <w:t xml:space="preserve"> </w:t>
+            </w:r>
+            <w:proofErr w:type="spellStart"/>
+            <w:r>
+              <w:t>nums</w:t>
+            </w:r>
+            <w:proofErr w:type="spellEnd"/>
+            <w:r>
+              <w:t>[</w:t>
+            </w:r>
+            <w:proofErr w:type="spellStart"/>
+            <w:r>
+              <w:t>i</w:t>
+            </w:r>
+            <w:proofErr w:type="spellEnd"/>
+            <w:r>
+              <w:t>]</w:t>
+            </w:r>
+            <w:r>
+              <w:rPr>
+                <w:color w:val="666666"/>
+              </w:rPr>
+              <w:t>==</w:t>
+            </w:r>
+            <w:proofErr w:type="spellStart"/>
+            <w:r>
+              <w:t>nums</w:t>
+            </w:r>
+            <w:proofErr w:type="spellEnd"/>
+            <w:r>
+              <w:t>[i</w:t>
+            </w:r>
+            <w:r>
+              <w:rPr>
+                <w:color w:val="666666"/>
+              </w:rPr>
+              <w:t>-1</w:t>
+            </w:r>
+            <w:r>
+              <w:t xml:space="preserve">] </w:t>
+            </w:r>
+            <w:r>
+              <w:rPr>
+                <w:color w:val="666666"/>
+              </w:rPr>
+              <w:t>&amp;</w:t>
+            </w:r>
+            <w:proofErr w:type="gramStart"/>
+            <w:r>
+              <w:rPr>
+                <w:color w:val="666666"/>
+              </w:rPr>
+              <w:t>&amp;</w:t>
+            </w:r>
+            <w:r>
+              <w:t xml:space="preserve"> </w:t>
+            </w:r>
+            <w:r>
+              <w:rPr>
+                <w:color w:val="666666"/>
+              </w:rPr>
+              <w:t>!</w:t>
+            </w:r>
+            <w:r>
+              <w:t>visited</w:t>
+            </w:r>
+            <w:proofErr w:type="gramEnd"/>
+            <w:r>
+              <w:t>[i</w:t>
+            </w:r>
+            <w:r>
+              <w:rPr>
+                <w:color w:val="666666"/>
+              </w:rPr>
+              <w:t>-1</w:t>
+            </w:r>
+            <w:r>
+              <w:t>]))</w:t>
+            </w:r>
+          </w:p>
+          <w:p>
+            <w:pPr>
+              <w:pStyle w:val="a"/>
+            </w:pPr>
+            <w:r>
+              <w:t xml:space="preserve">                </w:t>
+            </w:r>
+            <w:proofErr w:type="gramStart"/>
+            <w:r>
+              <w:rPr>
+                <w:b/>
+                <w:color w:val="008000"/>
+              </w:rPr>
+              <w:t>continue</w:t>
+            </w:r>
+            <w:r>
+              <w:t>;</w:t>
+            </w:r>
+            <w:proofErr w:type="gramEnd"/>
+          </w:p>
+          <w:p>
+            <w:pPr>
+              <w:pStyle w:val="a"/>
+            </w:pPr>
+            <w:r>
+              <w:t xml:space="preserve">            </w:t>
+            </w:r>
+            <w:proofErr w:type="spellStart"/>
+            <w:proofErr w:type="gramStart"/>
+            <w:r>
+              <w:t>current.emplace</w:t>
+            </w:r>
+            <w:proofErr w:type="gramEnd"/>
+            <w:r>
+              <w:t>_back</w:t>
+            </w:r>
+            <w:proofErr w:type="spellEnd"/>
+            <w:r>
+              <w:t>(</w:t>
+            </w:r>
+            <w:proofErr w:type="spellStart"/>
+            <w:r>
+              <w:t>nums</w:t>
+            </w:r>
+            <w:proofErr w:type="spellEnd"/>
+            <w:r>
+              <w:t>[</w:t>
+            </w:r>
+            <w:proofErr w:type="spellStart"/>
+            <w:r>
+              <w:t>i</w:t>
+            </w:r>
+            <w:proofErr w:type="spellEnd"/>
+            <w:r>
+              <w:t>]);</w:t>
+            </w:r>
+          </w:p>
+          <w:p>
+            <w:pPr>
+              <w:pStyle w:val="a"/>
+            </w:pPr>
+            <w:r>
+              <w:t xml:space="preserve">            visited[</w:t>
+            </w:r>
+            <w:proofErr w:type="spellStart"/>
+            <w:r>
+              <w:t>i</w:t>
+            </w:r>
+            <w:proofErr w:type="spellEnd"/>
+            <w:r>
+              <w:t xml:space="preserve">] </w:t>
+            </w:r>
+            <w:r>
+              <w:rPr>
+                <w:color w:val="666666"/>
+              </w:rPr>
+              <w:t>=</w:t>
+            </w:r>
+            <w:r>
+              <w:t xml:space="preserve"> </w:t>
+            </w:r>
+            <w:proofErr w:type="gramStart"/>
+            <w:r>
+              <w:rPr>
+                <w:color w:val="008000"/>
+              </w:rPr>
+              <w:t>true</w:t>
+            </w:r>
+            <w:r>
+              <w:t>;</w:t>
+            </w:r>
+            <w:proofErr w:type="gramEnd"/>
+          </w:p>
+          <w:p>
+            <w:pPr>
+              <w:pStyle w:val="a"/>
+            </w:pPr>
+            <w:r>
+              <w:t xml:space="preserve">            </w:t>
+            </w:r>
+            <w:proofErr w:type="gramStart"/>
+            <w:r>
+              <w:t>backtrack(</w:t>
+            </w:r>
+            <w:proofErr w:type="spellStart"/>
+            <w:proofErr w:type="gramEnd"/>
+            <w:r>
+              <w:t>nums</w:t>
+            </w:r>
+            <w:proofErr w:type="spellEnd"/>
+            <w:r>
+              <w:t>, res, idx</w:t>
+            </w:r>
+            <w:r>
+              <w:rPr>
+                <w:color w:val="666666"/>
+              </w:rPr>
+              <w:t>+1</w:t>
+            </w:r>
+            <w:r>
+              <w:t>, current);</w:t>
+            </w:r>
+          </w:p>
+          <w:p>
+            <w:pPr>
+              <w:pStyle w:val="a"/>
+            </w:pPr>
+            <w:r>
+              <w:t xml:space="preserve">            visited[</w:t>
+            </w:r>
+            <w:proofErr w:type="spellStart"/>
+            <w:r>
+              <w:t>i</w:t>
+            </w:r>
+            <w:proofErr w:type="spellEnd"/>
+            <w:r>
+              <w:t xml:space="preserve">] </w:t>
+            </w:r>
+            <w:r>
+              <w:rPr>
+                <w:color w:val="666666"/>
+              </w:rPr>
+              <w:t>=</w:t>
+            </w:r>
+            <w:r>
+              <w:t xml:space="preserve"> </w:t>
+            </w:r>
+            <w:proofErr w:type="gramStart"/>
+            <w:r>
+              <w:rPr>
+                <w:color w:val="008000"/>
+              </w:rPr>
+              <w:t>false</w:t>
+            </w:r>
+            <w:r>
+              <w:t>;</w:t>
+            </w:r>
+            <w:proofErr w:type="gramEnd"/>
+          </w:p>
+          <w:p>
+            <w:pPr>
+              <w:pStyle w:val="a"/>
+            </w:pPr>
+            <w:r>
+              <w:t xml:space="preserve">            </w:t>
+            </w:r>
+            <w:proofErr w:type="spellStart"/>
+            <w:r>
+              <w:t>current.pop_</w:t>
+            </w:r>
+            <w:proofErr w:type="gramStart"/>
+            <w:r>
+              <w:t>back</w:t>
+            </w:r>
+            <w:proofErr w:type="spellEnd"/>
+            <w:r>
+              <w:t>(</w:t>
+            </w:r>
+            <w:proofErr w:type="gramEnd"/>
+            <w:r>
+              <w:t>);</w:t>
+            </w:r>
+          </w:p>
+          <w:p>
+            <w:pPr>
+              <w:pStyle w:val="a"/>
+            </w:pPr>
+            <w:r>
+              <w:t xml:space="preserve">        }</w:t>
+            </w:r>
+          </w:p>
+          <w:p>
+            <w:pPr>
+              <w:pStyle w:val="a"/>
+            </w:pPr>
+            <w:r>
+              <w:t xml:space="preserve">    }</w:t>
+            </w:r>
+          </w:p>
+          <w:p>
+            <w:pPr>
+              <w:pStyle w:val="a"/>
+            </w:pPr>
+          </w:p>
+          <w:p>
+            <w:pPr>
+              <w:pStyle w:val="a"/>
+            </w:pPr>
+            <w:r>
+              <w:t xml:space="preserve">    vector</w:t>
+            </w:r>
+            <w:r>
+              <w:rPr>
+                <w:color w:val="666666"/>
+              </w:rPr>
+              <w:t>&lt;</w:t>
+            </w:r>
+            <w:r>
+              <w:t>vector</w:t>
+            </w:r>
+            <w:r>
+              <w:rPr>
+                <w:color w:val="666666"/>
+              </w:rPr>
+              <w:t>&lt;</w:t>
+            </w:r>
+            <w:r>
+              <w:rPr>
+                <w:color w:val="B00040"/>
+              </w:rPr>
+              <w:t>int</w:t>
+            </w:r>
+            <w:r>
+              <w:rPr>
+                <w:color w:val="666666"/>
+              </w:rPr>
+              <w:t>&gt;&gt;</w:t>
+            </w:r>
+            <w:r>
+              <w:t xml:space="preserve"> </w:t>
+            </w:r>
+            <w:proofErr w:type="spellStart"/>
+            <w:r>
+              <w:t>permuteUnique</w:t>
+            </w:r>
+            <w:proofErr w:type="spellEnd"/>
+            <w:r>
+              <w:t>(vector</w:t>
+            </w:r>
+            <w:r>
+              <w:rPr>
+                <w:color w:val="666666"/>
+              </w:rPr>
+              <w:t>&lt;</w:t>
+            </w:r>
+            <w:r>
+              <w:rPr>
+                <w:color w:val="B00040"/>
+              </w:rPr>
+              <w:t>int</w:t>
+            </w:r>
+            <w:r>
+              <w:rPr>
+                <w:color w:val="666666"/>
+              </w:rPr>
+              <w:t>&gt;&amp;</w:t>
+            </w:r>
+            <w:r>
+              <w:t xml:space="preserve"> </w:t>
+            </w:r>
+            <w:proofErr w:type="spellStart"/>
+            <w:r>
+              <w:t>nums</w:t>
+            </w:r>
+            <w:proofErr w:type="spellEnd"/>
+            <w:r>
+              <w:t>) {</w:t>
+            </w:r>
+          </w:p>
+          <w:p>
+            <w:pPr>
+              <w:pStyle w:val="a"/>
+            </w:pPr>
+            <w:r>
+              <w:t xml:space="preserve">        vector</w:t>
+            </w:r>
+            <w:r>
+              <w:rPr>
+                <w:color w:val="666666"/>
+              </w:rPr>
+              <w:t>&lt;</w:t>
+            </w:r>
+            <w:r>
+              <w:t>vector</w:t>
+            </w:r>
+            <w:r>
+              <w:rPr>
+                <w:color w:val="666666"/>
+              </w:rPr>
+              <w:t>&lt;</w:t>
+            </w:r>
+            <w:r>
+              <w:rPr>
+                <w:color w:val="B00040"/>
+              </w:rPr>
+              <w:t>int</w:t>
+            </w:r>
+            <w:r>
+              <w:rPr>
+                <w:color w:val="666666"/>
+              </w:rPr>
+              <w:t>&gt;&gt;</w:t>
+            </w:r>
+            <w:r>
+              <w:t xml:space="preserve"> </w:t>
+            </w:r>
+            <w:proofErr w:type="gramStart"/>
+            <w:r>
+              <w:t>res;</w:t>
+            </w:r>
+            <w:proofErr w:type="gramEnd"/>
+          </w:p>
+          <w:p>
+            <w:pPr>
+              <w:pStyle w:val="a"/>
+            </w:pPr>
+            <w:r>
+              <w:t xml:space="preserve">        vector</w:t>
+            </w:r>
+            <w:r>
+              <w:rPr>
+                <w:color w:val="666666"/>
+              </w:rPr>
+              <w:t>&lt;</w:t>
+            </w:r>
+            <w:r>
+              <w:rPr>
+                <w:color w:val="B00040"/>
+              </w:rPr>
+              <w:t>int</w:t>
+            </w:r>
+            <w:r>
+              <w:rPr>
+                <w:color w:val="666666"/>
+              </w:rPr>
+              <w:t>&gt;</w:t>
+            </w:r>
+            <w:r>
+              <w:t xml:space="preserve"> </w:t>
+            </w:r>
+            <w:proofErr w:type="gramStart"/>
+            <w:r>
+              <w:t>current;</w:t>
+            </w:r>
+            <w:proofErr w:type="gramEnd"/>
+          </w:p>
+          <w:p>
+            <w:pPr>
+              <w:pStyle w:val="a"/>
+            </w:pPr>
+            <w:r>
+              <w:t xml:space="preserve">        </w:t>
+            </w:r>
+            <w:proofErr w:type="spellStart"/>
+            <w:proofErr w:type="gramStart"/>
+            <w:r>
+              <w:t>visited.resize</w:t>
+            </w:r>
+            <w:proofErr w:type="spellEnd"/>
+            <w:proofErr w:type="gramEnd"/>
+            <w:r>
+              <w:t>(</w:t>
+            </w:r>
+            <w:proofErr w:type="spellStart"/>
+            <w:r>
+              <w:t>nums.size</w:t>
+            </w:r>
+            <w:proofErr w:type="spellEnd"/>
+            <w:r>
+              <w:t>());</w:t>
+            </w:r>
+          </w:p>
+          <w:p>
+            <w:pPr>
+              <w:pStyle w:val="a"/>
+            </w:pPr>
+            <w:r>
+              <w:t xml:space="preserve">        sort(</w:t>
+            </w:r>
+            <w:proofErr w:type="spellStart"/>
+            <w:proofErr w:type="gramStart"/>
+            <w:r>
+              <w:t>nums.begin</w:t>
+            </w:r>
+            <w:proofErr w:type="spellEnd"/>
+            <w:proofErr w:type="gramEnd"/>
+            <w:r>
+              <w:t xml:space="preserve">(), </w:t>
+            </w:r>
+            <w:proofErr w:type="spellStart"/>
+            <w:r>
+              <w:t>nums.end</w:t>
+            </w:r>
+            <w:proofErr w:type="spellEnd"/>
+            <w:r>
+              <w:t>());</w:t>
+            </w:r>
+          </w:p>
+          <w:p>
+            <w:pPr>
+              <w:pStyle w:val="a"/>
+            </w:pPr>
+            <w:r>
+              <w:t xml:space="preserve">        </w:t>
+            </w:r>
+            <w:proofErr w:type="gramStart"/>
+            <w:r>
+              <w:t>backtrack(</w:t>
+            </w:r>
+            <w:proofErr w:type="spellStart"/>
+            <w:proofErr w:type="gramEnd"/>
+            <w:r>
+              <w:t>nums</w:t>
+            </w:r>
+            <w:proofErr w:type="spellEnd"/>
+            <w:r>
+              <w:t xml:space="preserve">, res, </w:t>
+            </w:r>
+            <w:r>
+              <w:rPr>
+                <w:color w:val="666666"/>
+              </w:rPr>
+              <w:t>0</w:t>
+            </w:r>
+            <w:r>
+              <w:t>, current);</w:t>
+            </w:r>
+          </w:p>
+          <w:p>
+            <w:pPr>
+              <w:pStyle w:val="a"/>
+            </w:pPr>
+            <w:r>
+              <w:t xml:space="preserve">        </w:t>
+            </w:r>
+            <w:r>
+              <w:rPr>
+                <w:b/>
+                <w:color w:val="008000"/>
+              </w:rPr>
+              <w:t>return</w:t>
+            </w:r>
+            <w:r>
+              <w:t xml:space="preserve"> </w:t>
+            </w:r>
+            <w:proofErr w:type="gramStart"/>
+            <w:r>
+              <w:t>res;</w:t>
+            </w:r>
+            <w:proofErr w:type="gramEnd"/>
+          </w:p>
+          <w:p>
+            <w:pPr>
+              <w:pStyle w:val="a"/>
+            </w:pPr>
+            <w:r>
+              <w:t xml:space="preserve">    }</w:t>
+            </w:r>
+          </w:p>
+          <w:p>
+            <w:pPr>
+              <w:pStyle w:val="a"/>
+            </w:pPr>
+            <w:r>
+              <w:t>};</w:t>
+            </w:r>
+          </w:p>
+          <w:p>
+            <w:pPr>
+              <w:pStyle w:val="a"/>
+            </w:pPr>
+          </w:p>
+        </w:tc>
+      </w:tr>
+    </w:tbl>
+    <w:p>
+      <w:pPr>
+        <w:pStyle w:val="1"/>
+        <w:numPr>
+          <w:ilvl w:val="0"/>
+          <w:numId w:val="0"/>
+        </w:numPr>
+        <w:ind w:left="284" w:hanging="284"/>
+      </w:pPr>
+    </w:p>
+    <w:p>
+      <w:pPr>
+        <w:pStyle w:val="1"/>
+        <w:numPr>
+          <w:ilvl w:val="0"/>
+          <w:numId w:val="0"/>
+        </w:numPr>
+        <w:ind w:left="284" w:hanging="284"/>
+        <w:rPr>
+          <w:rFonts w:hint="eastAsia"/>
+        </w:rPr>
+      </w:pPr>
+      <w:bookmarkStart w:id="0" w:name="_GoBack"/>
+      <w:bookmarkEnd w:id="0"/>
     </w:p>
     <w:sectPr>
       <w:pgSz w:w="11906" w:h="16838"/>
@@ -4044,8 +5420,8 @@
   <w:abstractNum w:abstractNumId="12" w15:restartNumberingAfterBreak="0">
     <w:nsid w:val="2DDD319D"/>
     <w:multiLevelType w:val="hybridMultilevel"/>
-    <w:tmpl w:val="4FF4CEEC"/>
-    <w:lvl w:ilvl="0" w:tplc="CEAE978C">
+    <w:tmpl w:val="58F07908"/>
+    <w:lvl w:ilvl="0" w:tplc="A6A82A52">
       <w:start w:val="1"/>
       <w:numFmt w:val="decimal"/>
       <w:pStyle w:val="a"/>
@@ -5847,6 +7223,24 @@
     </w:lvlOverride>
   </w:num>
   <w:num w:numId="42">
+    <w:abstractNumId w:val="12"/>
+    <w:lvlOverride w:ilvl="0">
+      <w:startOverride w:val="1"/>
+    </w:lvlOverride>
+  </w:num>
+  <w:num w:numId="43">
+    <w:abstractNumId w:val="12"/>
+    <w:lvlOverride w:ilvl="0">
+      <w:startOverride w:val="1"/>
+    </w:lvlOverride>
+  </w:num>
+  <w:num w:numId="44">
+    <w:abstractNumId w:val="12"/>
+    <w:lvlOverride w:ilvl="0">
+      <w:startOverride w:val="1"/>
+    </w:lvlOverride>
+  </w:num>
+  <w:num w:numId="45">
     <w:abstractNumId w:val="12"/>
     <w:lvlOverride w:ilvl="0">
       <w:startOverride w:val="1"/>
@@ -6520,7 +7914,7 @@
     <w:link w:val="a7"/>
     <w:autoRedefine/>
     <w:qFormat/>
-    <w:rsid w:val="00886CE4"/>
+    <w:rsid w:val="003178F3"/>
     <w:pPr>
       <w:numPr>
         <w:numId w:val="10"/>
@@ -6563,7 +7957,7 @@
     <w:name w:val="代码 字符"/>
     <w:basedOn w:val="a3"/>
     <w:link w:val="a"/>
-    <w:rsid w:val="00886CE4"/>
+    <w:rsid w:val="003178F3"/>
     <w:rPr>
       <w:rFonts w:ascii="Consolas" w:eastAsia="Consolas" w:hAnsi="Consolas" w:cs="Consolas"/>
       <w:bCs/>
@@ -6783,6 +8177,45 @@
     <w:rsid w:val="00B96A8C"/>
     <w:rPr>
       <w:rFonts w:ascii="Times New Roman" w:eastAsia="宋体" w:hAnsi="Times New Roman" w:cs="宋体"/>
+      <w:kern w:val="0"/>
+      <w:sz w:val="24"/>
+      <w:szCs w:val="24"/>
+    </w:rPr>
+  </w:style>
+  <w:style w:type="character" w:styleId="af1">
+    <w:name w:val="FollowedHyperlink"/>
+    <w:basedOn w:val="a3"/>
+    <w:uiPriority w:val="99"/>
+    <w:semiHidden/>
+    <w:unhideWhenUsed/>
+    <w:rsid w:val="00ED2E99"/>
+    <w:rPr>
+      <w:color w:val="954F72" w:themeColor="followedHyperlink"/>
+      <w:u w:val="single"/>
+    </w:rPr>
+  </w:style>
+  <w:style w:type="paragraph" w:customStyle="1" w:styleId="af2">
+    <w:name w:val="重点"/>
+    <w:basedOn w:val="a2"/>
+    <w:link w:val="af3"/>
+    <w:qFormat/>
+    <w:rsid w:val="007E1382"/>
+    <w:rPr>
+      <w:b/>
+      <w:bCs/>
+      <w:color w:val="0070C0"/>
+    </w:rPr>
+  </w:style>
+  <w:style w:type="character" w:customStyle="1" w:styleId="af3">
+    <w:name w:val="重点 字符"/>
+    <w:basedOn w:val="a3"/>
+    <w:link w:val="af2"/>
+    <w:rsid w:val="007E1382"/>
+    <w:rPr>
+      <w:rFonts w:ascii="Times New Roman" w:eastAsia="宋体" w:hAnsi="Times New Roman" w:cs="宋体"/>
+      <w:b/>
+      <w:bCs/>
+      <w:color w:val="0070C0"/>
       <w:kern w:val="0"/>
       <w:sz w:val="24"/>
       <w:szCs w:val="24"/>
@@ -7091,7 +8524,7 @@
 </file>
 
 <file path=customXml/itemProps1.xml><?xml version="1.0" encoding="utf-8"?>
-<ds:datastoreItem xmlns:ds="http://schemas.openxmlformats.org/officeDocument/2006/customXml" ds:itemID="{904ABE30-ECB1-41ED-BD0B-18A13CFC1AA5}">
+<ds:datastoreItem xmlns:ds="http://schemas.openxmlformats.org/officeDocument/2006/customXml" ds:itemID="{440E1BC1-556E-469D-A18D-44985C8996B9}">
   <ds:schemaRefs>
     <ds:schemaRef ds:uri="http://schemas.openxmlformats.org/officeDocument/2006/bibliography"/>
   </ds:schemaRefs>

</xml_diff>

<commit_message>
+ Add [0079 单词搜索]
</commit_message>
<xml_diff>
--- a/高频代码题解.docx
+++ b/高频代码题解.docx
@@ -4602,19 +4602,7 @@
           <w:rPr>
             <w:rStyle w:val="ab"/>
           </w:rPr>
-          <w:t>https://leetcode-c</w:t>
-        </w:r>
-        <w:r>
-          <w:rPr>
-            <w:rStyle w:val="ab"/>
-          </w:rPr>
-          <w:t>n</w:t>
-        </w:r>
-        <w:r>
-          <w:rPr>
-            <w:rStyle w:val="ab"/>
-          </w:rPr>
-          <w:t>.com/problems/combinations/solution/zu-he-by-leetcode-solution/</w:t>
+          <w:t>https://leetcode-cn.com/problems/combinations/solution/zu-he-by-leetcode-solution/</w:t>
         </w:r>
       </w:hyperlink>
       <w:r>
@@ -4961,13 +4949,7 @@
         <w:t>, n, k);</w:t>
       </w:r>
     </w:p>
-    <w:p>
-      <w:pPr>
-        <w:rPr>
-          <w:rFonts w:hint="eastAsia"/>
-        </w:rPr>
-      </w:pPr>
-    </w:p>
+    <w:p/>
     <w:p>
       <w:pPr>
         <w:pStyle w:val="3"/>
@@ -5224,9 +5206,6 @@
     <w:p>
       <w:pPr>
         <w:pStyle w:val="3"/>
-        <w:rPr>
-          <w:rFonts w:hint="eastAsia"/>
-        </w:rPr>
       </w:pPr>
       <w:r>
         <w:rPr>
@@ -5998,9 +5977,6 @@
           <w:p>
             <w:pPr>
               <w:pStyle w:val="a"/>
-              <w:rPr>
-                <w:rFonts w:hint="eastAsia"/>
-              </w:rPr>
             </w:pPr>
           </w:p>
         </w:tc>
@@ -6060,9 +6036,6 @@
     <w:p>
       <w:pPr>
         <w:pStyle w:val="1"/>
-        <w:rPr>
-          <w:rFonts w:hint="eastAsia"/>
-        </w:rPr>
       </w:pPr>
       <w:r>
         <w:rPr>
@@ -6074,13 +6047,7 @@
         <w:rPr>
           <w:rFonts w:hint="eastAsia"/>
         </w:rPr>
-        <w:t xml:space="preserve"> </w:t>
-      </w:r>
-      <w:r>
-        <w:rPr>
-          <w:rFonts w:hint="eastAsia"/>
-        </w:rPr>
-        <w:t xml:space="preserve">- </w:t>
+        <w:t xml:space="preserve"> - </w:t>
       </w:r>
       <w:r>
         <w:rPr>
@@ -6361,13 +6328,7 @@
         <w:t>);</w:t>
       </w:r>
     </w:p>
-    <w:p>
-      <w:pPr>
-        <w:rPr>
-          <w:rFonts w:hint="eastAsia"/>
-        </w:rPr>
-      </w:pPr>
-    </w:p>
+    <w:p/>
     <w:p>
       <w:pPr>
         <w:pStyle w:val="3"/>
@@ -7323,9 +7284,6 @@
           <w:p>
             <w:pPr>
               <w:pStyle w:val="a"/>
-              <w:rPr>
-                <w:rFonts w:hint="eastAsia"/>
-              </w:rPr>
             </w:pPr>
           </w:p>
         </w:tc>
@@ -7396,9 +7354,6 @@
     <w:p>
       <w:pPr>
         <w:pStyle w:val="1"/>
-        <w:rPr>
-          <w:rFonts w:hint="eastAsia"/>
-        </w:rPr>
       </w:pPr>
       <w:r>
         <w:rPr>
@@ -7459,9 +7414,6 @@
     <w:p>
       <w:pPr>
         <w:pStyle w:val="3"/>
-        <w:rPr>
-          <w:rFonts w:hint="eastAsia"/>
-        </w:rPr>
       </w:pPr>
       <w:r>
         <w:rPr>
@@ -7604,11 +7556,6 @@
       </w:r>
     </w:p>
     <w:p>
-      <w:pPr>
-        <w:rPr>
-          <w:rFonts w:hint="eastAsia"/>
-        </w:rPr>
-      </w:pPr>
       <w:r>
         <w:rPr>
           <w:noProof/>
@@ -7822,9 +7769,6 @@
           <w:ilvl w:val="0"/>
           <w:numId w:val="13"/>
         </w:numPr>
-        <w:rPr>
-          <w:rFonts w:hint="eastAsia"/>
-        </w:rPr>
       </w:pPr>
       <w:r>
         <w:rPr>
@@ -8190,9 +8134,6 @@
     <w:p>
       <w:pPr>
         <w:pStyle w:val="a"/>
-        <w:rPr>
-          <w:rFonts w:hint="eastAsia"/>
-        </w:rPr>
       </w:pPr>
       <w:r>
         <w:t>}</w:t>
@@ -8361,11 +8302,6 @@
       </w:r>
     </w:p>
     <w:p>
-      <w:pPr>
-        <w:rPr>
-          <w:rFonts w:hint="eastAsia"/>
-        </w:rPr>
-      </w:pPr>
       <w:r>
         <w:rPr>
           <w:rFonts w:hint="eastAsia"/>
@@ -8440,8 +8376,6 @@
         </w:rPr>
         <w:t>。</w:t>
       </w:r>
-      <w:bookmarkStart w:id="0" w:name="_GoBack"/>
-      <w:bookmarkEnd w:id="0"/>
     </w:p>
     <w:p>
       <w:pPr>
@@ -8480,7 +8414,6 @@
                 <w:numId w:val="0"/>
               </w:numPr>
               <w:rPr>
-                <w:rFonts w:hint="eastAsia"/>
                 <w:b/>
                 <w:bCs/>
               </w:rPr>
@@ -9486,20 +9419,2855 @@
           <w:p>
             <w:pPr>
               <w:pStyle w:val="a"/>
-              <w:rPr>
-                <w:rFonts w:hint="eastAsia"/>
-              </w:rPr>
             </w:pPr>
           </w:p>
         </w:tc>
       </w:tr>
     </w:tbl>
+    <w:p/>
     <w:p>
       <w:pPr>
-        <w:rPr>
-          <w:rFonts w:hint="eastAsia"/>
-        </w:rPr>
-      </w:pPr>
+        <w:pStyle w:val="20"/>
+      </w:pPr>
+      <w:r>
+        <w:rPr>
+          <w:rFonts w:hint="eastAsia"/>
+        </w:rPr>
+        <w:t>0</w:t>
+      </w:r>
+      <w:r>
+        <w:t xml:space="preserve">079 </w:t>
+      </w:r>
+      <w:r>
+        <w:rPr>
+          <w:rFonts w:hint="eastAsia"/>
+        </w:rPr>
+        <w:t>单词搜索</w:t>
+      </w:r>
+    </w:p>
+    <w:p>
+      <w:r>
+        <w:rPr>
+          <w:rFonts w:hint="eastAsia"/>
+        </w:rPr>
+        <w:t>链接：</w:t>
+      </w:r>
+      <w:hyperlink r:id="rId21" w:history="1">
+        <w:r>
+          <w:rPr>
+            <w:rStyle w:val="ab"/>
+          </w:rPr>
+          <w:t>https://leetcode-cn.com/problems/word-search/</w:t>
+        </w:r>
+      </w:hyperlink>
+    </w:p>
+    <w:p>
+      <w:r>
+        <w:rPr>
+          <w:rFonts w:hint="eastAsia"/>
+        </w:rPr>
+        <w:t>标签：回溯</w:t>
+      </w:r>
+    </w:p>
+    <w:p>
+      <w:pPr>
+        <w:pStyle w:val="3"/>
+      </w:pPr>
+      <w:r>
+        <w:rPr>
+          <w:rFonts w:hint="eastAsia"/>
+        </w:rPr>
+        <w:t>精选题解</w:t>
+      </w:r>
+    </w:p>
+    <w:p>
+      <w:pPr>
+        <w:pStyle w:val="1"/>
+        <w:rPr>
+          <w:rFonts w:hint="eastAsia"/>
+          <w:color w:val="0070C0"/>
+        </w:rPr>
+      </w:pPr>
+      <w:r>
+        <w:rPr>
+          <w:rFonts w:hint="eastAsia"/>
+          <w:color w:val="0070C0"/>
+        </w:rPr>
+        <w:t>※</w:t>
+      </w:r>
+      <w:r>
+        <w:rPr>
+          <w:rFonts w:hint="eastAsia"/>
+          <w:color w:val="0070C0"/>
+        </w:rPr>
+        <w:t xml:space="preserve"> </w:t>
+      </w:r>
+      <w:r>
+        <w:rPr>
+          <w:rFonts w:hint="eastAsia"/>
+          <w:color w:val="0070C0"/>
+        </w:rPr>
+        <w:t>官方题解</w:t>
+      </w:r>
+      <w:r>
+        <w:rPr>
+          <w:rFonts w:hint="eastAsia"/>
+          <w:color w:val="0070C0"/>
+        </w:rPr>
+        <w:t xml:space="preserve"> - </w:t>
+      </w:r>
+      <w:r>
+        <w:rPr>
+          <w:rFonts w:hint="eastAsia"/>
+          <w:color w:val="0070C0"/>
+        </w:rPr>
+        <w:t>单词搜索</w:t>
+      </w:r>
+    </w:p>
+    <w:p>
+      <w:pPr>
+        <w:pStyle w:val="2"/>
+        <w:rPr>
+          <w:rFonts w:hint="eastAsia"/>
+        </w:rPr>
+      </w:pPr>
+      <w:hyperlink r:id="rId22" w:history="1">
+        <w:r>
+          <w:rPr>
+            <w:rStyle w:val="ab"/>
+          </w:rPr>
+          <w:t>https://leetcode-cn.com/problems/word-search/solution/dan-ci-sou-suo-by-leetcode-solution/</w:t>
+        </w:r>
+      </w:hyperlink>
+    </w:p>
+    <w:p>
+      <w:pPr>
+        <w:pStyle w:val="1"/>
+        <w:rPr>
+          <w:rFonts w:hint="eastAsia"/>
+        </w:rPr>
+      </w:pPr>
+      <w:r>
+        <w:rPr>
+          <w:rFonts w:hint="eastAsia"/>
+        </w:rPr>
+        <w:t>在二维平面上使用回溯法（</w:t>
+      </w:r>
+      <w:r>
+        <w:rPr>
+          <w:rFonts w:hint="eastAsia"/>
+        </w:rPr>
+        <w:t xml:space="preserve">Python </w:t>
+      </w:r>
+      <w:r>
+        <w:rPr>
+          <w:rFonts w:hint="eastAsia"/>
+        </w:rPr>
+        <w:t>代码、</w:t>
+      </w:r>
+      <w:r>
+        <w:rPr>
+          <w:rFonts w:hint="eastAsia"/>
+        </w:rPr>
+        <w:t xml:space="preserve">Java </w:t>
+      </w:r>
+      <w:r>
+        <w:rPr>
+          <w:rFonts w:hint="eastAsia"/>
+        </w:rPr>
+        <w:t>代码）</w:t>
+      </w:r>
+      <w:r>
+        <w:rPr>
+          <w:rFonts w:hint="eastAsia"/>
+        </w:rPr>
+        <w:t xml:space="preserve"> - </w:t>
+      </w:r>
+      <w:r>
+        <w:rPr>
+          <w:rFonts w:hint="eastAsia"/>
+        </w:rPr>
+        <w:t>单词搜索</w:t>
+      </w:r>
+    </w:p>
+    <w:p>
+      <w:pPr>
+        <w:pStyle w:val="2"/>
+      </w:pPr>
+      <w:hyperlink r:id="rId23" w:history="1">
+        <w:r>
+          <w:rPr>
+            <w:rStyle w:val="ab"/>
+          </w:rPr>
+          <w:t>https://leetcode-cn.com/problems/word-search/solution/zai-er-wei-ping-mian-shang-shi-yong-hui-su-fa-pyth/</w:t>
+        </w:r>
+      </w:hyperlink>
+    </w:p>
+    <w:p>
+      <w:pPr>
+        <w:pStyle w:val="3"/>
+      </w:pPr>
+      <w:r>
+        <w:rPr>
+          <w:rFonts w:hint="eastAsia"/>
+        </w:rPr>
+        <w:t>关键思路</w:t>
+      </w:r>
+    </w:p>
+    <w:p>
+      <w:pPr>
+        <w:pStyle w:val="1"/>
+      </w:pPr>
+      <w:r>
+        <w:rPr>
+          <w:rFonts w:hint="eastAsia"/>
+        </w:rPr>
+        <w:t>c</w:t>
+      </w:r>
+      <w:r>
+        <w:t>heck(</w:t>
+      </w:r>
+      <w:proofErr w:type="spellStart"/>
+      <w:proofErr w:type="gramStart"/>
+      <w:r>
+        <w:t>i,j</w:t>
+      </w:r>
+      <w:proofErr w:type="gramEnd"/>
+      <w:r>
+        <w:t>,k</w:t>
+      </w:r>
+      <w:proofErr w:type="spellEnd"/>
+      <w:r>
+        <w:t xml:space="preserve">,…) </w:t>
+      </w:r>
+      <w:r>
+        <w:rPr>
+          <w:rFonts w:hint="eastAsia"/>
+        </w:rPr>
+        <w:t>表示是否存在一条从</w:t>
+      </w:r>
+      <w:r>
+        <w:rPr>
+          <w:rFonts w:hint="eastAsia"/>
+        </w:rPr>
+        <w:t>b</w:t>
+      </w:r>
+      <w:r>
+        <w:t>oard[</w:t>
+      </w:r>
+      <w:proofErr w:type="spellStart"/>
+      <w:r>
+        <w:t>i</w:t>
+      </w:r>
+      <w:proofErr w:type="spellEnd"/>
+      <w:r>
+        <w:t xml:space="preserve">][j] </w:t>
+      </w:r>
+      <w:r>
+        <w:rPr>
+          <w:rFonts w:hint="eastAsia"/>
+        </w:rPr>
+        <w:t>出发的路径与单词子集</w:t>
+      </w:r>
+      <w:r>
+        <w:rPr>
+          <w:rFonts w:hint="eastAsia"/>
+        </w:rPr>
+        <w:t>word</w:t>
+      </w:r>
+      <w:r>
+        <w:t>[k:]</w:t>
+      </w:r>
+      <w:r>
+        <w:rPr>
+          <w:rFonts w:hint="eastAsia"/>
+        </w:rPr>
+        <w:t>匹配。对</w:t>
+      </w:r>
+      <w:r>
+        <w:rPr>
+          <w:rFonts w:hint="eastAsia"/>
+        </w:rPr>
+        <w:t>k=</w:t>
+      </w:r>
+      <w:r>
+        <w:t>0</w:t>
+      </w:r>
+      <w:r>
+        <w:rPr>
+          <w:rFonts w:hint="eastAsia"/>
+        </w:rPr>
+        <w:t>，遍历所有的</w:t>
+      </w:r>
+      <w:proofErr w:type="spellStart"/>
+      <w:r>
+        <w:rPr>
+          <w:rFonts w:hint="eastAsia"/>
+        </w:rPr>
+        <w:t>i</w:t>
+      </w:r>
+      <w:proofErr w:type="spellEnd"/>
+      <w:r>
+        <w:rPr>
+          <w:rFonts w:hint="eastAsia"/>
+        </w:rPr>
+        <w:t>和</w:t>
+      </w:r>
+      <w:r>
+        <w:rPr>
+          <w:rFonts w:hint="eastAsia"/>
+        </w:rPr>
+        <w:t>j</w:t>
+      </w:r>
+      <w:r>
+        <w:rPr>
+          <w:rFonts w:hint="eastAsia"/>
+        </w:rPr>
+        <w:t>，即可得到二维网格中是否包含整个单词。</w:t>
+      </w:r>
+    </w:p>
+    <w:p>
+      <w:pPr>
+        <w:pStyle w:val="1"/>
+      </w:pPr>
+      <w:r>
+        <w:rPr>
+          <w:rFonts w:hint="eastAsia"/>
+        </w:rPr>
+        <w:t>对不同方向的搜索，可以建立一个</w:t>
+      </w:r>
+      <w:r>
+        <w:rPr>
+          <w:rFonts w:hint="eastAsia"/>
+        </w:rPr>
+        <w:t>vec</w:t>
+      </w:r>
+      <w:r>
+        <w:t>tor&lt;pair&lt;</w:t>
+      </w:r>
+      <w:proofErr w:type="spellStart"/>
+      <w:r>
+        <w:t>int,int</w:t>
+      </w:r>
+      <w:proofErr w:type="spellEnd"/>
+      <w:r>
+        <w:t xml:space="preserve">&gt;&gt; </w:t>
+      </w:r>
+      <w:r>
+        <w:rPr>
+          <w:rFonts w:hint="eastAsia"/>
+        </w:rPr>
+        <w:t>表示四个方向。</w:t>
+      </w:r>
+    </w:p>
+    <w:p>
+      <w:pPr>
+        <w:pStyle w:val="1"/>
+      </w:pPr>
+      <w:r>
+        <w:rPr>
+          <w:rFonts w:hint="eastAsia"/>
+        </w:rPr>
+        <w:t>终止条件：</w:t>
+      </w:r>
+      <w:r>
+        <w:rPr>
+          <w:rFonts w:hint="eastAsia"/>
+        </w:rPr>
+        <w:t>b</w:t>
+      </w:r>
+      <w:r>
+        <w:t>oard[</w:t>
+      </w:r>
+      <w:proofErr w:type="spellStart"/>
+      <w:r>
+        <w:t>i</w:t>
+      </w:r>
+      <w:proofErr w:type="spellEnd"/>
+      <w:r>
+        <w:t>][j</w:t>
+      </w:r>
+      <w:proofErr w:type="gramStart"/>
+      <w:r>
+        <w:t>] !</w:t>
+      </w:r>
+      <w:proofErr w:type="gramEnd"/>
+      <w:r>
+        <w:t>= word[k]</w:t>
+      </w:r>
+      <w:r>
+        <w:rPr>
+          <w:rFonts w:hint="eastAsia"/>
+        </w:rPr>
+        <w:t>，返回</w:t>
+      </w:r>
+      <w:r>
+        <w:rPr>
+          <w:rFonts w:hint="eastAsia"/>
+        </w:rPr>
+        <w:t>false</w:t>
+      </w:r>
+      <w:r>
+        <w:rPr>
+          <w:rFonts w:hint="eastAsia"/>
+        </w:rPr>
+        <w:t>；</w:t>
+      </w:r>
+      <w:r>
+        <w:rPr>
+          <w:rFonts w:hint="eastAsia"/>
+        </w:rPr>
+        <w:t>b</w:t>
+      </w:r>
+      <w:r>
+        <w:t>oard[</w:t>
+      </w:r>
+      <w:proofErr w:type="spellStart"/>
+      <w:r>
+        <w:t>i</w:t>
+      </w:r>
+      <w:proofErr w:type="spellEnd"/>
+      <w:r>
+        <w:t xml:space="preserve">][j] == word[k] &amp;&amp; k == </w:t>
+      </w:r>
+      <w:proofErr w:type="spellStart"/>
+      <w:r>
+        <w:t>word.length</w:t>
+      </w:r>
+      <w:proofErr w:type="spellEnd"/>
+      <w:r>
+        <w:t>()</w:t>
+      </w:r>
+      <w:r>
+        <w:rPr>
+          <w:rFonts w:hint="eastAsia"/>
+        </w:rPr>
+        <w:t>-</w:t>
+      </w:r>
+      <w:r>
+        <w:t>1</w:t>
+      </w:r>
+      <w:r>
+        <w:rPr>
+          <w:rFonts w:hint="eastAsia"/>
+        </w:rPr>
+        <w:t>，返回</w:t>
+      </w:r>
+      <w:r>
+        <w:rPr>
+          <w:rFonts w:hint="eastAsia"/>
+        </w:rPr>
+        <w:t>true</w:t>
+      </w:r>
+      <w:r>
+        <w:rPr>
+          <w:rFonts w:hint="eastAsia"/>
+        </w:rPr>
+        <w:t>。</w:t>
+      </w:r>
+    </w:p>
+    <w:p>
+      <w:pPr>
+        <w:pStyle w:val="1"/>
+      </w:pPr>
+      <w:r>
+        <w:rPr>
+          <w:rFonts w:hint="eastAsia"/>
+        </w:rPr>
+        <w:t>访问</w:t>
+      </w:r>
+      <w:r>
+        <w:rPr>
+          <w:rFonts w:hint="eastAsia"/>
+        </w:rPr>
+        <w:t>board</w:t>
+      </w:r>
+      <w:r>
+        <w:t>[</w:t>
+      </w:r>
+      <w:proofErr w:type="spellStart"/>
+      <w:r>
+        <w:t>i</w:t>
+      </w:r>
+      <w:proofErr w:type="spellEnd"/>
+      <w:r>
+        <w:t xml:space="preserve">][j] </w:t>
+      </w:r>
+      <w:r>
+        <w:rPr>
+          <w:rFonts w:hint="eastAsia"/>
+        </w:rPr>
+        <w:t>时将其置为</w:t>
+      </w:r>
+      <w:r>
+        <w:rPr>
+          <w:rFonts w:hint="eastAsia"/>
+        </w:rPr>
+        <w:t>true</w:t>
+      </w:r>
+      <w:r>
+        <w:rPr>
+          <w:rFonts w:hint="eastAsia"/>
+        </w:rPr>
+        <w:t>，</w:t>
+      </w:r>
+      <w:r>
+        <w:rPr>
+          <w:rFonts w:hint="eastAsia"/>
+        </w:rPr>
+        <w:t>递归</w:t>
+      </w:r>
+      <w:r>
+        <w:rPr>
+          <w:rFonts w:hint="eastAsia"/>
+        </w:rPr>
+        <w:t>返回时</w:t>
+      </w:r>
+      <w:r>
+        <w:rPr>
+          <w:rFonts w:hint="eastAsia"/>
+        </w:rPr>
+        <w:t>不要忘记</w:t>
+      </w:r>
+      <w:r>
+        <w:rPr>
+          <w:rFonts w:hint="eastAsia"/>
+        </w:rPr>
+        <w:t>将其置为</w:t>
+      </w:r>
+      <w:r>
+        <w:rPr>
+          <w:rFonts w:hint="eastAsia"/>
+        </w:rPr>
+        <w:t>false</w:t>
+      </w:r>
+      <w:r>
+        <w:rPr>
+          <w:rFonts w:hint="eastAsia"/>
+        </w:rPr>
+        <w:t>。</w:t>
+      </w:r>
+    </w:p>
+    <w:p>
+      <w:pPr>
+        <w:pStyle w:val="3"/>
+      </w:pPr>
+      <w:r>
+        <w:rPr>
+          <w:rFonts w:hint="eastAsia"/>
+        </w:rPr>
+        <w:lastRenderedPageBreak/>
+        <w:t>复杂度</w:t>
+      </w:r>
+    </w:p>
+    <w:p>
+      <w:pPr>
+        <w:rPr>
+          <w:rFonts w:hint="eastAsia"/>
+        </w:rPr>
+      </w:pPr>
+      <w:r>
+        <w:rPr>
+          <w:rFonts w:hint="eastAsia"/>
+        </w:rPr>
+        <w:t>详见官方题解。</w:t>
+      </w:r>
+    </w:p>
+    <w:p>
+      <w:pPr>
+        <w:pStyle w:val="1"/>
+      </w:pPr>
+      <w:r>
+        <w:rPr>
+          <w:rFonts w:hint="eastAsia"/>
+        </w:rPr>
+        <w:t>时间复杂度：</w:t>
+      </w:r>
+      <w:r>
+        <w:rPr>
+          <w:rFonts w:hint="eastAsia"/>
+        </w:rPr>
+        <w:t>O</w:t>
+      </w:r>
+      <w:r>
+        <w:t>(</w:t>
+      </w:r>
+      <m:oMath>
+        <m:r>
+          <w:rPr>
+            <w:rFonts w:ascii="Cambria Math" w:hAnsi="Cambria Math"/>
+          </w:rPr>
+          <m:t>M×N×</m:t>
+        </m:r>
+        <m:sSup>
+          <m:sSupPr>
+            <m:ctrlPr>
+              <w:rPr>
+                <w:rFonts w:ascii="Cambria Math" w:hAnsi="Cambria Math"/>
+                <w:i/>
+              </w:rPr>
+            </m:ctrlPr>
+          </m:sSupPr>
+          <m:e>
+            <m:r>
+              <w:rPr>
+                <w:rFonts w:ascii="Cambria Math" w:hAnsi="Cambria Math"/>
+              </w:rPr>
+              <m:t>3</m:t>
+            </m:r>
+          </m:e>
+          <m:sup>
+            <m:r>
+              <w:rPr>
+                <w:rFonts w:ascii="Cambria Math" w:hAnsi="Cambria Math"/>
+              </w:rPr>
+              <m:t>L</m:t>
+            </m:r>
+          </m:sup>
+        </m:sSup>
+      </m:oMath>
+      <w:r>
+        <w:t>)</w:t>
+      </w:r>
+      <w:r>
+        <w:rPr>
+          <w:rFonts w:hint="eastAsia"/>
+        </w:rPr>
+        <w:t>。</w:t>
+      </w:r>
+      <w:r>
+        <w:rPr>
+          <w:rFonts w:hint="eastAsia"/>
+        </w:rPr>
+        <w:t>M</w:t>
+      </w:r>
+      <w:r>
+        <w:rPr>
+          <w:rFonts w:hint="eastAsia"/>
+        </w:rPr>
+        <w:t>表示</w:t>
+      </w:r>
+      <w:r>
+        <w:rPr>
+          <w:rFonts w:hint="eastAsia"/>
+        </w:rPr>
+        <w:t>board</w:t>
+      </w:r>
+      <w:r>
+        <w:rPr>
+          <w:rFonts w:hint="eastAsia"/>
+        </w:rPr>
+        <w:t>的行数，</w:t>
+      </w:r>
+      <w:r>
+        <w:rPr>
+          <w:rFonts w:hint="eastAsia"/>
+        </w:rPr>
+        <w:t>N</w:t>
+      </w:r>
+      <w:r>
+        <w:rPr>
+          <w:rFonts w:hint="eastAsia"/>
+        </w:rPr>
+        <w:t>表示</w:t>
+      </w:r>
+      <w:r>
+        <w:rPr>
+          <w:rFonts w:hint="eastAsia"/>
+        </w:rPr>
+        <w:t>board</w:t>
+      </w:r>
+      <w:r>
+        <w:rPr>
+          <w:rFonts w:hint="eastAsia"/>
+        </w:rPr>
+        <w:t>的列数，</w:t>
+      </w:r>
+      <w:r>
+        <w:rPr>
+          <w:rFonts w:hint="eastAsia"/>
+        </w:rPr>
+        <w:t>L</w:t>
+      </w:r>
+      <w:r>
+        <w:rPr>
+          <w:rFonts w:hint="eastAsia"/>
+        </w:rPr>
+        <w:t>表示字符串长度</w:t>
+      </w:r>
+      <w:r>
+        <w:rPr>
+          <w:rFonts w:hint="eastAsia"/>
+        </w:rPr>
+        <w:t>。需要进行</w:t>
+      </w:r>
+      <m:oMath>
+        <m:r>
+          <w:rPr>
+            <w:rFonts w:ascii="Cambria Math" w:hAnsi="Cambria Math" w:hint="eastAsia"/>
+          </w:rPr>
+          <m:t>M</m:t>
+        </m:r>
+        <m:r>
+          <w:rPr>
+            <w:rFonts w:ascii="Cambria Math" w:hAnsi="Cambria Math"/>
+          </w:rPr>
+          <m:t>×N</m:t>
+        </m:r>
+      </m:oMath>
+      <w:r>
+        <w:rPr>
+          <w:rFonts w:hint="eastAsia"/>
+        </w:rPr>
+        <w:t>次检查；</w:t>
+      </w:r>
+      <w:r>
+        <w:rPr>
+          <w:rFonts w:hint="eastAsia"/>
+        </w:rPr>
+        <w:t>每个</w:t>
+      </w:r>
+      <w:r>
+        <w:rPr>
+          <w:rFonts w:hint="eastAsia"/>
+        </w:rPr>
+        <w:t>后继字符</w:t>
+      </w:r>
+      <w:r>
+        <w:rPr>
+          <w:rFonts w:hint="eastAsia"/>
+        </w:rPr>
+        <w:t>至多</w:t>
+      </w:r>
+      <w:r>
+        <w:rPr>
+          <w:rFonts w:hint="eastAsia"/>
+        </w:rPr>
+        <w:t>有</w:t>
+      </w:r>
+      <w:r>
+        <w:rPr>
+          <w:rFonts w:hint="eastAsia"/>
+        </w:rPr>
+        <w:t>3</w:t>
+      </w:r>
+      <w:r>
+        <w:rPr>
+          <w:rFonts w:hint="eastAsia"/>
+        </w:rPr>
+        <w:t>个方向</w:t>
+      </w:r>
+      <w:r>
+        <w:rPr>
+          <w:rFonts w:hint="eastAsia"/>
+        </w:rPr>
+        <w:t>（除了第</w:t>
+      </w:r>
+      <w:r>
+        <w:rPr>
+          <w:rFonts w:hint="eastAsia"/>
+        </w:rPr>
+        <w:t>2</w:t>
+      </w:r>
+      <w:r>
+        <w:rPr>
+          <w:rFonts w:hint="eastAsia"/>
+        </w:rPr>
+        <w:t>个字符有</w:t>
+      </w:r>
+      <w:r>
+        <w:rPr>
+          <w:rFonts w:hint="eastAsia"/>
+        </w:rPr>
+        <w:t>4</w:t>
+      </w:r>
+      <w:r>
+        <w:rPr>
+          <w:rFonts w:hint="eastAsia"/>
+        </w:rPr>
+        <w:t>个方向）</w:t>
+      </w:r>
+      <w:r>
+        <w:rPr>
+          <w:rFonts w:hint="eastAsia"/>
+        </w:rPr>
+        <w:t>，因此</w:t>
+      </w:r>
+      <w:r>
+        <w:rPr>
+          <w:rFonts w:hint="eastAsia"/>
+        </w:rPr>
+        <w:t>每次检查</w:t>
+      </w:r>
+      <w:r>
+        <w:rPr>
+          <w:rFonts w:hint="eastAsia"/>
+        </w:rPr>
+        <w:t>至多有</w:t>
+      </w:r>
+      <m:oMath>
+        <m:sSup>
+          <m:sSupPr>
+            <m:ctrlPr>
+              <w:rPr>
+                <w:rFonts w:ascii="Cambria Math" w:hAnsi="Cambria Math"/>
+                <w:i/>
+              </w:rPr>
+            </m:ctrlPr>
+          </m:sSupPr>
+          <m:e>
+            <m:r>
+              <w:rPr>
+                <w:rFonts w:ascii="Cambria Math" w:hAnsi="Cambria Math"/>
+              </w:rPr>
+              <m:t>3</m:t>
+            </m:r>
+          </m:e>
+          <m:sup>
+            <m:r>
+              <w:rPr>
+                <w:rFonts w:ascii="Cambria Math" w:hAnsi="Cambria Math"/>
+              </w:rPr>
+              <m:t>L</m:t>
+            </m:r>
+          </m:sup>
+        </m:sSup>
+      </m:oMath>
+      <w:r>
+        <w:rPr>
+          <w:rFonts w:hint="eastAsia"/>
+        </w:rPr>
+        <w:t>种</w:t>
+      </w:r>
+      <w:r>
+        <w:rPr>
+          <w:rFonts w:hint="eastAsia"/>
+        </w:rPr>
+        <w:t>分支</w:t>
+      </w:r>
+      <w:r>
+        <w:rPr>
+          <w:rFonts w:hint="eastAsia"/>
+        </w:rPr>
+        <w:t>；</w:t>
+      </w:r>
+      <w:r>
+        <w:rPr>
+          <w:rFonts w:hint="eastAsia"/>
+        </w:rPr>
+        <w:t>事实上由于提前返回和剪枝的存在，实际时间复杂度远低于这个理论上界。</w:t>
+      </w:r>
+    </w:p>
+    <w:p>
+      <w:pPr>
+        <w:pStyle w:val="1"/>
+      </w:pPr>
+      <w:r>
+        <w:rPr>
+          <w:rFonts w:hint="eastAsia"/>
+        </w:rPr>
+        <w:t>空间复杂度：</w:t>
+      </w:r>
+      <w:r>
+        <w:rPr>
+          <w:rFonts w:hint="eastAsia"/>
+        </w:rPr>
+        <w:t>S</w:t>
+      </w:r>
+      <w:r>
+        <w:t>O(</w:t>
+      </w:r>
+      <m:oMath>
+        <m:r>
+          <w:rPr>
+            <w:rFonts w:ascii="Cambria Math" w:hAnsi="Cambria Math"/>
+          </w:rPr>
+          <m:t>M×N</m:t>
+        </m:r>
+      </m:oMath>
+      <w:r>
+        <w:t>)</w:t>
+      </w:r>
+      <w:r>
+        <w:rPr>
+          <w:rFonts w:hint="eastAsia"/>
+        </w:rPr>
+        <w:t>。</w:t>
+      </w:r>
+      <w:r>
+        <w:rPr>
+          <w:rFonts w:hint="eastAsia"/>
+        </w:rPr>
+        <w:t>visited</w:t>
+      </w:r>
+      <w:r>
+        <w:rPr>
+          <w:rFonts w:hint="eastAsia"/>
+        </w:rPr>
+        <w:t>数组的空间为</w:t>
+      </w:r>
+      <m:oMath>
+        <m:r>
+          <w:rPr>
+            <w:rFonts w:ascii="Cambria Math" w:hAnsi="Cambria Math"/>
+          </w:rPr>
+          <m:t>M×N</m:t>
+        </m:r>
+      </m:oMath>
+      <w:r>
+        <w:rPr>
+          <w:rFonts w:hint="eastAsia"/>
+        </w:rPr>
+        <w:t>；</w:t>
+      </w:r>
+      <w:proofErr w:type="gramStart"/>
+      <w:r>
+        <w:rPr>
+          <w:rFonts w:hint="eastAsia"/>
+        </w:rPr>
+        <w:t>栈</w:t>
+      </w:r>
+      <w:proofErr w:type="gramEnd"/>
+      <w:r>
+        <w:rPr>
+          <w:rFonts w:hint="eastAsia"/>
+        </w:rPr>
+        <w:t>的深度至多为</w:t>
+      </w:r>
+      <m:oMath>
+        <m:r>
+          <m:rPr>
+            <m:sty m:val="p"/>
+          </m:rPr>
+          <w:rPr>
+            <w:rFonts w:ascii="Cambria Math" w:hAnsi="Cambria Math"/>
+          </w:rPr>
+          <m:t>min⁡</m:t>
+        </m:r>
+        <m:r>
+          <w:rPr>
+            <w:rFonts w:ascii="Cambria Math" w:hAnsi="Cambria Math"/>
+          </w:rPr>
+          <m:t>(L,M×N)</m:t>
+        </m:r>
+      </m:oMath>
+      <w:r>
+        <w:rPr>
+          <w:rFonts w:hint="eastAsia"/>
+        </w:rPr>
+        <w:t>。</w:t>
+      </w:r>
+    </w:p>
+    <w:p>
+      <w:pPr>
+        <w:pStyle w:val="3"/>
+      </w:pPr>
+      <w:r>
+        <w:rPr>
+          <w:rFonts w:hint="eastAsia"/>
+        </w:rPr>
+        <w:t>代码</w:t>
+      </w:r>
+    </w:p>
+    <w:tbl>
+      <w:tblPr>
+        <w:tblStyle w:val="a8"/>
+        <w:tblW w:w="0" w:type="auto"/>
+        <w:tblInd w:w="284" w:type="dxa"/>
+        <w:tblLook w:val="04A0" w:firstRow="1" w:lastRow="0" w:firstColumn="1" w:lastColumn="0" w:noHBand="0" w:noVBand="1"/>
+      </w:tblPr>
+      <w:tblGrid>
+        <w:gridCol w:w="8012"/>
+      </w:tblGrid>
+      <w:tr>
+        <w:trPr>
+          <w:tblHeader/>
+        </w:trPr>
+        <w:tc>
+          <w:tcPr>
+            <w:tcW w:w="8296" w:type="dxa"/>
+          </w:tcPr>
+          <w:p>
+            <w:pPr>
+              <w:pStyle w:val="1"/>
+              <w:numPr>
+                <w:ilvl w:val="0"/>
+                <w:numId w:val="0"/>
+              </w:numPr>
+              <w:rPr>
+                <w:b/>
+                <w:bCs/>
+              </w:rPr>
+            </w:pPr>
+            <w:r>
+              <w:rPr>
+                <w:rFonts w:hint="eastAsia"/>
+                <w:b/>
+                <w:bCs/>
+              </w:rPr>
+              <w:t>0</w:t>
+            </w:r>
+            <w:r>
+              <w:rPr>
+                <w:b/>
+                <w:bCs/>
+              </w:rPr>
+              <w:t xml:space="preserve">079 </w:t>
+            </w:r>
+            <w:r>
+              <w:rPr>
+                <w:rFonts w:hint="eastAsia"/>
+                <w:b/>
+                <w:bCs/>
+              </w:rPr>
+              <w:t>单词搜索</w:t>
+            </w:r>
+            <w:r>
+              <w:rPr>
+                <w:rFonts w:hint="eastAsia"/>
+                <w:b/>
+                <w:bCs/>
+              </w:rPr>
+              <w:t>.</w:t>
+            </w:r>
+            <w:proofErr w:type="spellStart"/>
+            <w:r>
+              <w:rPr>
+                <w:b/>
+                <w:bCs/>
+              </w:rPr>
+              <w:t>cpp</w:t>
+            </w:r>
+            <w:proofErr w:type="spellEnd"/>
+          </w:p>
+        </w:tc>
+      </w:tr>
+      <w:tr>
+        <w:tc>
+          <w:tcPr>
+            <w:tcW w:w="8296" w:type="dxa"/>
+          </w:tcPr>
+          <w:p>
+            <w:pPr>
+              <w:pStyle w:val="1"/>
+              <w:numPr>
+                <w:ilvl w:val="0"/>
+                <w:numId w:val="0"/>
+              </w:numPr>
+            </w:pPr>
+            <w:r>
+              <w:t>https://leetcode-cn.com/submissions/detail/138405047/</w:t>
+            </w:r>
+          </w:p>
+        </w:tc>
+      </w:tr>
+      <w:tr>
+        <w:tc>
+          <w:tcPr>
+            <w:tcW w:w="8296" w:type="dxa"/>
+          </w:tcPr>
+          <w:p>
+            <w:pPr>
+              <w:pStyle w:val="a"/>
+              <w:numPr>
+                <w:ilvl w:val="0"/>
+                <w:numId w:val="17"/>
+              </w:numPr>
+            </w:pPr>
+            <w:r>
+              <w:rPr>
+                <w:color w:val="008000"/>
+              </w:rPr>
+              <w:t>class</w:t>
+            </w:r>
+            <w:r>
+              <w:t xml:space="preserve"> Solution {</w:t>
+            </w:r>
+          </w:p>
+          <w:p>
+            <w:pPr>
+              <w:pStyle w:val="a"/>
+            </w:pPr>
+            <w:r>
+              <w:rPr>
+                <w:color w:val="008000"/>
+              </w:rPr>
+              <w:t>public</w:t>
+            </w:r>
+            <w:r>
+              <w:rPr>
+                <w:color w:val="666666"/>
+              </w:rPr>
+              <w:t>:</w:t>
+            </w:r>
+          </w:p>
+          <w:p>
+            <w:pPr>
+              <w:pStyle w:val="a"/>
+            </w:pPr>
+            <w:r>
+              <w:t xml:space="preserve">    vector</w:t>
+            </w:r>
+            <w:r>
+              <w:rPr>
+                <w:color w:val="666666"/>
+              </w:rPr>
+              <w:t>&lt;</w:t>
+            </w:r>
+            <w:r>
+              <w:t>pair</w:t>
+            </w:r>
+            <w:r>
+              <w:rPr>
+                <w:color w:val="666666"/>
+              </w:rPr>
+              <w:t>&lt;</w:t>
+            </w:r>
+            <w:proofErr w:type="spellStart"/>
+            <w:proofErr w:type="gramStart"/>
+            <w:r>
+              <w:rPr>
+                <w:color w:val="B00040"/>
+              </w:rPr>
+              <w:t>int</w:t>
+            </w:r>
+            <w:r>
+              <w:t>,</w:t>
+            </w:r>
+            <w:r>
+              <w:rPr>
+                <w:color w:val="B00040"/>
+              </w:rPr>
+              <w:t>int</w:t>
+            </w:r>
+            <w:proofErr w:type="spellEnd"/>
+            <w:proofErr w:type="gramEnd"/>
+            <w:r>
+              <w:rPr>
+                <w:color w:val="666666"/>
+              </w:rPr>
+              <w:t>&gt;&gt;</w:t>
+            </w:r>
+            <w:r>
+              <w:t xml:space="preserve"> directions{{</w:t>
+            </w:r>
+            <w:r>
+              <w:rPr>
+                <w:color w:val="666666"/>
+              </w:rPr>
+              <w:t>0</w:t>
+            </w:r>
+            <w:r>
+              <w:t>,</w:t>
+            </w:r>
+            <w:r>
+              <w:rPr>
+                <w:color w:val="666666"/>
+              </w:rPr>
+              <w:t>1</w:t>
+            </w:r>
+            <w:r>
+              <w:t>},{</w:t>
+            </w:r>
+            <w:r>
+              <w:rPr>
+                <w:color w:val="666666"/>
+              </w:rPr>
+              <w:t>0</w:t>
+            </w:r>
+            <w:r>
+              <w:t>,</w:t>
+            </w:r>
+            <w:r>
+              <w:rPr>
+                <w:color w:val="666666"/>
+              </w:rPr>
+              <w:t>-1</w:t>
+            </w:r>
+            <w:r>
+              <w:t>},{</w:t>
+            </w:r>
+            <w:r>
+              <w:rPr>
+                <w:color w:val="666666"/>
+              </w:rPr>
+              <w:t>1</w:t>
+            </w:r>
+            <w:r>
+              <w:t>,</w:t>
+            </w:r>
+            <w:r>
+              <w:rPr>
+                <w:color w:val="666666"/>
+              </w:rPr>
+              <w:t>0</w:t>
+            </w:r>
+            <w:r>
+              <w:t>},{</w:t>
+            </w:r>
+            <w:r>
+              <w:rPr>
+                <w:color w:val="666666"/>
+              </w:rPr>
+              <w:t>-1</w:t>
+            </w:r>
+            <w:r>
+              <w:t>,</w:t>
+            </w:r>
+            <w:r>
+              <w:rPr>
+                <w:color w:val="666666"/>
+              </w:rPr>
+              <w:t>0</w:t>
+            </w:r>
+            <w:r>
+              <w:t>}};</w:t>
+            </w:r>
+          </w:p>
+          <w:p>
+            <w:pPr>
+              <w:pStyle w:val="a"/>
+              <w:rPr>
+                <w:i/>
+                <w:iCs/>
+                <w:color w:val="408080"/>
+              </w:rPr>
+            </w:pPr>
+            <w:r>
+              <w:t xml:space="preserve">    </w:t>
+            </w:r>
+            <w:r>
+              <w:rPr>
+                <w:i/>
+                <w:iCs/>
+                <w:color w:val="408080"/>
+              </w:rPr>
+              <w:t>// check(</w:t>
+            </w:r>
+            <w:proofErr w:type="spellStart"/>
+            <w:proofErr w:type="gramStart"/>
+            <w:r>
+              <w:rPr>
+                <w:i/>
+                <w:iCs/>
+                <w:color w:val="408080"/>
+              </w:rPr>
+              <w:t>i,j</w:t>
+            </w:r>
+            <w:proofErr w:type="gramEnd"/>
+            <w:r>
+              <w:rPr>
+                <w:i/>
+                <w:iCs/>
+                <w:color w:val="408080"/>
+              </w:rPr>
+              <w:t>,k</w:t>
+            </w:r>
+            <w:proofErr w:type="spellEnd"/>
+            <w:r>
+              <w:rPr>
+                <w:i/>
+                <w:iCs/>
+                <w:color w:val="408080"/>
+              </w:rPr>
+              <w:t>,...): is exist a path starts from board[</w:t>
+            </w:r>
+            <w:proofErr w:type="spellStart"/>
+            <w:r>
+              <w:rPr>
+                <w:i/>
+                <w:iCs/>
+                <w:color w:val="408080"/>
+              </w:rPr>
+              <w:t>i</w:t>
+            </w:r>
+            <w:proofErr w:type="spellEnd"/>
+            <w:r>
+              <w:rPr>
+                <w:i/>
+                <w:iCs/>
+                <w:color w:val="408080"/>
+              </w:rPr>
+              <w:t>][j] matches word[k:]</w:t>
+            </w:r>
+          </w:p>
+          <w:p>
+            <w:pPr>
+              <w:pStyle w:val="a"/>
+            </w:pPr>
+            <w:r>
+              <w:t xml:space="preserve">    </w:t>
+            </w:r>
+            <w:r>
+              <w:rPr>
+                <w:color w:val="B00040"/>
+              </w:rPr>
+              <w:t>bool</w:t>
+            </w:r>
+            <w:r>
+              <w:t xml:space="preserve"> </w:t>
+            </w:r>
+            <w:proofErr w:type="gramStart"/>
+            <w:r>
+              <w:t>check(</w:t>
+            </w:r>
+            <w:proofErr w:type="gramEnd"/>
+            <w:r>
+              <w:rPr>
+                <w:color w:val="B00040"/>
+              </w:rPr>
+              <w:t>int</w:t>
+            </w:r>
+            <w:r>
+              <w:t xml:space="preserve"> </w:t>
+            </w:r>
+            <w:proofErr w:type="spellStart"/>
+            <w:r>
+              <w:t>i</w:t>
+            </w:r>
+            <w:proofErr w:type="spellEnd"/>
+            <w:r>
+              <w:t xml:space="preserve">, </w:t>
+            </w:r>
+            <w:r>
+              <w:rPr>
+                <w:color w:val="B00040"/>
+              </w:rPr>
+              <w:t>int</w:t>
+            </w:r>
+            <w:r>
+              <w:t xml:space="preserve"> j, </w:t>
+            </w:r>
+            <w:r>
+              <w:rPr>
+                <w:color w:val="B00040"/>
+              </w:rPr>
+              <w:t>int</w:t>
+            </w:r>
+            <w:r>
+              <w:t xml:space="preserve"> k, vector</w:t>
+            </w:r>
+            <w:r>
+              <w:rPr>
+                <w:color w:val="666666"/>
+              </w:rPr>
+              <w:t>&lt;</w:t>
+            </w:r>
+            <w:r>
+              <w:t>vector</w:t>
+            </w:r>
+            <w:r>
+              <w:rPr>
+                <w:color w:val="666666"/>
+              </w:rPr>
+              <w:t>&lt;</w:t>
+            </w:r>
+            <w:r>
+              <w:rPr>
+                <w:color w:val="B00040"/>
+              </w:rPr>
+              <w:t>char</w:t>
+            </w:r>
+            <w:r>
+              <w:rPr>
+                <w:color w:val="666666"/>
+              </w:rPr>
+              <w:t>&gt;&gt;</w:t>
+            </w:r>
+            <w:r>
+              <w:t xml:space="preserve"> </w:t>
+            </w:r>
+            <w:r>
+              <w:rPr>
+                <w:color w:val="666666"/>
+              </w:rPr>
+              <w:t>&amp;</w:t>
+            </w:r>
+            <w:r>
+              <w:t>board, vector</w:t>
+            </w:r>
+            <w:r>
+              <w:rPr>
+                <w:color w:val="666666"/>
+              </w:rPr>
+              <w:t>&lt;</w:t>
+            </w:r>
+            <w:r>
+              <w:t>vector</w:t>
+            </w:r>
+            <w:r>
+              <w:rPr>
+                <w:color w:val="666666"/>
+              </w:rPr>
+              <w:t>&lt;</w:t>
+            </w:r>
+            <w:r>
+              <w:rPr>
+                <w:color w:val="B00040"/>
+              </w:rPr>
+              <w:t>bool</w:t>
+            </w:r>
+            <w:r>
+              <w:rPr>
+                <w:color w:val="666666"/>
+              </w:rPr>
+              <w:t>&gt;&gt;</w:t>
+            </w:r>
+            <w:r>
+              <w:t xml:space="preserve"> </w:t>
+            </w:r>
+            <w:r>
+              <w:rPr>
+                <w:color w:val="666666"/>
+              </w:rPr>
+              <w:t>&amp;</w:t>
+            </w:r>
+            <w:r>
+              <w:t xml:space="preserve">visited, string </w:t>
+            </w:r>
+            <w:r>
+              <w:rPr>
+                <w:color w:val="666666"/>
+              </w:rPr>
+              <w:t>&amp;</w:t>
+            </w:r>
+            <w:r>
+              <w:t>word) {</w:t>
+            </w:r>
+          </w:p>
+          <w:p>
+            <w:pPr>
+              <w:pStyle w:val="a"/>
+            </w:pPr>
+            <w:r>
+              <w:t xml:space="preserve">        </w:t>
+            </w:r>
+            <w:r>
+              <w:rPr>
+                <w:color w:val="008000"/>
+              </w:rPr>
+              <w:t>if</w:t>
+            </w:r>
+            <w:r>
+              <w:t xml:space="preserve"> (board[</w:t>
+            </w:r>
+            <w:proofErr w:type="spellStart"/>
+            <w:r>
+              <w:t>i</w:t>
+            </w:r>
+            <w:proofErr w:type="spellEnd"/>
+            <w:r>
+              <w:t>][j</w:t>
+            </w:r>
+            <w:proofErr w:type="gramStart"/>
+            <w:r>
+              <w:t xml:space="preserve">] </w:t>
+            </w:r>
+            <w:r>
+              <w:rPr>
+                <w:color w:val="666666"/>
+              </w:rPr>
+              <w:t>!</w:t>
+            </w:r>
+            <w:proofErr w:type="gramEnd"/>
+            <w:r>
+              <w:rPr>
+                <w:color w:val="666666"/>
+              </w:rPr>
+              <w:t>=</w:t>
+            </w:r>
+            <w:r>
+              <w:t xml:space="preserve"> word[k])</w:t>
+            </w:r>
+          </w:p>
+          <w:p>
+            <w:pPr>
+              <w:pStyle w:val="a"/>
+            </w:pPr>
+            <w:r>
+              <w:t xml:space="preserve">            </w:t>
+            </w:r>
+            <w:r>
+              <w:rPr>
+                <w:color w:val="008000"/>
+              </w:rPr>
+              <w:t>return</w:t>
+            </w:r>
+            <w:r>
+              <w:t xml:space="preserve"> </w:t>
+            </w:r>
+            <w:proofErr w:type="gramStart"/>
+            <w:r>
+              <w:rPr>
+                <w:color w:val="008000"/>
+              </w:rPr>
+              <w:t>false</w:t>
+            </w:r>
+            <w:r>
+              <w:t>;</w:t>
+            </w:r>
+            <w:proofErr w:type="gramEnd"/>
+          </w:p>
+          <w:p>
+            <w:pPr>
+              <w:pStyle w:val="a"/>
+            </w:pPr>
+            <w:r>
+              <w:t xml:space="preserve">        </w:t>
+            </w:r>
+            <w:r>
+              <w:rPr>
+                <w:color w:val="008000"/>
+              </w:rPr>
+              <w:t>else</w:t>
+            </w:r>
+            <w:r>
+              <w:t xml:space="preserve"> </w:t>
+            </w:r>
+            <w:r>
+              <w:rPr>
+                <w:color w:val="008000"/>
+              </w:rPr>
+              <w:t>if</w:t>
+            </w:r>
+            <w:r>
+              <w:t xml:space="preserve"> (k</w:t>
+            </w:r>
+            <w:r>
+              <w:rPr>
+                <w:color w:val="666666"/>
+              </w:rPr>
+              <w:t>==</w:t>
+            </w:r>
+            <w:proofErr w:type="spellStart"/>
+            <w:proofErr w:type="gramStart"/>
+            <w:r>
+              <w:t>word.length</w:t>
+            </w:r>
+            <w:proofErr w:type="spellEnd"/>
+            <w:proofErr w:type="gramEnd"/>
+            <w:r>
+              <w:t>()</w:t>
+            </w:r>
+            <w:r>
+              <w:rPr>
+                <w:color w:val="666666"/>
+              </w:rPr>
+              <w:t>-1</w:t>
+            </w:r>
+            <w:r>
+              <w:t>)</w:t>
+            </w:r>
+          </w:p>
+          <w:p>
+            <w:pPr>
+              <w:pStyle w:val="a"/>
+            </w:pPr>
+            <w:r>
+              <w:t xml:space="preserve">            </w:t>
+            </w:r>
+            <w:r>
+              <w:rPr>
+                <w:color w:val="008000"/>
+              </w:rPr>
+              <w:t>return</w:t>
+            </w:r>
+            <w:r>
+              <w:t xml:space="preserve"> </w:t>
+            </w:r>
+            <w:proofErr w:type="gramStart"/>
+            <w:r>
+              <w:rPr>
+                <w:color w:val="008000"/>
+              </w:rPr>
+              <w:t>true</w:t>
+            </w:r>
+            <w:r>
+              <w:t>;</w:t>
+            </w:r>
+            <w:proofErr w:type="gramEnd"/>
+          </w:p>
+          <w:p>
+            <w:pPr>
+              <w:pStyle w:val="a"/>
+            </w:pPr>
+          </w:p>
+          <w:p>
+            <w:pPr>
+              <w:pStyle w:val="a"/>
+            </w:pPr>
+            <w:r>
+              <w:t xml:space="preserve">        visited[</w:t>
+            </w:r>
+            <w:proofErr w:type="spellStart"/>
+            <w:r>
+              <w:t>i</w:t>
+            </w:r>
+            <w:proofErr w:type="spellEnd"/>
+            <w:r>
+              <w:t xml:space="preserve">][j] </w:t>
+            </w:r>
+            <w:r>
+              <w:rPr>
+                <w:color w:val="666666"/>
+              </w:rPr>
+              <w:t>=</w:t>
+            </w:r>
+            <w:r>
+              <w:t xml:space="preserve"> </w:t>
+            </w:r>
+            <w:proofErr w:type="gramStart"/>
+            <w:r>
+              <w:rPr>
+                <w:color w:val="008000"/>
+              </w:rPr>
+              <w:t>true</w:t>
+            </w:r>
+            <w:r>
+              <w:t>;</w:t>
+            </w:r>
+            <w:proofErr w:type="gramEnd"/>
+          </w:p>
+          <w:p>
+            <w:pPr>
+              <w:pStyle w:val="a"/>
+            </w:pPr>
+            <w:r>
+              <w:t xml:space="preserve">        </w:t>
+            </w:r>
+            <w:r>
+              <w:rPr>
+                <w:color w:val="B00040"/>
+              </w:rPr>
+              <w:t>bool</w:t>
+            </w:r>
+            <w:r>
+              <w:t xml:space="preserve"> </w:t>
+            </w:r>
+            <w:proofErr w:type="spellStart"/>
+            <w:r>
+              <w:t>tmp_flag</w:t>
+            </w:r>
+            <w:proofErr w:type="spellEnd"/>
+            <w:r>
+              <w:t xml:space="preserve"> </w:t>
+            </w:r>
+            <w:r>
+              <w:rPr>
+                <w:color w:val="666666"/>
+              </w:rPr>
+              <w:t>=</w:t>
+            </w:r>
+            <w:r>
+              <w:t xml:space="preserve"> </w:t>
+            </w:r>
+            <w:proofErr w:type="gramStart"/>
+            <w:r>
+              <w:rPr>
+                <w:color w:val="008000"/>
+              </w:rPr>
+              <w:t>false</w:t>
+            </w:r>
+            <w:r>
+              <w:t>;</w:t>
+            </w:r>
+            <w:proofErr w:type="gramEnd"/>
+          </w:p>
+          <w:p>
+            <w:pPr>
+              <w:pStyle w:val="a"/>
+            </w:pPr>
+            <w:r>
+              <w:t xml:space="preserve">        </w:t>
+            </w:r>
+            <w:r>
+              <w:rPr>
+                <w:color w:val="008000"/>
+              </w:rPr>
+              <w:t>for</w:t>
+            </w:r>
+            <w:r>
+              <w:t xml:space="preserve"> (</w:t>
+            </w:r>
+            <w:r>
+              <w:rPr>
+                <w:color w:val="008000"/>
+              </w:rPr>
+              <w:t>const</w:t>
+            </w:r>
+            <w:r>
+              <w:t xml:space="preserve"> </w:t>
+            </w:r>
+            <w:r>
+              <w:rPr>
+                <w:color w:val="008000"/>
+              </w:rPr>
+              <w:t>auto</w:t>
+            </w:r>
+            <w:r>
+              <w:rPr>
+                <w:color w:val="666666"/>
+              </w:rPr>
+              <w:t>&amp;</w:t>
+            </w:r>
+            <w:r>
+              <w:t xml:space="preserve"> </w:t>
+            </w:r>
+            <w:r>
+              <w:rPr>
+                <w:color w:val="A0A000"/>
+              </w:rPr>
+              <w:t>d</w:t>
+            </w:r>
+            <w:r>
+              <w:t>: directions) {</w:t>
+            </w:r>
+          </w:p>
+          <w:p>
+            <w:pPr>
+              <w:pStyle w:val="a"/>
+            </w:pPr>
+            <w:r>
+              <w:t xml:space="preserve">            </w:t>
+            </w:r>
+            <w:r>
+              <w:rPr>
+                <w:color w:val="B00040"/>
+              </w:rPr>
+              <w:t>int</w:t>
+            </w:r>
+            <w:r>
+              <w:t xml:space="preserve"> </w:t>
+            </w:r>
+            <w:proofErr w:type="spellStart"/>
+            <w:r>
+              <w:t>i_new</w:t>
+            </w:r>
+            <w:proofErr w:type="spellEnd"/>
+            <w:r>
+              <w:t xml:space="preserve"> </w:t>
+            </w:r>
+            <w:r>
+              <w:rPr>
+                <w:color w:val="666666"/>
+              </w:rPr>
+              <w:t>=</w:t>
+            </w:r>
+            <w:r>
+              <w:t xml:space="preserve"> </w:t>
+            </w:r>
+            <w:proofErr w:type="spellStart"/>
+            <w:r>
+              <w:t>i</w:t>
+            </w:r>
+            <w:proofErr w:type="spellEnd"/>
+            <w:r>
+              <w:t xml:space="preserve"> </w:t>
+            </w:r>
+            <w:r>
+              <w:rPr>
+                <w:color w:val="666666"/>
+              </w:rPr>
+              <w:t>+</w:t>
+            </w:r>
+            <w:r>
+              <w:t xml:space="preserve"> </w:t>
+            </w:r>
+            <w:proofErr w:type="spellStart"/>
+            <w:proofErr w:type="gramStart"/>
+            <w:r>
+              <w:t>d.first</w:t>
+            </w:r>
+            <w:proofErr w:type="spellEnd"/>
+            <w:proofErr w:type="gramEnd"/>
+            <w:r>
+              <w:t>;</w:t>
+            </w:r>
+          </w:p>
+          <w:p>
+            <w:pPr>
+              <w:pStyle w:val="a"/>
+            </w:pPr>
+            <w:r>
+              <w:t xml:space="preserve">            </w:t>
+            </w:r>
+            <w:r>
+              <w:rPr>
+                <w:color w:val="B00040"/>
+              </w:rPr>
+              <w:t>int</w:t>
+            </w:r>
+            <w:r>
+              <w:t xml:space="preserve"> </w:t>
+            </w:r>
+            <w:proofErr w:type="spellStart"/>
+            <w:r>
+              <w:t>j_new</w:t>
+            </w:r>
+            <w:proofErr w:type="spellEnd"/>
+            <w:r>
+              <w:t xml:space="preserve"> </w:t>
+            </w:r>
+            <w:r>
+              <w:rPr>
+                <w:color w:val="666666"/>
+              </w:rPr>
+              <w:t>=</w:t>
+            </w:r>
+            <w:r>
+              <w:t xml:space="preserve"> j </w:t>
+            </w:r>
+            <w:r>
+              <w:rPr>
+                <w:color w:val="666666"/>
+              </w:rPr>
+              <w:t>+</w:t>
+            </w:r>
+            <w:r>
+              <w:t xml:space="preserve"> </w:t>
+            </w:r>
+            <w:proofErr w:type="spellStart"/>
+            <w:proofErr w:type="gramStart"/>
+            <w:r>
+              <w:t>d.second</w:t>
+            </w:r>
+            <w:proofErr w:type="spellEnd"/>
+            <w:proofErr w:type="gramEnd"/>
+            <w:r>
+              <w:t>;</w:t>
+            </w:r>
+          </w:p>
+          <w:p>
+            <w:pPr>
+              <w:pStyle w:val="a"/>
+            </w:pPr>
+            <w:r>
+              <w:t xml:space="preserve">            </w:t>
+            </w:r>
+            <w:r>
+              <w:rPr>
+                <w:color w:val="008000"/>
+              </w:rPr>
+              <w:t>if</w:t>
+            </w:r>
+            <w:r>
+              <w:t xml:space="preserve"> (</w:t>
+            </w:r>
+            <w:proofErr w:type="spellStart"/>
+            <w:r>
+              <w:t>i_new</w:t>
+            </w:r>
+            <w:proofErr w:type="spellEnd"/>
+            <w:r>
+              <w:rPr>
+                <w:color w:val="666666"/>
+              </w:rPr>
+              <w:t>&gt;=0</w:t>
+            </w:r>
+            <w:r>
+              <w:t xml:space="preserve"> </w:t>
+            </w:r>
+            <w:r>
+              <w:rPr>
+                <w:color w:val="666666"/>
+              </w:rPr>
+              <w:t>&amp;&amp;</w:t>
+            </w:r>
+            <w:r>
+              <w:t xml:space="preserve"> </w:t>
+            </w:r>
+            <w:proofErr w:type="spellStart"/>
+            <w:r>
+              <w:t>i_new</w:t>
+            </w:r>
+            <w:proofErr w:type="spellEnd"/>
+            <w:r>
+              <w:rPr>
+                <w:color w:val="666666"/>
+              </w:rPr>
+              <w:t>&lt;</w:t>
+            </w:r>
+            <w:proofErr w:type="spellStart"/>
+            <w:proofErr w:type="gramStart"/>
+            <w:r>
+              <w:t>board.size</w:t>
+            </w:r>
+            <w:proofErr w:type="spellEnd"/>
+            <w:proofErr w:type="gramEnd"/>
+            <w:r>
+              <w:t xml:space="preserve">() </w:t>
+            </w:r>
+            <w:r>
+              <w:rPr>
+                <w:color w:val="666666"/>
+              </w:rPr>
+              <w:t>&amp;&amp;</w:t>
+            </w:r>
+            <w:r>
+              <w:t xml:space="preserve"> </w:t>
+            </w:r>
+            <w:proofErr w:type="spellStart"/>
+            <w:r>
+              <w:t>j_new</w:t>
+            </w:r>
+            <w:proofErr w:type="spellEnd"/>
+            <w:r>
+              <w:rPr>
+                <w:color w:val="666666"/>
+              </w:rPr>
+              <w:t>&gt;=0</w:t>
+            </w:r>
+            <w:r>
+              <w:t xml:space="preserve"> </w:t>
+            </w:r>
+            <w:r>
+              <w:rPr>
+                <w:color w:val="666666"/>
+              </w:rPr>
+              <w:t>&amp;&amp;</w:t>
+            </w:r>
+            <w:r>
+              <w:t xml:space="preserve"> </w:t>
+            </w:r>
+            <w:proofErr w:type="spellStart"/>
+            <w:r>
+              <w:t>j_new</w:t>
+            </w:r>
+            <w:proofErr w:type="spellEnd"/>
+            <w:r>
+              <w:rPr>
+                <w:color w:val="666666"/>
+              </w:rPr>
+              <w:t>&lt;</w:t>
+            </w:r>
+            <w:r>
+              <w:t>board[</w:t>
+            </w:r>
+            <w:r>
+              <w:rPr>
+                <w:color w:val="666666"/>
+              </w:rPr>
+              <w:t>0</w:t>
+            </w:r>
+            <w:r>
+              <w:t>].size()) {</w:t>
+            </w:r>
+          </w:p>
+          <w:p>
+            <w:pPr>
+              <w:pStyle w:val="a"/>
+            </w:pPr>
+            <w:r>
+              <w:t xml:space="preserve">                </w:t>
+            </w:r>
+            <w:r>
+              <w:rPr>
+                <w:color w:val="008000"/>
+              </w:rPr>
+              <w:t>if</w:t>
+            </w:r>
+            <w:r>
+              <w:t xml:space="preserve"> (visited[</w:t>
+            </w:r>
+            <w:proofErr w:type="spellStart"/>
+            <w:r>
+              <w:t>i_</w:t>
+            </w:r>
+            <w:proofErr w:type="gramStart"/>
+            <w:r>
+              <w:t>new</w:t>
+            </w:r>
+            <w:proofErr w:type="spellEnd"/>
+            <w:r>
+              <w:t>][</w:t>
+            </w:r>
+            <w:proofErr w:type="spellStart"/>
+            <w:proofErr w:type="gramEnd"/>
+            <w:r>
+              <w:t>j_new</w:t>
+            </w:r>
+            <w:proofErr w:type="spellEnd"/>
+            <w:r>
+              <w:t>])</w:t>
+            </w:r>
+          </w:p>
+          <w:p>
+            <w:pPr>
+              <w:pStyle w:val="a"/>
+            </w:pPr>
+            <w:r>
+              <w:t xml:space="preserve">                    </w:t>
+            </w:r>
+            <w:proofErr w:type="gramStart"/>
+            <w:r>
+              <w:rPr>
+                <w:color w:val="008000"/>
+              </w:rPr>
+              <w:t>continue</w:t>
+            </w:r>
+            <w:r>
+              <w:t>;</w:t>
+            </w:r>
+            <w:proofErr w:type="gramEnd"/>
+          </w:p>
+          <w:p>
+            <w:pPr>
+              <w:pStyle w:val="a"/>
+            </w:pPr>
+            <w:r>
+              <w:t xml:space="preserve">                </w:t>
+            </w:r>
+            <w:proofErr w:type="spellStart"/>
+            <w:r>
+              <w:t>tmp_flag</w:t>
+            </w:r>
+            <w:proofErr w:type="spellEnd"/>
+            <w:r>
+              <w:t xml:space="preserve"> </w:t>
+            </w:r>
+            <w:r>
+              <w:rPr>
+                <w:color w:val="666666"/>
+              </w:rPr>
+              <w:t>=</w:t>
+            </w:r>
+            <w:r>
+              <w:t xml:space="preserve"> </w:t>
+            </w:r>
+            <w:proofErr w:type="gramStart"/>
+            <w:r>
+              <w:t>check(</w:t>
+            </w:r>
+            <w:proofErr w:type="spellStart"/>
+            <w:proofErr w:type="gramEnd"/>
+            <w:r>
+              <w:t>i_new</w:t>
+            </w:r>
+            <w:proofErr w:type="spellEnd"/>
+            <w:r>
+              <w:t xml:space="preserve">, </w:t>
+            </w:r>
+            <w:proofErr w:type="spellStart"/>
+            <w:r>
+              <w:t>j_new</w:t>
+            </w:r>
+            <w:proofErr w:type="spellEnd"/>
+            <w:r>
+              <w:t>, k</w:t>
+            </w:r>
+            <w:r>
+              <w:rPr>
+                <w:color w:val="666666"/>
+              </w:rPr>
+              <w:t>+1</w:t>
+            </w:r>
+            <w:r>
+              <w:t>, board, visited, word);</w:t>
+            </w:r>
+          </w:p>
+          <w:p>
+            <w:pPr>
+              <w:pStyle w:val="a"/>
+            </w:pPr>
+            <w:r>
+              <w:t xml:space="preserve">                </w:t>
+            </w:r>
+            <w:r>
+              <w:rPr>
+                <w:color w:val="008000"/>
+              </w:rPr>
+              <w:t>if</w:t>
+            </w:r>
+            <w:r>
+              <w:t xml:space="preserve"> (</w:t>
+            </w:r>
+            <w:proofErr w:type="spellStart"/>
+            <w:r>
+              <w:t>tmp_flag</w:t>
+            </w:r>
+            <w:proofErr w:type="spellEnd"/>
+            <w:r>
+              <w:t>) {</w:t>
+            </w:r>
+          </w:p>
+          <w:p>
+            <w:pPr>
+              <w:pStyle w:val="a"/>
+            </w:pPr>
+            <w:r>
+              <w:t xml:space="preserve">                    visited[</w:t>
+            </w:r>
+            <w:proofErr w:type="spellStart"/>
+            <w:r>
+              <w:t>i</w:t>
+            </w:r>
+            <w:proofErr w:type="spellEnd"/>
+            <w:r>
+              <w:t xml:space="preserve">][j] </w:t>
+            </w:r>
+            <w:r>
+              <w:rPr>
+                <w:color w:val="666666"/>
+              </w:rPr>
+              <w:t>=</w:t>
+            </w:r>
+            <w:r>
+              <w:t xml:space="preserve"> </w:t>
+            </w:r>
+            <w:proofErr w:type="gramStart"/>
+            <w:r>
+              <w:rPr>
+                <w:color w:val="008000"/>
+              </w:rPr>
+              <w:t>false</w:t>
+            </w:r>
+            <w:r>
+              <w:t>;</w:t>
+            </w:r>
+            <w:proofErr w:type="gramEnd"/>
+          </w:p>
+          <w:p>
+            <w:pPr>
+              <w:pStyle w:val="a"/>
+            </w:pPr>
+            <w:r>
+              <w:t xml:space="preserve">                    </w:t>
+            </w:r>
+            <w:r>
+              <w:rPr>
+                <w:color w:val="008000"/>
+              </w:rPr>
+              <w:t>return</w:t>
+            </w:r>
+            <w:r>
+              <w:t xml:space="preserve"> </w:t>
+            </w:r>
+            <w:proofErr w:type="gramStart"/>
+            <w:r>
+              <w:rPr>
+                <w:color w:val="008000"/>
+              </w:rPr>
+              <w:t>true</w:t>
+            </w:r>
+            <w:r>
+              <w:t>;</w:t>
+            </w:r>
+            <w:proofErr w:type="gramEnd"/>
+          </w:p>
+          <w:p>
+            <w:pPr>
+              <w:pStyle w:val="a"/>
+            </w:pPr>
+            <w:r>
+              <w:t xml:space="preserve">                }</w:t>
+            </w:r>
+          </w:p>
+          <w:p>
+            <w:pPr>
+              <w:pStyle w:val="a"/>
+            </w:pPr>
+            <w:r>
+              <w:lastRenderedPageBreak/>
+              <w:t xml:space="preserve">            }</w:t>
+            </w:r>
+          </w:p>
+          <w:p>
+            <w:pPr>
+              <w:pStyle w:val="a"/>
+            </w:pPr>
+            <w:r>
+              <w:t xml:space="preserve">        }</w:t>
+            </w:r>
+          </w:p>
+          <w:p>
+            <w:pPr>
+              <w:pStyle w:val="a"/>
+            </w:pPr>
+            <w:r>
+              <w:t xml:space="preserve">        visited[</w:t>
+            </w:r>
+            <w:proofErr w:type="spellStart"/>
+            <w:r>
+              <w:t>i</w:t>
+            </w:r>
+            <w:proofErr w:type="spellEnd"/>
+            <w:r>
+              <w:t xml:space="preserve">][j] </w:t>
+            </w:r>
+            <w:r>
+              <w:rPr>
+                <w:color w:val="666666"/>
+              </w:rPr>
+              <w:t>=</w:t>
+            </w:r>
+            <w:r>
+              <w:t xml:space="preserve"> </w:t>
+            </w:r>
+            <w:proofErr w:type="gramStart"/>
+            <w:r>
+              <w:rPr>
+                <w:color w:val="008000"/>
+              </w:rPr>
+              <w:t>false</w:t>
+            </w:r>
+            <w:r>
+              <w:t>;</w:t>
+            </w:r>
+            <w:proofErr w:type="gramEnd"/>
+          </w:p>
+          <w:p>
+            <w:pPr>
+              <w:pStyle w:val="a"/>
+            </w:pPr>
+            <w:r>
+              <w:t xml:space="preserve">        </w:t>
+            </w:r>
+            <w:r>
+              <w:rPr>
+                <w:color w:val="008000"/>
+              </w:rPr>
+              <w:t>return</w:t>
+            </w:r>
+            <w:r>
+              <w:t xml:space="preserve"> </w:t>
+            </w:r>
+            <w:proofErr w:type="gramStart"/>
+            <w:r>
+              <w:rPr>
+                <w:color w:val="008000"/>
+              </w:rPr>
+              <w:t>false</w:t>
+            </w:r>
+            <w:r>
+              <w:t>;</w:t>
+            </w:r>
+            <w:proofErr w:type="gramEnd"/>
+          </w:p>
+          <w:p>
+            <w:pPr>
+              <w:pStyle w:val="a"/>
+            </w:pPr>
+            <w:r>
+              <w:t xml:space="preserve">    }</w:t>
+            </w:r>
+          </w:p>
+          <w:p>
+            <w:pPr>
+              <w:pStyle w:val="a"/>
+            </w:pPr>
+          </w:p>
+          <w:p>
+            <w:pPr>
+              <w:pStyle w:val="a"/>
+            </w:pPr>
+            <w:r>
+              <w:t xml:space="preserve">    </w:t>
+            </w:r>
+            <w:proofErr w:type="gramStart"/>
+            <w:r>
+              <w:rPr>
+                <w:color w:val="B00040"/>
+              </w:rPr>
+              <w:t>bool</w:t>
+            </w:r>
+            <w:proofErr w:type="gramEnd"/>
+            <w:r>
+              <w:t xml:space="preserve"> exist(vector</w:t>
+            </w:r>
+            <w:r>
+              <w:rPr>
+                <w:color w:val="666666"/>
+              </w:rPr>
+              <w:t>&lt;</w:t>
+            </w:r>
+            <w:r>
+              <w:t>vector</w:t>
+            </w:r>
+            <w:r>
+              <w:rPr>
+                <w:color w:val="666666"/>
+              </w:rPr>
+              <w:t>&lt;</w:t>
+            </w:r>
+            <w:r>
+              <w:rPr>
+                <w:color w:val="B00040"/>
+              </w:rPr>
+              <w:t>char</w:t>
+            </w:r>
+            <w:r>
+              <w:rPr>
+                <w:color w:val="666666"/>
+              </w:rPr>
+              <w:t>&gt;&gt;&amp;</w:t>
+            </w:r>
+            <w:r>
+              <w:t xml:space="preserve"> board, string word) {</w:t>
+            </w:r>
+          </w:p>
+          <w:p>
+            <w:pPr>
+              <w:pStyle w:val="a"/>
+            </w:pPr>
+            <w:r>
+              <w:t xml:space="preserve">        </w:t>
+            </w:r>
+            <w:r>
+              <w:rPr>
+                <w:color w:val="B00040"/>
+              </w:rPr>
+              <w:t>int</w:t>
+            </w:r>
+            <w:r>
+              <w:t xml:space="preserve"> </w:t>
+            </w:r>
+            <w:proofErr w:type="spellStart"/>
+            <w:r>
+              <w:t>row_num</w:t>
+            </w:r>
+            <w:proofErr w:type="spellEnd"/>
+            <w:r>
+              <w:t xml:space="preserve"> </w:t>
+            </w:r>
+            <w:r>
+              <w:rPr>
+                <w:color w:val="666666"/>
+              </w:rPr>
+              <w:t>=</w:t>
+            </w:r>
+            <w:r>
+              <w:t xml:space="preserve"> </w:t>
+            </w:r>
+            <w:proofErr w:type="spellStart"/>
+            <w:proofErr w:type="gramStart"/>
+            <w:r>
+              <w:t>board.size</w:t>
+            </w:r>
+            <w:proofErr w:type="spellEnd"/>
+            <w:proofErr w:type="gramEnd"/>
+            <w:r>
+              <w:t>();</w:t>
+            </w:r>
+          </w:p>
+          <w:p>
+            <w:pPr>
+              <w:pStyle w:val="a"/>
+            </w:pPr>
+            <w:r>
+              <w:t xml:space="preserve">        </w:t>
+            </w:r>
+            <w:r>
+              <w:rPr>
+                <w:color w:val="008000"/>
+              </w:rPr>
+              <w:t>if</w:t>
+            </w:r>
+            <w:r>
+              <w:t xml:space="preserve"> (</w:t>
+            </w:r>
+            <w:proofErr w:type="spellStart"/>
+            <w:r>
+              <w:t>row_num</w:t>
+            </w:r>
+            <w:proofErr w:type="spellEnd"/>
+            <w:r>
+              <w:rPr>
+                <w:color w:val="666666"/>
+              </w:rPr>
+              <w:t>&lt;=0</w:t>
+            </w:r>
+            <w:r>
+              <w:t>)</w:t>
+            </w:r>
+          </w:p>
+          <w:p>
+            <w:pPr>
+              <w:pStyle w:val="a"/>
+            </w:pPr>
+            <w:r>
+              <w:t xml:space="preserve">            </w:t>
+            </w:r>
+            <w:r>
+              <w:rPr>
+                <w:color w:val="008000"/>
+              </w:rPr>
+              <w:t>return</w:t>
+            </w:r>
+            <w:r>
+              <w:t xml:space="preserve"> </w:t>
+            </w:r>
+            <w:proofErr w:type="gramStart"/>
+            <w:r>
+              <w:rPr>
+                <w:color w:val="008000"/>
+              </w:rPr>
+              <w:t>false</w:t>
+            </w:r>
+            <w:r>
+              <w:t>;</w:t>
+            </w:r>
+            <w:proofErr w:type="gramEnd"/>
+          </w:p>
+          <w:p>
+            <w:pPr>
+              <w:pStyle w:val="a"/>
+            </w:pPr>
+            <w:r>
+              <w:t xml:space="preserve">        </w:t>
+            </w:r>
+            <w:r>
+              <w:rPr>
+                <w:color w:val="B00040"/>
+              </w:rPr>
+              <w:t>int</w:t>
+            </w:r>
+            <w:r>
+              <w:t xml:space="preserve"> </w:t>
+            </w:r>
+            <w:proofErr w:type="spellStart"/>
+            <w:r>
+              <w:t>col_num</w:t>
+            </w:r>
+            <w:proofErr w:type="spellEnd"/>
+            <w:r>
+              <w:t xml:space="preserve"> </w:t>
+            </w:r>
+            <w:r>
+              <w:rPr>
+                <w:color w:val="666666"/>
+              </w:rPr>
+              <w:t>=</w:t>
+            </w:r>
+            <w:r>
+              <w:t xml:space="preserve"> board[</w:t>
+            </w:r>
+            <w:r>
+              <w:rPr>
+                <w:color w:val="666666"/>
+              </w:rPr>
+              <w:t>0</w:t>
+            </w:r>
+            <w:proofErr w:type="gramStart"/>
+            <w:r>
+              <w:t>].size</w:t>
+            </w:r>
+            <w:proofErr w:type="gramEnd"/>
+            <w:r>
+              <w:t>();</w:t>
+            </w:r>
+          </w:p>
+          <w:p>
+            <w:pPr>
+              <w:pStyle w:val="a"/>
+            </w:pPr>
+            <w:r>
+              <w:t xml:space="preserve">        </w:t>
+            </w:r>
+            <w:r>
+              <w:rPr>
+                <w:color w:val="B00040"/>
+              </w:rPr>
+              <w:t>bool</w:t>
+            </w:r>
+            <w:r>
+              <w:t xml:space="preserve"> flag </w:t>
+            </w:r>
+            <w:r>
+              <w:rPr>
+                <w:color w:val="666666"/>
+              </w:rPr>
+              <w:t>=</w:t>
+            </w:r>
+            <w:r>
+              <w:t xml:space="preserve"> </w:t>
+            </w:r>
+            <w:proofErr w:type="gramStart"/>
+            <w:r>
+              <w:rPr>
+                <w:color w:val="008000"/>
+              </w:rPr>
+              <w:t>false</w:t>
+            </w:r>
+            <w:r>
+              <w:t>;</w:t>
+            </w:r>
+            <w:proofErr w:type="gramEnd"/>
+          </w:p>
+          <w:p>
+            <w:pPr>
+              <w:pStyle w:val="a"/>
+            </w:pPr>
+            <w:r>
+              <w:t xml:space="preserve">        vector</w:t>
+            </w:r>
+            <w:r>
+              <w:rPr>
+                <w:color w:val="666666"/>
+              </w:rPr>
+              <w:t>&lt;</w:t>
+            </w:r>
+            <w:r>
+              <w:t>vector</w:t>
+            </w:r>
+            <w:r>
+              <w:rPr>
+                <w:color w:val="666666"/>
+              </w:rPr>
+              <w:t>&lt;</w:t>
+            </w:r>
+            <w:r>
+              <w:rPr>
+                <w:color w:val="B00040"/>
+              </w:rPr>
+              <w:t>bool</w:t>
+            </w:r>
+            <w:r>
+              <w:rPr>
+                <w:color w:val="666666"/>
+              </w:rPr>
+              <w:t>&gt;&gt;</w:t>
+            </w:r>
+            <w:r>
+              <w:t xml:space="preserve"> </w:t>
+            </w:r>
+            <w:proofErr w:type="gramStart"/>
+            <w:r>
+              <w:t>visited(</w:t>
+            </w:r>
+            <w:proofErr w:type="spellStart"/>
+            <w:proofErr w:type="gramEnd"/>
+            <w:r>
+              <w:t>row_num</w:t>
+            </w:r>
+            <w:proofErr w:type="spellEnd"/>
+            <w:r>
+              <w:t>, vector</w:t>
+            </w:r>
+            <w:r>
+              <w:rPr>
+                <w:color w:val="666666"/>
+              </w:rPr>
+              <w:t>&lt;</w:t>
+            </w:r>
+            <w:r>
+              <w:rPr>
+                <w:color w:val="B00040"/>
+              </w:rPr>
+              <w:t>bool</w:t>
+            </w:r>
+            <w:r>
+              <w:rPr>
+                <w:color w:val="666666"/>
+              </w:rPr>
+              <w:t>&gt;</w:t>
+            </w:r>
+            <w:r>
+              <w:t>(</w:t>
+            </w:r>
+            <w:proofErr w:type="spellStart"/>
+            <w:r>
+              <w:t>col_num</w:t>
+            </w:r>
+            <w:proofErr w:type="spellEnd"/>
+            <w:r>
+              <w:t>));</w:t>
+            </w:r>
+          </w:p>
+          <w:p>
+            <w:pPr>
+              <w:pStyle w:val="a"/>
+            </w:pPr>
+            <w:r>
+              <w:t xml:space="preserve">        </w:t>
+            </w:r>
+            <w:r>
+              <w:rPr>
+                <w:color w:val="008000"/>
+              </w:rPr>
+              <w:t>for</w:t>
+            </w:r>
+            <w:r>
+              <w:t xml:space="preserve"> (</w:t>
+            </w:r>
+            <w:r>
+              <w:rPr>
+                <w:color w:val="B00040"/>
+              </w:rPr>
+              <w:t>int</w:t>
+            </w:r>
+            <w:r>
+              <w:t xml:space="preserve"> </w:t>
+            </w:r>
+            <w:proofErr w:type="spellStart"/>
+            <w:r>
+              <w:t>i</w:t>
+            </w:r>
+            <w:proofErr w:type="spellEnd"/>
+            <w:r>
+              <w:rPr>
+                <w:color w:val="666666"/>
+              </w:rPr>
+              <w:t>=0</w:t>
+            </w:r>
+            <w:r>
+              <w:t xml:space="preserve">; </w:t>
+            </w:r>
+            <w:proofErr w:type="spellStart"/>
+            <w:r>
+              <w:t>i</w:t>
+            </w:r>
+            <w:proofErr w:type="spellEnd"/>
+            <w:r>
+              <w:rPr>
+                <w:color w:val="666666"/>
+              </w:rPr>
+              <w:t>&lt;</w:t>
+            </w:r>
+            <w:proofErr w:type="spellStart"/>
+            <w:r>
+              <w:t>row_num</w:t>
+            </w:r>
+            <w:proofErr w:type="spellEnd"/>
+            <w:r>
+              <w:t xml:space="preserve">; </w:t>
+            </w:r>
+            <w:r>
+              <w:rPr>
+                <w:color w:val="666666"/>
+              </w:rPr>
+              <w:t>++</w:t>
+            </w:r>
+            <w:proofErr w:type="spellStart"/>
+            <w:r>
+              <w:t>i</w:t>
+            </w:r>
+            <w:proofErr w:type="spellEnd"/>
+            <w:r>
+              <w:t>) {</w:t>
+            </w:r>
+          </w:p>
+          <w:p>
+            <w:pPr>
+              <w:pStyle w:val="a"/>
+            </w:pPr>
+            <w:r>
+              <w:t xml:space="preserve">            </w:t>
+            </w:r>
+            <w:r>
+              <w:rPr>
+                <w:color w:val="008000"/>
+              </w:rPr>
+              <w:t>for</w:t>
+            </w:r>
+            <w:r>
+              <w:t xml:space="preserve"> (</w:t>
+            </w:r>
+            <w:r>
+              <w:rPr>
+                <w:color w:val="B00040"/>
+              </w:rPr>
+              <w:t>int</w:t>
+            </w:r>
+            <w:r>
+              <w:t xml:space="preserve"> j</w:t>
+            </w:r>
+            <w:r>
+              <w:rPr>
+                <w:color w:val="666666"/>
+              </w:rPr>
+              <w:t>=0</w:t>
+            </w:r>
+            <w:r>
+              <w:t>; j</w:t>
+            </w:r>
+            <w:r>
+              <w:rPr>
+                <w:color w:val="666666"/>
+              </w:rPr>
+              <w:t>&lt;</w:t>
+            </w:r>
+            <w:proofErr w:type="spellStart"/>
+            <w:r>
+              <w:t>col_num</w:t>
+            </w:r>
+            <w:proofErr w:type="spellEnd"/>
+            <w:r>
+              <w:t xml:space="preserve">; </w:t>
+            </w:r>
+            <w:r>
+              <w:rPr>
+                <w:color w:val="666666"/>
+              </w:rPr>
+              <w:t>++</w:t>
+            </w:r>
+            <w:r>
+              <w:t>j) {</w:t>
+            </w:r>
+          </w:p>
+          <w:p>
+            <w:pPr>
+              <w:pStyle w:val="a"/>
+            </w:pPr>
+            <w:r>
+              <w:t xml:space="preserve">                flag </w:t>
+            </w:r>
+            <w:r>
+              <w:rPr>
+                <w:color w:val="666666"/>
+              </w:rPr>
+              <w:t>=</w:t>
+            </w:r>
+            <w:r>
+              <w:t xml:space="preserve"> </w:t>
+            </w:r>
+            <w:proofErr w:type="gramStart"/>
+            <w:r>
+              <w:t>check(</w:t>
+            </w:r>
+            <w:proofErr w:type="spellStart"/>
+            <w:proofErr w:type="gramEnd"/>
+            <w:r>
+              <w:t>i</w:t>
+            </w:r>
+            <w:proofErr w:type="spellEnd"/>
+            <w:r>
+              <w:t xml:space="preserve">, j, </w:t>
+            </w:r>
+            <w:r>
+              <w:rPr>
+                <w:color w:val="666666"/>
+              </w:rPr>
+              <w:t>0</w:t>
+            </w:r>
+            <w:r>
+              <w:t>, board, visited, word);</w:t>
+            </w:r>
+          </w:p>
+          <w:p>
+            <w:pPr>
+              <w:pStyle w:val="a"/>
+            </w:pPr>
+            <w:r>
+              <w:t xml:space="preserve">                </w:t>
+            </w:r>
+            <w:r>
+              <w:rPr>
+                <w:color w:val="008000"/>
+              </w:rPr>
+              <w:t>if</w:t>
+            </w:r>
+            <w:r>
+              <w:t xml:space="preserve"> (flag)</w:t>
+            </w:r>
+          </w:p>
+          <w:p>
+            <w:pPr>
+              <w:pStyle w:val="a"/>
+            </w:pPr>
+            <w:r>
+              <w:t xml:space="preserve">                    </w:t>
+            </w:r>
+            <w:r>
+              <w:rPr>
+                <w:color w:val="008000"/>
+              </w:rPr>
+              <w:t>return</w:t>
+            </w:r>
+            <w:r>
+              <w:t xml:space="preserve"> </w:t>
+            </w:r>
+            <w:proofErr w:type="gramStart"/>
+            <w:r>
+              <w:rPr>
+                <w:color w:val="008000"/>
+              </w:rPr>
+              <w:t>true</w:t>
+            </w:r>
+            <w:r>
+              <w:t>;</w:t>
+            </w:r>
+            <w:proofErr w:type="gramEnd"/>
+          </w:p>
+          <w:p>
+            <w:pPr>
+              <w:pStyle w:val="a"/>
+            </w:pPr>
+            <w:r>
+              <w:t xml:space="preserve">            }</w:t>
+            </w:r>
+          </w:p>
+          <w:p>
+            <w:pPr>
+              <w:pStyle w:val="a"/>
+            </w:pPr>
+            <w:r>
+              <w:t xml:space="preserve">        }</w:t>
+            </w:r>
+          </w:p>
+          <w:p>
+            <w:pPr>
+              <w:pStyle w:val="a"/>
+            </w:pPr>
+            <w:r>
+              <w:t xml:space="preserve">        </w:t>
+            </w:r>
+            <w:r>
+              <w:rPr>
+                <w:color w:val="008000"/>
+              </w:rPr>
+              <w:t>return</w:t>
+            </w:r>
+            <w:r>
+              <w:t xml:space="preserve"> </w:t>
+            </w:r>
+            <w:proofErr w:type="gramStart"/>
+            <w:r>
+              <w:rPr>
+                <w:color w:val="008000"/>
+              </w:rPr>
+              <w:t>false</w:t>
+            </w:r>
+            <w:r>
+              <w:t>;</w:t>
+            </w:r>
+            <w:proofErr w:type="gramEnd"/>
+          </w:p>
+          <w:p>
+            <w:pPr>
+              <w:pStyle w:val="a"/>
+            </w:pPr>
+            <w:r>
+              <w:t xml:space="preserve">    }</w:t>
+            </w:r>
+          </w:p>
+          <w:p>
+            <w:pPr>
+              <w:pStyle w:val="a"/>
+            </w:pPr>
+            <w:r>
+              <w:t>};</w:t>
+            </w:r>
+          </w:p>
+          <w:p>
+            <w:pPr>
+              <w:pStyle w:val="a"/>
+              <w:rPr>
+                <w:rFonts w:hint="eastAsia"/>
+              </w:rPr>
+            </w:pPr>
+          </w:p>
+        </w:tc>
+      </w:tr>
+    </w:tbl>
+    <w:p/>
+    <w:p>
+      <w:pPr>
+        <w:rPr>
+          <w:rFonts w:hint="eastAsia"/>
+        </w:rPr>
+      </w:pPr>
+      <w:bookmarkStart w:id="0" w:name="_GoBack"/>
+      <w:bookmarkEnd w:id="0"/>
     </w:p>
     <w:sectPr>
       <w:pgSz w:w="11906" w:h="16838"/>
@@ -10178,6 +12946,12 @@
   </w:num>
   <w:num w:numId="16">
     <w:abstractNumId w:val="1"/>
+  </w:num>
+  <w:num w:numId="17">
+    <w:abstractNumId w:val="0"/>
+    <w:lvlOverride w:ilvl="0">
+      <w:startOverride w:val="1"/>
+    </w:lvlOverride>
   </w:num>
   <w:numIdMacAtCleanup w:val="16"/>
 </w:numbering>
@@ -11504,7 +14278,7 @@
 </file>
 
 <file path=customXml/itemProps1.xml><?xml version="1.0" encoding="utf-8"?>
-<ds:datastoreItem xmlns:ds="http://schemas.openxmlformats.org/officeDocument/2006/customXml" ds:itemID="{F348BA78-BA3B-4C6B-95AB-94B72C785094}">
+<ds:datastoreItem xmlns:ds="http://schemas.openxmlformats.org/officeDocument/2006/customXml" ds:itemID="{877227A0-9725-46EE-8F63-E3CF0201D975}">
   <ds:schemaRefs>
     <ds:schemaRef ds:uri="http://schemas.openxmlformats.org/officeDocument/2006/bibliography"/>
   </ds:schemaRefs>

</xml_diff>

<commit_message>
+ Add 0002 两数相加
</commit_message>
<xml_diff>
--- a/高频代码题解.docx
+++ b/高频代码题解.docx
@@ -6,6 +6,8 @@
       <w:pPr>
         <w:pStyle w:val="10"/>
       </w:pPr>
+      <w:bookmarkStart w:id="0" w:name="_GoBack"/>
+      <w:bookmarkEnd w:id="0"/>
       <w:r>
         <w:rPr>
           <w:rFonts w:hint="eastAsia"/>
@@ -203,19 +205,7 @@
           <w:rPr>
             <w:rStyle w:val="ab"/>
           </w:rPr>
-          <w:t>https://leetcode-cn</w:t>
-        </w:r>
-        <w:r>
-          <w:rPr>
-            <w:rStyle w:val="ab"/>
-          </w:rPr>
-          <w:t>.</w:t>
-        </w:r>
-        <w:r>
-          <w:rPr>
-            <w:rStyle w:val="ab"/>
-          </w:rPr>
-          <w:t>com/problems/zi-fu-chuan-de-pai-lie-lcof/solution/hui-su-fa-by-luo-jing-yu-yu/</w:t>
+          <w:t>https://leetcode-cn.com/problems/zi-fu-chuan-de-pai-lie-lcof/solution/hui-su-fa-by-luo-jing-yu-yu/</w:t>
         </w:r>
       </w:hyperlink>
       <w:r>
@@ -235,11 +225,6 @@
       </w:r>
     </w:p>
     <w:p>
-      <w:pPr>
-        <w:rPr>
-          <w:rFonts w:hint="eastAsia"/>
-        </w:rPr>
-      </w:pPr>
       <w:r>
         <w:rPr>
           <w:rFonts w:hint="eastAsia"/>
@@ -395,13 +380,7 @@
         <w:rPr>
           <w:rFonts w:hint="eastAsia"/>
         </w:rPr>
-        <w:t>字符均不相同</w:t>
-      </w:r>
-      <w:r>
-        <w:rPr>
-          <w:rFonts w:hint="eastAsia"/>
-        </w:rPr>
-        <w:t>时，</w:t>
+        <w:t>字符均不相同时，</w:t>
       </w:r>
       <w:r>
         <w:rPr>
@@ -443,9 +422,6 @@
     <w:p>
       <w:pPr>
         <w:pStyle w:val="1"/>
-        <w:rPr>
-          <w:rFonts w:hint="eastAsia"/>
-        </w:rPr>
       </w:pPr>
       <w:r>
         <w:rPr>
@@ -581,7 +557,6 @@
                 <w:numId w:val="0"/>
               </w:numPr>
               <w:rPr>
-                <w:rFonts w:hint="eastAsia"/>
                 <w:b/>
                 <w:bCs/>
               </w:rPr>
@@ -1526,15 +1501,7 @@
         </w:tc>
       </w:tr>
     </w:tbl>
-    <w:p>
-      <w:pPr>
-        <w:rPr>
-          <w:rFonts w:hint="eastAsia"/>
-        </w:rPr>
-      </w:pPr>
-      <w:bookmarkStart w:id="0" w:name="_GoBack"/>
-      <w:bookmarkEnd w:id="0"/>
-    </w:p>
+    <w:p/>
     <w:p>
       <w:pPr>
         <w:pStyle w:val="20"/>
@@ -15118,7 +15085,7 @@
         <w:rPr>
           <w:noProof/>
         </w:rPr>
-        <w:t>5</w:t>
+        <w:t>15</w:t>
       </w:r>
       <w:r>
         <w:fldChar w:fldCharType="end"/>
@@ -22626,8 +22593,3373 @@
     </w:tbl>
     <w:p/>
     <w:p/>
+    <w:p>
+      <w:pPr>
+        <w:pStyle w:val="10"/>
+      </w:pPr>
+      <w:r>
+        <w:rPr>
+          <w:rFonts w:hint="eastAsia"/>
+        </w:rPr>
+        <w:t>数学</w:t>
+      </w:r>
+    </w:p>
+    <w:p>
+      <w:pPr>
+        <w:pStyle w:val="10"/>
+      </w:pPr>
+      <w:r>
+        <w:rPr>
+          <w:rFonts w:hint="eastAsia"/>
+        </w:rPr>
+        <w:t>链表</w:t>
+      </w:r>
+    </w:p>
+    <w:p/>
+    <w:p>
+      <w:pPr>
+        <w:pStyle w:val="20"/>
+        <w:spacing w:before="163"/>
+      </w:pPr>
+      <w:r>
+        <w:rPr>
+          <w:rFonts w:hint="eastAsia"/>
+        </w:rPr>
+        <w:t>0</w:t>
+      </w:r>
+      <w:r>
+        <w:t xml:space="preserve">002 </w:t>
+      </w:r>
+      <w:r>
+        <w:rPr>
+          <w:rFonts w:hint="eastAsia"/>
+        </w:rPr>
+        <w:t>两数相加</w:t>
+      </w:r>
+    </w:p>
+    <w:p>
+      <w:r>
+        <w:rPr>
+          <w:rFonts w:hint="eastAsia"/>
+        </w:rPr>
+        <w:t>链接：</w:t>
+      </w:r>
+      <w:hyperlink r:id="rId41" w:history="1">
+        <w:r>
+          <w:rPr>
+            <w:rStyle w:val="ab"/>
+          </w:rPr>
+          <w:t>https://leetcode-cn.com/problems/add-two-numbers/</w:t>
+        </w:r>
+      </w:hyperlink>
+    </w:p>
+    <w:p>
+      <w:r>
+        <w:rPr>
+          <w:rFonts w:hint="eastAsia"/>
+        </w:rPr>
+        <w:t>标签：链表，递归</w:t>
+      </w:r>
+      <w:r>
+        <w:rPr>
+          <w:rFonts w:hint="eastAsia"/>
+        </w:rPr>
+        <w:t>，数学</w:t>
+      </w:r>
+    </w:p>
+    <w:p>
+      <w:pPr>
+        <w:pStyle w:val="3"/>
+        <w:spacing w:before="163" w:after="163"/>
+      </w:pPr>
+      <w:r>
+        <w:rPr>
+          <w:rFonts w:hint="eastAsia"/>
+        </w:rPr>
+        <w:t>精选题解</w:t>
+      </w:r>
+    </w:p>
+    <w:p>
+      <w:pPr>
+        <w:pStyle w:val="1"/>
+      </w:pPr>
+      <w:r>
+        <w:rPr>
+          <w:rFonts w:hint="eastAsia"/>
+        </w:rPr>
+        <w:t>官方题解</w:t>
+      </w:r>
+      <w:r>
+        <w:rPr>
+          <w:rFonts w:hint="eastAsia"/>
+        </w:rPr>
+        <w:t xml:space="preserve"> - </w:t>
+      </w:r>
+      <w:r>
+        <w:rPr>
+          <w:rFonts w:hint="eastAsia"/>
+        </w:rPr>
+        <w:t>两数相加</w:t>
+      </w:r>
+    </w:p>
+    <w:p>
+      <w:pPr>
+        <w:pStyle w:val="2"/>
+      </w:pPr>
+      <w:hyperlink r:id="rId42" w:history="1">
+        <w:r>
+          <w:rPr>
+            <w:rStyle w:val="ab"/>
+          </w:rPr>
+          <w:t>https://leetcode-cn.com/problems/add-two-numbers/solution/liang-shu-xiang-jia-by-leetcode-solution/</w:t>
+        </w:r>
+      </w:hyperlink>
+    </w:p>
+    <w:p>
+      <w:pPr>
+        <w:pStyle w:val="1"/>
+      </w:pPr>
+      <w:r>
+        <w:rPr>
+          <w:rFonts w:hint="eastAsia"/>
+        </w:rPr>
+        <w:t>两数相加</w:t>
+      </w:r>
+      <w:r>
+        <w:t xml:space="preserve"> – </w:t>
+      </w:r>
+      <w:r>
+        <w:rPr>
+          <w:rFonts w:hint="eastAsia"/>
+        </w:rPr>
+        <w:t>两种解法</w:t>
+      </w:r>
+    </w:p>
+    <w:p>
+      <w:pPr>
+        <w:pStyle w:val="2"/>
+      </w:pPr>
+      <w:r>
+        <w:t>https://leetcode-cn.com/problems/add-two-numbers/solution/liang-shu-xiang-jia-by-gpe3dbjds1/</w:t>
+      </w:r>
+    </w:p>
+    <w:p>
+      <w:pPr>
+        <w:pStyle w:val="3"/>
+        <w:spacing w:before="163" w:after="163"/>
+      </w:pPr>
+      <w:r>
+        <w:rPr>
+          <w:rFonts w:hint="eastAsia"/>
+        </w:rPr>
+        <w:t>关键思路</w:t>
+      </w:r>
+    </w:p>
+    <w:p>
+      <w:r>
+        <w:rPr>
+          <w:rFonts w:hint="eastAsia"/>
+        </w:rPr>
+        <w:t>当</w:t>
+      </w:r>
+      <w:r>
+        <w:rPr>
+          <w:rFonts w:hint="eastAsia"/>
+        </w:rPr>
+        <w:t>l</w:t>
+      </w:r>
+      <w:r>
+        <w:t>1</w:t>
+      </w:r>
+      <w:r>
+        <w:rPr>
+          <w:rFonts w:hint="eastAsia"/>
+        </w:rPr>
+        <w:t>和</w:t>
+      </w:r>
+      <w:r>
+        <w:rPr>
+          <w:rFonts w:hint="eastAsia"/>
+        </w:rPr>
+        <w:t>l</w:t>
+      </w:r>
+      <w:r>
+        <w:t>2</w:t>
+      </w:r>
+      <w:r>
+        <w:rPr>
+          <w:rFonts w:hint="eastAsia"/>
+        </w:rPr>
+        <w:t>至少</w:t>
+      </w:r>
+      <w:r>
+        <w:rPr>
+          <w:rFonts w:hint="eastAsia"/>
+        </w:rPr>
+        <w:t>一个非空时，就</w:t>
+      </w:r>
+      <w:r>
+        <w:rPr>
+          <w:rFonts w:hint="eastAsia"/>
+        </w:rPr>
+        <w:t>不停地</w:t>
+      </w:r>
+      <w:r>
+        <w:rPr>
+          <w:rFonts w:hint="eastAsia"/>
+        </w:rPr>
+        <w:t>将和保存到</w:t>
+      </w:r>
+      <w:r>
+        <w:rPr>
+          <w:rFonts w:hint="eastAsia"/>
+        </w:rPr>
+        <w:t>new</w:t>
+      </w:r>
+      <w:r>
+        <w:rPr>
+          <w:rFonts w:hint="eastAsia"/>
+        </w:rPr>
+        <w:t>出来的新节点</w:t>
+      </w:r>
+      <w:r>
+        <w:rPr>
+          <w:rFonts w:hint="eastAsia"/>
+        </w:rPr>
+        <w:t>，并将</w:t>
+      </w:r>
+      <w:r>
+        <w:rPr>
+          <w:rFonts w:hint="eastAsia"/>
+        </w:rPr>
+        <w:t>l</w:t>
+      </w:r>
+      <w:r>
+        <w:t>1</w:t>
+      </w:r>
+      <w:r>
+        <w:rPr>
+          <w:rFonts w:hint="eastAsia"/>
+        </w:rPr>
+        <w:t>和</w:t>
+      </w:r>
+      <w:r>
+        <w:rPr>
+          <w:rFonts w:hint="eastAsia"/>
+        </w:rPr>
+        <w:t>l</w:t>
+      </w:r>
+      <w:r>
+        <w:t>2</w:t>
+      </w:r>
+      <w:r>
+        <w:rPr>
+          <w:rFonts w:hint="eastAsia"/>
+        </w:rPr>
+        <w:t>的指针指向后一个节点。</w:t>
+      </w:r>
+    </w:p>
+    <w:p>
+      <w:r>
+        <w:rPr>
+          <w:rFonts w:hint="eastAsia"/>
+        </w:rPr>
+        <w:t>注意每次都需要加上进位，并计算新的进位。</w:t>
+      </w:r>
+    </w:p>
+    <w:p>
+      <w:r>
+        <w:rPr>
+          <w:rFonts w:hint="eastAsia"/>
+        </w:rPr>
+        <w:t>还需要检查最后一次求和是否产生进位，如果产生了，还需</w:t>
+      </w:r>
+      <w:r>
+        <w:rPr>
+          <w:rFonts w:hint="eastAsia"/>
+        </w:rPr>
+        <w:t>new</w:t>
+      </w:r>
+      <w:r>
+        <w:rPr>
+          <w:rFonts w:hint="eastAsia"/>
+        </w:rPr>
+        <w:t>一个新结点</w:t>
+      </w:r>
+      <w:r>
+        <w:rPr>
+          <w:rFonts w:hint="eastAsia"/>
+        </w:rPr>
+        <w:t>存放</w:t>
+      </w:r>
+      <w:r>
+        <w:rPr>
+          <w:rFonts w:hint="eastAsia"/>
+        </w:rPr>
+        <w:t>进位</w:t>
+      </w:r>
+      <w:r>
+        <w:rPr>
+          <w:rFonts w:hint="eastAsia"/>
+        </w:rPr>
+        <w:t>1</w:t>
+      </w:r>
+      <w:r>
+        <w:rPr>
+          <w:rFonts w:hint="eastAsia"/>
+        </w:rPr>
+        <w:t>。</w:t>
+      </w:r>
+    </w:p>
+    <w:p>
+      <w:pPr>
+        <w:pStyle w:val="1"/>
+        <w:numPr>
+          <w:ilvl w:val="0"/>
+          <w:numId w:val="0"/>
+        </w:numPr>
+        <w:ind w:left="284" w:hanging="284"/>
+      </w:pPr>
+      <w:r>
+        <w:rPr>
+          <w:rFonts w:hint="eastAsia"/>
+        </w:rPr>
+        <w:t>使用</w:t>
+      </w:r>
+      <w:proofErr w:type="gramStart"/>
+      <w:r>
+        <w:rPr>
+          <w:rFonts w:hint="eastAsia"/>
+        </w:rPr>
+        <w:t>哑</w:t>
+      </w:r>
+      <w:proofErr w:type="gramEnd"/>
+      <w:r>
+        <w:rPr>
+          <w:rFonts w:hint="eastAsia"/>
+        </w:rPr>
+        <w:t>结点可以避免边界条件：</w:t>
+      </w:r>
+    </w:p>
+    <w:p>
+      <w:pPr>
+        <w:pStyle w:val="a"/>
+        <w:numPr>
+          <w:ilvl w:val="0"/>
+          <w:numId w:val="34"/>
+        </w:numPr>
+        <w:spacing w:before="163" w:after="163"/>
+      </w:pPr>
+      <w:proofErr w:type="spellStart"/>
+      <w:r>
+        <w:t>ListNode</w:t>
+      </w:r>
+      <w:proofErr w:type="spellEnd"/>
+      <w:r>
+        <w:t xml:space="preserve"> *dummy = new </w:t>
+      </w:r>
+      <w:proofErr w:type="spellStart"/>
+      <w:proofErr w:type="gramStart"/>
+      <w:r>
+        <w:t>ListNode</w:t>
+      </w:r>
+      <w:proofErr w:type="spellEnd"/>
+      <w:r>
+        <w:t>(</w:t>
+      </w:r>
+      <w:proofErr w:type="gramEnd"/>
+      <w:r>
+        <w:t>-1);</w:t>
+      </w:r>
+    </w:p>
+    <w:p>
+      <w:pPr>
+        <w:pStyle w:val="3"/>
+        <w:spacing w:before="163" w:after="163"/>
+      </w:pPr>
+      <w:r>
+        <w:rPr>
+          <w:rFonts w:hint="eastAsia"/>
+        </w:rPr>
+        <w:t>复杂度</w:t>
+      </w:r>
+    </w:p>
+    <w:p>
+      <w:pPr>
+        <w:pStyle w:val="1"/>
+      </w:pPr>
+      <w:r>
+        <w:rPr>
+          <w:rFonts w:hint="eastAsia"/>
+        </w:rPr>
+        <w:t>时间</w:t>
+      </w:r>
+      <w:r>
+        <w:rPr>
+          <w:rFonts w:hint="eastAsia"/>
+        </w:rPr>
+        <w:t>复杂度：</w:t>
+      </w:r>
+      <w:r>
+        <w:rPr>
+          <w:rFonts w:hint="eastAsia"/>
+        </w:rPr>
+        <w:t>O</w:t>
+      </w:r>
+      <w:r>
+        <w:t>(max(n1,n2))</w:t>
+      </w:r>
+      <w:r>
+        <w:rPr>
+          <w:rFonts w:hint="eastAsia"/>
+        </w:rPr>
+        <w:t>。其中</w:t>
+      </w:r>
+      <w:r>
+        <w:rPr>
+          <w:rFonts w:hint="eastAsia"/>
+        </w:rPr>
+        <w:t>n</w:t>
+      </w:r>
+      <w:r>
+        <w:t>1</w:t>
+      </w:r>
+      <w:r>
+        <w:rPr>
+          <w:rFonts w:hint="eastAsia"/>
+        </w:rPr>
+        <w:t>和</w:t>
+      </w:r>
+      <w:r>
+        <w:rPr>
+          <w:rFonts w:hint="eastAsia"/>
+        </w:rPr>
+        <w:t>n</w:t>
+      </w:r>
+      <w:r>
+        <w:t>2</w:t>
+      </w:r>
+      <w:r>
+        <w:rPr>
+          <w:rFonts w:hint="eastAsia"/>
+        </w:rPr>
+        <w:t>分别为两个链表中的节点个数。</w:t>
+      </w:r>
+    </w:p>
+    <w:p>
+      <w:pPr>
+        <w:pStyle w:val="1"/>
+      </w:pPr>
+      <w:r>
+        <w:rPr>
+          <w:rFonts w:hint="eastAsia"/>
+        </w:rPr>
+        <w:t>空间复杂度：</w:t>
+      </w:r>
+      <w:r>
+        <w:rPr>
+          <w:rFonts w:hint="eastAsia"/>
+        </w:rPr>
+        <w:t>S</w:t>
+      </w:r>
+      <w:r>
+        <w:t>O(max(n1,n2))</w:t>
+      </w:r>
+      <w:r>
+        <w:rPr>
+          <w:rFonts w:hint="eastAsia"/>
+        </w:rPr>
+        <w:t>。</w:t>
+      </w:r>
+      <w:r>
+        <w:rPr>
+          <w:rFonts w:hint="eastAsia"/>
+        </w:rPr>
+        <w:t>作为结果返回</w:t>
+      </w:r>
+      <w:r>
+        <w:rPr>
+          <w:rFonts w:hint="eastAsia"/>
+        </w:rPr>
+        <w:t>的链表的结点个数。</w:t>
+      </w:r>
+    </w:p>
+    <w:p>
+      <w:pPr>
+        <w:pStyle w:val="3"/>
+        <w:spacing w:before="163" w:after="163"/>
+      </w:pPr>
+      <w:r>
+        <w:rPr>
+          <w:rFonts w:hint="eastAsia"/>
+        </w:rPr>
+        <w:t>代码</w:t>
+      </w:r>
+    </w:p>
+    <w:tbl>
+      <w:tblPr>
+        <w:tblStyle w:val="a8"/>
+        <w:tblW w:w="5000" w:type="pct"/>
+        <w:tblLook w:val="04A0" w:firstRow="1" w:lastRow="0" w:firstColumn="1" w:lastColumn="0" w:noHBand="0" w:noVBand="1"/>
+      </w:tblPr>
+      <w:tblGrid>
+        <w:gridCol w:w="9628"/>
+      </w:tblGrid>
+      <w:tr>
+        <w:trPr>
+          <w:tblHeader/>
+        </w:trPr>
+        <w:tc>
+          <w:tcPr>
+            <w:tcW w:w="5000" w:type="pct"/>
+          </w:tcPr>
+          <w:p>
+            <w:pPr>
+              <w:pStyle w:val="1"/>
+              <w:numPr>
+                <w:ilvl w:val="0"/>
+                <w:numId w:val="0"/>
+              </w:numPr>
+              <w:rPr>
+                <w:b/>
+                <w:bCs/>
+              </w:rPr>
+            </w:pPr>
+            <w:r>
+              <w:rPr>
+                <w:rFonts w:hint="eastAsia"/>
+                <w:b/>
+                <w:bCs/>
+              </w:rPr>
+              <w:t>0</w:t>
+            </w:r>
+            <w:r>
+              <w:rPr>
+                <w:b/>
+                <w:bCs/>
+              </w:rPr>
+              <w:t xml:space="preserve">002 </w:t>
+            </w:r>
+            <w:r>
+              <w:rPr>
+                <w:rFonts w:hint="eastAsia"/>
+                <w:b/>
+                <w:bCs/>
+              </w:rPr>
+              <w:t>两数相加</w:t>
+            </w:r>
+            <w:r>
+              <w:rPr>
+                <w:rFonts w:hint="eastAsia"/>
+                <w:b/>
+                <w:bCs/>
+              </w:rPr>
+              <w:t>.</w:t>
+            </w:r>
+            <w:proofErr w:type="spellStart"/>
+            <w:r>
+              <w:rPr>
+                <w:b/>
+                <w:bCs/>
+              </w:rPr>
+              <w:t>cpp</w:t>
+            </w:r>
+            <w:proofErr w:type="spellEnd"/>
+          </w:p>
+        </w:tc>
+      </w:tr>
+      <w:tr>
+        <w:tc>
+          <w:tcPr>
+            <w:tcW w:w="5000" w:type="pct"/>
+          </w:tcPr>
+          <w:p>
+            <w:pPr>
+              <w:pStyle w:val="1"/>
+              <w:numPr>
+                <w:ilvl w:val="0"/>
+                <w:numId w:val="0"/>
+              </w:numPr>
+            </w:pPr>
+            <w:r>
+              <w:t>https://leetcode-cn.com/submissions/detail/139058623/</w:t>
+            </w:r>
+          </w:p>
+        </w:tc>
+      </w:tr>
+      <w:tr>
+        <w:tc>
+          <w:tcPr>
+            <w:tcW w:w="5000" w:type="pct"/>
+          </w:tcPr>
+          <w:p>
+            <w:pPr>
+              <w:pStyle w:val="a"/>
+              <w:numPr>
+                <w:ilvl w:val="0"/>
+                <w:numId w:val="33"/>
+              </w:numPr>
+              <w:spacing w:before="163" w:after="163"/>
+            </w:pPr>
+            <w:r>
+              <w:t>/**</w:t>
+            </w:r>
+          </w:p>
+          <w:p>
+            <w:pPr>
+              <w:pStyle w:val="a"/>
+              <w:spacing w:before="163" w:after="163"/>
+            </w:pPr>
+            <w:r>
+              <w:t xml:space="preserve"> * Definition for singly-linked list.</w:t>
+            </w:r>
+          </w:p>
+          <w:p>
+            <w:pPr>
+              <w:pStyle w:val="a"/>
+              <w:spacing w:before="163" w:after="163"/>
+            </w:pPr>
+            <w:r>
+              <w:t xml:space="preserve"> * struct </w:t>
+            </w:r>
+            <w:proofErr w:type="spellStart"/>
+            <w:r>
+              <w:t>ListNode</w:t>
+            </w:r>
+            <w:proofErr w:type="spellEnd"/>
+            <w:r>
+              <w:t xml:space="preserve"> {</w:t>
+            </w:r>
+          </w:p>
+          <w:p>
+            <w:pPr>
+              <w:pStyle w:val="a"/>
+              <w:spacing w:before="163" w:after="163"/>
+            </w:pPr>
+            <w:r>
+              <w:t xml:space="preserve"> *     int </w:t>
+            </w:r>
+            <w:proofErr w:type="spellStart"/>
+            <w:r>
+              <w:t>val</w:t>
+            </w:r>
+            <w:proofErr w:type="spellEnd"/>
+            <w:r>
+              <w:t>;</w:t>
+            </w:r>
+          </w:p>
+          <w:p>
+            <w:pPr>
+              <w:pStyle w:val="a"/>
+              <w:spacing w:before="163" w:after="163"/>
+            </w:pPr>
+            <w:r>
+              <w:t xml:space="preserve"> *     </w:t>
+            </w:r>
+            <w:proofErr w:type="spellStart"/>
+            <w:r>
+              <w:t>ListNode</w:t>
+            </w:r>
+            <w:proofErr w:type="spellEnd"/>
+            <w:r>
+              <w:t xml:space="preserve"> *next;</w:t>
+            </w:r>
+          </w:p>
+          <w:p>
+            <w:pPr>
+              <w:pStyle w:val="a"/>
+              <w:spacing w:before="163" w:after="163"/>
+            </w:pPr>
+            <w:r>
+              <w:t xml:space="preserve"> *     </w:t>
+            </w:r>
+            <w:proofErr w:type="spellStart"/>
+            <w:proofErr w:type="gramStart"/>
+            <w:r>
+              <w:t>ListNode</w:t>
+            </w:r>
+            <w:proofErr w:type="spellEnd"/>
+            <w:r>
+              <w:t>(</w:t>
+            </w:r>
+            <w:proofErr w:type="gramEnd"/>
+            <w:r>
+              <w:t xml:space="preserve">) : </w:t>
+            </w:r>
+            <w:proofErr w:type="spellStart"/>
+            <w:r>
+              <w:t>val</w:t>
+            </w:r>
+            <w:proofErr w:type="spellEnd"/>
+            <w:r>
+              <w:t>(0), next(</w:t>
+            </w:r>
+            <w:proofErr w:type="spellStart"/>
+            <w:r>
+              <w:t>nullptr</w:t>
+            </w:r>
+            <w:proofErr w:type="spellEnd"/>
+            <w:r>
+              <w:t>) {}</w:t>
+            </w:r>
+          </w:p>
+          <w:p>
+            <w:pPr>
+              <w:pStyle w:val="a"/>
+              <w:spacing w:before="163" w:after="163"/>
+            </w:pPr>
+            <w:r>
+              <w:t xml:space="preserve"> *     </w:t>
+            </w:r>
+            <w:proofErr w:type="spellStart"/>
+            <w:proofErr w:type="gramStart"/>
+            <w:r>
+              <w:t>ListNode</w:t>
+            </w:r>
+            <w:proofErr w:type="spellEnd"/>
+            <w:r>
+              <w:t>(</w:t>
+            </w:r>
+            <w:proofErr w:type="gramEnd"/>
+            <w:r>
+              <w:t xml:space="preserve">int x) : </w:t>
+            </w:r>
+            <w:proofErr w:type="spellStart"/>
+            <w:r>
+              <w:t>val</w:t>
+            </w:r>
+            <w:proofErr w:type="spellEnd"/>
+            <w:r>
+              <w:t>(x), next(</w:t>
+            </w:r>
+            <w:proofErr w:type="spellStart"/>
+            <w:r>
+              <w:t>nullptr</w:t>
+            </w:r>
+            <w:proofErr w:type="spellEnd"/>
+            <w:r>
+              <w:t>) {}</w:t>
+            </w:r>
+          </w:p>
+          <w:p>
+            <w:pPr>
+              <w:pStyle w:val="a"/>
+              <w:spacing w:before="163" w:after="163"/>
+            </w:pPr>
+            <w:r>
+              <w:t xml:space="preserve"> *     </w:t>
+            </w:r>
+            <w:proofErr w:type="spellStart"/>
+            <w:proofErr w:type="gramStart"/>
+            <w:r>
+              <w:t>ListNode</w:t>
+            </w:r>
+            <w:proofErr w:type="spellEnd"/>
+            <w:r>
+              <w:t>(</w:t>
+            </w:r>
+            <w:proofErr w:type="gramEnd"/>
+            <w:r>
+              <w:t xml:space="preserve">int x, </w:t>
+            </w:r>
+            <w:proofErr w:type="spellStart"/>
+            <w:r>
+              <w:t>ListNode</w:t>
+            </w:r>
+            <w:proofErr w:type="spellEnd"/>
+            <w:r>
+              <w:t xml:space="preserve"> *next) : </w:t>
+            </w:r>
+            <w:proofErr w:type="spellStart"/>
+            <w:r>
+              <w:t>val</w:t>
+            </w:r>
+            <w:proofErr w:type="spellEnd"/>
+            <w:r>
+              <w:t>(x), next(next) {}</w:t>
+            </w:r>
+          </w:p>
+          <w:p>
+            <w:pPr>
+              <w:pStyle w:val="a"/>
+              <w:spacing w:before="163" w:after="163"/>
+            </w:pPr>
+            <w:r>
+              <w:t xml:space="preserve"> * };</w:t>
+            </w:r>
+          </w:p>
+          <w:p>
+            <w:pPr>
+              <w:pStyle w:val="a"/>
+              <w:spacing w:before="163" w:after="163"/>
+            </w:pPr>
+            <w:r>
+              <w:t xml:space="preserve"> */</w:t>
+            </w:r>
+          </w:p>
+          <w:p>
+            <w:pPr>
+              <w:pStyle w:val="a"/>
+              <w:spacing w:before="163" w:after="163"/>
+            </w:pPr>
+            <w:r>
+              <w:rPr>
+                <w:b/>
+                <w:color w:val="008000"/>
+              </w:rPr>
+              <w:t>class</w:t>
+            </w:r>
+            <w:r>
+              <w:t xml:space="preserve"> </w:t>
+            </w:r>
+            <w:r>
+              <w:rPr>
+                <w:b/>
+                <w:color w:val="0000FF"/>
+              </w:rPr>
+              <w:t>Solution</w:t>
+            </w:r>
+            <w:r>
+              <w:t xml:space="preserve"> {</w:t>
+            </w:r>
+          </w:p>
+          <w:p>
+            <w:pPr>
+              <w:pStyle w:val="a"/>
+              <w:spacing w:before="163" w:after="163"/>
+            </w:pPr>
+            <w:r>
+              <w:rPr>
+                <w:b/>
+                <w:color w:val="008000"/>
+              </w:rPr>
+              <w:t>public</w:t>
+            </w:r>
+            <w:r>
+              <w:rPr>
+                <w:color w:val="666666"/>
+              </w:rPr>
+              <w:t>:</w:t>
+            </w:r>
+          </w:p>
+          <w:p>
+            <w:pPr>
+              <w:pStyle w:val="a"/>
+              <w:spacing w:before="163" w:after="163"/>
+            </w:pPr>
+            <w:r>
+              <w:t xml:space="preserve">    </w:t>
+            </w:r>
+            <w:proofErr w:type="spellStart"/>
+            <w:r>
+              <w:t>ListNode</w:t>
+            </w:r>
+            <w:proofErr w:type="spellEnd"/>
+            <w:r>
+              <w:rPr>
+                <w:color w:val="666666"/>
+              </w:rPr>
+              <w:t>*</w:t>
+            </w:r>
+            <w:r>
+              <w:t xml:space="preserve"> </w:t>
+            </w:r>
+            <w:proofErr w:type="spellStart"/>
+            <w:proofErr w:type="gramStart"/>
+            <w:r>
+              <w:t>addTwoNumbers</w:t>
+            </w:r>
+            <w:proofErr w:type="spellEnd"/>
+            <w:r>
+              <w:t>(</w:t>
+            </w:r>
+            <w:proofErr w:type="spellStart"/>
+            <w:proofErr w:type="gramEnd"/>
+            <w:r>
+              <w:t>ListNode</w:t>
+            </w:r>
+            <w:proofErr w:type="spellEnd"/>
+            <w:r>
+              <w:rPr>
+                <w:color w:val="666666"/>
+              </w:rPr>
+              <w:t>*</w:t>
+            </w:r>
+            <w:r>
+              <w:t xml:space="preserve"> l1, </w:t>
+            </w:r>
+            <w:proofErr w:type="spellStart"/>
+            <w:r>
+              <w:t>ListNode</w:t>
+            </w:r>
+            <w:proofErr w:type="spellEnd"/>
+            <w:r>
+              <w:rPr>
+                <w:color w:val="666666"/>
+              </w:rPr>
+              <w:t>*</w:t>
+            </w:r>
+            <w:r>
+              <w:t xml:space="preserve"> l2) {</w:t>
+            </w:r>
+          </w:p>
+          <w:p>
+            <w:pPr>
+              <w:pStyle w:val="a"/>
+              <w:spacing w:before="163" w:after="163"/>
+            </w:pPr>
+            <w:r>
+              <w:t xml:space="preserve">        </w:t>
+            </w:r>
+            <w:proofErr w:type="spellStart"/>
+            <w:r>
+              <w:t>ListNode</w:t>
+            </w:r>
+            <w:proofErr w:type="spellEnd"/>
+            <w:r>
+              <w:t xml:space="preserve"> </w:t>
+            </w:r>
+            <w:r>
+              <w:rPr>
+                <w:color w:val="666666"/>
+              </w:rPr>
+              <w:t>*</w:t>
+            </w:r>
+            <w:r>
+              <w:t xml:space="preserve">dummy </w:t>
+            </w:r>
+            <w:r>
+              <w:rPr>
+                <w:color w:val="666666"/>
+              </w:rPr>
+              <w:t>=</w:t>
+            </w:r>
+            <w:r>
+              <w:t xml:space="preserve"> </w:t>
+            </w:r>
+            <w:r>
+              <w:rPr>
+                <w:b/>
+                <w:color w:val="008000"/>
+              </w:rPr>
+              <w:t>new</w:t>
+            </w:r>
+            <w:r>
+              <w:t xml:space="preserve"> </w:t>
+            </w:r>
+            <w:proofErr w:type="spellStart"/>
+            <w:proofErr w:type="gramStart"/>
+            <w:r>
+              <w:t>ListNode</w:t>
+            </w:r>
+            <w:proofErr w:type="spellEnd"/>
+            <w:r>
+              <w:t>(</w:t>
+            </w:r>
+            <w:proofErr w:type="gramEnd"/>
+            <w:r>
+              <w:rPr>
+                <w:color w:val="666666"/>
+              </w:rPr>
+              <w:t>-1</w:t>
+            </w:r>
+            <w:r>
+              <w:t>);</w:t>
+            </w:r>
+          </w:p>
+          <w:p>
+            <w:pPr>
+              <w:pStyle w:val="a"/>
+              <w:spacing w:before="163" w:after="163"/>
+            </w:pPr>
+            <w:r>
+              <w:t xml:space="preserve">        </w:t>
+            </w:r>
+            <w:proofErr w:type="spellStart"/>
+            <w:r>
+              <w:t>ListNode</w:t>
+            </w:r>
+            <w:proofErr w:type="spellEnd"/>
+            <w:r>
+              <w:t xml:space="preserve"> </w:t>
+            </w:r>
+            <w:r>
+              <w:rPr>
+                <w:color w:val="666666"/>
+              </w:rPr>
+              <w:t>*</w:t>
+            </w:r>
+            <w:r>
+              <w:t xml:space="preserve">p </w:t>
+            </w:r>
+            <w:r>
+              <w:rPr>
+                <w:color w:val="666666"/>
+              </w:rPr>
+              <w:t>=</w:t>
+            </w:r>
+            <w:r>
+              <w:t xml:space="preserve"> dummy;</w:t>
+            </w:r>
+          </w:p>
+          <w:p>
+            <w:pPr>
+              <w:pStyle w:val="a"/>
+              <w:spacing w:before="163" w:after="163"/>
+            </w:pPr>
+            <w:r>
+              <w:t xml:space="preserve">        </w:t>
+            </w:r>
+            <w:r>
+              <w:rPr>
+                <w:color w:val="B00040"/>
+              </w:rPr>
+              <w:t>int</w:t>
+            </w:r>
+            <w:r>
+              <w:t xml:space="preserve"> sum </w:t>
+            </w:r>
+            <w:r>
+              <w:rPr>
+                <w:color w:val="666666"/>
+              </w:rPr>
+              <w:t>=</w:t>
+            </w:r>
+            <w:r>
+              <w:t xml:space="preserve"> </w:t>
+            </w:r>
+            <w:r>
+              <w:rPr>
+                <w:color w:val="666666"/>
+              </w:rPr>
+              <w:t>0</w:t>
+            </w:r>
+            <w:r>
+              <w:t>;</w:t>
+            </w:r>
+          </w:p>
+          <w:p>
+            <w:pPr>
+              <w:pStyle w:val="a"/>
+              <w:spacing w:before="163" w:after="163"/>
+            </w:pPr>
+            <w:r>
+              <w:t xml:space="preserve">        </w:t>
+            </w:r>
+            <w:r>
+              <w:rPr>
+                <w:color w:val="B00040"/>
+              </w:rPr>
+              <w:t>int</w:t>
+            </w:r>
+            <w:r>
+              <w:t xml:space="preserve"> carry </w:t>
+            </w:r>
+            <w:r>
+              <w:rPr>
+                <w:color w:val="666666"/>
+              </w:rPr>
+              <w:t>=</w:t>
+            </w:r>
+            <w:r>
+              <w:t xml:space="preserve"> </w:t>
+            </w:r>
+            <w:r>
+              <w:rPr>
+                <w:color w:val="666666"/>
+              </w:rPr>
+              <w:t>0</w:t>
+            </w:r>
+            <w:r>
+              <w:t>;</w:t>
+            </w:r>
+          </w:p>
+          <w:p>
+            <w:pPr>
+              <w:pStyle w:val="a"/>
+              <w:spacing w:before="163" w:after="163"/>
+            </w:pPr>
+            <w:r>
+              <w:t xml:space="preserve">        </w:t>
+            </w:r>
+            <w:r>
+              <w:rPr>
+                <w:b/>
+                <w:color w:val="008000"/>
+              </w:rPr>
+              <w:t>while</w:t>
+            </w:r>
+            <w:r>
+              <w:t xml:space="preserve"> (l1 </w:t>
+            </w:r>
+            <w:r>
+              <w:rPr>
+                <w:color w:val="666666"/>
+              </w:rPr>
+              <w:t>||</w:t>
+            </w:r>
+            <w:r>
+              <w:t xml:space="preserve"> l2) {</w:t>
+            </w:r>
+          </w:p>
+          <w:p>
+            <w:pPr>
+              <w:pStyle w:val="a"/>
+              <w:spacing w:before="163" w:after="163"/>
+            </w:pPr>
+            <w:r>
+              <w:lastRenderedPageBreak/>
+              <w:t xml:space="preserve">            sum </w:t>
+            </w:r>
+            <w:r>
+              <w:rPr>
+                <w:color w:val="666666"/>
+              </w:rPr>
+              <w:t>=</w:t>
+            </w:r>
+            <w:r>
+              <w:t xml:space="preserve"> </w:t>
+            </w:r>
+            <w:r>
+              <w:rPr>
+                <w:color w:val="666666"/>
+              </w:rPr>
+              <w:t>0</w:t>
+            </w:r>
+            <w:r>
+              <w:t>;</w:t>
+            </w:r>
+          </w:p>
+          <w:p>
+            <w:pPr>
+              <w:pStyle w:val="a"/>
+              <w:spacing w:before="163" w:after="163"/>
+            </w:pPr>
+            <w:r>
+              <w:t xml:space="preserve">            </w:t>
+            </w:r>
+            <w:r>
+              <w:rPr>
+                <w:b/>
+                <w:color w:val="008000"/>
+              </w:rPr>
+              <w:t>if</w:t>
+            </w:r>
+            <w:r>
+              <w:t xml:space="preserve"> (l1) {</w:t>
+            </w:r>
+          </w:p>
+          <w:p>
+            <w:pPr>
+              <w:pStyle w:val="a"/>
+              <w:spacing w:before="163" w:after="163"/>
+            </w:pPr>
+            <w:r>
+              <w:t xml:space="preserve">                sum </w:t>
+            </w:r>
+            <w:r>
+              <w:rPr>
+                <w:color w:val="666666"/>
+              </w:rPr>
+              <w:t>+=</w:t>
+            </w:r>
+            <w:r>
+              <w:t xml:space="preserve"> l1</w:t>
+            </w:r>
+            <w:r>
+              <w:rPr>
+                <w:color w:val="666666"/>
+              </w:rPr>
+              <w:t>-&gt;</w:t>
+            </w:r>
+            <w:proofErr w:type="spellStart"/>
+            <w:r>
+              <w:t>val</w:t>
+            </w:r>
+            <w:proofErr w:type="spellEnd"/>
+            <w:r>
+              <w:t>;</w:t>
+            </w:r>
+          </w:p>
+          <w:p>
+            <w:pPr>
+              <w:pStyle w:val="a"/>
+              <w:spacing w:before="163" w:after="163"/>
+            </w:pPr>
+            <w:r>
+              <w:t xml:space="preserve">                l1 </w:t>
+            </w:r>
+            <w:r>
+              <w:rPr>
+                <w:color w:val="666666"/>
+              </w:rPr>
+              <w:t>=</w:t>
+            </w:r>
+            <w:r>
+              <w:t xml:space="preserve"> l1</w:t>
+            </w:r>
+            <w:r>
+              <w:rPr>
+                <w:color w:val="666666"/>
+              </w:rPr>
+              <w:t>-&gt;</w:t>
+            </w:r>
+            <w:r>
+              <w:t>next;</w:t>
+            </w:r>
+          </w:p>
+          <w:p>
+            <w:pPr>
+              <w:pStyle w:val="a"/>
+              <w:spacing w:before="163" w:after="163"/>
+            </w:pPr>
+            <w:r>
+              <w:t xml:space="preserve">            }</w:t>
+            </w:r>
+          </w:p>
+          <w:p>
+            <w:pPr>
+              <w:pStyle w:val="a"/>
+              <w:spacing w:before="163" w:after="163"/>
+            </w:pPr>
+            <w:r>
+              <w:t xml:space="preserve">            </w:t>
+            </w:r>
+            <w:r>
+              <w:rPr>
+                <w:b/>
+                <w:color w:val="008000"/>
+              </w:rPr>
+              <w:t>if</w:t>
+            </w:r>
+            <w:r>
+              <w:t xml:space="preserve"> (l2) {</w:t>
+            </w:r>
+          </w:p>
+          <w:p>
+            <w:pPr>
+              <w:pStyle w:val="a"/>
+              <w:spacing w:before="163" w:after="163"/>
+            </w:pPr>
+            <w:r>
+              <w:t xml:space="preserve">                sum </w:t>
+            </w:r>
+            <w:r>
+              <w:rPr>
+                <w:color w:val="666666"/>
+              </w:rPr>
+              <w:t>+=</w:t>
+            </w:r>
+            <w:r>
+              <w:t xml:space="preserve"> l2</w:t>
+            </w:r>
+            <w:r>
+              <w:rPr>
+                <w:color w:val="666666"/>
+              </w:rPr>
+              <w:t>-&gt;</w:t>
+            </w:r>
+            <w:proofErr w:type="spellStart"/>
+            <w:r>
+              <w:t>val</w:t>
+            </w:r>
+            <w:proofErr w:type="spellEnd"/>
+            <w:r>
+              <w:t>;</w:t>
+            </w:r>
+          </w:p>
+          <w:p>
+            <w:pPr>
+              <w:pStyle w:val="a"/>
+              <w:spacing w:before="163" w:after="163"/>
+            </w:pPr>
+            <w:r>
+              <w:t xml:space="preserve">                l2 </w:t>
+            </w:r>
+            <w:r>
+              <w:rPr>
+                <w:color w:val="666666"/>
+              </w:rPr>
+              <w:t>=</w:t>
+            </w:r>
+            <w:r>
+              <w:t xml:space="preserve"> l2</w:t>
+            </w:r>
+            <w:r>
+              <w:rPr>
+                <w:color w:val="666666"/>
+              </w:rPr>
+              <w:t>-&gt;</w:t>
+            </w:r>
+            <w:r>
+              <w:t>next;</w:t>
+            </w:r>
+          </w:p>
+          <w:p>
+            <w:pPr>
+              <w:pStyle w:val="a"/>
+              <w:spacing w:before="163" w:after="163"/>
+            </w:pPr>
+            <w:r>
+              <w:t xml:space="preserve">            }</w:t>
+            </w:r>
+          </w:p>
+          <w:p>
+            <w:pPr>
+              <w:pStyle w:val="a"/>
+              <w:spacing w:before="163" w:after="163"/>
+            </w:pPr>
+            <w:r>
+              <w:t xml:space="preserve">            sum </w:t>
+            </w:r>
+            <w:r>
+              <w:rPr>
+                <w:color w:val="666666"/>
+              </w:rPr>
+              <w:t>+=</w:t>
+            </w:r>
+            <w:r>
+              <w:t xml:space="preserve"> carry;</w:t>
+            </w:r>
+          </w:p>
+          <w:p>
+            <w:pPr>
+              <w:pStyle w:val="a"/>
+              <w:spacing w:before="163" w:after="163"/>
+            </w:pPr>
+            <w:r>
+              <w:t xml:space="preserve">            carry </w:t>
+            </w:r>
+            <w:r>
+              <w:rPr>
+                <w:color w:val="666666"/>
+              </w:rPr>
+              <w:t>=</w:t>
+            </w:r>
+            <w:r>
+              <w:t xml:space="preserve"> sum </w:t>
+            </w:r>
+            <w:r>
+              <w:rPr>
+                <w:color w:val="666666"/>
+              </w:rPr>
+              <w:t>/</w:t>
+            </w:r>
+            <w:r>
+              <w:t xml:space="preserve"> </w:t>
+            </w:r>
+            <w:r>
+              <w:rPr>
+                <w:color w:val="666666"/>
+              </w:rPr>
+              <w:t>10</w:t>
+            </w:r>
+            <w:r>
+              <w:t>;</w:t>
+            </w:r>
+          </w:p>
+          <w:p>
+            <w:pPr>
+              <w:pStyle w:val="a"/>
+              <w:spacing w:before="163" w:after="163"/>
+            </w:pPr>
+            <w:r>
+              <w:t xml:space="preserve">            p</w:t>
+            </w:r>
+            <w:r>
+              <w:rPr>
+                <w:color w:val="666666"/>
+              </w:rPr>
+              <w:t>-&gt;</w:t>
+            </w:r>
+            <w:r>
+              <w:t xml:space="preserve">next </w:t>
+            </w:r>
+            <w:r>
+              <w:rPr>
+                <w:color w:val="666666"/>
+              </w:rPr>
+              <w:t>=</w:t>
+            </w:r>
+            <w:r>
+              <w:t xml:space="preserve"> </w:t>
+            </w:r>
+            <w:r>
+              <w:rPr>
+                <w:b/>
+                <w:color w:val="008000"/>
+              </w:rPr>
+              <w:t>new</w:t>
+            </w:r>
+            <w:r>
+              <w:t xml:space="preserve"> </w:t>
+            </w:r>
+            <w:proofErr w:type="spellStart"/>
+            <w:proofErr w:type="gramStart"/>
+            <w:r>
+              <w:t>ListNode</w:t>
+            </w:r>
+            <w:proofErr w:type="spellEnd"/>
+            <w:r>
+              <w:t>(</w:t>
+            </w:r>
+            <w:proofErr w:type="gramEnd"/>
+            <w:r>
+              <w:t xml:space="preserve">sum </w:t>
+            </w:r>
+            <w:r>
+              <w:rPr>
+                <w:color w:val="666666"/>
+              </w:rPr>
+              <w:t>%</w:t>
+            </w:r>
+            <w:r>
+              <w:t xml:space="preserve"> </w:t>
+            </w:r>
+            <w:r>
+              <w:rPr>
+                <w:color w:val="666666"/>
+              </w:rPr>
+              <w:t>10</w:t>
+            </w:r>
+            <w:r>
+              <w:t>);</w:t>
+            </w:r>
+          </w:p>
+          <w:p>
+            <w:pPr>
+              <w:pStyle w:val="a"/>
+              <w:spacing w:before="163" w:after="163"/>
+            </w:pPr>
+            <w:r>
+              <w:t xml:space="preserve">            p </w:t>
+            </w:r>
+            <w:r>
+              <w:rPr>
+                <w:color w:val="666666"/>
+              </w:rPr>
+              <w:t>=</w:t>
+            </w:r>
+            <w:r>
+              <w:t xml:space="preserve"> p</w:t>
+            </w:r>
+            <w:r>
+              <w:rPr>
+                <w:color w:val="666666"/>
+              </w:rPr>
+              <w:t>-&gt;</w:t>
+            </w:r>
+            <w:r>
+              <w:t>next;</w:t>
+            </w:r>
+          </w:p>
+          <w:p>
+            <w:pPr>
+              <w:pStyle w:val="a"/>
+              <w:spacing w:before="163" w:after="163"/>
+            </w:pPr>
+            <w:r>
+              <w:t xml:space="preserve">        }</w:t>
+            </w:r>
+          </w:p>
+          <w:p>
+            <w:pPr>
+              <w:pStyle w:val="a"/>
+              <w:spacing w:before="163" w:after="163"/>
+            </w:pPr>
+            <w:r>
+              <w:t xml:space="preserve">        </w:t>
+            </w:r>
+            <w:r>
+              <w:rPr>
+                <w:b/>
+                <w:color w:val="008000"/>
+              </w:rPr>
+              <w:t>if</w:t>
+            </w:r>
+            <w:r>
+              <w:t xml:space="preserve"> (carry</w:t>
+            </w:r>
+            <w:r>
+              <w:rPr>
+                <w:color w:val="666666"/>
+              </w:rPr>
+              <w:t>&gt;0</w:t>
+            </w:r>
+            <w:r>
+              <w:t>)</w:t>
+            </w:r>
+          </w:p>
+          <w:p>
+            <w:pPr>
+              <w:pStyle w:val="a"/>
+              <w:spacing w:before="163" w:after="163"/>
+            </w:pPr>
+            <w:r>
+              <w:t xml:space="preserve">            p</w:t>
+            </w:r>
+            <w:r>
+              <w:rPr>
+                <w:color w:val="666666"/>
+              </w:rPr>
+              <w:t>-&gt;</w:t>
+            </w:r>
+            <w:r>
+              <w:t xml:space="preserve">next </w:t>
+            </w:r>
+            <w:r>
+              <w:rPr>
+                <w:color w:val="666666"/>
+              </w:rPr>
+              <w:t>=</w:t>
+            </w:r>
+            <w:r>
+              <w:t xml:space="preserve"> </w:t>
+            </w:r>
+            <w:r>
+              <w:rPr>
+                <w:b/>
+                <w:color w:val="008000"/>
+              </w:rPr>
+              <w:t>new</w:t>
+            </w:r>
+            <w:r>
+              <w:t xml:space="preserve"> </w:t>
+            </w:r>
+            <w:proofErr w:type="spellStart"/>
+            <w:proofErr w:type="gramStart"/>
+            <w:r>
+              <w:t>ListNode</w:t>
+            </w:r>
+            <w:proofErr w:type="spellEnd"/>
+            <w:r>
+              <w:t>(</w:t>
+            </w:r>
+            <w:proofErr w:type="gramEnd"/>
+            <w:r>
+              <w:rPr>
+                <w:color w:val="666666"/>
+              </w:rPr>
+              <w:t>1</w:t>
+            </w:r>
+            <w:r>
+              <w:t>);</w:t>
+            </w:r>
+          </w:p>
+          <w:p>
+            <w:pPr>
+              <w:pStyle w:val="a"/>
+              <w:spacing w:before="163" w:after="163"/>
+            </w:pPr>
+            <w:r>
+              <w:t xml:space="preserve">        </w:t>
+            </w:r>
+            <w:r>
+              <w:rPr>
+                <w:b/>
+                <w:color w:val="008000"/>
+              </w:rPr>
+              <w:t>return</w:t>
+            </w:r>
+            <w:r>
+              <w:t xml:space="preserve"> dummy</w:t>
+            </w:r>
+            <w:r>
+              <w:rPr>
+                <w:color w:val="666666"/>
+              </w:rPr>
+              <w:t>-&gt;</w:t>
+            </w:r>
+            <w:r>
+              <w:t>next;</w:t>
+            </w:r>
+          </w:p>
+          <w:p>
+            <w:pPr>
+              <w:pStyle w:val="a"/>
+              <w:spacing w:before="163" w:after="163"/>
+            </w:pPr>
+            <w:r>
+              <w:t xml:space="preserve">    }</w:t>
+            </w:r>
+          </w:p>
+          <w:p>
+            <w:pPr>
+              <w:pStyle w:val="a"/>
+              <w:spacing w:before="163" w:after="163"/>
+            </w:pPr>
+            <w:r>
+              <w:t>};</w:t>
+            </w:r>
+          </w:p>
+          <w:p>
+            <w:pPr>
+              <w:pStyle w:val="a"/>
+              <w:spacing w:before="163" w:after="163"/>
+            </w:pPr>
+          </w:p>
+        </w:tc>
+      </w:tr>
+    </w:tbl>
+    <w:p/>
+    <w:p>
+      <w:pPr>
+        <w:spacing w:line="240" w:lineRule="auto"/>
+        <w:rPr>
+          <w:rFonts w:asciiTheme="minorHAnsi" w:eastAsiaTheme="minorEastAsia" w:hAnsiTheme="minorHAnsi" w:cstheme="minorBidi"/>
+          <w:kern w:val="2"/>
+          <w:sz w:val="21"/>
+          <w:szCs w:val="22"/>
+        </w:rPr>
+      </w:pPr>
+    </w:p>
+    <w:p>
+      <w:pPr>
+        <w:pStyle w:val="20"/>
+        <w:spacing w:before="163"/>
+      </w:pPr>
+      <w:r>
+        <w:rPr>
+          <w:rFonts w:hint="eastAsia"/>
+        </w:rPr>
+        <w:t>0</w:t>
+      </w:r>
+      <w:r>
+        <w:t xml:space="preserve">445 </w:t>
+      </w:r>
+      <w:r>
+        <w:rPr>
+          <w:rFonts w:hint="eastAsia"/>
+        </w:rPr>
+        <w:t>两数相加</w:t>
+      </w:r>
+      <w:r>
+        <w:rPr>
+          <w:rFonts w:hint="eastAsia"/>
+        </w:rPr>
+        <w:t xml:space="preserve"> II</w:t>
+      </w:r>
+    </w:p>
+    <w:p>
+      <w:pPr>
+        <w:pStyle w:val="3"/>
+        <w:spacing w:before="163" w:after="163"/>
+      </w:pPr>
+      <w:r>
+        <w:rPr>
+          <w:rFonts w:hint="eastAsia"/>
+        </w:rPr>
+        <w:t>精选题解</w:t>
+      </w:r>
+    </w:p>
+    <w:p>
+      <w:pPr>
+        <w:pStyle w:val="1"/>
+      </w:pPr>
+      <w:r>
+        <w:rPr>
+          <w:rFonts w:hint="eastAsia"/>
+        </w:rPr>
+        <w:t>官方题解</w:t>
+      </w:r>
+      <w:r>
+        <w:rPr>
+          <w:rFonts w:hint="eastAsia"/>
+        </w:rPr>
+        <w:t xml:space="preserve"> - </w:t>
+      </w:r>
+      <w:r>
+        <w:rPr>
+          <w:rFonts w:hint="eastAsia"/>
+        </w:rPr>
+        <w:t>两数相加</w:t>
+      </w:r>
+      <w:r>
+        <w:rPr>
+          <w:rFonts w:hint="eastAsia"/>
+        </w:rPr>
+        <w:t xml:space="preserve"> II</w:t>
+      </w:r>
+    </w:p>
+    <w:p>
+      <w:pPr>
+        <w:pStyle w:val="1"/>
+      </w:pPr>
+      <w:r>
+        <w:t>https://leetcode-cn.com/problems/add-two-numbers-ii/solution/liang-shu-xiang-jia-ii-by-leetcode-solution/</w:t>
+      </w:r>
+    </w:p>
+    <w:p>
+      <w:pPr>
+        <w:pStyle w:val="3"/>
+        <w:spacing w:before="163" w:after="163"/>
+      </w:pPr>
+      <w:r>
+        <w:rPr>
+          <w:rFonts w:hint="eastAsia"/>
+        </w:rPr>
+        <w:t>关键思路</w:t>
+      </w:r>
+    </w:p>
+    <w:p>
+      <w:r>
+        <w:rPr>
+          <w:rFonts w:hint="eastAsia"/>
+        </w:rPr>
+        <w:t>与“</w:t>
+      </w:r>
+      <w:r>
+        <w:rPr>
+          <w:rFonts w:hint="eastAsia"/>
+        </w:rPr>
+        <w:t>0</w:t>
+      </w:r>
+      <w:r>
+        <w:t xml:space="preserve">002 </w:t>
+      </w:r>
+      <w:r>
+        <w:rPr>
+          <w:rFonts w:hint="eastAsia"/>
+        </w:rPr>
+        <w:t>两数”基本类似，只是如下几点不同：</w:t>
+      </w:r>
+    </w:p>
+    <w:p>
+      <w:pPr>
+        <w:pStyle w:val="ad"/>
+        <w:numPr>
+          <w:ilvl w:val="0"/>
+          <w:numId w:val="36"/>
+        </w:numPr>
+      </w:pPr>
+      <w:r>
+        <w:rPr>
+          <w:rFonts w:hint="eastAsia"/>
+        </w:rPr>
+        <w:t>由于头结点存储的是最高位的值，因此需要使用</w:t>
+      </w:r>
+      <w:proofErr w:type="gramStart"/>
+      <w:r>
+        <w:rPr>
+          <w:rFonts w:hint="eastAsia"/>
+        </w:rPr>
+        <w:t>栈</w:t>
+      </w:r>
+      <w:proofErr w:type="gramEnd"/>
+      <w:r>
+        <w:rPr>
+          <w:rFonts w:hint="eastAsia"/>
+        </w:rPr>
+        <w:t>这种数据结构，先将列表入</w:t>
+      </w:r>
+      <w:proofErr w:type="gramStart"/>
+      <w:r>
+        <w:rPr>
+          <w:rFonts w:hint="eastAsia"/>
+        </w:rPr>
+        <w:t>栈</w:t>
+      </w:r>
+      <w:proofErr w:type="gramEnd"/>
+      <w:r>
+        <w:rPr>
+          <w:rFonts w:hint="eastAsia"/>
+        </w:rPr>
+        <w:t>，再求和</w:t>
+      </w:r>
+      <w:r>
+        <w:rPr>
+          <w:rFonts w:hint="eastAsia"/>
+        </w:rPr>
+        <w:t>（代码</w:t>
+      </w:r>
+      <w:r>
+        <w:rPr>
+          <w:rFonts w:hint="eastAsia"/>
+        </w:rPr>
+        <w:t>第</w:t>
+      </w:r>
+      <w:r>
+        <w:rPr>
+          <w:rFonts w:hint="eastAsia"/>
+        </w:rPr>
+        <w:t>1</w:t>
+      </w:r>
+      <w:r>
+        <w:t>2</w:t>
+      </w:r>
+      <w:r>
+        <w:t xml:space="preserve"> </w:t>
+      </w:r>
+      <w:r>
+        <w:rPr>
+          <w:rFonts w:hint="eastAsia"/>
+        </w:rPr>
+        <w:t>~</w:t>
+      </w:r>
+      <w:r>
+        <w:t xml:space="preserve"> </w:t>
+      </w:r>
+      <w:r>
+        <w:t>20</w:t>
+      </w:r>
+      <w:r>
+        <w:rPr>
+          <w:rFonts w:hint="eastAsia"/>
+        </w:rPr>
+        <w:t>行）</w:t>
+      </w:r>
+      <w:r>
+        <w:rPr>
+          <w:rFonts w:hint="eastAsia"/>
+        </w:rPr>
+        <w:t>；</w:t>
+      </w:r>
+    </w:p>
+    <w:p>
+      <w:pPr>
+        <w:pStyle w:val="ad"/>
+        <w:numPr>
+          <w:ilvl w:val="0"/>
+          <w:numId w:val="36"/>
+        </w:numPr>
+      </w:pPr>
+      <w:r>
+        <w:rPr>
+          <w:rFonts w:hint="eastAsia"/>
+        </w:rPr>
+        <w:t>在求和时是从低位到高位，而生成的结果链表还应该是高位为头、低位为尾，因此结点需要</w:t>
+      </w:r>
+      <w:r>
+        <w:rPr>
+          <w:rFonts w:hint="eastAsia"/>
+        </w:rPr>
+        <w:t>反方向连接</w:t>
+      </w:r>
+      <w:r>
+        <w:rPr>
+          <w:rFonts w:hint="eastAsia"/>
+        </w:rPr>
+        <w:t>，如图①②③顺序所示</w:t>
+      </w:r>
+      <w:r>
+        <w:rPr>
+          <w:rFonts w:hint="eastAsia"/>
+        </w:rPr>
+        <w:t>（代码第</w:t>
+      </w:r>
+      <w:r>
+        <w:rPr>
+          <w:rFonts w:hint="eastAsia"/>
+        </w:rPr>
+        <w:t>3</w:t>
+      </w:r>
+      <w:r>
+        <w:t xml:space="preserve">6 </w:t>
+      </w:r>
+      <w:r>
+        <w:rPr>
+          <w:rFonts w:hint="eastAsia"/>
+        </w:rPr>
+        <w:t>~</w:t>
+      </w:r>
+      <w:r>
+        <w:t xml:space="preserve"> 38</w:t>
+      </w:r>
+      <w:r>
+        <w:rPr>
+          <w:rFonts w:hint="eastAsia"/>
+        </w:rPr>
+        <w:t>行）</w:t>
+      </w:r>
+    </w:p>
+    <w:p>
+      <w:pPr>
+        <w:pStyle w:val="ad"/>
+        <w:numPr>
+          <w:ilvl w:val="0"/>
+          <w:numId w:val="36"/>
+        </w:numPr>
+      </w:pPr>
+      <w:r>
+        <w:rPr>
+          <w:rFonts w:hint="eastAsia"/>
+        </w:rPr>
+        <w:t>对循环</w:t>
+      </w:r>
+      <w:r>
+        <w:rPr>
+          <w:rFonts w:hint="eastAsia"/>
+        </w:rPr>
+        <w:t>进行了优化，将</w:t>
+      </w:r>
+      <w:r>
+        <w:rPr>
+          <w:rFonts w:hint="eastAsia"/>
+        </w:rPr>
+        <w:t>carr</w:t>
+      </w:r>
+      <w:r>
+        <w:t>y&gt;0</w:t>
+      </w:r>
+      <w:r>
+        <w:rPr>
+          <w:rFonts w:hint="eastAsia"/>
+        </w:rPr>
+        <w:t>的判断条件也加上了，这样在循环</w:t>
+      </w:r>
+      <w:r>
+        <w:rPr>
+          <w:rFonts w:hint="eastAsia"/>
+        </w:rPr>
+        <w:t>结束后，就无需</w:t>
+      </w:r>
+      <w:r>
+        <w:rPr>
+          <w:rFonts w:hint="eastAsia"/>
+        </w:rPr>
+        <w:t>额外</w:t>
+      </w:r>
+      <w:proofErr w:type="gramStart"/>
+      <w:r>
+        <w:rPr>
+          <w:rFonts w:hint="eastAsia"/>
+        </w:rPr>
+        <w:t>写判断</w:t>
+      </w:r>
+      <w:proofErr w:type="gramEnd"/>
+      <w:r>
+        <w:rPr>
+          <w:rFonts w:hint="eastAsia"/>
+        </w:rPr>
+        <w:t>carry</w:t>
+      </w:r>
+      <w:r>
+        <w:rPr>
+          <w:rFonts w:hint="eastAsia"/>
+        </w:rPr>
+        <w:t>值</w:t>
+      </w:r>
+      <w:r>
+        <w:rPr>
+          <w:rFonts w:hint="eastAsia"/>
+        </w:rPr>
+        <w:t>并新增结点的操作</w:t>
+      </w:r>
+      <w:r>
+        <w:rPr>
+          <w:rFonts w:hint="eastAsia"/>
+        </w:rPr>
+        <w:t>（代码第</w:t>
+      </w:r>
+      <w:r>
+        <w:rPr>
+          <w:rFonts w:hint="eastAsia"/>
+        </w:rPr>
+        <w:t>2</w:t>
+      </w:r>
+      <w:r>
+        <w:t>4</w:t>
+      </w:r>
+      <w:r>
+        <w:rPr>
+          <w:rFonts w:hint="eastAsia"/>
+        </w:rPr>
+        <w:t>行</w:t>
+      </w:r>
+      <w:r>
+        <w:rPr>
+          <w:rFonts w:hint="eastAsia"/>
+        </w:rPr>
+        <w:t>）</w:t>
+      </w:r>
+      <w:r>
+        <w:rPr>
+          <w:rFonts w:hint="eastAsia"/>
+        </w:rPr>
+        <w:t>；</w:t>
+      </w:r>
+    </w:p>
+    <w:p>
+      <w:pPr>
+        <w:jc w:val="center"/>
+      </w:pPr>
+      <w:r>
+        <w:rPr>
+          <w:noProof/>
+        </w:rPr>
+        <w:lastRenderedPageBreak/>
+        <w:drawing>
+          <wp:inline distT="0" distB="0" distL="0" distR="0" wp14:anchorId="6F2CCF67" wp14:editId="258E7C80">
+            <wp:extent cx="5400000" cy="1807251"/>
+            <wp:effectExtent l="0" t="0" r="0" b="0"/>
+            <wp:docPr id="4" name="图片 4"/>
+            <wp:cNvGraphicFramePr>
+              <a:graphicFrameLocks xmlns:a="http://schemas.openxmlformats.org/drawingml/2006/main" noChangeAspect="1"/>
+            </wp:cNvGraphicFramePr>
+            <a:graphic xmlns:a="http://schemas.openxmlformats.org/drawingml/2006/main">
+              <a:graphicData uri="http://schemas.openxmlformats.org/drawingml/2006/picture">
+                <pic:pic xmlns:pic="http://schemas.openxmlformats.org/drawingml/2006/picture">
+                  <pic:nvPicPr>
+                    <pic:cNvPr id="0" name="Picture 3"/>
+                    <pic:cNvPicPr>
+                      <a:picLocks noChangeAspect="1" noChangeArrowheads="1"/>
+                    </pic:cNvPicPr>
+                  </pic:nvPicPr>
+                  <pic:blipFill>
+                    <a:blip r:embed="rId43">
+                      <a:extLst>
+                        <a:ext uri="{28A0092B-C50C-407E-A947-70E740481C1C}">
+                          <a14:useLocalDpi xmlns:a14="http://schemas.microsoft.com/office/drawing/2010/main" val="0"/>
+                        </a:ext>
+                      </a:extLst>
+                    </a:blip>
+                    <a:srcRect/>
+                    <a:stretch>
+                      <a:fillRect/>
+                    </a:stretch>
+                  </pic:blipFill>
+                  <pic:spPr bwMode="auto">
+                    <a:xfrm>
+                      <a:off x="0" y="0"/>
+                      <a:ext cx="5400000" cy="1807251"/>
+                    </a:xfrm>
+                    <a:prstGeom prst="rect">
+                      <a:avLst/>
+                    </a:prstGeom>
+                    <a:noFill/>
+                  </pic:spPr>
+                </pic:pic>
+              </a:graphicData>
+            </a:graphic>
+          </wp:inline>
+        </w:drawing>
+      </w:r>
+    </w:p>
+    <w:p>
+      <w:pPr>
+        <w:pStyle w:val="3"/>
+        <w:spacing w:before="163" w:after="163"/>
+      </w:pPr>
+      <w:r>
+        <w:rPr>
+          <w:rFonts w:hint="eastAsia"/>
+        </w:rPr>
+        <w:t>复杂度</w:t>
+      </w:r>
+    </w:p>
+    <w:p>
+      <w:pPr>
+        <w:pStyle w:val="1"/>
+      </w:pPr>
+      <w:r>
+        <w:rPr>
+          <w:rFonts w:hint="eastAsia"/>
+        </w:rPr>
+        <w:t>时间复杂度：</w:t>
+      </w:r>
+      <w:r>
+        <w:rPr>
+          <w:rFonts w:hint="eastAsia"/>
+        </w:rPr>
+        <w:t>O</w:t>
+      </w:r>
+      <w:r>
+        <w:t>(max(n1,n2))</w:t>
+      </w:r>
+      <w:r>
+        <w:rPr>
+          <w:rFonts w:hint="eastAsia"/>
+        </w:rPr>
+        <w:t>。其中</w:t>
+      </w:r>
+      <w:r>
+        <w:rPr>
+          <w:rFonts w:hint="eastAsia"/>
+        </w:rPr>
+        <w:t>n</w:t>
+      </w:r>
+      <w:r>
+        <w:t>1</w:t>
+      </w:r>
+      <w:r>
+        <w:rPr>
+          <w:rFonts w:hint="eastAsia"/>
+        </w:rPr>
+        <w:t>和</w:t>
+      </w:r>
+      <w:r>
+        <w:rPr>
+          <w:rFonts w:hint="eastAsia"/>
+        </w:rPr>
+        <w:t>n</w:t>
+      </w:r>
+      <w:r>
+        <w:t>2</w:t>
+      </w:r>
+      <w:r>
+        <w:rPr>
+          <w:rFonts w:hint="eastAsia"/>
+        </w:rPr>
+        <w:t>分别为两个链表中的节点个数。</w:t>
+      </w:r>
+    </w:p>
+    <w:p>
+      <w:pPr>
+        <w:pStyle w:val="1"/>
+      </w:pPr>
+      <w:r>
+        <w:rPr>
+          <w:rFonts w:hint="eastAsia"/>
+        </w:rPr>
+        <w:t>空间复杂度：</w:t>
+      </w:r>
+      <w:r>
+        <w:rPr>
+          <w:rFonts w:hint="eastAsia"/>
+        </w:rPr>
+        <w:t>S</w:t>
+      </w:r>
+      <w:r>
+        <w:t>O(n1</w:t>
+      </w:r>
+      <w:r>
+        <w:rPr>
+          <w:rFonts w:hint="eastAsia"/>
+        </w:rPr>
+        <w:t>+</w:t>
+      </w:r>
+      <w:r>
+        <w:t>n2)</w:t>
+      </w:r>
+      <w:r>
+        <w:rPr>
+          <w:rFonts w:hint="eastAsia"/>
+        </w:rPr>
+        <w:t>。作为结果返回的链表的结点个数</w:t>
+      </w:r>
+      <w:r>
+        <w:rPr>
+          <w:rFonts w:hint="eastAsia"/>
+        </w:rPr>
+        <w:t>为</w:t>
+      </w:r>
+      <w:r>
+        <w:rPr>
+          <w:rFonts w:hint="eastAsia"/>
+        </w:rPr>
+        <w:t>O</w:t>
+      </w:r>
+      <w:r>
+        <w:t>(</w:t>
+      </w:r>
+      <w:r>
+        <w:rPr>
+          <w:rFonts w:hint="eastAsia"/>
+        </w:rPr>
+        <w:t>m</w:t>
+      </w:r>
+      <w:r>
+        <w:t>ax(n1,n2))</w:t>
+      </w:r>
+      <w:r>
+        <w:rPr>
+          <w:rFonts w:hint="eastAsia"/>
+        </w:rPr>
+        <w:t>；</w:t>
+      </w:r>
+      <w:proofErr w:type="gramStart"/>
+      <w:r>
+        <w:rPr>
+          <w:rFonts w:hint="eastAsia"/>
+        </w:rPr>
+        <w:t>栈</w:t>
+      </w:r>
+      <w:proofErr w:type="gramEnd"/>
+      <w:r>
+        <w:rPr>
+          <w:rFonts w:hint="eastAsia"/>
+        </w:rPr>
+        <w:t>空间</w:t>
+      </w:r>
+      <w:r>
+        <w:rPr>
+          <w:rFonts w:hint="eastAsia"/>
+        </w:rPr>
+        <w:t>O</w:t>
+      </w:r>
+      <w:r>
+        <w:t>(n1+n2)</w:t>
+      </w:r>
+      <w:r>
+        <w:rPr>
+          <w:rFonts w:hint="eastAsia"/>
+        </w:rPr>
+        <w:t>。</w:t>
+      </w:r>
+    </w:p>
+    <w:p>
+      <w:pPr>
+        <w:pStyle w:val="3"/>
+        <w:spacing w:before="163" w:after="163"/>
+      </w:pPr>
+      <w:r>
+        <w:rPr>
+          <w:rFonts w:hint="eastAsia"/>
+        </w:rPr>
+        <w:t>代码</w:t>
+      </w:r>
+    </w:p>
+    <w:tbl>
+      <w:tblPr>
+        <w:tblStyle w:val="a8"/>
+        <w:tblW w:w="5000" w:type="pct"/>
+        <w:tblLook w:val="04A0" w:firstRow="1" w:lastRow="0" w:firstColumn="1" w:lastColumn="0" w:noHBand="0" w:noVBand="1"/>
+      </w:tblPr>
+      <w:tblGrid>
+        <w:gridCol w:w="9628"/>
+      </w:tblGrid>
+      <w:tr>
+        <w:trPr>
+          <w:tblHeader/>
+        </w:trPr>
+        <w:tc>
+          <w:tcPr>
+            <w:tcW w:w="5000" w:type="pct"/>
+          </w:tcPr>
+          <w:p>
+            <w:pPr>
+              <w:pStyle w:val="1"/>
+              <w:numPr>
+                <w:ilvl w:val="0"/>
+                <w:numId w:val="0"/>
+              </w:numPr>
+              <w:rPr>
+                <w:b/>
+                <w:bCs/>
+              </w:rPr>
+            </w:pPr>
+            <w:r>
+              <w:rPr>
+                <w:rFonts w:hint="eastAsia"/>
+                <w:b/>
+                <w:bCs/>
+              </w:rPr>
+              <w:t>0</w:t>
+            </w:r>
+            <w:r>
+              <w:rPr>
+                <w:b/>
+                <w:bCs/>
+              </w:rPr>
+              <w:t xml:space="preserve">445 </w:t>
+            </w:r>
+            <w:r>
+              <w:rPr>
+                <w:rFonts w:hint="eastAsia"/>
+                <w:b/>
+                <w:bCs/>
+              </w:rPr>
+              <w:t>两数相加</w:t>
+            </w:r>
+            <w:r>
+              <w:rPr>
+                <w:rFonts w:hint="eastAsia"/>
+                <w:b/>
+                <w:bCs/>
+              </w:rPr>
+              <w:t xml:space="preserve"> </w:t>
+            </w:r>
+            <w:r>
+              <w:rPr>
+                <w:b/>
+                <w:bCs/>
+              </w:rPr>
+              <w:t>II.cpp</w:t>
+            </w:r>
+          </w:p>
+        </w:tc>
+      </w:tr>
+      <w:tr>
+        <w:tc>
+          <w:tcPr>
+            <w:tcW w:w="5000" w:type="pct"/>
+          </w:tcPr>
+          <w:p>
+            <w:pPr>
+              <w:pStyle w:val="1"/>
+              <w:numPr>
+                <w:ilvl w:val="0"/>
+                <w:numId w:val="0"/>
+              </w:numPr>
+            </w:pPr>
+            <w:r>
+              <w:t>https://leetcode-cn.com/submissions/detail/139069295/</w:t>
+            </w:r>
+          </w:p>
+        </w:tc>
+      </w:tr>
+      <w:tr>
+        <w:tc>
+          <w:tcPr>
+            <w:tcW w:w="5000" w:type="pct"/>
+          </w:tcPr>
+          <w:p>
+            <w:pPr>
+              <w:pStyle w:val="a"/>
+              <w:numPr>
+                <w:ilvl w:val="0"/>
+                <w:numId w:val="35"/>
+              </w:numPr>
+              <w:spacing w:before="163" w:after="163"/>
+            </w:pPr>
+            <w:r>
+              <w:t>/**</w:t>
+            </w:r>
+          </w:p>
+          <w:p>
+            <w:pPr>
+              <w:pStyle w:val="a"/>
+              <w:spacing w:before="163" w:after="163"/>
+            </w:pPr>
+            <w:r>
+              <w:t xml:space="preserve"> * Definition for singly-linked list.</w:t>
+            </w:r>
+          </w:p>
+          <w:p>
+            <w:pPr>
+              <w:pStyle w:val="a"/>
+              <w:spacing w:before="163" w:after="163"/>
+            </w:pPr>
+            <w:r>
+              <w:t xml:space="preserve"> * struct </w:t>
+            </w:r>
+            <w:proofErr w:type="spellStart"/>
+            <w:r>
+              <w:t>ListNode</w:t>
+            </w:r>
+            <w:proofErr w:type="spellEnd"/>
+            <w:r>
+              <w:t xml:space="preserve"> {</w:t>
+            </w:r>
+          </w:p>
+          <w:p>
+            <w:pPr>
+              <w:pStyle w:val="a"/>
+              <w:spacing w:before="163" w:after="163"/>
+            </w:pPr>
+            <w:r>
+              <w:t xml:space="preserve"> *     int </w:t>
+            </w:r>
+            <w:proofErr w:type="spellStart"/>
+            <w:r>
+              <w:t>val</w:t>
+            </w:r>
+            <w:proofErr w:type="spellEnd"/>
+            <w:r>
+              <w:t>;</w:t>
+            </w:r>
+          </w:p>
+          <w:p>
+            <w:pPr>
+              <w:pStyle w:val="a"/>
+              <w:spacing w:before="163" w:after="163"/>
+            </w:pPr>
+            <w:r>
+              <w:t xml:space="preserve"> *     </w:t>
+            </w:r>
+            <w:proofErr w:type="spellStart"/>
+            <w:r>
+              <w:t>ListNode</w:t>
+            </w:r>
+            <w:proofErr w:type="spellEnd"/>
+            <w:r>
+              <w:t xml:space="preserve"> *next;</w:t>
+            </w:r>
+          </w:p>
+          <w:p>
+            <w:pPr>
+              <w:pStyle w:val="a"/>
+              <w:spacing w:before="163" w:after="163"/>
+            </w:pPr>
+            <w:r>
+              <w:t xml:space="preserve"> *     </w:t>
+            </w:r>
+            <w:proofErr w:type="spellStart"/>
+            <w:proofErr w:type="gramStart"/>
+            <w:r>
+              <w:t>ListNode</w:t>
+            </w:r>
+            <w:proofErr w:type="spellEnd"/>
+            <w:r>
+              <w:t>(</w:t>
+            </w:r>
+            <w:proofErr w:type="gramEnd"/>
+            <w:r>
+              <w:t xml:space="preserve">int x) : </w:t>
+            </w:r>
+            <w:proofErr w:type="spellStart"/>
+            <w:r>
+              <w:t>val</w:t>
+            </w:r>
+            <w:proofErr w:type="spellEnd"/>
+            <w:r>
+              <w:t>(x), next(NULL) {}</w:t>
+            </w:r>
+          </w:p>
+          <w:p>
+            <w:pPr>
+              <w:pStyle w:val="a"/>
+              <w:spacing w:before="163" w:after="163"/>
+            </w:pPr>
+            <w:r>
+              <w:t xml:space="preserve"> * };</w:t>
+            </w:r>
+          </w:p>
+          <w:p>
+            <w:pPr>
+              <w:pStyle w:val="a"/>
+              <w:spacing w:before="163" w:after="163"/>
+            </w:pPr>
+            <w:r>
+              <w:t xml:space="preserve"> */</w:t>
+            </w:r>
+          </w:p>
+          <w:p>
+            <w:pPr>
+              <w:pStyle w:val="a"/>
+              <w:spacing w:before="163" w:after="163"/>
+            </w:pPr>
+            <w:r>
+              <w:rPr>
+                <w:b/>
+                <w:color w:val="008000"/>
+              </w:rPr>
+              <w:t>class</w:t>
+            </w:r>
+            <w:r>
+              <w:t xml:space="preserve"> </w:t>
+            </w:r>
+            <w:r>
+              <w:rPr>
+                <w:b/>
+                <w:color w:val="0000FF"/>
+              </w:rPr>
+              <w:t>Solution</w:t>
+            </w:r>
+            <w:r>
+              <w:t xml:space="preserve"> {</w:t>
+            </w:r>
+          </w:p>
+          <w:p>
+            <w:pPr>
+              <w:pStyle w:val="a"/>
+              <w:spacing w:before="163" w:after="163"/>
+            </w:pPr>
+            <w:r>
+              <w:rPr>
+                <w:b/>
+                <w:color w:val="008000"/>
+              </w:rPr>
+              <w:t>public</w:t>
+            </w:r>
+            <w:r>
+              <w:rPr>
+                <w:color w:val="666666"/>
+              </w:rPr>
+              <w:t>:</w:t>
+            </w:r>
+          </w:p>
+          <w:p>
+            <w:pPr>
+              <w:pStyle w:val="a"/>
+              <w:spacing w:before="163" w:after="163"/>
+            </w:pPr>
+            <w:r>
+              <w:t xml:space="preserve">    </w:t>
+            </w:r>
+            <w:proofErr w:type="spellStart"/>
+            <w:r>
+              <w:t>ListNode</w:t>
+            </w:r>
+            <w:proofErr w:type="spellEnd"/>
+            <w:r>
+              <w:rPr>
+                <w:color w:val="666666"/>
+              </w:rPr>
+              <w:t>*</w:t>
+            </w:r>
+            <w:r>
+              <w:t xml:space="preserve"> </w:t>
+            </w:r>
+            <w:proofErr w:type="spellStart"/>
+            <w:proofErr w:type="gramStart"/>
+            <w:r>
+              <w:t>addTwoNumbers</w:t>
+            </w:r>
+            <w:proofErr w:type="spellEnd"/>
+            <w:r>
+              <w:t>(</w:t>
+            </w:r>
+            <w:proofErr w:type="spellStart"/>
+            <w:proofErr w:type="gramEnd"/>
+            <w:r>
+              <w:t>ListNode</w:t>
+            </w:r>
+            <w:proofErr w:type="spellEnd"/>
+            <w:r>
+              <w:rPr>
+                <w:color w:val="666666"/>
+              </w:rPr>
+              <w:t>*</w:t>
+            </w:r>
+            <w:r>
+              <w:t xml:space="preserve"> l1, </w:t>
+            </w:r>
+            <w:proofErr w:type="spellStart"/>
+            <w:r>
+              <w:t>ListNode</w:t>
+            </w:r>
+            <w:proofErr w:type="spellEnd"/>
+            <w:r>
+              <w:rPr>
+                <w:color w:val="666666"/>
+              </w:rPr>
+              <w:t>*</w:t>
+            </w:r>
+            <w:r>
+              <w:t xml:space="preserve"> l2) {</w:t>
+            </w:r>
+          </w:p>
+          <w:p>
+            <w:pPr>
+              <w:pStyle w:val="a"/>
+              <w:spacing w:before="163" w:after="163"/>
+            </w:pPr>
+            <w:r>
+              <w:t xml:space="preserve">        stack</w:t>
+            </w:r>
+            <w:r>
+              <w:rPr>
+                <w:color w:val="666666"/>
+              </w:rPr>
+              <w:t>&lt;</w:t>
+            </w:r>
+            <w:r>
+              <w:rPr>
+                <w:color w:val="B00040"/>
+              </w:rPr>
+              <w:t>int</w:t>
+            </w:r>
+            <w:r>
+              <w:rPr>
+                <w:color w:val="666666"/>
+              </w:rPr>
+              <w:t>&gt;</w:t>
+            </w:r>
+            <w:r>
+              <w:t xml:space="preserve"> s1, s2;</w:t>
+            </w:r>
+          </w:p>
+          <w:p>
+            <w:pPr>
+              <w:pStyle w:val="a"/>
+              <w:spacing w:before="163" w:after="163"/>
+            </w:pPr>
+            <w:r>
+              <w:t xml:space="preserve">        </w:t>
+            </w:r>
+            <w:r>
+              <w:rPr>
+                <w:b/>
+                <w:color w:val="008000"/>
+              </w:rPr>
+              <w:t>while</w:t>
+            </w:r>
+            <w:r>
+              <w:t xml:space="preserve"> (l1) {</w:t>
+            </w:r>
+          </w:p>
+          <w:p>
+            <w:pPr>
+              <w:pStyle w:val="a"/>
+              <w:spacing w:before="163" w:after="163"/>
+            </w:pPr>
+            <w:r>
+              <w:t xml:space="preserve">            s</w:t>
+            </w:r>
+            <w:proofErr w:type="gramStart"/>
+            <w:r>
+              <w:t>1.push</w:t>
+            </w:r>
+            <w:proofErr w:type="gramEnd"/>
+            <w:r>
+              <w:t>(l1</w:t>
+            </w:r>
+            <w:r>
+              <w:rPr>
+                <w:color w:val="666666"/>
+              </w:rPr>
+              <w:t>-&gt;</w:t>
+            </w:r>
+            <w:proofErr w:type="spellStart"/>
+            <w:r>
+              <w:t>val</w:t>
+            </w:r>
+            <w:proofErr w:type="spellEnd"/>
+            <w:r>
+              <w:t>);</w:t>
+            </w:r>
+          </w:p>
+          <w:p>
+            <w:pPr>
+              <w:pStyle w:val="a"/>
+              <w:spacing w:before="163" w:after="163"/>
+            </w:pPr>
+            <w:r>
+              <w:t xml:space="preserve">            l1 </w:t>
+            </w:r>
+            <w:r>
+              <w:rPr>
+                <w:color w:val="666666"/>
+              </w:rPr>
+              <w:t>=</w:t>
+            </w:r>
+            <w:r>
+              <w:t xml:space="preserve"> l1</w:t>
+            </w:r>
+            <w:r>
+              <w:rPr>
+                <w:color w:val="666666"/>
+              </w:rPr>
+              <w:t>-&gt;</w:t>
+            </w:r>
+            <w:r>
+              <w:t>next;</w:t>
+            </w:r>
+          </w:p>
+          <w:p>
+            <w:pPr>
+              <w:pStyle w:val="a"/>
+              <w:spacing w:before="163" w:after="163"/>
+            </w:pPr>
+            <w:r>
+              <w:t xml:space="preserve">        }</w:t>
+            </w:r>
+          </w:p>
+          <w:p>
+            <w:pPr>
+              <w:pStyle w:val="a"/>
+              <w:spacing w:before="163" w:after="163"/>
+            </w:pPr>
+            <w:r>
+              <w:t xml:space="preserve">        </w:t>
+            </w:r>
+            <w:r>
+              <w:rPr>
+                <w:b/>
+                <w:color w:val="008000"/>
+              </w:rPr>
+              <w:t>while</w:t>
+            </w:r>
+            <w:r>
+              <w:t xml:space="preserve"> (l2) {</w:t>
+            </w:r>
+          </w:p>
+          <w:p>
+            <w:pPr>
+              <w:pStyle w:val="a"/>
+              <w:spacing w:before="163" w:after="163"/>
+            </w:pPr>
+            <w:r>
+              <w:t xml:space="preserve">            s</w:t>
+            </w:r>
+            <w:proofErr w:type="gramStart"/>
+            <w:r>
+              <w:t>2.push</w:t>
+            </w:r>
+            <w:proofErr w:type="gramEnd"/>
+            <w:r>
+              <w:t>(l2</w:t>
+            </w:r>
+            <w:r>
+              <w:rPr>
+                <w:color w:val="666666"/>
+              </w:rPr>
+              <w:t>-&gt;</w:t>
+            </w:r>
+            <w:proofErr w:type="spellStart"/>
+            <w:r>
+              <w:t>val</w:t>
+            </w:r>
+            <w:proofErr w:type="spellEnd"/>
+            <w:r>
+              <w:t>);</w:t>
+            </w:r>
+          </w:p>
+          <w:p>
+            <w:pPr>
+              <w:pStyle w:val="a"/>
+              <w:spacing w:before="163" w:after="163"/>
+            </w:pPr>
+            <w:r>
+              <w:t xml:space="preserve">            l2 </w:t>
+            </w:r>
+            <w:r>
+              <w:rPr>
+                <w:color w:val="666666"/>
+              </w:rPr>
+              <w:t>=</w:t>
+            </w:r>
+            <w:r>
+              <w:t xml:space="preserve"> l2</w:t>
+            </w:r>
+            <w:r>
+              <w:rPr>
+                <w:color w:val="666666"/>
+              </w:rPr>
+              <w:t>-&gt;</w:t>
+            </w:r>
+            <w:r>
+              <w:t>next;</w:t>
+            </w:r>
+          </w:p>
+          <w:p>
+            <w:pPr>
+              <w:pStyle w:val="a"/>
+              <w:spacing w:before="163" w:after="163"/>
+            </w:pPr>
+            <w:r>
+              <w:t xml:space="preserve">        }</w:t>
+            </w:r>
+          </w:p>
+          <w:p>
+            <w:pPr>
+              <w:pStyle w:val="a"/>
+              <w:spacing w:before="163" w:after="163"/>
+            </w:pPr>
+            <w:r>
+              <w:t xml:space="preserve">        </w:t>
+            </w:r>
+            <w:proofErr w:type="spellStart"/>
+            <w:r>
+              <w:t>ListNode</w:t>
+            </w:r>
+            <w:proofErr w:type="spellEnd"/>
+            <w:r>
+              <w:t xml:space="preserve"> </w:t>
+            </w:r>
+            <w:r>
+              <w:rPr>
+                <w:color w:val="666666"/>
+              </w:rPr>
+              <w:t>*</w:t>
+            </w:r>
+            <w:r>
+              <w:t xml:space="preserve">head </w:t>
+            </w:r>
+            <w:r>
+              <w:rPr>
+                <w:color w:val="666666"/>
+              </w:rPr>
+              <w:t>=</w:t>
+            </w:r>
+            <w:r>
+              <w:t xml:space="preserve"> </w:t>
+            </w:r>
+            <w:proofErr w:type="spellStart"/>
+            <w:r>
+              <w:rPr>
+                <w:b/>
+                <w:color w:val="008000"/>
+              </w:rPr>
+              <w:t>nullptr</w:t>
+            </w:r>
+            <w:proofErr w:type="spellEnd"/>
+            <w:r>
+              <w:t>;</w:t>
+            </w:r>
+          </w:p>
+          <w:p>
+            <w:pPr>
+              <w:pStyle w:val="a"/>
+              <w:spacing w:before="163" w:after="163"/>
+            </w:pPr>
+            <w:r>
+              <w:t xml:space="preserve">        </w:t>
+            </w:r>
+            <w:r>
+              <w:rPr>
+                <w:color w:val="B00040"/>
+              </w:rPr>
+              <w:t>int</w:t>
+            </w:r>
+            <w:r>
+              <w:t xml:space="preserve"> sum </w:t>
+            </w:r>
+            <w:r>
+              <w:rPr>
+                <w:color w:val="666666"/>
+              </w:rPr>
+              <w:t>=</w:t>
+            </w:r>
+            <w:r>
+              <w:t xml:space="preserve"> </w:t>
+            </w:r>
+            <w:r>
+              <w:rPr>
+                <w:color w:val="666666"/>
+              </w:rPr>
+              <w:t>0</w:t>
+            </w:r>
+            <w:r>
+              <w:t>;</w:t>
+            </w:r>
+          </w:p>
+          <w:p>
+            <w:pPr>
+              <w:pStyle w:val="a"/>
+              <w:spacing w:before="163" w:after="163"/>
+            </w:pPr>
+            <w:r>
+              <w:t xml:space="preserve">        </w:t>
+            </w:r>
+            <w:r>
+              <w:rPr>
+                <w:color w:val="B00040"/>
+              </w:rPr>
+              <w:t>int</w:t>
+            </w:r>
+            <w:r>
+              <w:t xml:space="preserve"> carry </w:t>
+            </w:r>
+            <w:r>
+              <w:rPr>
+                <w:color w:val="666666"/>
+              </w:rPr>
+              <w:t>=</w:t>
+            </w:r>
+            <w:r>
+              <w:t xml:space="preserve"> </w:t>
+            </w:r>
+            <w:r>
+              <w:rPr>
+                <w:color w:val="666666"/>
+              </w:rPr>
+              <w:t>0</w:t>
+            </w:r>
+            <w:r>
+              <w:t>;</w:t>
+            </w:r>
+          </w:p>
+          <w:p>
+            <w:pPr>
+              <w:pStyle w:val="a"/>
+              <w:spacing w:before="163" w:after="163"/>
+            </w:pPr>
+            <w:r>
+              <w:t xml:space="preserve">        </w:t>
+            </w:r>
+            <w:r>
+              <w:rPr>
+                <w:b/>
+                <w:color w:val="008000"/>
+              </w:rPr>
+              <w:t>while</w:t>
+            </w:r>
+            <w:r>
+              <w:t xml:space="preserve"> </w:t>
+            </w:r>
+            <w:proofErr w:type="gramStart"/>
+            <w:r>
+              <w:t>(</w:t>
+            </w:r>
+            <w:r>
+              <w:rPr>
+                <w:color w:val="666666"/>
+              </w:rPr>
+              <w:t>!</w:t>
+            </w:r>
+            <w:r>
+              <w:t>s</w:t>
+            </w:r>
+            <w:proofErr w:type="gramEnd"/>
+            <w:r>
+              <w:t xml:space="preserve">1.empty() </w:t>
+            </w:r>
+            <w:r>
+              <w:rPr>
+                <w:color w:val="666666"/>
+              </w:rPr>
+              <w:t>||</w:t>
+            </w:r>
+            <w:r>
+              <w:t xml:space="preserve"> </w:t>
+            </w:r>
+            <w:r>
+              <w:rPr>
+                <w:color w:val="666666"/>
+              </w:rPr>
+              <w:t>!</w:t>
+            </w:r>
+            <w:r>
+              <w:t xml:space="preserve">s2.empty() </w:t>
+            </w:r>
+            <w:r>
+              <w:rPr>
+                <w:color w:val="666666"/>
+              </w:rPr>
+              <w:t>||</w:t>
+            </w:r>
+            <w:r>
+              <w:t xml:space="preserve"> carry</w:t>
+            </w:r>
+            <w:r>
+              <w:rPr>
+                <w:color w:val="666666"/>
+              </w:rPr>
+              <w:t>&gt;0</w:t>
+            </w:r>
+            <w:r>
+              <w:t>) {</w:t>
+            </w:r>
+          </w:p>
+          <w:p>
+            <w:pPr>
+              <w:pStyle w:val="a"/>
+              <w:spacing w:before="163" w:after="163"/>
+            </w:pPr>
+            <w:r>
+              <w:lastRenderedPageBreak/>
+              <w:t xml:space="preserve">            sum </w:t>
+            </w:r>
+            <w:r>
+              <w:rPr>
+                <w:color w:val="666666"/>
+              </w:rPr>
+              <w:t>=</w:t>
+            </w:r>
+            <w:r>
+              <w:t xml:space="preserve"> </w:t>
+            </w:r>
+            <w:r>
+              <w:rPr>
+                <w:color w:val="666666"/>
+              </w:rPr>
+              <w:t>0</w:t>
+            </w:r>
+            <w:r>
+              <w:t>;</w:t>
+            </w:r>
+          </w:p>
+          <w:p>
+            <w:pPr>
+              <w:pStyle w:val="a"/>
+              <w:spacing w:before="163" w:after="163"/>
+            </w:pPr>
+            <w:r>
+              <w:t xml:space="preserve">            </w:t>
+            </w:r>
+            <w:r>
+              <w:rPr>
+                <w:b/>
+                <w:color w:val="008000"/>
+              </w:rPr>
+              <w:t>if</w:t>
+            </w:r>
+            <w:r>
+              <w:t xml:space="preserve"> </w:t>
+            </w:r>
+            <w:proofErr w:type="gramStart"/>
+            <w:r>
+              <w:t>(</w:t>
+            </w:r>
+            <w:r>
+              <w:rPr>
+                <w:color w:val="666666"/>
+              </w:rPr>
+              <w:t>!</w:t>
+            </w:r>
+            <w:r>
+              <w:t>s</w:t>
+            </w:r>
+            <w:proofErr w:type="gramEnd"/>
+            <w:r>
+              <w:t>1.empty()) {</w:t>
+            </w:r>
+          </w:p>
+          <w:p>
+            <w:pPr>
+              <w:pStyle w:val="a"/>
+              <w:spacing w:before="163" w:after="163"/>
+            </w:pPr>
+            <w:r>
+              <w:t xml:space="preserve">                sum </w:t>
+            </w:r>
+            <w:r>
+              <w:rPr>
+                <w:color w:val="666666"/>
+              </w:rPr>
+              <w:t>+=</w:t>
+            </w:r>
+            <w:r>
+              <w:t xml:space="preserve"> </w:t>
+            </w:r>
+            <w:proofErr w:type="gramStart"/>
+            <w:r>
+              <w:t>s1.top(</w:t>
+            </w:r>
+            <w:proofErr w:type="gramEnd"/>
+            <w:r>
+              <w:t>);</w:t>
+            </w:r>
+          </w:p>
+          <w:p>
+            <w:pPr>
+              <w:pStyle w:val="a"/>
+              <w:spacing w:before="163" w:after="163"/>
+            </w:pPr>
+            <w:r>
+              <w:t xml:space="preserve">                </w:t>
+            </w:r>
+            <w:proofErr w:type="gramStart"/>
+            <w:r>
+              <w:t>s1.pop(</w:t>
+            </w:r>
+            <w:proofErr w:type="gramEnd"/>
+            <w:r>
+              <w:t>);</w:t>
+            </w:r>
+          </w:p>
+          <w:p>
+            <w:pPr>
+              <w:pStyle w:val="a"/>
+              <w:spacing w:before="163" w:after="163"/>
+            </w:pPr>
+            <w:r>
+              <w:t xml:space="preserve">            }</w:t>
+            </w:r>
+          </w:p>
+          <w:p>
+            <w:pPr>
+              <w:pStyle w:val="a"/>
+              <w:spacing w:before="163" w:after="163"/>
+            </w:pPr>
+            <w:r>
+              <w:t xml:space="preserve">            </w:t>
+            </w:r>
+            <w:r>
+              <w:rPr>
+                <w:b/>
+                <w:color w:val="008000"/>
+              </w:rPr>
+              <w:t>if</w:t>
+            </w:r>
+            <w:r>
+              <w:t xml:space="preserve"> </w:t>
+            </w:r>
+            <w:proofErr w:type="gramStart"/>
+            <w:r>
+              <w:t>(</w:t>
+            </w:r>
+            <w:r>
+              <w:rPr>
+                <w:color w:val="666666"/>
+              </w:rPr>
+              <w:t>!</w:t>
+            </w:r>
+            <w:r>
+              <w:t>s</w:t>
+            </w:r>
+            <w:proofErr w:type="gramEnd"/>
+            <w:r>
+              <w:t>2.empty()) {</w:t>
+            </w:r>
+          </w:p>
+          <w:p>
+            <w:pPr>
+              <w:pStyle w:val="a"/>
+              <w:spacing w:before="163" w:after="163"/>
+            </w:pPr>
+            <w:r>
+              <w:t xml:space="preserve">                sum </w:t>
+            </w:r>
+            <w:r>
+              <w:rPr>
+                <w:color w:val="666666"/>
+              </w:rPr>
+              <w:t>+=</w:t>
+            </w:r>
+            <w:r>
+              <w:t xml:space="preserve"> </w:t>
+            </w:r>
+            <w:proofErr w:type="gramStart"/>
+            <w:r>
+              <w:t>s2.top(</w:t>
+            </w:r>
+            <w:proofErr w:type="gramEnd"/>
+            <w:r>
+              <w:t>);</w:t>
+            </w:r>
+          </w:p>
+          <w:p>
+            <w:pPr>
+              <w:pStyle w:val="a"/>
+              <w:spacing w:before="163" w:after="163"/>
+            </w:pPr>
+            <w:r>
+              <w:t xml:space="preserve">                </w:t>
+            </w:r>
+            <w:proofErr w:type="gramStart"/>
+            <w:r>
+              <w:t>s2.pop(</w:t>
+            </w:r>
+            <w:proofErr w:type="gramEnd"/>
+            <w:r>
+              <w:t>);</w:t>
+            </w:r>
+          </w:p>
+          <w:p>
+            <w:pPr>
+              <w:pStyle w:val="a"/>
+              <w:spacing w:before="163" w:after="163"/>
+            </w:pPr>
+            <w:r>
+              <w:t xml:space="preserve">            }</w:t>
+            </w:r>
+          </w:p>
+          <w:p>
+            <w:pPr>
+              <w:pStyle w:val="a"/>
+              <w:spacing w:before="163" w:after="163"/>
+            </w:pPr>
+            <w:r>
+              <w:t xml:space="preserve">            sum </w:t>
+            </w:r>
+            <w:r>
+              <w:rPr>
+                <w:color w:val="666666"/>
+              </w:rPr>
+              <w:t>+=</w:t>
+            </w:r>
+            <w:r>
+              <w:t xml:space="preserve"> carry;</w:t>
+            </w:r>
+          </w:p>
+          <w:p>
+            <w:pPr>
+              <w:pStyle w:val="a"/>
+              <w:spacing w:before="163" w:after="163"/>
+            </w:pPr>
+            <w:r>
+              <w:t xml:space="preserve">            carry </w:t>
+            </w:r>
+            <w:r>
+              <w:rPr>
+                <w:color w:val="666666"/>
+              </w:rPr>
+              <w:t>=</w:t>
+            </w:r>
+            <w:r>
+              <w:t xml:space="preserve"> sum </w:t>
+            </w:r>
+            <w:r>
+              <w:rPr>
+                <w:color w:val="666666"/>
+              </w:rPr>
+              <w:t>/</w:t>
+            </w:r>
+            <w:r>
+              <w:t xml:space="preserve"> </w:t>
+            </w:r>
+            <w:r>
+              <w:rPr>
+                <w:color w:val="666666"/>
+              </w:rPr>
+              <w:t>10</w:t>
+            </w:r>
+            <w:r>
+              <w:t>;</w:t>
+            </w:r>
+          </w:p>
+          <w:p>
+            <w:pPr>
+              <w:pStyle w:val="a"/>
+              <w:spacing w:before="163" w:after="163"/>
+            </w:pPr>
+            <w:r>
+              <w:t xml:space="preserve">            </w:t>
+            </w:r>
+            <w:r>
+              <w:rPr>
+                <w:b/>
+                <w:color w:val="008000"/>
+              </w:rPr>
+              <w:t>auto</w:t>
+            </w:r>
+            <w:r>
+              <w:t xml:space="preserve"> </w:t>
+            </w:r>
+            <w:proofErr w:type="spellStart"/>
+            <w:r>
+              <w:t>tmp</w:t>
+            </w:r>
+            <w:proofErr w:type="spellEnd"/>
+            <w:r>
+              <w:t xml:space="preserve"> </w:t>
+            </w:r>
+            <w:r>
+              <w:rPr>
+                <w:color w:val="666666"/>
+              </w:rPr>
+              <w:t>=</w:t>
+            </w:r>
+            <w:r>
+              <w:t xml:space="preserve"> </w:t>
+            </w:r>
+            <w:r>
+              <w:rPr>
+                <w:b/>
+                <w:color w:val="008000"/>
+              </w:rPr>
+              <w:t>new</w:t>
+            </w:r>
+            <w:r>
+              <w:t xml:space="preserve"> </w:t>
+            </w:r>
+            <w:proofErr w:type="spellStart"/>
+            <w:r>
+              <w:t>ListNode</w:t>
+            </w:r>
+            <w:proofErr w:type="spellEnd"/>
+            <w:r>
+              <w:t>(sum</w:t>
+            </w:r>
+            <w:r>
+              <w:rPr>
+                <w:color w:val="666666"/>
+              </w:rPr>
+              <w:t>%10</w:t>
+            </w:r>
+            <w:r>
+              <w:t>);</w:t>
+            </w:r>
+          </w:p>
+          <w:p>
+            <w:pPr>
+              <w:pStyle w:val="a"/>
+              <w:spacing w:before="163" w:after="163"/>
+            </w:pPr>
+            <w:r>
+              <w:t xml:space="preserve">            </w:t>
+            </w:r>
+            <w:proofErr w:type="spellStart"/>
+            <w:r>
+              <w:t>tmp</w:t>
+            </w:r>
+            <w:proofErr w:type="spellEnd"/>
+            <w:r>
+              <w:rPr>
+                <w:color w:val="666666"/>
+              </w:rPr>
+              <w:t>-&gt;</w:t>
+            </w:r>
+            <w:r>
+              <w:t xml:space="preserve">next </w:t>
+            </w:r>
+            <w:r>
+              <w:rPr>
+                <w:color w:val="666666"/>
+              </w:rPr>
+              <w:t>=</w:t>
+            </w:r>
+            <w:r>
+              <w:t xml:space="preserve"> head;</w:t>
+            </w:r>
+          </w:p>
+          <w:p>
+            <w:pPr>
+              <w:pStyle w:val="a"/>
+              <w:spacing w:before="163" w:after="163"/>
+            </w:pPr>
+            <w:r>
+              <w:t xml:space="preserve">            head </w:t>
+            </w:r>
+            <w:r>
+              <w:rPr>
+                <w:color w:val="666666"/>
+              </w:rPr>
+              <w:t>=</w:t>
+            </w:r>
+            <w:r>
+              <w:t xml:space="preserve"> </w:t>
+            </w:r>
+            <w:proofErr w:type="spellStart"/>
+            <w:r>
+              <w:t>tmp</w:t>
+            </w:r>
+            <w:proofErr w:type="spellEnd"/>
+            <w:r>
+              <w:t>;</w:t>
+            </w:r>
+          </w:p>
+          <w:p>
+            <w:pPr>
+              <w:pStyle w:val="a"/>
+              <w:spacing w:before="163" w:after="163"/>
+            </w:pPr>
+            <w:r>
+              <w:t xml:space="preserve">        }</w:t>
+            </w:r>
+          </w:p>
+          <w:p>
+            <w:pPr>
+              <w:pStyle w:val="a"/>
+              <w:spacing w:before="163" w:after="163"/>
+            </w:pPr>
+            <w:r>
+              <w:t xml:space="preserve">        </w:t>
+            </w:r>
+            <w:r>
+              <w:rPr>
+                <w:b/>
+                <w:color w:val="008000"/>
+              </w:rPr>
+              <w:t>return</w:t>
+            </w:r>
+            <w:r>
+              <w:t xml:space="preserve"> head;</w:t>
+            </w:r>
+          </w:p>
+          <w:p>
+            <w:pPr>
+              <w:pStyle w:val="a"/>
+              <w:spacing w:before="163" w:after="163"/>
+            </w:pPr>
+            <w:r>
+              <w:t xml:space="preserve">    }</w:t>
+            </w:r>
+          </w:p>
+          <w:p>
+            <w:pPr>
+              <w:pStyle w:val="a"/>
+              <w:spacing w:before="163" w:after="163"/>
+            </w:pPr>
+            <w:r>
+              <w:t>};</w:t>
+            </w:r>
+          </w:p>
+          <w:p>
+            <w:pPr>
+              <w:pStyle w:val="a"/>
+              <w:spacing w:before="163" w:after="163"/>
+            </w:pPr>
+          </w:p>
+        </w:tc>
+      </w:tr>
+    </w:tbl>
+    <w:p/>
     <w:sectPr>
-      <w:footerReference w:type="default" r:id="rId41"/>
+      <w:footerReference w:type="default" r:id="rId44"/>
       <w:pgSz w:w="11906" w:h="16838"/>
       <w:pgMar w:top="1134" w:right="1134" w:bottom="1134" w:left="1134" w:header="851" w:footer="397" w:gutter="0"/>
       <w:cols w:space="425"/>
@@ -22672,6 +26004,7 @@
         <w:docPartUnique/>
       </w:docPartObj>
     </w:sdtPr>
+    <w:sdtEndPr/>
     <w:sdtContent>
       <w:p>
         <w:pPr>
@@ -22735,6 +26068,95 @@
 <file path=word/numbering.xml><?xml version="1.0" encoding="utf-8"?>
 <w:numbering xmlns:wpc="http://schemas.microsoft.com/office/word/2010/wordprocessingCanvas" xmlns:cx="http://schemas.microsoft.com/office/drawing/2014/chartex" xmlns:cx1="http://schemas.microsoft.com/office/drawing/2015/9/8/chartex" xmlns:cx2="http://schemas.microsoft.com/office/drawing/2015/10/21/chartex" xmlns:cx3="http://schemas.microsoft.com/office/drawing/2016/5/9/chartex" xmlns:cx4="http://schemas.microsoft.com/office/drawing/2016/5/10/chartex" xmlns:cx5="http://schemas.microsoft.com/office/drawing/2016/5/11/chartex" xmlns:cx6="http://schemas.microsoft.com/office/drawing/2016/5/12/chartex" xmlns:cx7="http://schemas.microsoft.com/office/drawing/2016/5/13/chartex" xmlns:cx8="http://schemas.microsoft.com/office/drawing/2016/5/14/chartex" xmlns:mc="http://schemas.openxmlformats.org/markup-compatibility/2006" xmlns:aink="http://schemas.microsoft.com/office/drawing/2016/ink" xmlns:am3d="http://schemas.microsoft.com/office/drawing/2017/model3d" xmlns:o="urn:schemas-microsoft-com:office:office" xmlns:r="http://schemas.openxmlformats.org/officeDocument/2006/relationships" xmlns:m="http://schemas.openxmlformats.org/officeDocument/2006/math" xmlns:v="urn:schemas-microsoft-com:vml" xmlns:wp14="http://schemas.microsoft.com/office/word/2010/wordprocessingDrawing" xmlns:wp="http://schemas.openxmlformats.org/drawingml/2006/wordprocessingDrawing" xmlns:w10="urn:schemas-microsoft-com:office:word" xmlns:w="http://schemas.openxmlformats.org/wordprocessingml/2006/main" xmlns:w14="http://schemas.microsoft.com/office/word/2010/wordml" xmlns:w15="http://schemas.microsoft.com/office/word/2012/wordml" xmlns:w16cex="http://schemas.microsoft.com/office/word/2018/wordml/cex" xmlns:w16cid="http://schemas.microsoft.com/office/word/2016/wordml/cid" xmlns:w16="http://schemas.microsoft.com/office/word/2018/wordml" xmlns:w16se="http://schemas.microsoft.com/office/word/2015/wordml/symex" xmlns:wpg="http://schemas.microsoft.com/office/word/2010/wordprocessingGroup" xmlns:wpi="http://schemas.microsoft.com/office/word/2010/wordprocessingInk" xmlns:wne="http://schemas.microsoft.com/office/word/2006/wordml" xmlns:wps="http://schemas.microsoft.com/office/word/2010/wordprocessingShape" mc:Ignorable="w14 w15 w16se w16cid w16 w16cex wp14">
   <w:abstractNum w:abstractNumId="0" w15:restartNumberingAfterBreak="0">
+    <w:nsid w:val="22247C97"/>
+    <w:multiLevelType w:val="hybridMultilevel"/>
+    <w:tmpl w:val="F2B21D6A"/>
+    <w:lvl w:ilvl="0" w:tplc="09F20938">
+      <w:start w:val="1"/>
+      <w:numFmt w:val="decimal"/>
+      <w:lvlText w:val="（%1）"/>
+      <w:lvlJc w:val="left"/>
+      <w:pPr>
+        <w:ind w:left="720" w:hanging="720"/>
+      </w:pPr>
+      <w:rPr>
+        <w:rFonts w:hint="default"/>
+      </w:rPr>
+    </w:lvl>
+    <w:lvl w:ilvl="1" w:tplc="04090019" w:tentative="1">
+      <w:start w:val="1"/>
+      <w:numFmt w:val="lowerLetter"/>
+      <w:lvlText w:val="%2)"/>
+      <w:lvlJc w:val="left"/>
+      <w:pPr>
+        <w:ind w:left="840" w:hanging="420"/>
+      </w:pPr>
+    </w:lvl>
+    <w:lvl w:ilvl="2" w:tplc="0409001B" w:tentative="1">
+      <w:start w:val="1"/>
+      <w:numFmt w:val="lowerRoman"/>
+      <w:lvlText w:val="%3."/>
+      <w:lvlJc w:val="right"/>
+      <w:pPr>
+        <w:ind w:left="1260" w:hanging="420"/>
+      </w:pPr>
+    </w:lvl>
+    <w:lvl w:ilvl="3" w:tplc="0409000F" w:tentative="1">
+      <w:start w:val="1"/>
+      <w:numFmt w:val="decimal"/>
+      <w:lvlText w:val="%4."/>
+      <w:lvlJc w:val="left"/>
+      <w:pPr>
+        <w:ind w:left="1680" w:hanging="420"/>
+      </w:pPr>
+    </w:lvl>
+    <w:lvl w:ilvl="4" w:tplc="04090019" w:tentative="1">
+      <w:start w:val="1"/>
+      <w:numFmt w:val="lowerLetter"/>
+      <w:lvlText w:val="%5)"/>
+      <w:lvlJc w:val="left"/>
+      <w:pPr>
+        <w:ind w:left="2100" w:hanging="420"/>
+      </w:pPr>
+    </w:lvl>
+    <w:lvl w:ilvl="5" w:tplc="0409001B" w:tentative="1">
+      <w:start w:val="1"/>
+      <w:numFmt w:val="lowerRoman"/>
+      <w:lvlText w:val="%6."/>
+      <w:lvlJc w:val="right"/>
+      <w:pPr>
+        <w:ind w:left="2520" w:hanging="420"/>
+      </w:pPr>
+    </w:lvl>
+    <w:lvl w:ilvl="6" w:tplc="0409000F" w:tentative="1">
+      <w:start w:val="1"/>
+      <w:numFmt w:val="decimal"/>
+      <w:lvlText w:val="%7."/>
+      <w:lvlJc w:val="left"/>
+      <w:pPr>
+        <w:ind w:left="2940" w:hanging="420"/>
+      </w:pPr>
+    </w:lvl>
+    <w:lvl w:ilvl="7" w:tplc="04090019" w:tentative="1">
+      <w:start w:val="1"/>
+      <w:numFmt w:val="lowerLetter"/>
+      <w:lvlText w:val="%8)"/>
+      <w:lvlJc w:val="left"/>
+      <w:pPr>
+        <w:ind w:left="3360" w:hanging="420"/>
+      </w:pPr>
+    </w:lvl>
+    <w:lvl w:ilvl="8" w:tplc="0409001B" w:tentative="1">
+      <w:start w:val="1"/>
+      <w:numFmt w:val="lowerRoman"/>
+      <w:lvlText w:val="%9."/>
+      <w:lvlJc w:val="right"/>
+      <w:pPr>
+        <w:ind w:left="3780" w:hanging="420"/>
+      </w:pPr>
+    </w:lvl>
+  </w:abstractNum>
+  <w:abstractNum w:abstractNumId="1" w15:restartNumberingAfterBreak="0">
     <w:nsid w:val="2DDD319D"/>
     <w:multiLevelType w:val="hybridMultilevel"/>
     <w:tmpl w:val="78F0191C"/>
@@ -22825,7 +26247,7 @@
       </w:pPr>
     </w:lvl>
   </w:abstractNum>
-  <w:abstractNum w:abstractNumId="1" w15:restartNumberingAfterBreak="0">
+  <w:abstractNum w:abstractNumId="2" w15:restartNumberingAfterBreak="0">
     <w:nsid w:val="3D163E50"/>
     <w:multiLevelType w:val="hybridMultilevel"/>
     <w:tmpl w:val="16BC9372"/>
@@ -22914,7 +26336,7 @@
       </w:pPr>
     </w:lvl>
   </w:abstractNum>
-  <w:abstractNum w:abstractNumId="2" w15:restartNumberingAfterBreak="0">
+  <w:abstractNum w:abstractNumId="3" w15:restartNumberingAfterBreak="0">
     <w:nsid w:val="3FEB48F1"/>
     <w:multiLevelType w:val="hybridMultilevel"/>
     <w:tmpl w:val="12CC812C"/>
@@ -23004,7 +26426,7 @@
       </w:pPr>
     </w:lvl>
   </w:abstractNum>
-  <w:abstractNum w:abstractNumId="3" w15:restartNumberingAfterBreak="0">
+  <w:abstractNum w:abstractNumId="4" w15:restartNumberingAfterBreak="0">
     <w:nsid w:val="44930989"/>
     <w:multiLevelType w:val="hybridMultilevel"/>
     <w:tmpl w:val="ABB01546"/>
@@ -23119,7 +26541,7 @@
       </w:rPr>
     </w:lvl>
   </w:abstractNum>
-  <w:abstractNum w:abstractNumId="4" w15:restartNumberingAfterBreak="0">
+  <w:abstractNum w:abstractNumId="5" w15:restartNumberingAfterBreak="0">
     <w:nsid w:val="472F1C76"/>
     <w:multiLevelType w:val="multilevel"/>
     <w:tmpl w:val="50426E80"/>
@@ -23233,7 +26655,7 @@
       </w:rPr>
     </w:lvl>
   </w:abstractNum>
-  <w:abstractNum w:abstractNumId="5" w15:restartNumberingAfterBreak="0">
+  <w:abstractNum w:abstractNumId="6" w15:restartNumberingAfterBreak="0">
     <w:nsid w:val="5D9B4186"/>
     <w:multiLevelType w:val="hybridMultilevel"/>
     <w:tmpl w:val="D882805C"/>
@@ -23322,7 +26744,7 @@
       </w:pPr>
     </w:lvl>
   </w:abstractNum>
-  <w:abstractNum w:abstractNumId="6" w15:restartNumberingAfterBreak="0">
+  <w:abstractNum w:abstractNumId="7" w15:restartNumberingAfterBreak="0">
     <w:nsid w:val="6FB4112E"/>
     <w:multiLevelType w:val="hybridMultilevel"/>
     <w:tmpl w:val="AA04F098"/>
@@ -23412,175 +26834,196 @@
     </w:lvl>
   </w:abstractNum>
   <w:num w:numId="1">
-    <w:abstractNumId w:val="0"/>
+    <w:abstractNumId w:val="1"/>
   </w:num>
   <w:num w:numId="2">
+    <w:abstractNumId w:val="5"/>
+  </w:num>
+  <w:num w:numId="3">
+    <w:abstractNumId w:val="3"/>
+  </w:num>
+  <w:num w:numId="4">
     <w:abstractNumId w:val="4"/>
   </w:num>
-  <w:num w:numId="3">
-    <w:abstractNumId w:val="2"/>
-  </w:num>
-  <w:num w:numId="4">
-    <w:abstractNumId w:val="3"/>
-  </w:num>
   <w:num w:numId="5">
-    <w:abstractNumId w:val="0"/>
+    <w:abstractNumId w:val="1"/>
     <w:lvlOverride w:ilvl="0">
       <w:startOverride w:val="1"/>
     </w:lvlOverride>
   </w:num>
   <w:num w:numId="6">
-    <w:abstractNumId w:val="0"/>
+    <w:abstractNumId w:val="1"/>
     <w:lvlOverride w:ilvl="0">
       <w:startOverride w:val="1"/>
     </w:lvlOverride>
   </w:num>
   <w:num w:numId="7">
-    <w:abstractNumId w:val="0"/>
+    <w:abstractNumId w:val="1"/>
     <w:lvlOverride w:ilvl="0">
       <w:startOverride w:val="1"/>
     </w:lvlOverride>
   </w:num>
   <w:num w:numId="8">
-    <w:abstractNumId w:val="0"/>
+    <w:abstractNumId w:val="1"/>
     <w:lvlOverride w:ilvl="0">
       <w:startOverride w:val="1"/>
     </w:lvlOverride>
   </w:num>
   <w:num w:numId="9">
-    <w:abstractNumId w:val="0"/>
+    <w:abstractNumId w:val="1"/>
     <w:lvlOverride w:ilvl="0">
       <w:startOverride w:val="1"/>
     </w:lvlOverride>
   </w:num>
   <w:num w:numId="10">
-    <w:abstractNumId w:val="0"/>
+    <w:abstractNumId w:val="1"/>
     <w:lvlOverride w:ilvl="0">
       <w:startOverride w:val="1"/>
     </w:lvlOverride>
   </w:num>
   <w:num w:numId="11">
-    <w:abstractNumId w:val="0"/>
+    <w:abstractNumId w:val="1"/>
     <w:lvlOverride w:ilvl="0">
       <w:startOverride w:val="1"/>
     </w:lvlOverride>
   </w:num>
   <w:num w:numId="12">
-    <w:abstractNumId w:val="0"/>
+    <w:abstractNumId w:val="1"/>
     <w:lvlOverride w:ilvl="0">
       <w:startOverride w:val="1"/>
     </w:lvlOverride>
   </w:num>
   <w:num w:numId="13">
-    <w:abstractNumId w:val="5"/>
+    <w:abstractNumId w:val="6"/>
   </w:num>
   <w:num w:numId="14">
-    <w:abstractNumId w:val="0"/>
+    <w:abstractNumId w:val="1"/>
     <w:lvlOverride w:ilvl="0">
       <w:startOverride w:val="1"/>
     </w:lvlOverride>
   </w:num>
   <w:num w:numId="15">
-    <w:abstractNumId w:val="0"/>
+    <w:abstractNumId w:val="1"/>
     <w:lvlOverride w:ilvl="0">
       <w:startOverride w:val="1"/>
     </w:lvlOverride>
   </w:num>
   <w:num w:numId="16">
-    <w:abstractNumId w:val="1"/>
+    <w:abstractNumId w:val="2"/>
   </w:num>
   <w:num w:numId="17">
-    <w:abstractNumId w:val="0"/>
+    <w:abstractNumId w:val="1"/>
     <w:lvlOverride w:ilvl="0">
       <w:startOverride w:val="1"/>
     </w:lvlOverride>
   </w:num>
   <w:num w:numId="18">
-    <w:abstractNumId w:val="0"/>
+    <w:abstractNumId w:val="1"/>
     <w:lvlOverride w:ilvl="0">
       <w:startOverride w:val="1"/>
     </w:lvlOverride>
   </w:num>
   <w:num w:numId="19">
-    <w:abstractNumId w:val="0"/>
+    <w:abstractNumId w:val="1"/>
     <w:lvlOverride w:ilvl="0">
       <w:startOverride w:val="1"/>
     </w:lvlOverride>
   </w:num>
   <w:num w:numId="20">
-    <w:abstractNumId w:val="0"/>
+    <w:abstractNumId w:val="1"/>
     <w:lvlOverride w:ilvl="0">
       <w:startOverride w:val="1"/>
     </w:lvlOverride>
   </w:num>
   <w:num w:numId="21">
-    <w:abstractNumId w:val="6"/>
+    <w:abstractNumId w:val="7"/>
   </w:num>
   <w:num w:numId="22">
-    <w:abstractNumId w:val="0"/>
+    <w:abstractNumId w:val="1"/>
     <w:lvlOverride w:ilvl="0">
       <w:startOverride w:val="1"/>
     </w:lvlOverride>
   </w:num>
   <w:num w:numId="23">
-    <w:abstractNumId w:val="0"/>
+    <w:abstractNumId w:val="1"/>
     <w:lvlOverride w:ilvl="0">
       <w:startOverride w:val="1"/>
     </w:lvlOverride>
   </w:num>
   <w:num w:numId="24">
-    <w:abstractNumId w:val="0"/>
+    <w:abstractNumId w:val="1"/>
     <w:lvlOverride w:ilvl="0">
       <w:startOverride w:val="1"/>
     </w:lvlOverride>
   </w:num>
   <w:num w:numId="25">
-    <w:abstractNumId w:val="0"/>
+    <w:abstractNumId w:val="1"/>
     <w:lvlOverride w:ilvl="0">
       <w:startOverride w:val="1"/>
     </w:lvlOverride>
   </w:num>
   <w:num w:numId="26">
-    <w:abstractNumId w:val="0"/>
+    <w:abstractNumId w:val="1"/>
     <w:lvlOverride w:ilvl="0">
       <w:startOverride w:val="1"/>
     </w:lvlOverride>
   </w:num>
   <w:num w:numId="27">
-    <w:abstractNumId w:val="0"/>
+    <w:abstractNumId w:val="1"/>
     <w:lvlOverride w:ilvl="0">
       <w:startOverride w:val="1"/>
     </w:lvlOverride>
   </w:num>
   <w:num w:numId="28">
-    <w:abstractNumId w:val="0"/>
+    <w:abstractNumId w:val="1"/>
     <w:lvlOverride w:ilvl="0">
       <w:startOverride w:val="1"/>
     </w:lvlOverride>
   </w:num>
   <w:num w:numId="29">
-    <w:abstractNumId w:val="0"/>
+    <w:abstractNumId w:val="1"/>
     <w:lvlOverride w:ilvl="0">
       <w:startOverride w:val="1"/>
     </w:lvlOverride>
   </w:num>
   <w:num w:numId="30">
-    <w:abstractNumId w:val="0"/>
+    <w:abstractNumId w:val="1"/>
     <w:lvlOverride w:ilvl="0">
       <w:startOverride w:val="1"/>
     </w:lvlOverride>
   </w:num>
   <w:num w:numId="31">
-    <w:abstractNumId w:val="0"/>
+    <w:abstractNumId w:val="1"/>
     <w:lvlOverride w:ilvl="0">
       <w:startOverride w:val="1"/>
     </w:lvlOverride>
   </w:num>
   <w:num w:numId="32">
-    <w:abstractNumId w:val="0"/>
+    <w:abstractNumId w:val="1"/>
     <w:lvlOverride w:ilvl="0">
       <w:startOverride w:val="1"/>
     </w:lvlOverride>
+  </w:num>
+  <w:num w:numId="33">
+    <w:abstractNumId w:val="1"/>
+    <w:lvlOverride w:ilvl="0">
+      <w:startOverride w:val="1"/>
+    </w:lvlOverride>
+  </w:num>
+  <w:num w:numId="34">
+    <w:abstractNumId w:val="1"/>
+    <w:lvlOverride w:ilvl="0">
+      <w:startOverride w:val="1"/>
+    </w:lvlOverride>
+  </w:num>
+  <w:num w:numId="35">
+    <w:abstractNumId w:val="1"/>
+    <w:lvlOverride w:ilvl="0">
+      <w:startOverride w:val="1"/>
+    </w:lvlOverride>
+  </w:num>
+  <w:num w:numId="36">
+    <w:abstractNumId w:val="0"/>
   </w:num>
   <w:numIdMacAtCleanup w:val="16"/>
 </w:numbering>
@@ -24977,7 +28420,7 @@
 </file>
 
 <file path=customXml/itemProps1.xml><?xml version="1.0" encoding="utf-8"?>
-<ds:datastoreItem xmlns:ds="http://schemas.openxmlformats.org/officeDocument/2006/customXml" ds:itemID="{6B1B5566-4625-4AB0-8983-BAFC884FBABE}">
+<ds:datastoreItem xmlns:ds="http://schemas.openxmlformats.org/officeDocument/2006/customXml" ds:itemID="{CA91FDDB-63C6-43B4-8129-ABCFD1ABFD50}">
   <ds:schemaRefs>
     <ds:schemaRef ds:uri="http://schemas.openxmlformats.org/officeDocument/2006/bibliography"/>
   </ds:schemaRefs>

</xml_diff>

<commit_message>
+ Add 0227 and 0224
</commit_message>
<xml_diff>
--- a/高频代码题解.docx
+++ b/高频代码题解.docx
@@ -31028,11 +31028,6 @@
       </w:hyperlink>
     </w:p>
     <w:p>
-      <w:pPr>
-        <w:rPr>
-          <w:rFonts w:hint="eastAsia"/>
-        </w:rPr>
-      </w:pPr>
       <w:r>
         <w:rPr>
           <w:rFonts w:hint="eastAsia"/>
@@ -31053,11 +31048,6 @@
       </w:r>
     </w:p>
     <w:p>
-      <w:pPr>
-        <w:rPr>
-          <w:rFonts w:hint="eastAsia"/>
-        </w:rPr>
-      </w:pPr>
       <w:r>
         <w:rPr>
           <w:rFonts w:hint="eastAsia"/>
@@ -31078,11 +31068,6 @@
       </w:r>
     </w:p>
     <w:p>
-      <w:pPr>
-        <w:rPr>
-          <w:rFonts w:hint="eastAsia"/>
-        </w:rPr>
-      </w:pPr>
       <w:r>
         <w:rPr>
           <w:rFonts w:hint="eastAsia"/>
@@ -31103,11 +31088,6 @@
       </w:r>
     </w:p>
     <w:p>
-      <w:pPr>
-        <w:rPr>
-          <w:rFonts w:hint="eastAsia"/>
-        </w:rPr>
-      </w:pPr>
       <w:r>
         <w:rPr>
           <w:rFonts w:hint="eastAsia"/>
@@ -31471,21 +31451,12 @@
             <w:pPr>
               <w:pStyle w:val="a"/>
               <w:spacing w:before="163" w:after="163"/>
-              <w:rPr>
-                <w:rFonts w:hint="eastAsia"/>
-              </w:rPr>
             </w:pPr>
           </w:p>
         </w:tc>
       </w:tr>
     </w:tbl>
-    <w:p>
-      <w:pPr>
-        <w:rPr>
-          <w:rFonts w:hint="eastAsia"/>
-        </w:rPr>
-      </w:pPr>
-    </w:p>
+    <w:p/>
     <w:p>
       <w:pPr>
         <w:pStyle w:val="20"/>
@@ -31523,9 +31494,6 @@
     <w:p>
       <w:pPr>
         <w:pStyle w:val="10"/>
-        <w:rPr>
-          <w:rFonts w:hint="eastAsia"/>
-        </w:rPr>
       </w:pPr>
       <w:r>
         <w:rPr>
@@ -31549,9 +31517,6 @@
     <w:p>
       <w:pPr>
         <w:pStyle w:val="2"/>
-        <w:rPr>
-          <w:rFonts w:hint="eastAsia"/>
-        </w:rPr>
       </w:pPr>
       <w:r>
         <w:t>https://leetcode-cn.com/problems/factorial-trailing-zeroes/solution/xiang-xi-tong-su-de-si-lu-fen-xi-by-windliang-3/</w:t>
@@ -31897,9 +31862,6 @@
     <w:p>
       <w:pPr>
         <w:pStyle w:val="10"/>
-        <w:rPr>
-          <w:rFonts w:hint="eastAsia"/>
-        </w:rPr>
       </w:pPr>
       <w:r>
         <w:rPr>
@@ -32059,9 +32021,6 @@
     <w:p>
       <w:pPr>
         <w:pStyle w:val="10"/>
-        <w:rPr>
-          <w:rFonts w:hint="eastAsia"/>
-        </w:rPr>
       </w:pPr>
       <w:r>
         <w:rPr>
@@ -32432,13 +32391,7 @@
         </w:tc>
       </w:tr>
     </w:tbl>
-    <w:p>
-      <w:pPr>
-        <w:rPr>
-          <w:rFonts w:hint="eastAsia"/>
-        </w:rPr>
-      </w:pPr>
-    </w:p>
+    <w:p/>
     <w:p>
       <w:pPr>
         <w:pStyle w:val="20"/>
@@ -32477,11 +32430,6 @@
       </w:hyperlink>
     </w:p>
     <w:p>
-      <w:pPr>
-        <w:rPr>
-          <w:rFonts w:hint="eastAsia"/>
-        </w:rPr>
-      </w:pPr>
       <w:r>
         <w:rPr>
           <w:rFonts w:hint="eastAsia"/>
@@ -32517,9 +32465,6 @@
     <w:p>
       <w:pPr>
         <w:pStyle w:val="10"/>
-        <w:rPr>
-          <w:rFonts w:hint="eastAsia"/>
-        </w:rPr>
       </w:pPr>
       <w:r>
         <w:rPr>
@@ -32556,9 +32501,6 @@
     <w:p>
       <w:pPr>
         <w:pStyle w:val="10"/>
-        <w:rPr>
-          <w:rFonts w:hint="eastAsia"/>
-        </w:rPr>
       </w:pPr>
       <w:r>
         <w:rPr>
@@ -32595,9 +32537,6 @@
     <w:p>
       <w:pPr>
         <w:pStyle w:val="10"/>
-        <w:rPr>
-          <w:rFonts w:hint="eastAsia"/>
-        </w:rPr>
       </w:pPr>
       <w:r>
         <w:rPr>
@@ -32651,9 +32590,6 @@
     <w:p>
       <w:pPr>
         <w:pStyle w:val="2"/>
-        <w:rPr>
-          <w:rFonts w:hint="eastAsia"/>
-        </w:rPr>
       </w:pPr>
       <w:hyperlink r:id="rId55" w:history="1">
         <w:r>
@@ -32863,9 +32799,6 @@
     <w:p>
       <w:pPr>
         <w:pStyle w:val="2"/>
-        <w:rPr>
-          <w:rFonts w:hint="eastAsia"/>
-        </w:rPr>
       </w:pPr>
       <w:r>
         <w:rPr>
@@ -33249,9 +33182,6 @@
           <w:numId w:val="0"/>
         </w:numPr>
         <w:jc w:val="center"/>
-        <w:rPr>
-          <w:rFonts w:hint="eastAsia"/>
-        </w:rPr>
       </w:pPr>
       <w:r>
         <w:rPr>
@@ -33342,9 +33272,6 @@
     <w:p>
       <w:pPr>
         <w:jc w:val="center"/>
-        <w:rPr>
-          <w:rFonts w:hint="eastAsia"/>
-        </w:rPr>
       </w:pPr>
       <w:r>
         <w:rPr>
@@ -33662,7 +33589,7 @@
               <w:spacing w:line="389" w:lineRule="atLeast"/>
               <w:jc w:val="right"/>
               <w:rPr>
-                <w:rFonts w:cs="Times New Roman" w:hint="eastAsia"/>
+                <w:rFonts w:cs="Times New Roman"/>
                 <w:b/>
                 <w:bCs/>
                 <w:color w:val="262626"/>
@@ -34051,13 +33978,7 @@
         </w:tc>
       </w:tr>
     </w:tbl>
-    <w:p>
-      <w:pPr>
-        <w:rPr>
-          <w:rFonts w:hint="eastAsia"/>
-        </w:rPr>
-      </w:pPr>
-    </w:p>
+    <w:p/>
     <w:p>
       <w:pPr>
         <w:pStyle w:val="30"/>
@@ -34071,11 +33992,6 @@
       </w:r>
     </w:p>
     <w:p>
-      <w:pPr>
-        <w:rPr>
-          <w:rFonts w:hint="eastAsia"/>
-        </w:rPr>
-      </w:pPr>
       <w:r>
         <w:rPr>
           <w:rFonts w:hint="eastAsia"/>
@@ -34432,9 +34348,6 @@
     <w:p>
       <w:pPr>
         <w:pStyle w:val="2"/>
-        <w:rPr>
-          <w:rFonts w:hint="eastAsia"/>
-        </w:rPr>
       </w:pPr>
       <w:r>
         <w:rPr>
@@ -35198,13 +35111,7 @@
         </w:tc>
       </w:tr>
     </w:tbl>
-    <w:p>
-      <w:pPr>
-        <w:rPr>
-          <w:rFonts w:hint="eastAsia"/>
-        </w:rPr>
-      </w:pPr>
-    </w:p>
+    <w:p/>
     <w:p>
       <w:pPr>
         <w:pStyle w:val="30"/>
@@ -35864,20 +35771,8 @@
         </w:tc>
       </w:tr>
     </w:tbl>
-    <w:p>
-      <w:pPr>
-        <w:rPr>
-          <w:rFonts w:hint="eastAsia"/>
-        </w:rPr>
-      </w:pPr>
-    </w:p>
-    <w:p>
-      <w:pPr>
-        <w:rPr>
-          <w:rFonts w:hint="eastAsia"/>
-        </w:rPr>
-      </w:pPr>
-    </w:p>
+    <w:p/>
+    <w:p/>
     <w:p>
       <w:pPr>
         <w:pStyle w:val="11"/>
@@ -39252,8 +39147,4167 @@
       </w:tr>
     </w:tbl>
     <w:p/>
+    <w:p>
+      <w:pPr>
+        <w:pStyle w:val="11"/>
+      </w:pPr>
+      <w:proofErr w:type="gramStart"/>
+      <w:r>
+        <w:rPr>
+          <w:rFonts w:hint="eastAsia"/>
+        </w:rPr>
+        <w:t>栈</w:t>
+      </w:r>
+      <w:proofErr w:type="gramEnd"/>
+    </w:p>
+    <w:p>
+      <w:pPr>
+        <w:pStyle w:val="20"/>
+        <w:spacing w:before="163"/>
+      </w:pPr>
+      <w:r>
+        <w:rPr>
+          <w:rFonts w:hint="eastAsia"/>
+        </w:rPr>
+        <w:t>0</w:t>
+      </w:r>
+      <w:r>
+        <w:t xml:space="preserve">227 </w:t>
+      </w:r>
+      <w:r>
+        <w:rPr>
+          <w:rFonts w:hint="eastAsia"/>
+        </w:rPr>
+        <w:t>基本计算器</w:t>
+      </w:r>
+      <w:r>
+        <w:rPr>
+          <w:rFonts w:hint="eastAsia"/>
+        </w:rPr>
+        <w:t xml:space="preserve"> </w:t>
+      </w:r>
+      <w:r>
+        <w:rPr>
+          <w:rFonts w:hint="eastAsia"/>
+        </w:rPr>
+        <w:t>I</w:t>
+      </w:r>
+      <w:r>
+        <w:t>I</w:t>
+      </w:r>
+      <w:r>
+        <w:rPr>
+          <w:rFonts w:hint="eastAsia"/>
+        </w:rPr>
+        <w:t>、</w:t>
+      </w:r>
+      <w:r>
+        <w:rPr>
+          <w:rFonts w:hint="eastAsia"/>
+        </w:rPr>
+        <w:t>0</w:t>
+      </w:r>
+      <w:r>
+        <w:t xml:space="preserve">224 </w:t>
+      </w:r>
+      <w:r>
+        <w:rPr>
+          <w:rFonts w:hint="eastAsia"/>
+        </w:rPr>
+        <w:t>基本计算器</w:t>
+      </w:r>
+    </w:p>
+    <w:p>
+      <w:pPr>
+        <w:rPr>
+          <w:rStyle w:val="ab"/>
+        </w:rPr>
+      </w:pPr>
+      <w:r>
+        <w:rPr>
+          <w:rFonts w:hint="eastAsia"/>
+        </w:rPr>
+        <w:t>链接：</w:t>
+      </w:r>
+      <w:r>
+        <w:fldChar w:fldCharType="begin"/>
+      </w:r>
+      <w:r>
+        <w:instrText xml:space="preserve"> HYPERLINK "https://leetcode-cn.com/problems/basic-calculator-ii/solution/" </w:instrText>
+      </w:r>
+      <w:r>
+        <w:fldChar w:fldCharType="separate"/>
+      </w:r>
+      <w:r>
+        <w:rPr>
+          <w:rStyle w:val="ab"/>
+        </w:rPr>
+        <w:t>https://leetcode-cn.com/problems/basic-calculator-ii/solution/</w:t>
+      </w:r>
+      <w:r>
+        <w:rPr>
+          <w:rStyle w:val="ab"/>
+        </w:rPr>
+        <w:fldChar w:fldCharType="end"/>
+      </w:r>
+    </w:p>
+    <w:p>
+      <w:r>
+        <w:t>https://leetcode-cn.com/problems/basic-calculator/solution/</w:t>
+      </w:r>
+    </w:p>
+    <w:p>
+      <w:r>
+        <w:rPr>
+          <w:rFonts w:hint="eastAsia"/>
+        </w:rPr>
+        <w:t>标签：</w:t>
+      </w:r>
+      <w:proofErr w:type="gramStart"/>
+      <w:r>
+        <w:rPr>
+          <w:rFonts w:hint="eastAsia"/>
+        </w:rPr>
+        <w:t>栈</w:t>
+      </w:r>
+      <w:proofErr w:type="gramEnd"/>
+      <w:r>
+        <w:rPr>
+          <w:rFonts w:hint="eastAsia"/>
+        </w:rPr>
+        <w:t>，字符串</w:t>
+      </w:r>
+    </w:p>
+    <w:p>
+      <w:pPr>
+        <w:pStyle w:val="30"/>
+        <w:spacing w:before="163" w:after="163"/>
+      </w:pPr>
+      <w:r>
+        <w:rPr>
+          <w:rFonts w:hint="eastAsia"/>
+        </w:rPr>
+        <w:t>精选题解</w:t>
+      </w:r>
+    </w:p>
+    <w:p>
+      <w:pPr>
+        <w:pStyle w:val="10"/>
+        <w:rPr>
+          <w:rFonts w:hint="eastAsia"/>
+        </w:rPr>
+      </w:pPr>
+      <w:r>
+        <w:rPr>
+          <w:rFonts w:hint="eastAsia"/>
+        </w:rPr>
+        <w:t>拆解复杂问题：实现一个完整计算器</w:t>
+      </w:r>
+      <w:r>
+        <w:rPr>
+          <w:rFonts w:hint="eastAsia"/>
+        </w:rPr>
+        <w:t xml:space="preserve"> - </w:t>
+      </w:r>
+      <w:r>
+        <w:rPr>
+          <w:rFonts w:hint="eastAsia"/>
+        </w:rPr>
+        <w:t>基本计算器</w:t>
+      </w:r>
+      <w:r>
+        <w:rPr>
+          <w:rFonts w:hint="eastAsia"/>
+        </w:rPr>
+        <w:t xml:space="preserve"> II - </w:t>
+      </w:r>
+      <w:r>
+        <w:rPr>
+          <w:rFonts w:hint="eastAsia"/>
+        </w:rPr>
+        <w:t>力扣（</w:t>
+      </w:r>
+      <w:proofErr w:type="spellStart"/>
+      <w:r>
+        <w:rPr>
+          <w:rFonts w:hint="eastAsia"/>
+        </w:rPr>
+        <w:t>LeetCode</w:t>
+      </w:r>
+      <w:proofErr w:type="spellEnd"/>
+      <w:r>
+        <w:rPr>
+          <w:rFonts w:hint="eastAsia"/>
+        </w:rPr>
+        <w:t>）</w:t>
+      </w:r>
+    </w:p>
+    <w:p>
+      <w:pPr>
+        <w:pStyle w:val="2"/>
+      </w:pPr>
+      <w:hyperlink r:id="rId64" w:history="1">
+        <w:r>
+          <w:rPr>
+            <w:rStyle w:val="ab"/>
+          </w:rPr>
+          <w:t>https://leetcode-cn.com/problems/basic-calculator-ii/solution/chai-jie-fu-za-wen-ti-shi-xian-yi-ge-wan-zheng-ji-/</w:t>
+        </w:r>
+      </w:hyperlink>
+    </w:p>
+    <w:p>
+      <w:pPr>
+        <w:pStyle w:val="2"/>
+        <w:rPr>
+          <w:rFonts w:hint="eastAsia"/>
+        </w:rPr>
+      </w:pPr>
+      <w:hyperlink r:id="rId65" w:history="1">
+        <w:r>
+          <w:rPr>
+            <w:rStyle w:val="ab"/>
+          </w:rPr>
+          <w:t>https://leetcode-cn.com/problems/basic-calculator-ii/solution/chai-jie-fu-za-wen-ti-shi-xian-yi-ge-wan-zheng-ji-/330884</w:t>
+        </w:r>
+      </w:hyperlink>
+      <w:r>
+        <w:t xml:space="preserve"> </w:t>
+      </w:r>
+    </w:p>
+    <w:p>
+      <w:pPr>
+        <w:pStyle w:val="30"/>
+        <w:spacing w:before="163" w:after="163"/>
+      </w:pPr>
+      <w:r>
+        <w:rPr>
+          <w:rFonts w:hint="eastAsia"/>
+        </w:rPr>
+        <w:t>关键思路</w:t>
+      </w:r>
+    </w:p>
+    <w:p>
+      <w:r>
+        <w:rPr>
+          <w:rFonts w:hint="eastAsia"/>
+        </w:rPr>
+        <w:t>此题建议拿纸笔模拟一下出</w:t>
+      </w:r>
+      <w:proofErr w:type="gramStart"/>
+      <w:r>
+        <w:rPr>
+          <w:rFonts w:hint="eastAsia"/>
+        </w:rPr>
+        <w:t>栈</w:t>
+      </w:r>
+      <w:proofErr w:type="gramEnd"/>
+      <w:r>
+        <w:rPr>
+          <w:rFonts w:hint="eastAsia"/>
+        </w:rPr>
+        <w:t>入</w:t>
+      </w:r>
+      <w:proofErr w:type="gramStart"/>
+      <w:r>
+        <w:rPr>
+          <w:rFonts w:hint="eastAsia"/>
+        </w:rPr>
+        <w:t>栈</w:t>
+      </w:r>
+      <w:proofErr w:type="gramEnd"/>
+      <w:r>
+        <w:rPr>
+          <w:rFonts w:hint="eastAsia"/>
+        </w:rPr>
+        <w:t>和括号递归的过程，就容易理解了。</w:t>
+      </w:r>
+      <w:r>
+        <w:rPr>
+          <w:rFonts w:hint="eastAsia"/>
+        </w:rPr>
+        <w:t>下面是一个典型的</w:t>
+      </w:r>
+      <w:r>
+        <w:rPr>
+          <w:rFonts w:hint="eastAsia"/>
+        </w:rPr>
+        <w:t>输入</w:t>
+      </w:r>
+      <w:r>
+        <w:rPr>
+          <w:rFonts w:hint="eastAsia"/>
+        </w:rPr>
+        <w:t>例子。</w:t>
+      </w:r>
+    </w:p>
+    <w:p>
+      <w:pPr>
+        <w:pStyle w:val="a"/>
+        <w:numPr>
+          <w:ilvl w:val="0"/>
+          <w:numId w:val="0"/>
+        </w:numPr>
+        <w:spacing w:before="163" w:after="163"/>
+        <w:ind w:left="420"/>
+        <w:rPr>
+          <w:rFonts w:hint="eastAsia"/>
+        </w:rPr>
+      </w:pPr>
+      <w:r>
+        <w:rPr>
+          <w:rFonts w:hint="eastAsia"/>
+        </w:rPr>
+        <w:t>(</w:t>
+      </w:r>
+      <w:r>
+        <w:t>1</w:t>
+      </w:r>
+      <w:r>
+        <w:t xml:space="preserve"> + (</w:t>
+      </w:r>
+      <w:r>
+        <w:t>3</w:t>
+      </w:r>
+      <w:r>
+        <w:t xml:space="preserve"> - 2) * </w:t>
+      </w:r>
+      <w:r>
+        <w:t>5</w:t>
+      </w:r>
+      <w:r>
+        <w:t xml:space="preserve"> </w:t>
+      </w:r>
+      <w:r>
+        <w:rPr>
+          <w:rFonts w:asciiTheme="minorEastAsia" w:eastAsiaTheme="minorEastAsia" w:hAnsiTheme="minorEastAsia" w:hint="eastAsia"/>
+        </w:rPr>
+        <w:t>+</w:t>
+      </w:r>
+      <w:r>
+        <w:t xml:space="preserve"> </w:t>
+      </w:r>
+      <w:r>
+        <w:t>8</w:t>
+      </w:r>
+      <w:r>
+        <w:t xml:space="preserve"> / </w:t>
+      </w:r>
+      <w:r>
+        <w:t>4</w:t>
+      </w:r>
+      <w:r>
+        <w:t>)</w:t>
+      </w:r>
+    </w:p>
+    <w:p>
+      <w:r>
+        <w:rPr>
+          <w:rFonts w:hint="eastAsia"/>
+        </w:rPr>
+        <w:t>基本</w:t>
+      </w:r>
+      <w:r>
+        <w:rPr>
+          <w:rFonts w:hint="eastAsia"/>
+        </w:rPr>
+        <w:t>思路如下</w:t>
+      </w:r>
+      <w:r>
+        <w:rPr>
+          <w:rFonts w:hint="eastAsia"/>
+        </w:rPr>
+        <w:t>：</w:t>
+      </w:r>
+    </w:p>
+    <w:p>
+      <w:pPr>
+        <w:pStyle w:val="10"/>
+      </w:pPr>
+      <w:r>
+        <w:rPr>
+          <w:rFonts w:hint="eastAsia"/>
+        </w:rPr>
+        <w:t>运算符</w:t>
+      </w:r>
+      <w:r>
+        <w:rPr>
+          <w:rFonts w:hint="eastAsia"/>
+        </w:rPr>
+        <w:t>op</w:t>
+      </w:r>
+      <w:r>
+        <w:rPr>
+          <w:rFonts w:hint="eastAsia"/>
+        </w:rPr>
+        <w:t>初始设为加号</w:t>
+      </w:r>
+      <w:proofErr w:type="gramStart"/>
+      <w:r>
+        <w:t>’</w:t>
+      </w:r>
+      <w:proofErr w:type="gramEnd"/>
+      <w:r>
+        <w:t>+</w:t>
+      </w:r>
+      <w:proofErr w:type="gramStart"/>
+      <w:r>
+        <w:t>’</w:t>
+      </w:r>
+      <w:proofErr w:type="gramEnd"/>
+      <w:r>
+        <w:rPr>
+          <w:rFonts w:hint="eastAsia"/>
+        </w:rPr>
+        <w:t>，之后遇到</w:t>
+      </w:r>
+      <w:r>
+        <w:rPr>
+          <w:rFonts w:hint="eastAsia"/>
+          <w:b/>
+          <w:bCs/>
+        </w:rPr>
+        <w:t>新的运算符</w:t>
+      </w:r>
+      <w:r>
+        <w:rPr>
+          <w:rFonts w:hint="eastAsia"/>
+          <w:b/>
+          <w:bCs/>
+        </w:rPr>
+        <w:t>、右括号或字符串末尾</w:t>
+      </w:r>
+      <w:r>
+        <w:rPr>
+          <w:rFonts w:hint="eastAsia"/>
+        </w:rPr>
+        <w:t>，就将</w:t>
+      </w:r>
+      <w:r>
+        <w:rPr>
+          <w:rFonts w:hint="eastAsia"/>
+        </w:rPr>
+        <w:t>当前的数入</w:t>
+      </w:r>
+      <w:proofErr w:type="gramStart"/>
+      <w:r>
+        <w:rPr>
+          <w:rFonts w:hint="eastAsia"/>
+        </w:rPr>
+        <w:t>栈</w:t>
+      </w:r>
+      <w:proofErr w:type="gramEnd"/>
+      <w:r>
+        <w:rPr>
+          <w:rFonts w:hint="eastAsia"/>
+        </w:rPr>
+        <w:t>（加减号），或者将</w:t>
+      </w:r>
+      <w:r>
+        <w:rPr>
+          <w:rFonts w:hint="eastAsia"/>
+        </w:rPr>
+        <w:t>旧的运算符和当前的数</w:t>
+      </w:r>
+      <w:r>
+        <w:rPr>
+          <w:rFonts w:hint="eastAsia"/>
+        </w:rPr>
+        <w:t>运算后再入</w:t>
+      </w:r>
+      <w:proofErr w:type="gramStart"/>
+      <w:r>
+        <w:rPr>
+          <w:rFonts w:hint="eastAsia"/>
+        </w:rPr>
+        <w:t>栈</w:t>
+      </w:r>
+      <w:proofErr w:type="gramEnd"/>
+      <w:r>
+        <w:rPr>
+          <w:rFonts w:hint="eastAsia"/>
+        </w:rPr>
+        <w:t>（乘除号），并更新运算符</w:t>
+      </w:r>
+      <w:r>
+        <w:rPr>
+          <w:rFonts w:hint="eastAsia"/>
+        </w:rPr>
+        <w:t>op</w:t>
+      </w:r>
+      <w:r>
+        <w:rPr>
+          <w:rFonts w:hint="eastAsia"/>
+        </w:rPr>
+        <w:t>，重置数字</w:t>
+      </w:r>
+      <w:r>
+        <w:rPr>
+          <w:rFonts w:hint="eastAsia"/>
+        </w:rPr>
+        <w:t>num</w:t>
+      </w:r>
+      <w:r>
+        <w:rPr>
+          <w:rFonts w:hint="eastAsia"/>
+        </w:rPr>
+        <w:t>。</w:t>
+      </w:r>
+      <w:r>
+        <w:rPr>
+          <w:rFonts w:hint="eastAsia"/>
+          <w:b/>
+          <w:bCs/>
+        </w:rPr>
+        <w:t>遇到右括号或字符串末尾，则将</w:t>
+      </w:r>
+      <w:proofErr w:type="gramStart"/>
+      <w:r>
+        <w:rPr>
+          <w:rFonts w:hint="eastAsia"/>
+          <w:b/>
+          <w:bCs/>
+        </w:rPr>
+        <w:t>栈</w:t>
+      </w:r>
+      <w:proofErr w:type="gramEnd"/>
+      <w:r>
+        <w:rPr>
+          <w:rFonts w:hint="eastAsia"/>
+          <w:b/>
+          <w:bCs/>
+        </w:rPr>
+        <w:t>清空。</w:t>
+      </w:r>
+    </w:p>
+    <w:p>
+      <w:pPr>
+        <w:pStyle w:val="2"/>
+      </w:pPr>
+      <w:r>
+        <w:rPr>
+          <w:rFonts w:hint="eastAsia"/>
+        </w:rPr>
+        <w:t>清空</w:t>
+      </w:r>
+      <w:proofErr w:type="gramStart"/>
+      <w:r>
+        <w:rPr>
+          <w:rFonts w:hint="eastAsia"/>
+        </w:rPr>
+        <w:t>栈</w:t>
+      </w:r>
+      <w:proofErr w:type="gramEnd"/>
+      <w:r>
+        <w:rPr>
+          <w:rFonts w:hint="eastAsia"/>
+        </w:rPr>
+        <w:t>实质上就是将其中的数累加，换句话说，</w:t>
+      </w:r>
+      <w:proofErr w:type="gramStart"/>
+      <w:r>
+        <w:rPr>
+          <w:rFonts w:hint="eastAsia"/>
+        </w:rPr>
+        <w:t>栈</w:t>
+      </w:r>
+      <w:proofErr w:type="gramEnd"/>
+      <w:r>
+        <w:rPr>
+          <w:rFonts w:hint="eastAsia"/>
+        </w:rPr>
+        <w:t>中只保留经过</w:t>
+      </w:r>
+      <w:r>
+        <w:rPr>
+          <w:rFonts w:hint="eastAsia"/>
+        </w:rPr>
+        <w:t>运算符</w:t>
+      </w:r>
+      <w:r>
+        <w:rPr>
+          <w:rFonts w:hint="eastAsia"/>
+        </w:rPr>
+        <w:t>“运算”</w:t>
+      </w:r>
+      <w:r>
+        <w:rPr>
+          <w:rFonts w:hint="eastAsia"/>
+        </w:rPr>
+        <w:t>后的数。</w:t>
+      </w:r>
+    </w:p>
+    <w:p>
+      <w:pPr>
+        <w:pStyle w:val="2"/>
+      </w:pPr>
+      <w:r>
+        <w:rPr>
+          <w:rFonts w:hint="eastAsia"/>
+        </w:rPr>
+        <w:t>很多题解都单独考虑</w:t>
+      </w:r>
+      <w:r>
+        <w:rPr>
+          <w:rFonts w:hint="eastAsia"/>
+        </w:rPr>
+        <w:t>忽视</w:t>
+      </w:r>
+      <w:r>
+        <w:rPr>
+          <w:rFonts w:hint="eastAsia"/>
+        </w:rPr>
+        <w:t>空格，这是因为他们的方法在判断是否更新运算符时，采用了</w:t>
+      </w:r>
+      <w:r>
+        <w:rPr>
+          <w:rFonts w:hint="eastAsia"/>
+        </w:rPr>
+        <w:t>(s</w:t>
+      </w:r>
+      <w:r>
+        <w:t>[</w:t>
+      </w:r>
+      <w:proofErr w:type="spellStart"/>
+      <w:r>
+        <w:t>i</w:t>
+      </w:r>
+      <w:proofErr w:type="spellEnd"/>
+      <w:r>
+        <w:t>]&lt;</w:t>
+      </w:r>
+      <w:proofErr w:type="gramStart"/>
+      <w:r>
+        <w:t>’</w:t>
+      </w:r>
+      <w:proofErr w:type="gramEnd"/>
+      <w:r>
+        <w:t>0</w:t>
+      </w:r>
+      <w:proofErr w:type="gramStart"/>
+      <w:r>
+        <w:t>’</w:t>
+      </w:r>
+      <w:proofErr w:type="gramEnd"/>
+      <w:r>
+        <w:t xml:space="preserve"> || s[</w:t>
+      </w:r>
+      <w:proofErr w:type="spellStart"/>
+      <w:r>
+        <w:t>i</w:t>
+      </w:r>
+      <w:proofErr w:type="spellEnd"/>
+      <w:r>
+        <w:t>]&gt;</w:t>
+      </w:r>
+      <w:proofErr w:type="gramStart"/>
+      <w:r>
+        <w:t>’</w:t>
+      </w:r>
+      <w:proofErr w:type="gramEnd"/>
+      <w:r>
+        <w:t>9</w:t>
+      </w:r>
+      <w:proofErr w:type="gramStart"/>
+      <w:r>
+        <w:t>’</w:t>
+      </w:r>
+      <w:proofErr w:type="gramEnd"/>
+      <w:r>
+        <w:t xml:space="preserve">) </w:t>
+      </w:r>
+      <w:r>
+        <w:rPr>
+          <w:rFonts w:hint="eastAsia"/>
+        </w:rPr>
+        <w:t>这种写法（代码第</w:t>
+      </w:r>
+      <w:r>
+        <w:rPr>
+          <w:rFonts w:hint="eastAsia"/>
+        </w:rPr>
+        <w:t>2</w:t>
+      </w:r>
+      <w:r>
+        <w:t>0</w:t>
+      </w:r>
+      <w:r>
+        <w:rPr>
+          <w:rFonts w:hint="eastAsia"/>
+        </w:rPr>
+        <w:t>行），实际上这样做并不严谨。</w:t>
+      </w:r>
+    </w:p>
+    <w:p>
+      <w:pPr>
+        <w:pStyle w:val="2"/>
+      </w:pPr>
+      <w:r>
+        <w:rPr>
+          <w:rFonts w:hint="eastAsia"/>
+        </w:rPr>
+        <w:lastRenderedPageBreak/>
+        <w:t>应当采取的做法是，只考虑有可能更新运算符的情况，也即遇到运算符、右括号和字符串末尾（代码第</w:t>
+      </w:r>
+      <w:r>
+        <w:rPr>
+          <w:rFonts w:hint="eastAsia"/>
+        </w:rPr>
+        <w:t>2</w:t>
+      </w:r>
+      <w:r>
+        <w:t>1</w:t>
+      </w:r>
+      <w:r>
+        <w:rPr>
+          <w:rFonts w:hint="eastAsia"/>
+        </w:rPr>
+        <w:t>行），这样其他的字符就自动被忽略。</w:t>
+      </w:r>
+    </w:p>
+    <w:p>
+      <w:pPr>
+        <w:pStyle w:val="10"/>
+      </w:pPr>
+      <w:proofErr w:type="gramStart"/>
+      <w:r>
+        <w:rPr>
+          <w:rFonts w:hint="eastAsia"/>
+        </w:rPr>
+        <w:t>以</w:t>
+      </w:r>
+      <w:r>
+        <w:rPr>
+          <w:rFonts w:hint="eastAsia"/>
+        </w:rPr>
+        <w:t>上式</w:t>
+      </w:r>
+      <w:proofErr w:type="gramEnd"/>
+      <w:r>
+        <w:rPr>
+          <w:rFonts w:hint="eastAsia"/>
+        </w:rPr>
+        <w:t>为例</w:t>
+      </w:r>
+      <w:r>
+        <w:rPr>
+          <w:rFonts w:hint="eastAsia"/>
+        </w:rPr>
+        <w:t>：</w:t>
+      </w:r>
+    </w:p>
+    <w:p>
+      <w:pPr>
+        <w:pStyle w:val="2"/>
+      </w:pPr>
+      <w:r>
+        <w:rPr>
+          <w:rFonts w:hint="eastAsia"/>
+        </w:rPr>
+        <w:t>1</w:t>
+      </w:r>
+      <w:r>
+        <w:rPr>
+          <w:rFonts w:hint="eastAsia"/>
+        </w:rPr>
+        <w:t>后面遇到加号</w:t>
+      </w:r>
+      <w:r>
+        <w:rPr>
+          <w:rFonts w:hint="eastAsia"/>
+        </w:rPr>
+        <w:t>+</w:t>
+      </w:r>
+      <w:r>
+        <w:rPr>
+          <w:rFonts w:hint="eastAsia"/>
+        </w:rPr>
+        <w:t>，</w:t>
+      </w:r>
+      <w:r>
+        <w:rPr>
+          <w:rFonts w:hint="eastAsia"/>
+        </w:rPr>
+        <w:t>此时</w:t>
+      </w:r>
+      <w:r>
+        <w:rPr>
+          <w:rFonts w:hint="eastAsia"/>
+        </w:rPr>
+        <w:t>初始</w:t>
+      </w:r>
+      <w:r>
+        <w:rPr>
+          <w:rFonts w:hint="eastAsia"/>
+        </w:rPr>
+        <w:t>运算符为</w:t>
+      </w:r>
+      <w:r>
+        <w:rPr>
+          <w:rFonts w:hint="eastAsia"/>
+        </w:rPr>
+        <w:t>+</w:t>
+      </w:r>
+      <w:r>
+        <w:rPr>
+          <w:rFonts w:hint="eastAsia"/>
+        </w:rPr>
+        <w:t>，</w:t>
+      </w:r>
+      <w:r>
+        <w:rPr>
+          <w:rFonts w:hint="eastAsia"/>
+        </w:rPr>
+        <w:t>则将</w:t>
+      </w:r>
+      <w:r>
+        <w:rPr>
+          <w:rFonts w:hint="eastAsia"/>
+        </w:rPr>
+        <w:t xml:space="preserve"> </w:t>
+      </w:r>
+      <w:r>
+        <w:rPr>
+          <w:rFonts w:hint="eastAsia"/>
+        </w:rPr>
+        <w:t>+</w:t>
+      </w:r>
+      <w:r>
+        <w:t>1</w:t>
+      </w:r>
+      <w:r>
+        <w:rPr>
+          <w:rFonts w:hint="eastAsia"/>
+        </w:rPr>
+        <w:t>入</w:t>
+      </w:r>
+      <w:proofErr w:type="gramStart"/>
+      <w:r>
+        <w:rPr>
+          <w:rFonts w:hint="eastAsia"/>
+        </w:rPr>
+        <w:t>栈</w:t>
+      </w:r>
+      <w:proofErr w:type="gramEnd"/>
+      <w:r>
+        <w:rPr>
+          <w:rFonts w:hint="eastAsia"/>
+        </w:rPr>
+        <w:t>，更新运算符为</w:t>
+      </w:r>
+      <w:r>
+        <w:rPr>
+          <w:rFonts w:hint="eastAsia"/>
+        </w:rPr>
+        <w:t xml:space="preserve"> +</w:t>
+      </w:r>
+      <w:r>
+        <w:rPr>
+          <w:rFonts w:hint="eastAsia"/>
+        </w:rPr>
+        <w:t>；</w:t>
+      </w:r>
+    </w:p>
+    <w:p>
+      <w:pPr>
+        <w:pStyle w:val="2"/>
+      </w:pPr>
+      <w:r>
+        <w:rPr>
+          <w:rFonts w:hint="eastAsia"/>
+        </w:rPr>
+        <w:t>……</w:t>
+      </w:r>
+      <w:r>
+        <w:rPr>
+          <w:rFonts w:hint="eastAsia"/>
+        </w:rPr>
+        <w:t>（处理括号见下一列表）</w:t>
+      </w:r>
+    </w:p>
+    <w:p>
+      <w:pPr>
+        <w:pStyle w:val="2"/>
+      </w:pPr>
+      <w:r>
+        <w:rPr>
+          <w:rFonts w:hint="eastAsia"/>
+        </w:rPr>
+        <w:t>8</w:t>
+      </w:r>
+      <w:r>
+        <w:rPr>
+          <w:rFonts w:hint="eastAsia"/>
+        </w:rPr>
+        <w:t>后面遇到</w:t>
+      </w:r>
+      <w:r>
+        <w:rPr>
+          <w:rFonts w:hint="eastAsia"/>
+        </w:rPr>
+        <w:t>除号</w:t>
+      </w:r>
+      <w:r>
+        <w:rPr>
+          <w:rFonts w:hint="eastAsia"/>
+        </w:rPr>
+        <w:t xml:space="preserve"> </w:t>
+      </w:r>
+      <w:r>
+        <w:rPr>
+          <w:rFonts w:hint="eastAsia"/>
+        </w:rPr>
+        <w:t>/</w:t>
+      </w:r>
+      <w:r>
+        <w:rPr>
+          <w:rFonts w:hint="eastAsia"/>
+        </w:rPr>
+        <w:t>，</w:t>
+      </w:r>
+      <w:r>
+        <w:rPr>
+          <w:rFonts w:hint="eastAsia"/>
+        </w:rPr>
+        <w:t>此时</w:t>
+      </w:r>
+      <w:r>
+        <w:rPr>
+          <w:rFonts w:hint="eastAsia"/>
+        </w:rPr>
+        <w:t>暂存</w:t>
+      </w:r>
+      <w:r>
+        <w:rPr>
+          <w:rFonts w:hint="eastAsia"/>
+        </w:rPr>
+        <w:t>运算符为</w:t>
+      </w:r>
+      <w:r>
+        <w:rPr>
+          <w:rFonts w:hint="eastAsia"/>
+        </w:rPr>
+        <w:t xml:space="preserve"> </w:t>
+      </w:r>
+      <w:r>
+        <w:rPr>
+          <w:rFonts w:hint="eastAsia"/>
+        </w:rPr>
+        <w:t>+</w:t>
+      </w:r>
+      <w:r>
+        <w:rPr>
+          <w:rFonts w:hint="eastAsia"/>
+        </w:rPr>
+        <w:t>，则将</w:t>
+      </w:r>
+      <w:r>
+        <w:t xml:space="preserve"> +8 </w:t>
+      </w:r>
+      <w:r>
+        <w:rPr>
+          <w:rFonts w:hint="eastAsia"/>
+        </w:rPr>
+        <w:t>入</w:t>
+      </w:r>
+      <w:proofErr w:type="gramStart"/>
+      <w:r>
+        <w:rPr>
+          <w:rFonts w:hint="eastAsia"/>
+        </w:rPr>
+        <w:t>栈</w:t>
+      </w:r>
+      <w:proofErr w:type="gramEnd"/>
+      <w:r>
+        <w:rPr>
+          <w:rFonts w:hint="eastAsia"/>
+        </w:rPr>
+        <w:t>，更新运算符为</w:t>
+      </w:r>
+      <w:r>
+        <w:rPr>
+          <w:rFonts w:hint="eastAsia"/>
+        </w:rPr>
+        <w:t xml:space="preserve"> /</w:t>
+      </w:r>
+      <w:r>
+        <w:rPr>
+          <w:rFonts w:hint="eastAsia"/>
+        </w:rPr>
+        <w:t>；</w:t>
+      </w:r>
+    </w:p>
+    <w:p>
+      <w:pPr>
+        <w:pStyle w:val="2"/>
+      </w:pPr>
+      <w:r>
+        <w:rPr>
+          <w:rFonts w:hint="eastAsia"/>
+        </w:rPr>
+        <w:t>遇到</w:t>
+      </w:r>
+      <w:r>
+        <w:rPr>
+          <w:rFonts w:hint="eastAsia"/>
+        </w:rPr>
+        <w:t>4</w:t>
+      </w:r>
+      <w:r>
+        <w:rPr>
+          <w:rFonts w:hint="eastAsia"/>
+        </w:rPr>
+        <w:t>后面的右括号，此时暂存运算符为</w:t>
+      </w:r>
+      <w:r>
+        <w:rPr>
+          <w:rFonts w:hint="eastAsia"/>
+        </w:rPr>
+        <w:t xml:space="preserve"> </w:t>
+      </w:r>
+      <w:r>
+        <w:rPr>
+          <w:rFonts w:hint="eastAsia"/>
+        </w:rPr>
+        <w:t>/</w:t>
+      </w:r>
+      <w:r>
+        <w:rPr>
+          <w:rFonts w:hint="eastAsia"/>
+        </w:rPr>
+        <w:t>，故将</w:t>
+      </w:r>
+      <w:r>
+        <w:rPr>
+          <w:rFonts w:hint="eastAsia"/>
+        </w:rPr>
+        <w:t>运算得到的</w:t>
+      </w:r>
+      <w:r>
+        <w:rPr>
+          <w:rFonts w:hint="eastAsia"/>
+        </w:rPr>
+        <w:t>num</w:t>
+      </w:r>
+      <w:r>
+        <w:rPr>
+          <w:rFonts w:hint="eastAsia"/>
+        </w:rPr>
+        <w:t>也即</w:t>
+      </w:r>
+      <w:r>
+        <w:rPr>
+          <w:rFonts w:hint="eastAsia"/>
+        </w:rPr>
+        <w:t>4</w:t>
+      </w:r>
+      <w:r>
+        <w:rPr>
+          <w:rFonts w:hint="eastAsia"/>
+        </w:rPr>
+        <w:t>，和</w:t>
+      </w:r>
+      <w:proofErr w:type="gramStart"/>
+      <w:r>
+        <w:rPr>
+          <w:rFonts w:hint="eastAsia"/>
+        </w:rPr>
+        <w:t>栈</w:t>
+      </w:r>
+      <w:proofErr w:type="gramEnd"/>
+      <w:r>
+        <w:rPr>
+          <w:rFonts w:hint="eastAsia"/>
+        </w:rPr>
+        <w:t>顶的</w:t>
+      </w:r>
+      <w:r>
+        <w:rPr>
+          <w:rFonts w:hint="eastAsia"/>
+        </w:rPr>
+        <w:t xml:space="preserve"> +</w:t>
+      </w:r>
+      <w:r>
+        <w:t xml:space="preserve">8 </w:t>
+      </w:r>
+      <w:r>
+        <w:rPr>
+          <w:rFonts w:hint="eastAsia"/>
+        </w:rPr>
+        <w:t>结合运算，</w:t>
+      </w:r>
+      <w:r>
+        <w:rPr>
+          <w:rFonts w:hint="eastAsia"/>
+        </w:rPr>
+        <w:t>+</w:t>
+      </w:r>
+      <w:r>
+        <w:t>8/4=</w:t>
+      </w:r>
+      <w:r>
+        <w:rPr>
+          <w:rFonts w:hint="eastAsia"/>
+        </w:rPr>
+        <w:t>+</w:t>
+      </w:r>
+      <w:r>
+        <w:t>2</w:t>
+      </w:r>
+      <w:r>
+        <w:rPr>
+          <w:rFonts w:hint="eastAsia"/>
+        </w:rPr>
+        <w:t>，将</w:t>
+      </w:r>
+      <w:r>
+        <w:rPr>
+          <w:rFonts w:hint="eastAsia"/>
+        </w:rPr>
+        <w:t>其入</w:t>
+      </w:r>
+      <w:proofErr w:type="gramStart"/>
+      <w:r>
+        <w:rPr>
+          <w:rFonts w:hint="eastAsia"/>
+        </w:rPr>
+        <w:t>栈</w:t>
+      </w:r>
+      <w:proofErr w:type="gramEnd"/>
+      <w:r>
+        <w:rPr>
+          <w:rFonts w:hint="eastAsia"/>
+        </w:rPr>
+        <w:t>。</w:t>
+      </w:r>
+    </w:p>
+    <w:p>
+      <w:pPr>
+        <w:pStyle w:val="2"/>
+      </w:pPr>
+      <w:r>
+        <w:rPr>
+          <w:rFonts w:hint="eastAsia"/>
+        </w:rPr>
+        <w:t>此时已到末尾</w:t>
+      </w:r>
+    </w:p>
+    <w:p>
+      <w:pPr>
+        <w:pStyle w:val="10"/>
+      </w:pPr>
+      <w:r>
+        <w:rPr>
+          <w:rFonts w:hint="eastAsia"/>
+        </w:rPr>
+        <w:t>如何处理括号</w:t>
+      </w:r>
+      <w:r>
+        <w:rPr>
+          <w:rFonts w:hint="eastAsia"/>
+        </w:rPr>
+        <w:t>：</w:t>
+      </w:r>
+      <w:r>
+        <w:rPr>
+          <w:rFonts w:hint="eastAsia"/>
+        </w:rPr>
+        <w:t>括号本质上就是下一层递归。</w:t>
+      </w:r>
+    </w:p>
+    <w:p>
+      <w:pPr>
+        <w:pStyle w:val="2"/>
+      </w:pPr>
+      <w:r>
+        <w:rPr>
+          <w:rFonts w:hint="eastAsia"/>
+        </w:rPr>
+        <w:t>遇到左括号</w:t>
+      </w:r>
+      <w:r>
+        <w:rPr>
+          <w:rFonts w:hint="eastAsia"/>
+        </w:rPr>
+        <w:t xml:space="preserve"> </w:t>
+      </w:r>
+      <w:r>
+        <w:t>(</w:t>
+      </w:r>
+      <w:r>
+        <w:rPr>
+          <w:rFonts w:hint="eastAsia"/>
+        </w:rPr>
+        <w:t>：进入递归</w:t>
+      </w:r>
+      <w:r>
+        <w:rPr>
+          <w:rFonts w:hint="eastAsia"/>
+        </w:rPr>
+        <w:t>。</w:t>
+      </w:r>
+      <w:r>
+        <w:rPr>
+          <w:rFonts w:hint="eastAsia"/>
+        </w:rPr>
+        <w:t>注意在</w:t>
+      </w:r>
+      <w:r>
+        <w:rPr>
+          <w:rFonts w:hint="eastAsia"/>
+        </w:rPr>
+        <w:t>进入下一层递归时，字符串索引应当以引用传递</w:t>
+      </w:r>
+      <w:r>
+        <w:rPr>
+          <w:rFonts w:hint="eastAsia"/>
+        </w:rPr>
+        <w:t>，索引需要</w:t>
+      </w:r>
+      <w:r>
+        <w:rPr>
+          <w:rFonts w:hint="eastAsia"/>
+        </w:rPr>
+        <w:t xml:space="preserve"> </w:t>
+      </w:r>
+      <w:r>
+        <w:rPr>
+          <w:rFonts w:hint="eastAsia"/>
+        </w:rPr>
+        <w:t>++</w:t>
+      </w:r>
+      <w:proofErr w:type="spellStart"/>
+      <w:r>
+        <w:rPr>
+          <w:rFonts w:hint="eastAsia"/>
+        </w:rPr>
+        <w:t>i</w:t>
+      </w:r>
+      <w:proofErr w:type="spellEnd"/>
+      <w:r>
+        <w:rPr>
+          <w:rFonts w:hint="eastAsia"/>
+        </w:rPr>
+        <w:t>；</w:t>
+      </w:r>
+      <w:r>
+        <w:rPr>
+          <w:rFonts w:hint="eastAsia"/>
+        </w:rPr>
+        <w:t>回到</w:t>
+      </w:r>
+      <w:r>
+        <w:rPr>
+          <w:rFonts w:hint="eastAsia"/>
+        </w:rPr>
+        <w:t>本层</w:t>
+      </w:r>
+      <w:r>
+        <w:rPr>
+          <w:rFonts w:hint="eastAsia"/>
+        </w:rPr>
+        <w:t>递归时，</w:t>
+      </w:r>
+      <w:r>
+        <w:rPr>
+          <w:rFonts w:hint="eastAsia"/>
+        </w:rPr>
+        <w:t>也</w:t>
+      </w:r>
+      <w:r>
+        <w:rPr>
+          <w:rFonts w:hint="eastAsia"/>
+        </w:rPr>
+        <w:t>需要</w:t>
+      </w:r>
+      <w:r>
+        <w:rPr>
+          <w:rFonts w:hint="eastAsia"/>
+        </w:rPr>
+        <w:t xml:space="preserve"> </w:t>
+      </w:r>
+      <w:r>
+        <w:rPr>
+          <w:rFonts w:hint="eastAsia"/>
+        </w:rPr>
+        <w:t>++</w:t>
+      </w:r>
+      <w:proofErr w:type="spellStart"/>
+      <w:r>
+        <w:rPr>
+          <w:rFonts w:hint="eastAsia"/>
+        </w:rPr>
+        <w:t>i</w:t>
+      </w:r>
+      <w:proofErr w:type="spellEnd"/>
+      <w:r>
+        <w:rPr>
+          <w:rFonts w:hint="eastAsia"/>
+        </w:rPr>
+        <w:t>（代码第</w:t>
+      </w:r>
+      <w:r>
+        <w:rPr>
+          <w:rFonts w:hint="eastAsia"/>
+        </w:rPr>
+        <w:t>1</w:t>
+      </w:r>
+      <w:r>
+        <w:t>7</w:t>
+      </w:r>
+      <w:r>
+        <w:rPr>
+          <w:rFonts w:hint="eastAsia"/>
+        </w:rPr>
+        <w:t>行），</w:t>
+      </w:r>
+      <w:r>
+        <w:rPr>
+          <w:rFonts w:hint="eastAsia"/>
+        </w:rPr>
+        <w:t>这样可以</w:t>
+      </w:r>
+      <w:r>
+        <w:rPr>
+          <w:rFonts w:hint="eastAsia"/>
+        </w:rPr>
+        <w:t>直接继续处理</w:t>
+      </w:r>
+      <w:r>
+        <w:rPr>
+          <w:rFonts w:hint="eastAsia"/>
+        </w:rPr>
+        <w:t>其</w:t>
+      </w:r>
+      <w:r>
+        <w:rPr>
+          <w:rFonts w:hint="eastAsia"/>
+        </w:rPr>
+        <w:t>匹配的右括号后面一个字符。</w:t>
+      </w:r>
+    </w:p>
+    <w:p>
+      <w:pPr>
+        <w:pStyle w:val="2"/>
+      </w:pPr>
+      <w:r>
+        <w:rPr>
+          <w:rFonts w:hint="eastAsia"/>
+        </w:rPr>
+        <w:t>遇到右括号</w:t>
+      </w:r>
+      <w:r>
+        <w:rPr>
+          <w:rFonts w:hint="eastAsia"/>
+        </w:rPr>
+        <w:t xml:space="preserve"> </w:t>
+      </w:r>
+      <w:r>
+        <w:t>)</w:t>
+      </w:r>
+      <w:r>
+        <w:rPr>
+          <w:rFonts w:hint="eastAsia"/>
+        </w:rPr>
+        <w:t>：右括号是本层递归的终止标志</w:t>
+      </w:r>
+      <w:r>
+        <w:rPr>
+          <w:rFonts w:hint="eastAsia"/>
+        </w:rPr>
+        <w:t>。</w:t>
+      </w:r>
+      <w:r>
+        <w:rPr>
+          <w:rFonts w:hint="eastAsia"/>
+        </w:rPr>
+        <w:t>一方面，</w:t>
+      </w:r>
+      <w:r>
+        <w:rPr>
+          <w:rFonts w:hint="eastAsia"/>
+        </w:rPr>
+        <w:t>和</w:t>
+      </w:r>
+      <w:r>
+        <w:rPr>
+          <w:rFonts w:hint="eastAsia"/>
+        </w:rPr>
+        <w:t>遇到其他运算符</w:t>
+      </w:r>
+      <w:r>
+        <w:rPr>
+          <w:rFonts w:hint="eastAsia"/>
+        </w:rPr>
+        <w:t>相似</w:t>
+      </w:r>
+      <w:r>
+        <w:rPr>
+          <w:rFonts w:hint="eastAsia"/>
+        </w:rPr>
+        <w:t>，需要将</w:t>
+      </w:r>
+      <w:r>
+        <w:rPr>
+          <w:rFonts w:hint="eastAsia"/>
+        </w:rPr>
+        <w:t>当前数</w:t>
+      </w:r>
+      <w:r>
+        <w:rPr>
+          <w:rFonts w:hint="eastAsia"/>
+        </w:rPr>
+        <w:t>作运算</w:t>
+      </w:r>
+      <w:r>
+        <w:rPr>
+          <w:rFonts w:hint="eastAsia"/>
+        </w:rPr>
+        <w:t>，然后</w:t>
+      </w:r>
+      <w:r>
+        <w:rPr>
+          <w:rFonts w:hint="eastAsia"/>
+        </w:rPr>
+        <w:t>入</w:t>
+      </w:r>
+      <w:proofErr w:type="gramStart"/>
+      <w:r>
+        <w:rPr>
+          <w:rFonts w:hint="eastAsia"/>
+        </w:rPr>
+        <w:t>栈</w:t>
+      </w:r>
+      <w:proofErr w:type="gramEnd"/>
+      <w:r>
+        <w:rPr>
+          <w:rFonts w:hint="eastAsia"/>
+        </w:rPr>
+        <w:t>出</w:t>
+      </w:r>
+      <w:proofErr w:type="gramStart"/>
+      <w:r>
+        <w:rPr>
+          <w:rFonts w:hint="eastAsia"/>
+        </w:rPr>
+        <w:t>栈</w:t>
+      </w:r>
+      <w:proofErr w:type="gramEnd"/>
+      <w:r>
+        <w:rPr>
+          <w:rFonts w:hint="eastAsia"/>
+        </w:rPr>
+        <w:t>（代码第</w:t>
+      </w:r>
+      <w:r>
+        <w:rPr>
+          <w:rFonts w:hint="eastAsia"/>
+        </w:rPr>
+        <w:t>2</w:t>
+      </w:r>
+      <w:r>
+        <w:t>1</w:t>
+      </w:r>
+      <w:r>
+        <w:rPr>
+          <w:rFonts w:hint="eastAsia"/>
+        </w:rPr>
+        <w:t>行）</w:t>
+      </w:r>
+      <w:r>
+        <w:rPr>
+          <w:rFonts w:hint="eastAsia"/>
+        </w:rPr>
+        <w:t>；另一方面，和</w:t>
+      </w:r>
+      <w:r>
+        <w:rPr>
+          <w:rFonts w:hint="eastAsia"/>
+        </w:rPr>
+        <w:t>遇到</w:t>
+      </w:r>
+      <w:r>
+        <w:rPr>
+          <w:rFonts w:hint="eastAsia"/>
+        </w:rPr>
+        <w:t>字符串末尾相似，</w:t>
+      </w:r>
+      <w:r>
+        <w:rPr>
+          <w:rFonts w:hint="eastAsia"/>
+        </w:rPr>
+        <w:t>需要</w:t>
+      </w:r>
+      <w:r>
+        <w:rPr>
+          <w:rFonts w:hint="eastAsia"/>
+        </w:rPr>
+        <w:t>跳出</w:t>
+      </w:r>
+      <w:r>
+        <w:rPr>
+          <w:rFonts w:hint="eastAsia"/>
+        </w:rPr>
+        <w:t>循环</w:t>
+      </w:r>
+      <w:r>
+        <w:rPr>
+          <w:rFonts w:hint="eastAsia"/>
+        </w:rPr>
+        <w:t>（代码第</w:t>
+      </w:r>
+      <w:r>
+        <w:t>4</w:t>
+      </w:r>
+      <w:r>
+        <w:t>3</w:t>
+      </w:r>
+      <w:r>
+        <w:t xml:space="preserve"> </w:t>
+      </w:r>
+      <w:r>
+        <w:rPr>
+          <w:rFonts w:hint="eastAsia"/>
+        </w:rPr>
+        <w:t>~</w:t>
+      </w:r>
+      <w:r>
+        <w:t xml:space="preserve"> </w:t>
+      </w:r>
+      <w:r>
+        <w:t>45</w:t>
+      </w:r>
+      <w:r>
+        <w:t xml:space="preserve"> </w:t>
+      </w:r>
+      <w:r>
+        <w:rPr>
+          <w:rFonts w:hint="eastAsia"/>
+        </w:rPr>
+        <w:t>行）</w:t>
+      </w:r>
+      <w:r>
+        <w:rPr>
+          <w:rFonts w:hint="eastAsia"/>
+        </w:rPr>
+        <w:t>，</w:t>
+      </w:r>
+      <w:r>
+        <w:rPr>
+          <w:rFonts w:hint="eastAsia"/>
+        </w:rPr>
+        <w:t>将</w:t>
+      </w:r>
+      <w:proofErr w:type="gramStart"/>
+      <w:r>
+        <w:rPr>
+          <w:rFonts w:hint="eastAsia"/>
+        </w:rPr>
+        <w:t>栈</w:t>
+      </w:r>
+      <w:proofErr w:type="gramEnd"/>
+      <w:r>
+        <w:rPr>
+          <w:rFonts w:hint="eastAsia"/>
+        </w:rPr>
+        <w:t>中数字累加清空</w:t>
+      </w:r>
+      <w:r>
+        <w:rPr>
+          <w:rFonts w:hint="eastAsia"/>
+        </w:rPr>
+        <w:t>（代码第</w:t>
+      </w:r>
+      <w:r>
+        <w:t>49</w:t>
+      </w:r>
+      <w:r>
+        <w:t xml:space="preserve"> </w:t>
+      </w:r>
+      <w:r>
+        <w:rPr>
+          <w:rFonts w:hint="eastAsia"/>
+        </w:rPr>
+        <w:t>~</w:t>
+      </w:r>
+      <w:r>
+        <w:t xml:space="preserve"> 53 </w:t>
+      </w:r>
+      <w:r>
+        <w:rPr>
+          <w:rFonts w:hint="eastAsia"/>
+        </w:rPr>
+        <w:t>行）</w:t>
+      </w:r>
+      <w:r>
+        <w:rPr>
+          <w:rFonts w:hint="eastAsia"/>
+        </w:rPr>
+        <w:t>，</w:t>
+      </w:r>
+      <w:r>
+        <w:rPr>
+          <w:rFonts w:hint="eastAsia"/>
+        </w:rPr>
+        <w:t>最终</w:t>
+      </w:r>
+      <w:r>
+        <w:rPr>
+          <w:rFonts w:hint="eastAsia"/>
+        </w:rPr>
+        <w:t>跳出本层递归</w:t>
+      </w:r>
+      <w:r>
+        <w:rPr>
+          <w:rFonts w:hint="eastAsia"/>
+        </w:rPr>
+        <w:t>。</w:t>
+      </w:r>
+    </w:p>
+    <w:p>
+      <w:pPr>
+        <w:pStyle w:val="2"/>
+        <w:rPr>
+          <w:rFonts w:hint="eastAsia"/>
+        </w:rPr>
+      </w:pPr>
+      <w:r>
+        <w:rPr>
+          <w:rFonts w:hint="eastAsia"/>
+        </w:rPr>
+        <w:t>注意，每次新的递归层中，申请的</w:t>
+      </w:r>
+      <w:proofErr w:type="gramStart"/>
+      <w:r>
+        <w:rPr>
+          <w:rFonts w:hint="eastAsia"/>
+        </w:rPr>
+        <w:t>栈</w:t>
+      </w:r>
+      <w:proofErr w:type="gramEnd"/>
+      <w:r>
+        <w:rPr>
+          <w:rFonts w:hint="eastAsia"/>
+        </w:rPr>
+        <w:t>都只属于该层，因此最后清空</w:t>
+      </w:r>
+      <w:proofErr w:type="gramStart"/>
+      <w:r>
+        <w:rPr>
+          <w:rFonts w:hint="eastAsia"/>
+        </w:rPr>
+        <w:t>栈</w:t>
+      </w:r>
+      <w:proofErr w:type="gramEnd"/>
+      <w:r>
+        <w:rPr>
+          <w:rFonts w:hint="eastAsia"/>
+        </w:rPr>
+        <w:t>时得到的就是本层</w:t>
+      </w:r>
+      <w:r>
+        <w:rPr>
+          <w:rFonts w:hint="eastAsia"/>
+        </w:rPr>
+        <w:t>的计算结果，所以最后只需返回</w:t>
+      </w:r>
+      <w:proofErr w:type="gramStart"/>
+      <w:r>
+        <w:rPr>
+          <w:rFonts w:hint="eastAsia"/>
+        </w:rPr>
+        <w:t>一</w:t>
+      </w:r>
+      <w:proofErr w:type="gramEnd"/>
+      <w:r>
+        <w:rPr>
+          <w:rFonts w:hint="eastAsia"/>
+        </w:rPr>
+        <w:t>个数就行</w:t>
+      </w:r>
+      <w:r>
+        <w:rPr>
+          <w:rFonts w:hint="eastAsia"/>
+        </w:rPr>
+        <w:t>。</w:t>
+      </w:r>
+    </w:p>
+    <w:p>
+      <w:pPr>
+        <w:pStyle w:val="10"/>
+      </w:pPr>
+      <w:r>
+        <w:rPr>
+          <w:rFonts w:hint="eastAsia"/>
+        </w:rPr>
+        <w:t>如何结合</w:t>
+      </w:r>
+      <w:r>
+        <w:rPr>
+          <w:rFonts w:hint="eastAsia"/>
+        </w:rPr>
+        <w:t>数字</w:t>
+      </w:r>
+      <w:r>
+        <w:rPr>
+          <w:rFonts w:hint="eastAsia"/>
+        </w:rPr>
+        <w:t>，很</w:t>
+      </w:r>
+      <w:r>
+        <w:rPr>
+          <w:rFonts w:hint="eastAsia"/>
+        </w:rPr>
+        <w:t>简单</w:t>
+      </w:r>
+      <w:r>
+        <w:rPr>
+          <w:rFonts w:hint="eastAsia"/>
+        </w:rPr>
+        <w:t>，直接</w:t>
+      </w:r>
+      <w:r>
+        <w:rPr>
+          <w:rFonts w:hint="eastAsia"/>
+        </w:rPr>
+        <w:t>n</w:t>
+      </w:r>
+      <w:r>
+        <w:t>um</w:t>
+      </w:r>
+      <w:r>
+        <w:t xml:space="preserve"> </w:t>
+      </w:r>
+      <w:r>
+        <w:t>=</w:t>
+      </w:r>
+      <w:r>
+        <w:t xml:space="preserve"> </w:t>
+      </w:r>
+      <w:r>
+        <w:t>num*10+(s[</w:t>
+      </w:r>
+      <w:proofErr w:type="spellStart"/>
+      <w:r>
+        <w:t>i</w:t>
+      </w:r>
+      <w:proofErr w:type="spellEnd"/>
+      <w:r>
+        <w:t>]-‘0’)</w:t>
+      </w:r>
+      <w:r>
+        <w:rPr>
+          <w:rFonts w:hint="eastAsia"/>
+        </w:rPr>
+        <w:t>。</w:t>
+      </w:r>
+    </w:p>
+    <w:p>
+      <w:pPr>
+        <w:pStyle w:val="2"/>
+      </w:pPr>
+      <w:r>
+        <w:rPr>
+          <w:rFonts w:hint="eastAsia"/>
+        </w:rPr>
+        <w:t>注意后面</w:t>
+      </w:r>
+      <w:r>
+        <w:rPr>
+          <w:rFonts w:hint="eastAsia"/>
+        </w:rPr>
+        <w:t>必须加括号</w:t>
+      </w:r>
+      <w:r>
+        <w:rPr>
+          <w:rFonts w:hint="eastAsia"/>
+        </w:rPr>
+        <w:t>，否则类型转换</w:t>
+      </w:r>
+      <w:r>
+        <w:rPr>
+          <w:rFonts w:hint="eastAsia"/>
+        </w:rPr>
+        <w:t>会</w:t>
+      </w:r>
+      <w:r>
+        <w:rPr>
+          <w:rFonts w:hint="eastAsia"/>
+        </w:rPr>
+        <w:t>出错</w:t>
+      </w:r>
+      <w:r>
+        <w:rPr>
+          <w:rFonts w:hint="eastAsia"/>
+        </w:rPr>
+        <w:t>（代码第</w:t>
+      </w:r>
+      <w:r>
+        <w:rPr>
+          <w:rFonts w:hint="eastAsia"/>
+        </w:rPr>
+        <w:t>1</w:t>
+      </w:r>
+      <w:r>
+        <w:t xml:space="preserve">2 </w:t>
+      </w:r>
+      <w:r>
+        <w:rPr>
+          <w:rFonts w:hint="eastAsia"/>
+        </w:rPr>
+        <w:t>~</w:t>
+      </w:r>
+      <w:r>
+        <w:t xml:space="preserve"> 14</w:t>
+      </w:r>
+      <w:r>
+        <w:rPr>
+          <w:rFonts w:hint="eastAsia"/>
+        </w:rPr>
+        <w:t>行）。</w:t>
+      </w:r>
+    </w:p>
+    <w:p>
+      <w:pPr>
+        <w:pStyle w:val="30"/>
+        <w:spacing w:before="163" w:after="163"/>
+      </w:pPr>
+      <w:r>
+        <w:rPr>
+          <w:rFonts w:hint="eastAsia"/>
+        </w:rPr>
+        <w:t>复杂度</w:t>
+      </w:r>
+    </w:p>
+    <w:p>
+      <w:pPr>
+        <w:pStyle w:val="10"/>
+      </w:pPr>
+      <w:r>
+        <w:rPr>
+          <w:rFonts w:hint="eastAsia"/>
+        </w:rPr>
+        <w:t>时间复杂度：</w:t>
+      </w:r>
+      <w:r>
+        <w:rPr>
+          <w:rFonts w:hint="eastAsia"/>
+        </w:rPr>
+        <w:t>O</w:t>
+      </w:r>
+      <w:r>
+        <w:t>(n)</w:t>
+      </w:r>
+      <w:r>
+        <w:rPr>
+          <w:rFonts w:hint="eastAsia"/>
+        </w:rPr>
+        <w:t>。</w:t>
+      </w:r>
+      <w:r>
+        <w:rPr>
+          <w:rFonts w:hint="eastAsia"/>
+        </w:rPr>
+        <w:t>其中</w:t>
+      </w:r>
+      <w:r>
+        <w:rPr>
+          <w:rFonts w:hint="eastAsia"/>
+        </w:rPr>
+        <w:t>n</w:t>
+      </w:r>
+      <w:r>
+        <w:rPr>
+          <w:rFonts w:hint="eastAsia"/>
+        </w:rPr>
+        <w:t>表示字符串长度。</w:t>
+      </w:r>
+      <w:r>
+        <w:rPr>
+          <w:rFonts w:hint="eastAsia"/>
+        </w:rPr>
+        <w:t>遍历所有字符，对</w:t>
+      </w:r>
+      <w:r>
+        <w:rPr>
+          <w:rFonts w:hint="eastAsia"/>
+        </w:rPr>
+        <w:t>k</w:t>
+      </w:r>
+      <w:proofErr w:type="gramStart"/>
+      <w:r>
+        <w:rPr>
+          <w:rFonts w:hint="eastAsia"/>
+        </w:rPr>
+        <w:t>个</w:t>
+      </w:r>
+      <w:proofErr w:type="gramEnd"/>
+      <w:r>
+        <w:rPr>
+          <w:rFonts w:hint="eastAsia"/>
+        </w:rPr>
+        <w:t>字符，伴随的操作时间都不超过</w:t>
+      </w:r>
+      <w:r>
+        <w:rPr>
+          <w:rFonts w:hint="eastAsia"/>
+        </w:rPr>
+        <w:t>O</w:t>
+      </w:r>
+      <w:r>
+        <w:t>(k)</w:t>
+      </w:r>
+      <w:r>
+        <w:rPr>
+          <w:rFonts w:hint="eastAsia"/>
+        </w:rPr>
+        <w:t>。</w:t>
+      </w:r>
+    </w:p>
+    <w:p>
+      <w:pPr>
+        <w:pStyle w:val="2"/>
+        <w:rPr>
+          <w:rFonts w:hint="eastAsia"/>
+        </w:rPr>
+      </w:pPr>
+      <w:r>
+        <w:rPr>
+          <w:rFonts w:hint="eastAsia"/>
+        </w:rPr>
+        <w:t>空间复杂度：</w:t>
+      </w:r>
+      <w:r>
+        <w:rPr>
+          <w:rFonts w:hint="eastAsia"/>
+        </w:rPr>
+        <w:t>O</w:t>
+      </w:r>
+      <w:r>
+        <w:t>(n)</w:t>
+      </w:r>
+      <w:r>
+        <w:rPr>
+          <w:rFonts w:hint="eastAsia"/>
+        </w:rPr>
+        <w:t>。</w:t>
+      </w:r>
+      <w:r>
+        <w:rPr>
+          <w:rFonts w:hint="eastAsia"/>
+        </w:rPr>
+        <w:t>申请的变量</w:t>
+      </w:r>
+      <w:proofErr w:type="gramStart"/>
+      <w:r>
+        <w:rPr>
+          <w:rFonts w:hint="eastAsia"/>
+        </w:rPr>
+        <w:t>栈</w:t>
+      </w:r>
+      <w:proofErr w:type="spellStart"/>
+      <w:proofErr w:type="gramEnd"/>
+      <w:r>
+        <w:rPr>
+          <w:rFonts w:hint="eastAsia"/>
+        </w:rPr>
+        <w:t>stk</w:t>
+      </w:r>
+      <w:proofErr w:type="spellEnd"/>
+      <w:r>
+        <w:rPr>
+          <w:rFonts w:hint="eastAsia"/>
+        </w:rPr>
+        <w:t>空间</w:t>
+      </w:r>
+      <w:r>
+        <w:rPr>
+          <w:rFonts w:hint="eastAsia"/>
+        </w:rPr>
+        <w:t>最多</w:t>
+      </w:r>
+      <w:r>
+        <w:t>O(n</w:t>
+      </w:r>
+      <w:r>
+        <w:rPr>
+          <w:rFonts w:hint="eastAsia"/>
+        </w:rPr>
+        <w:t>/</w:t>
+      </w:r>
+      <w:r>
+        <w:t>2</w:t>
+      </w:r>
+      <w:r>
+        <w:t>)</w:t>
+      </w:r>
+      <w:r>
+        <w:rPr>
+          <w:rFonts w:hint="eastAsia"/>
+        </w:rPr>
+        <w:t>个数</w:t>
+      </w:r>
+      <w:r>
+        <w:rPr>
+          <w:rFonts w:hint="eastAsia"/>
+        </w:rPr>
+        <w:t>；递归最多有</w:t>
+      </w:r>
+      <w:r>
+        <w:rPr>
+          <w:rFonts w:hint="eastAsia"/>
+        </w:rPr>
+        <w:t>O</w:t>
+      </w:r>
+      <w:r>
+        <w:t>(n/2)</w:t>
+      </w:r>
+      <w:r>
+        <w:rPr>
+          <w:rFonts w:hint="eastAsia"/>
+        </w:rPr>
+        <w:t>的</w:t>
+      </w:r>
+      <w:proofErr w:type="gramStart"/>
+      <w:r>
+        <w:rPr>
+          <w:rFonts w:hint="eastAsia"/>
+        </w:rPr>
+        <w:t>栈</w:t>
+      </w:r>
+      <w:proofErr w:type="gramEnd"/>
+      <w:r>
+        <w:rPr>
+          <w:rFonts w:hint="eastAsia"/>
+        </w:rPr>
+        <w:t>空间</w:t>
+      </w:r>
+      <w:r>
+        <w:rPr>
+          <w:rFonts w:hint="eastAsia"/>
+        </w:rPr>
+        <w:t>。</w:t>
+      </w:r>
+    </w:p>
+    <w:p>
+      <w:pPr>
+        <w:pStyle w:val="30"/>
+        <w:spacing w:before="163" w:after="163"/>
+      </w:pPr>
+      <w:r>
+        <w:rPr>
+          <w:rFonts w:hint="eastAsia"/>
+        </w:rPr>
+        <w:t>代码</w:t>
+      </w:r>
+    </w:p>
+    <w:tbl>
+      <w:tblPr>
+        <w:tblStyle w:val="a8"/>
+        <w:tblW w:w="5000" w:type="pct"/>
+        <w:tblLook w:val="04A0" w:firstRow="1" w:lastRow="0" w:firstColumn="1" w:lastColumn="0" w:noHBand="0" w:noVBand="1"/>
+      </w:tblPr>
+      <w:tblGrid>
+        <w:gridCol w:w="9628"/>
+      </w:tblGrid>
+      <w:tr>
+        <w:trPr>
+          <w:tblHeader/>
+        </w:trPr>
+        <w:tc>
+          <w:tcPr>
+            <w:tcW w:w="5000" w:type="pct"/>
+          </w:tcPr>
+          <w:p>
+            <w:pPr>
+              <w:pStyle w:val="10"/>
+              <w:numPr>
+                <w:ilvl w:val="0"/>
+                <w:numId w:val="0"/>
+              </w:numPr>
+              <w:rPr>
+                <w:b/>
+                <w:bCs/>
+              </w:rPr>
+            </w:pPr>
+          </w:p>
+        </w:tc>
+      </w:tr>
+      <w:tr>
+        <w:tc>
+          <w:tcPr>
+            <w:tcW w:w="5000" w:type="pct"/>
+          </w:tcPr>
+          <w:p>
+            <w:pPr>
+              <w:pStyle w:val="10"/>
+              <w:numPr>
+                <w:ilvl w:val="0"/>
+                <w:numId w:val="0"/>
+              </w:numPr>
+            </w:pPr>
+            <w:r>
+              <w:t>https://leetcode-cn.com/submissions/detail/141344102/</w:t>
+            </w:r>
+          </w:p>
+        </w:tc>
+      </w:tr>
+      <w:tr>
+        <w:tc>
+          <w:tcPr>
+            <w:tcW w:w="5000" w:type="pct"/>
+          </w:tcPr>
+          <w:p>
+            <w:pPr>
+              <w:pStyle w:val="a"/>
+              <w:numPr>
+                <w:ilvl w:val="0"/>
+                <w:numId w:val="46"/>
+              </w:numPr>
+              <w:spacing w:before="163" w:after="163"/>
+            </w:pPr>
+            <w:r>
+              <w:rPr>
+                <w:color w:val="008000"/>
+              </w:rPr>
+              <w:t>class</w:t>
+            </w:r>
+            <w:r>
+              <w:t xml:space="preserve"> Solution {</w:t>
+            </w:r>
+          </w:p>
+          <w:p>
+            <w:pPr>
+              <w:pStyle w:val="a"/>
+              <w:spacing w:before="163" w:after="163"/>
+            </w:pPr>
+            <w:r>
+              <w:rPr>
+                <w:color w:val="008000"/>
+              </w:rPr>
+              <w:t>public</w:t>
+            </w:r>
+            <w:r>
+              <w:rPr>
+                <w:color w:val="666666"/>
+              </w:rPr>
+              <w:t>:</w:t>
+            </w:r>
+          </w:p>
+          <w:p>
+            <w:pPr>
+              <w:pStyle w:val="a"/>
+              <w:spacing w:before="163" w:after="163"/>
+            </w:pPr>
+            <w:r>
+              <w:t xml:space="preserve">    vector</w:t>
+            </w:r>
+            <w:r>
+              <w:rPr>
+                <w:color w:val="666666"/>
+              </w:rPr>
+              <w:t>&lt;</w:t>
+            </w:r>
+            <w:r>
+              <w:rPr>
+                <w:color w:val="B00040"/>
+              </w:rPr>
+              <w:t>char</w:t>
+            </w:r>
+            <w:r>
+              <w:rPr>
+                <w:color w:val="666666"/>
+              </w:rPr>
+              <w:t>&gt;</w:t>
+            </w:r>
+            <w:r>
+              <w:t xml:space="preserve"> </w:t>
+            </w:r>
+            <w:proofErr w:type="spellStart"/>
+            <w:r>
+              <w:t>op_v</w:t>
+            </w:r>
+            <w:proofErr w:type="spellEnd"/>
+            <w:r>
+              <w:t xml:space="preserve"> </w:t>
+            </w:r>
+            <w:r>
+              <w:rPr>
+                <w:color w:val="666666"/>
+              </w:rPr>
+              <w:t>=</w:t>
+            </w:r>
+            <w:r>
+              <w:t xml:space="preserve"> {</w:t>
+            </w:r>
+            <w:r>
+              <w:rPr>
+                <w:color w:val="BA2121"/>
+              </w:rPr>
+              <w:t>'+'</w:t>
+            </w:r>
+            <w:r>
+              <w:t>,</w:t>
+            </w:r>
+            <w:r>
+              <w:rPr>
+                <w:color w:val="BA2121"/>
+              </w:rPr>
+              <w:t>'-'</w:t>
+            </w:r>
+            <w:r>
+              <w:t>,</w:t>
+            </w:r>
+            <w:r>
+              <w:rPr>
+                <w:color w:val="BA2121"/>
+              </w:rPr>
+              <w:t>'*'</w:t>
+            </w:r>
+            <w:r>
+              <w:t>,</w:t>
+            </w:r>
+            <w:r>
+              <w:rPr>
+                <w:color w:val="BA2121"/>
+              </w:rPr>
+              <w:t>'/'</w:t>
+            </w:r>
+            <w:r>
+              <w:t>};</w:t>
+            </w:r>
+          </w:p>
+          <w:p>
+            <w:pPr>
+              <w:pStyle w:val="a"/>
+              <w:spacing w:before="163" w:after="163"/>
+            </w:pPr>
+          </w:p>
+          <w:p>
+            <w:pPr>
+              <w:pStyle w:val="a"/>
+              <w:spacing w:before="163" w:after="163"/>
+            </w:pPr>
+            <w:r>
+              <w:t xml:space="preserve">    </w:t>
+            </w:r>
+            <w:r>
+              <w:rPr>
+                <w:color w:val="B00040"/>
+              </w:rPr>
+              <w:t>int</w:t>
+            </w:r>
+            <w:r>
+              <w:t xml:space="preserve"> </w:t>
+            </w:r>
+            <w:proofErr w:type="gramStart"/>
+            <w:r>
+              <w:t>helper(</w:t>
+            </w:r>
+            <w:proofErr w:type="gramEnd"/>
+            <w:r>
+              <w:t xml:space="preserve">string </w:t>
+            </w:r>
+            <w:r>
+              <w:rPr>
+                <w:color w:val="666666"/>
+              </w:rPr>
+              <w:t>&amp;</w:t>
+            </w:r>
+            <w:r>
+              <w:t xml:space="preserve">s, </w:t>
+            </w:r>
+            <w:r>
+              <w:rPr>
+                <w:color w:val="B00040"/>
+              </w:rPr>
+              <w:t>int</w:t>
+            </w:r>
+            <w:r>
+              <w:t xml:space="preserve"> </w:t>
+            </w:r>
+            <w:r>
+              <w:rPr>
+                <w:color w:val="666666"/>
+              </w:rPr>
+              <w:t>&amp;</w:t>
+            </w:r>
+            <w:proofErr w:type="spellStart"/>
+            <w:r>
+              <w:t>i</w:t>
+            </w:r>
+            <w:proofErr w:type="spellEnd"/>
+            <w:r>
+              <w:t>) {</w:t>
+            </w:r>
+          </w:p>
+          <w:p>
+            <w:pPr>
+              <w:pStyle w:val="a"/>
+              <w:spacing w:before="163" w:after="163"/>
+            </w:pPr>
+            <w:r>
+              <w:lastRenderedPageBreak/>
+              <w:t xml:space="preserve">        </w:t>
+            </w:r>
+            <w:r>
+              <w:rPr>
+                <w:color w:val="B00040"/>
+              </w:rPr>
+              <w:t>char</w:t>
+            </w:r>
+            <w:r>
+              <w:t xml:space="preserve"> op </w:t>
+            </w:r>
+            <w:r>
+              <w:rPr>
+                <w:color w:val="666666"/>
+              </w:rPr>
+              <w:t>=</w:t>
+            </w:r>
+            <w:r>
+              <w:t xml:space="preserve"> </w:t>
+            </w:r>
+            <w:r>
+              <w:rPr>
+                <w:color w:val="BA2121"/>
+              </w:rPr>
+              <w:t>'+'</w:t>
+            </w:r>
+            <w:r>
+              <w:t>;</w:t>
+            </w:r>
+          </w:p>
+          <w:p>
+            <w:pPr>
+              <w:pStyle w:val="a"/>
+              <w:spacing w:before="163" w:after="163"/>
+            </w:pPr>
+            <w:r>
+              <w:t xml:space="preserve">        stack</w:t>
+            </w:r>
+            <w:r>
+              <w:rPr>
+                <w:color w:val="666666"/>
+              </w:rPr>
+              <w:t>&lt;</w:t>
+            </w:r>
+            <w:r>
+              <w:rPr>
+                <w:color w:val="B00040"/>
+              </w:rPr>
+              <w:t>int</w:t>
+            </w:r>
+            <w:r>
+              <w:rPr>
+                <w:color w:val="666666"/>
+              </w:rPr>
+              <w:t>&gt;</w:t>
+            </w:r>
+            <w:r>
+              <w:t xml:space="preserve"> </w:t>
+            </w:r>
+            <w:proofErr w:type="spellStart"/>
+            <w:r>
+              <w:t>stk</w:t>
+            </w:r>
+            <w:proofErr w:type="spellEnd"/>
+            <w:r>
+              <w:t>;</w:t>
+            </w:r>
+          </w:p>
+          <w:p>
+            <w:pPr>
+              <w:pStyle w:val="a"/>
+              <w:spacing w:before="163" w:after="163"/>
+            </w:pPr>
+            <w:r>
+              <w:t xml:space="preserve">        </w:t>
+            </w:r>
+            <w:r>
+              <w:rPr>
+                <w:color w:val="B00040"/>
+              </w:rPr>
+              <w:t>int</w:t>
+            </w:r>
+            <w:r>
+              <w:t xml:space="preserve"> num </w:t>
+            </w:r>
+            <w:r>
+              <w:rPr>
+                <w:color w:val="666666"/>
+              </w:rPr>
+              <w:t>=</w:t>
+            </w:r>
+            <w:r>
+              <w:t xml:space="preserve"> </w:t>
+            </w:r>
+            <w:r>
+              <w:rPr>
+                <w:color w:val="666666"/>
+              </w:rPr>
+              <w:t>0</w:t>
+            </w:r>
+            <w:r>
+              <w:t>;</w:t>
+            </w:r>
+          </w:p>
+          <w:p>
+            <w:pPr>
+              <w:pStyle w:val="a"/>
+              <w:spacing w:before="163" w:after="163"/>
+            </w:pPr>
+            <w:r>
+              <w:t xml:space="preserve">        </w:t>
+            </w:r>
+            <w:r>
+              <w:rPr>
+                <w:color w:val="B00040"/>
+              </w:rPr>
+              <w:t>int</w:t>
+            </w:r>
+            <w:r>
+              <w:t xml:space="preserve"> res </w:t>
+            </w:r>
+            <w:r>
+              <w:rPr>
+                <w:color w:val="666666"/>
+              </w:rPr>
+              <w:t>=</w:t>
+            </w:r>
+            <w:r>
+              <w:t xml:space="preserve"> </w:t>
+            </w:r>
+            <w:r>
+              <w:rPr>
+                <w:color w:val="666666"/>
+              </w:rPr>
+              <w:t>0</w:t>
+            </w:r>
+            <w:r>
+              <w:t>;</w:t>
+            </w:r>
+          </w:p>
+          <w:p>
+            <w:pPr>
+              <w:pStyle w:val="a"/>
+              <w:spacing w:before="163" w:after="163"/>
+            </w:pPr>
+            <w:r>
+              <w:t xml:space="preserve">        </w:t>
+            </w:r>
+            <w:r>
+              <w:rPr>
+                <w:color w:val="B00040"/>
+              </w:rPr>
+              <w:t>int</w:t>
+            </w:r>
+            <w:r>
+              <w:t xml:space="preserve"> top </w:t>
+            </w:r>
+            <w:r>
+              <w:rPr>
+                <w:color w:val="666666"/>
+              </w:rPr>
+              <w:t>=</w:t>
+            </w:r>
+            <w:r>
+              <w:t xml:space="preserve"> </w:t>
+            </w:r>
+            <w:r>
+              <w:rPr>
+                <w:color w:val="666666"/>
+              </w:rPr>
+              <w:t>0</w:t>
+            </w:r>
+            <w:r>
+              <w:t>;</w:t>
+            </w:r>
+          </w:p>
+          <w:p>
+            <w:pPr>
+              <w:pStyle w:val="a"/>
+              <w:spacing w:before="163" w:after="163"/>
+            </w:pPr>
+            <w:r>
+              <w:t xml:space="preserve">        </w:t>
+            </w:r>
+            <w:r>
+              <w:rPr>
+                <w:color w:val="008000"/>
+              </w:rPr>
+              <w:t>for</w:t>
+            </w:r>
+            <w:r>
+              <w:t xml:space="preserve"> (</w:t>
+            </w:r>
+            <w:proofErr w:type="spellStart"/>
+            <w:r>
+              <w:t>i</w:t>
+            </w:r>
+            <w:proofErr w:type="spellEnd"/>
+            <w:r>
+              <w:t xml:space="preserve">; </w:t>
+            </w:r>
+            <w:proofErr w:type="spellStart"/>
+            <w:r>
+              <w:t>i</w:t>
+            </w:r>
+            <w:proofErr w:type="spellEnd"/>
+            <w:r>
+              <w:rPr>
+                <w:color w:val="666666"/>
+              </w:rPr>
+              <w:t>&lt;</w:t>
+            </w:r>
+            <w:proofErr w:type="spellStart"/>
+            <w:proofErr w:type="gramStart"/>
+            <w:r>
+              <w:t>s.size</w:t>
+            </w:r>
+            <w:proofErr w:type="spellEnd"/>
+            <w:proofErr w:type="gramEnd"/>
+            <w:r>
+              <w:t xml:space="preserve">(); </w:t>
+            </w:r>
+            <w:r>
+              <w:rPr>
+                <w:color w:val="666666"/>
+              </w:rPr>
+              <w:t>++</w:t>
+            </w:r>
+            <w:proofErr w:type="spellStart"/>
+            <w:r>
+              <w:t>i</w:t>
+            </w:r>
+            <w:proofErr w:type="spellEnd"/>
+            <w:r>
+              <w:t>) {</w:t>
+            </w:r>
+          </w:p>
+          <w:p>
+            <w:pPr>
+              <w:pStyle w:val="a"/>
+              <w:spacing w:before="163" w:after="163"/>
+              <w:rPr>
+                <w:i/>
+                <w:iCs/>
+                <w:color w:val="408080"/>
+              </w:rPr>
+            </w:pPr>
+            <w:r>
+              <w:t xml:space="preserve">            </w:t>
+            </w:r>
+            <w:r>
+              <w:rPr>
+                <w:color w:val="008000"/>
+              </w:rPr>
+              <w:t>if</w:t>
+            </w:r>
+            <w:r>
+              <w:t xml:space="preserve"> (s[</w:t>
+            </w:r>
+            <w:proofErr w:type="spellStart"/>
+            <w:r>
+              <w:t>i</w:t>
+            </w:r>
+            <w:proofErr w:type="spellEnd"/>
+            <w:r>
+              <w:t>]</w:t>
+            </w:r>
+            <w:r>
+              <w:rPr>
+                <w:color w:val="666666"/>
+              </w:rPr>
+              <w:t>&gt;=</w:t>
+            </w:r>
+            <w:r>
+              <w:rPr>
+                <w:color w:val="BA2121"/>
+              </w:rPr>
+              <w:t>'0'</w:t>
+            </w:r>
+            <w:r>
+              <w:t xml:space="preserve"> </w:t>
+            </w:r>
+            <w:r>
+              <w:rPr>
+                <w:color w:val="666666"/>
+              </w:rPr>
+              <w:t>&amp;&amp;</w:t>
+            </w:r>
+            <w:r>
+              <w:t xml:space="preserve"> s[</w:t>
+            </w:r>
+            <w:proofErr w:type="spellStart"/>
+            <w:r>
+              <w:t>i</w:t>
+            </w:r>
+            <w:proofErr w:type="spellEnd"/>
+            <w:r>
+              <w:t>]</w:t>
+            </w:r>
+            <w:r>
+              <w:rPr>
+                <w:color w:val="666666"/>
+              </w:rPr>
+              <w:t>&lt;=</w:t>
+            </w:r>
+            <w:r>
+              <w:rPr>
+                <w:color w:val="BA2121"/>
+              </w:rPr>
+              <w:t>'9'</w:t>
+            </w:r>
+            <w:r>
+              <w:t xml:space="preserve">) { </w:t>
+            </w:r>
+            <w:r>
+              <w:rPr>
+                <w:i/>
+                <w:iCs/>
+                <w:color w:val="408080"/>
+              </w:rPr>
+              <w:t xml:space="preserve">// </w:t>
+            </w:r>
+            <w:r>
+              <w:rPr>
+                <w:rFonts w:ascii="宋体" w:eastAsia="宋体" w:hAnsi="宋体" w:cs="宋体" w:hint="eastAsia"/>
+                <w:i/>
+                <w:iCs/>
+                <w:color w:val="408080"/>
+              </w:rPr>
+              <w:t>计算数字</w:t>
+            </w:r>
+          </w:p>
+          <w:p>
+            <w:pPr>
+              <w:pStyle w:val="a"/>
+              <w:spacing w:before="163" w:after="163"/>
+            </w:pPr>
+            <w:r>
+              <w:t xml:space="preserve">                num </w:t>
+            </w:r>
+            <w:r>
+              <w:rPr>
+                <w:color w:val="666666"/>
+              </w:rPr>
+              <w:t>=</w:t>
+            </w:r>
+            <w:r>
+              <w:t xml:space="preserve"> num </w:t>
+            </w:r>
+            <w:r>
+              <w:rPr>
+                <w:color w:val="666666"/>
+              </w:rPr>
+              <w:t>*</w:t>
+            </w:r>
+            <w:r>
+              <w:t xml:space="preserve"> </w:t>
+            </w:r>
+            <w:r>
+              <w:rPr>
+                <w:color w:val="666666"/>
+              </w:rPr>
+              <w:t>10</w:t>
+            </w:r>
+            <w:r>
+              <w:t xml:space="preserve"> </w:t>
+            </w:r>
+            <w:r>
+              <w:rPr>
+                <w:color w:val="666666"/>
+              </w:rPr>
+              <w:t>+</w:t>
+            </w:r>
+            <w:r>
+              <w:t xml:space="preserve"> (s[</w:t>
+            </w:r>
+            <w:proofErr w:type="spellStart"/>
+            <w:r>
+              <w:t>i</w:t>
+            </w:r>
+            <w:proofErr w:type="spellEnd"/>
+            <w:r>
+              <w:t>]</w:t>
+            </w:r>
+            <w:r>
+              <w:rPr>
+                <w:color w:val="666666"/>
+              </w:rPr>
+              <w:t>-</w:t>
+            </w:r>
+            <w:r>
+              <w:rPr>
+                <w:color w:val="BA2121"/>
+              </w:rPr>
+              <w:t>'0'</w:t>
+            </w:r>
+            <w:r>
+              <w:t>);</w:t>
+            </w:r>
+          </w:p>
+          <w:p>
+            <w:pPr>
+              <w:pStyle w:val="a"/>
+              <w:spacing w:before="163" w:after="163"/>
+            </w:pPr>
+            <w:r>
+              <w:t xml:space="preserve">            }</w:t>
+            </w:r>
+          </w:p>
+          <w:p>
+            <w:pPr>
+              <w:pStyle w:val="a"/>
+              <w:spacing w:before="163" w:after="163"/>
+              <w:rPr>
+                <w:i/>
+                <w:iCs/>
+                <w:color w:val="408080"/>
+              </w:rPr>
+            </w:pPr>
+            <w:r>
+              <w:t xml:space="preserve">            </w:t>
+            </w:r>
+            <w:r>
+              <w:rPr>
+                <w:color w:val="008000"/>
+              </w:rPr>
+              <w:t>if</w:t>
+            </w:r>
+            <w:r>
+              <w:t xml:space="preserve"> (s[</w:t>
+            </w:r>
+            <w:proofErr w:type="spellStart"/>
+            <w:r>
+              <w:t>i</w:t>
+            </w:r>
+            <w:proofErr w:type="spellEnd"/>
+            <w:r>
+              <w:t>]</w:t>
+            </w:r>
+            <w:r>
+              <w:rPr>
+                <w:color w:val="666666"/>
+              </w:rPr>
+              <w:t>==</w:t>
+            </w:r>
+            <w:r>
+              <w:rPr>
+                <w:color w:val="BA2121"/>
+              </w:rPr>
+              <w:t>'('</w:t>
+            </w:r>
+            <w:r>
+              <w:t xml:space="preserve">) { </w:t>
+            </w:r>
+            <w:r>
+              <w:rPr>
+                <w:i/>
+                <w:iCs/>
+                <w:color w:val="408080"/>
+              </w:rPr>
+              <w:t xml:space="preserve">// </w:t>
+            </w:r>
+            <w:r>
+              <w:rPr>
+                <w:rFonts w:ascii="宋体" w:eastAsia="宋体" w:hAnsi="宋体" w:cs="宋体" w:hint="eastAsia"/>
+                <w:i/>
+                <w:iCs/>
+                <w:color w:val="408080"/>
+              </w:rPr>
+              <w:t>左括号进入递归，在新的递归中，</w:t>
+            </w:r>
+            <w:proofErr w:type="spellStart"/>
+            <w:r>
+              <w:rPr>
+                <w:i/>
+                <w:iCs/>
+                <w:color w:val="408080"/>
+              </w:rPr>
+              <w:t>stk</w:t>
+            </w:r>
+            <w:proofErr w:type="spellEnd"/>
+            <w:r>
+              <w:rPr>
+                <w:i/>
+                <w:iCs/>
+                <w:color w:val="408080"/>
+              </w:rPr>
+              <w:t xml:space="preserve"> </w:t>
+            </w:r>
+            <w:r>
+              <w:rPr>
+                <w:rFonts w:ascii="宋体" w:eastAsia="宋体" w:hAnsi="宋体" w:cs="宋体" w:hint="eastAsia"/>
+                <w:i/>
+                <w:iCs/>
+                <w:color w:val="408080"/>
+              </w:rPr>
+              <w:t>和</w:t>
+            </w:r>
+            <w:r>
+              <w:rPr>
+                <w:i/>
+                <w:iCs/>
+                <w:color w:val="408080"/>
+              </w:rPr>
+              <w:t xml:space="preserve"> op </w:t>
+            </w:r>
+            <w:r>
+              <w:rPr>
+                <w:rFonts w:ascii="宋体" w:eastAsia="宋体" w:hAnsi="宋体" w:cs="宋体" w:hint="eastAsia"/>
+                <w:i/>
+                <w:iCs/>
+                <w:color w:val="408080"/>
+              </w:rPr>
+              <w:t>都被重置</w:t>
+            </w:r>
+          </w:p>
+          <w:p>
+            <w:pPr>
+              <w:pStyle w:val="a"/>
+              <w:spacing w:before="163" w:after="163"/>
+            </w:pPr>
+            <w:r>
+              <w:t xml:space="preserve">                num </w:t>
+            </w:r>
+            <w:r>
+              <w:rPr>
+                <w:color w:val="666666"/>
+              </w:rPr>
+              <w:t>=</w:t>
+            </w:r>
+            <w:r>
+              <w:t xml:space="preserve"> </w:t>
+            </w:r>
+            <w:proofErr w:type="gramStart"/>
+            <w:r>
+              <w:t>helper(</w:t>
+            </w:r>
+            <w:proofErr w:type="gramEnd"/>
+            <w:r>
+              <w:t xml:space="preserve">s, </w:t>
+            </w:r>
+            <w:r>
+              <w:rPr>
+                <w:color w:val="666666"/>
+              </w:rPr>
+              <w:t>++</w:t>
+            </w:r>
+            <w:proofErr w:type="spellStart"/>
+            <w:r>
+              <w:t>i</w:t>
+            </w:r>
+            <w:proofErr w:type="spellEnd"/>
+            <w:r>
+              <w:t>);</w:t>
+            </w:r>
+          </w:p>
+          <w:p>
+            <w:pPr>
+              <w:pStyle w:val="a"/>
+              <w:spacing w:before="163" w:after="163"/>
+              <w:rPr>
+                <w:i/>
+                <w:iCs/>
+                <w:color w:val="408080"/>
+              </w:rPr>
+            </w:pPr>
+            <w:r>
+              <w:t xml:space="preserve">                </w:t>
+            </w:r>
+            <w:r>
+              <w:rPr>
+                <w:color w:val="666666"/>
+              </w:rPr>
+              <w:t>++</w:t>
+            </w:r>
+            <w:proofErr w:type="spellStart"/>
+            <w:r>
+              <w:t>i</w:t>
+            </w:r>
+            <w:proofErr w:type="spellEnd"/>
+            <w:r>
+              <w:t xml:space="preserve">; </w:t>
+            </w:r>
+            <w:r>
+              <w:rPr>
+                <w:i/>
+                <w:iCs/>
+                <w:color w:val="408080"/>
+              </w:rPr>
+              <w:t xml:space="preserve">// </w:t>
+            </w:r>
+            <w:r>
+              <w:rPr>
+                <w:rFonts w:ascii="宋体" w:eastAsia="宋体" w:hAnsi="宋体" w:cs="宋体" w:hint="eastAsia"/>
+                <w:i/>
+                <w:iCs/>
+                <w:color w:val="408080"/>
+              </w:rPr>
+              <w:t>出了右括号，将指针右移一位</w:t>
+            </w:r>
+          </w:p>
+          <w:p>
+            <w:pPr>
+              <w:pStyle w:val="a"/>
+              <w:spacing w:before="163" w:after="163"/>
+            </w:pPr>
+            <w:r>
+              <w:t xml:space="preserve">            }</w:t>
+            </w:r>
+          </w:p>
+          <w:p>
+            <w:pPr>
+              <w:pStyle w:val="a"/>
+              <w:spacing w:before="163" w:after="163"/>
+            </w:pPr>
+          </w:p>
+          <w:p>
+            <w:pPr>
+              <w:pStyle w:val="a"/>
+              <w:spacing w:before="163" w:after="163"/>
+              <w:rPr>
+                <w:i/>
+                <w:iCs/>
+                <w:color w:val="408080"/>
+              </w:rPr>
+            </w:pPr>
+            <w:r>
+              <w:t xml:space="preserve">            </w:t>
+            </w:r>
+            <w:r>
+              <w:rPr>
+                <w:i/>
+                <w:iCs/>
+                <w:color w:val="408080"/>
+              </w:rPr>
+              <w:t>// if (</w:t>
+            </w:r>
+            <w:proofErr w:type="spellStart"/>
+            <w:r>
+              <w:rPr>
+                <w:i/>
+                <w:iCs/>
+                <w:color w:val="408080"/>
+              </w:rPr>
+              <w:t>i</w:t>
+            </w:r>
+            <w:proofErr w:type="spellEnd"/>
+            <w:r>
+              <w:rPr>
+                <w:i/>
+                <w:iCs/>
+                <w:color w:val="408080"/>
+              </w:rPr>
+              <w:t xml:space="preserve"> &gt;= </w:t>
+            </w:r>
+            <w:proofErr w:type="spellStart"/>
+            <w:proofErr w:type="gramStart"/>
+            <w:r>
+              <w:rPr>
+                <w:i/>
+                <w:iCs/>
+                <w:color w:val="408080"/>
+              </w:rPr>
+              <w:t>s.size</w:t>
+            </w:r>
+            <w:proofErr w:type="spellEnd"/>
+            <w:proofErr w:type="gramEnd"/>
+            <w:r>
+              <w:rPr>
+                <w:i/>
+                <w:iCs/>
+                <w:color w:val="408080"/>
+              </w:rPr>
+              <w:t>()-1 || ((s[</w:t>
+            </w:r>
+            <w:proofErr w:type="spellStart"/>
+            <w:r>
+              <w:rPr>
+                <w:i/>
+                <w:iCs/>
+                <w:color w:val="408080"/>
+              </w:rPr>
+              <w:t>i</w:t>
+            </w:r>
+            <w:proofErr w:type="spellEnd"/>
+            <w:r>
+              <w:rPr>
+                <w:i/>
+                <w:iCs/>
+                <w:color w:val="408080"/>
+              </w:rPr>
+              <w:t>]&lt;'0' || s[</w:t>
+            </w:r>
+            <w:proofErr w:type="spellStart"/>
+            <w:r>
+              <w:rPr>
+                <w:i/>
+                <w:iCs/>
+                <w:color w:val="408080"/>
+              </w:rPr>
+              <w:t>i</w:t>
+            </w:r>
+            <w:proofErr w:type="spellEnd"/>
+            <w:r>
+              <w:rPr>
+                <w:i/>
+                <w:iCs/>
+                <w:color w:val="408080"/>
+              </w:rPr>
+              <w:t>]&gt;'9') &amp;&amp; s[</w:t>
+            </w:r>
+            <w:proofErr w:type="spellStart"/>
+            <w:r>
+              <w:rPr>
+                <w:i/>
+                <w:iCs/>
+                <w:color w:val="408080"/>
+              </w:rPr>
+              <w:t>i</w:t>
+            </w:r>
+            <w:proofErr w:type="spellEnd"/>
+            <w:r>
+              <w:rPr>
+                <w:i/>
+                <w:iCs/>
+                <w:color w:val="408080"/>
+              </w:rPr>
+              <w:t>] != ' ')) {</w:t>
+            </w:r>
+          </w:p>
+          <w:p>
+            <w:pPr>
+              <w:pStyle w:val="a"/>
+              <w:spacing w:before="163" w:after="163"/>
+            </w:pPr>
+            <w:r>
+              <w:t xml:space="preserve">            </w:t>
+            </w:r>
+            <w:r>
+              <w:rPr>
+                <w:color w:val="008000"/>
+              </w:rPr>
+              <w:t>if</w:t>
+            </w:r>
+            <w:r>
+              <w:t xml:space="preserve"> (</w:t>
+            </w:r>
+            <w:proofErr w:type="spellStart"/>
+            <w:r>
+              <w:t>i</w:t>
+            </w:r>
+            <w:proofErr w:type="spellEnd"/>
+            <w:r>
+              <w:rPr>
+                <w:color w:val="666666"/>
+              </w:rPr>
+              <w:t>&gt;=</w:t>
+            </w:r>
+            <w:proofErr w:type="spellStart"/>
+            <w:proofErr w:type="gramStart"/>
+            <w:r>
+              <w:t>s.size</w:t>
+            </w:r>
+            <w:proofErr w:type="spellEnd"/>
+            <w:proofErr w:type="gramEnd"/>
+            <w:r>
+              <w:t>()</w:t>
+            </w:r>
+            <w:r>
+              <w:rPr>
+                <w:color w:val="666666"/>
+              </w:rPr>
+              <w:t>-1</w:t>
+            </w:r>
+            <w:r>
+              <w:t xml:space="preserve"> </w:t>
+            </w:r>
+            <w:r>
+              <w:rPr>
+                <w:color w:val="666666"/>
+              </w:rPr>
+              <w:t>||</w:t>
+            </w:r>
+            <w:r>
+              <w:t xml:space="preserve"> find(</w:t>
+            </w:r>
+            <w:proofErr w:type="spellStart"/>
+            <w:r>
+              <w:t>op_v.begin</w:t>
+            </w:r>
+            <w:proofErr w:type="spellEnd"/>
+            <w:r>
+              <w:t xml:space="preserve">(), </w:t>
+            </w:r>
+            <w:proofErr w:type="spellStart"/>
+            <w:r>
+              <w:t>op_v.end</w:t>
+            </w:r>
+            <w:proofErr w:type="spellEnd"/>
+            <w:r>
+              <w:t>(), s[</w:t>
+            </w:r>
+            <w:proofErr w:type="spellStart"/>
+            <w:r>
+              <w:t>i</w:t>
+            </w:r>
+            <w:proofErr w:type="spellEnd"/>
+            <w:r>
+              <w:t xml:space="preserve">]) </w:t>
+            </w:r>
+            <w:r>
+              <w:rPr>
+                <w:color w:val="666666"/>
+              </w:rPr>
+              <w:t>!=</w:t>
+            </w:r>
+            <w:r>
+              <w:t xml:space="preserve"> </w:t>
+            </w:r>
+            <w:proofErr w:type="spellStart"/>
+            <w:r>
+              <w:t>op_v.end</w:t>
+            </w:r>
+            <w:proofErr w:type="spellEnd"/>
+            <w:r>
+              <w:t xml:space="preserve">() </w:t>
+            </w:r>
+            <w:r>
+              <w:rPr>
+                <w:color w:val="666666"/>
+              </w:rPr>
+              <w:t>||</w:t>
+            </w:r>
+            <w:r>
+              <w:t xml:space="preserve"> s[</w:t>
+            </w:r>
+            <w:proofErr w:type="spellStart"/>
+            <w:r>
+              <w:t>i</w:t>
+            </w:r>
+            <w:proofErr w:type="spellEnd"/>
+            <w:r>
+              <w:t>]</w:t>
+            </w:r>
+            <w:r>
+              <w:rPr>
+                <w:color w:val="666666"/>
+              </w:rPr>
+              <w:t>==</w:t>
+            </w:r>
+            <w:r>
+              <w:rPr>
+                <w:color w:val="BA2121"/>
+              </w:rPr>
+              <w:t>')'</w:t>
+            </w:r>
+            <w:r>
+              <w:t>) {</w:t>
+            </w:r>
+          </w:p>
+          <w:p>
+            <w:pPr>
+              <w:pStyle w:val="a"/>
+              <w:spacing w:before="163" w:after="163"/>
+              <w:rPr>
+                <w:i/>
+                <w:iCs/>
+                <w:color w:val="408080"/>
+              </w:rPr>
+            </w:pPr>
+            <w:r>
+              <w:t xml:space="preserve">            </w:t>
+            </w:r>
+            <w:r>
+              <w:rPr>
+                <w:i/>
+                <w:iCs/>
+                <w:color w:val="408080"/>
+              </w:rPr>
+              <w:t xml:space="preserve">// </w:t>
+            </w:r>
+            <w:r>
+              <w:rPr>
+                <w:rFonts w:ascii="宋体" w:eastAsia="宋体" w:hAnsi="宋体" w:cs="宋体" w:hint="eastAsia"/>
+                <w:i/>
+                <w:iCs/>
+                <w:color w:val="408080"/>
+              </w:rPr>
+              <w:t>遇到新的运算符、右括号和字符串末尾，则出</w:t>
+            </w:r>
+            <w:proofErr w:type="gramStart"/>
+            <w:r>
+              <w:rPr>
+                <w:rFonts w:ascii="宋体" w:eastAsia="宋体" w:hAnsi="宋体" w:cs="宋体" w:hint="eastAsia"/>
+                <w:i/>
+                <w:iCs/>
+                <w:color w:val="408080"/>
+              </w:rPr>
+              <w:t>栈</w:t>
+            </w:r>
+            <w:proofErr w:type="gramEnd"/>
+            <w:r>
+              <w:rPr>
+                <w:rFonts w:ascii="宋体" w:eastAsia="宋体" w:hAnsi="宋体" w:cs="宋体" w:hint="eastAsia"/>
+                <w:i/>
+                <w:iCs/>
+                <w:color w:val="408080"/>
+              </w:rPr>
+              <w:t>入</w:t>
+            </w:r>
+            <w:proofErr w:type="gramStart"/>
+            <w:r>
+              <w:rPr>
+                <w:rFonts w:ascii="宋体" w:eastAsia="宋体" w:hAnsi="宋体" w:cs="宋体" w:hint="eastAsia"/>
+                <w:i/>
+                <w:iCs/>
+                <w:color w:val="408080"/>
+              </w:rPr>
+              <w:t>栈</w:t>
+            </w:r>
+            <w:proofErr w:type="gramEnd"/>
+            <w:r>
+              <w:rPr>
+                <w:rFonts w:ascii="宋体" w:eastAsia="宋体" w:hAnsi="宋体" w:cs="宋体" w:hint="eastAsia"/>
+                <w:i/>
+                <w:iCs/>
+                <w:color w:val="408080"/>
+              </w:rPr>
+              <w:t>，这一写法无需考虑其他特殊字符（比如空格）</w:t>
+            </w:r>
+          </w:p>
+          <w:p>
+            <w:pPr>
+              <w:pStyle w:val="a"/>
+              <w:spacing w:before="163" w:after="163"/>
+            </w:pPr>
+            <w:r>
+              <w:t xml:space="preserve">                </w:t>
+            </w:r>
+            <w:r>
+              <w:rPr>
+                <w:color w:val="008000"/>
+              </w:rPr>
+              <w:t>if</w:t>
+            </w:r>
+            <w:r>
+              <w:t xml:space="preserve"> (op</w:t>
+            </w:r>
+            <w:r>
+              <w:rPr>
+                <w:color w:val="666666"/>
+              </w:rPr>
+              <w:t>==</w:t>
+            </w:r>
+            <w:r>
+              <w:rPr>
+                <w:color w:val="BA2121"/>
+              </w:rPr>
+              <w:t>'+'</w:t>
+            </w:r>
+            <w:r>
+              <w:t>) {</w:t>
+            </w:r>
+          </w:p>
+          <w:p>
+            <w:pPr>
+              <w:pStyle w:val="a"/>
+              <w:spacing w:before="163" w:after="163"/>
+            </w:pPr>
+            <w:r>
+              <w:t xml:space="preserve">                    </w:t>
+            </w:r>
+            <w:proofErr w:type="spellStart"/>
+            <w:proofErr w:type="gramStart"/>
+            <w:r>
+              <w:t>stk.push</w:t>
+            </w:r>
+            <w:proofErr w:type="spellEnd"/>
+            <w:proofErr w:type="gramEnd"/>
+            <w:r>
+              <w:t>(num);</w:t>
+            </w:r>
+          </w:p>
+          <w:p>
+            <w:pPr>
+              <w:pStyle w:val="a"/>
+              <w:spacing w:before="163" w:after="163"/>
+            </w:pPr>
+            <w:r>
+              <w:t xml:space="preserve">                }</w:t>
+            </w:r>
+          </w:p>
+          <w:p>
+            <w:pPr>
+              <w:pStyle w:val="a"/>
+              <w:spacing w:before="163" w:after="163"/>
+            </w:pPr>
+            <w:r>
+              <w:t xml:space="preserve">                </w:t>
+            </w:r>
+            <w:r>
+              <w:rPr>
+                <w:color w:val="008000"/>
+              </w:rPr>
+              <w:t>if</w:t>
+            </w:r>
+            <w:r>
+              <w:t xml:space="preserve"> (op</w:t>
+            </w:r>
+            <w:r>
+              <w:rPr>
+                <w:color w:val="666666"/>
+              </w:rPr>
+              <w:t>==</w:t>
+            </w:r>
+            <w:r>
+              <w:rPr>
+                <w:color w:val="BA2121"/>
+              </w:rPr>
+              <w:t>'-'</w:t>
+            </w:r>
+            <w:r>
+              <w:t>) {</w:t>
+            </w:r>
+          </w:p>
+          <w:p>
+            <w:pPr>
+              <w:pStyle w:val="a"/>
+              <w:spacing w:before="163" w:after="163"/>
+            </w:pPr>
+            <w:r>
+              <w:t xml:space="preserve">                    </w:t>
+            </w:r>
+            <w:proofErr w:type="spellStart"/>
+            <w:proofErr w:type="gramStart"/>
+            <w:r>
+              <w:t>stk.push</w:t>
+            </w:r>
+            <w:proofErr w:type="spellEnd"/>
+            <w:proofErr w:type="gramEnd"/>
+            <w:r>
+              <w:t>(</w:t>
+            </w:r>
+            <w:r>
+              <w:rPr>
+                <w:color w:val="666666"/>
+              </w:rPr>
+              <w:t>-</w:t>
+            </w:r>
+            <w:r>
+              <w:t>num);</w:t>
+            </w:r>
+          </w:p>
+          <w:p>
+            <w:pPr>
+              <w:pStyle w:val="a"/>
+              <w:spacing w:before="163" w:after="163"/>
+            </w:pPr>
+            <w:r>
+              <w:t xml:space="preserve">                }</w:t>
+            </w:r>
+          </w:p>
+          <w:p>
+            <w:pPr>
+              <w:pStyle w:val="a"/>
+              <w:spacing w:before="163" w:after="163"/>
+            </w:pPr>
+            <w:r>
+              <w:t xml:space="preserve">                </w:t>
+            </w:r>
+            <w:r>
+              <w:rPr>
+                <w:color w:val="008000"/>
+              </w:rPr>
+              <w:t>if</w:t>
+            </w:r>
+            <w:r>
+              <w:t xml:space="preserve"> (op</w:t>
+            </w:r>
+            <w:r>
+              <w:rPr>
+                <w:color w:val="666666"/>
+              </w:rPr>
+              <w:t>==</w:t>
+            </w:r>
+            <w:r>
+              <w:rPr>
+                <w:color w:val="BA2121"/>
+              </w:rPr>
+              <w:t>'*'</w:t>
+            </w:r>
+            <w:r>
+              <w:t>) {</w:t>
+            </w:r>
+          </w:p>
+          <w:p>
+            <w:pPr>
+              <w:pStyle w:val="a"/>
+              <w:spacing w:before="163" w:after="163"/>
+            </w:pPr>
+            <w:r>
+              <w:t xml:space="preserve">                    top </w:t>
+            </w:r>
+            <w:r>
+              <w:rPr>
+                <w:color w:val="666666"/>
+              </w:rPr>
+              <w:t>=</w:t>
+            </w:r>
+            <w:r>
+              <w:t xml:space="preserve"> </w:t>
+            </w:r>
+            <w:proofErr w:type="spellStart"/>
+            <w:proofErr w:type="gramStart"/>
+            <w:r>
+              <w:t>stk.top</w:t>
+            </w:r>
+            <w:proofErr w:type="spellEnd"/>
+            <w:r>
+              <w:t>(</w:t>
+            </w:r>
+            <w:proofErr w:type="gramEnd"/>
+            <w:r>
+              <w:t>);</w:t>
+            </w:r>
+          </w:p>
+          <w:p>
+            <w:pPr>
+              <w:pStyle w:val="a"/>
+              <w:spacing w:before="163" w:after="163"/>
+            </w:pPr>
+            <w:r>
+              <w:t xml:space="preserve">                    </w:t>
+            </w:r>
+            <w:proofErr w:type="spellStart"/>
+            <w:proofErr w:type="gramStart"/>
+            <w:r>
+              <w:t>stk.pop</w:t>
+            </w:r>
+            <w:proofErr w:type="spellEnd"/>
+            <w:r>
+              <w:t>(</w:t>
+            </w:r>
+            <w:proofErr w:type="gramEnd"/>
+            <w:r>
+              <w:t>);</w:t>
+            </w:r>
+          </w:p>
+          <w:p>
+            <w:pPr>
+              <w:pStyle w:val="a"/>
+              <w:spacing w:before="163" w:after="163"/>
+            </w:pPr>
+            <w:r>
+              <w:t xml:space="preserve">                    </w:t>
+            </w:r>
+            <w:proofErr w:type="spellStart"/>
+            <w:proofErr w:type="gramStart"/>
+            <w:r>
+              <w:t>stk.push</w:t>
+            </w:r>
+            <w:proofErr w:type="spellEnd"/>
+            <w:proofErr w:type="gramEnd"/>
+            <w:r>
+              <w:t>(top</w:t>
+            </w:r>
+            <w:r>
+              <w:rPr>
+                <w:color w:val="666666"/>
+              </w:rPr>
+              <w:t>*</w:t>
+            </w:r>
+            <w:r>
+              <w:t>num);</w:t>
+            </w:r>
+          </w:p>
+          <w:p>
+            <w:pPr>
+              <w:pStyle w:val="a"/>
+              <w:spacing w:before="163" w:after="163"/>
+            </w:pPr>
+            <w:r>
+              <w:t xml:space="preserve">                }</w:t>
+            </w:r>
+          </w:p>
+          <w:p>
+            <w:pPr>
+              <w:pStyle w:val="a"/>
+              <w:spacing w:before="163" w:after="163"/>
+            </w:pPr>
+            <w:r>
+              <w:t xml:space="preserve">                </w:t>
+            </w:r>
+            <w:r>
+              <w:rPr>
+                <w:color w:val="008000"/>
+              </w:rPr>
+              <w:t>if</w:t>
+            </w:r>
+            <w:r>
+              <w:t xml:space="preserve"> (op</w:t>
+            </w:r>
+            <w:r>
+              <w:rPr>
+                <w:color w:val="666666"/>
+              </w:rPr>
+              <w:t>==</w:t>
+            </w:r>
+            <w:r>
+              <w:rPr>
+                <w:color w:val="BA2121"/>
+              </w:rPr>
+              <w:t>'/'</w:t>
+            </w:r>
+            <w:r>
+              <w:t>) {</w:t>
+            </w:r>
+          </w:p>
+          <w:p>
+            <w:pPr>
+              <w:pStyle w:val="a"/>
+              <w:spacing w:before="163" w:after="163"/>
+            </w:pPr>
+            <w:r>
+              <w:t xml:space="preserve">                    top </w:t>
+            </w:r>
+            <w:r>
+              <w:rPr>
+                <w:color w:val="666666"/>
+              </w:rPr>
+              <w:t>=</w:t>
+            </w:r>
+            <w:r>
+              <w:t xml:space="preserve"> </w:t>
+            </w:r>
+            <w:proofErr w:type="spellStart"/>
+            <w:proofErr w:type="gramStart"/>
+            <w:r>
+              <w:t>stk.top</w:t>
+            </w:r>
+            <w:proofErr w:type="spellEnd"/>
+            <w:r>
+              <w:t>(</w:t>
+            </w:r>
+            <w:proofErr w:type="gramEnd"/>
+            <w:r>
+              <w:t>);</w:t>
+            </w:r>
+          </w:p>
+          <w:p>
+            <w:pPr>
+              <w:pStyle w:val="a"/>
+              <w:spacing w:before="163" w:after="163"/>
+            </w:pPr>
+            <w:r>
+              <w:t xml:space="preserve">                    </w:t>
+            </w:r>
+            <w:proofErr w:type="spellStart"/>
+            <w:proofErr w:type="gramStart"/>
+            <w:r>
+              <w:t>stk.pop</w:t>
+            </w:r>
+            <w:proofErr w:type="spellEnd"/>
+            <w:r>
+              <w:t>(</w:t>
+            </w:r>
+            <w:proofErr w:type="gramEnd"/>
+            <w:r>
+              <w:t>);</w:t>
+            </w:r>
+          </w:p>
+          <w:p>
+            <w:pPr>
+              <w:pStyle w:val="a"/>
+              <w:spacing w:before="163" w:after="163"/>
+            </w:pPr>
+            <w:r>
+              <w:t xml:space="preserve">                    </w:t>
+            </w:r>
+            <w:proofErr w:type="spellStart"/>
+            <w:proofErr w:type="gramStart"/>
+            <w:r>
+              <w:t>stk.push</w:t>
+            </w:r>
+            <w:proofErr w:type="spellEnd"/>
+            <w:proofErr w:type="gramEnd"/>
+            <w:r>
+              <w:t>(top</w:t>
+            </w:r>
+            <w:r>
+              <w:rPr>
+                <w:color w:val="666666"/>
+              </w:rPr>
+              <w:t>/</w:t>
+            </w:r>
+            <w:r>
+              <w:t>num);</w:t>
+            </w:r>
+          </w:p>
+          <w:p>
+            <w:pPr>
+              <w:pStyle w:val="a"/>
+              <w:spacing w:before="163" w:after="163"/>
+            </w:pPr>
+            <w:r>
+              <w:t xml:space="preserve">                }</w:t>
+            </w:r>
+          </w:p>
+          <w:p>
+            <w:pPr>
+              <w:pStyle w:val="a"/>
+              <w:spacing w:before="163" w:after="163"/>
+              <w:rPr>
+                <w:i/>
+                <w:iCs/>
+                <w:color w:val="408080"/>
+              </w:rPr>
+            </w:pPr>
+            <w:r>
+              <w:t xml:space="preserve">                op </w:t>
+            </w:r>
+            <w:r>
+              <w:rPr>
+                <w:color w:val="666666"/>
+              </w:rPr>
+              <w:t>=</w:t>
+            </w:r>
+            <w:r>
+              <w:t xml:space="preserve"> s[</w:t>
+            </w:r>
+            <w:proofErr w:type="spellStart"/>
+            <w:r>
+              <w:t>i</w:t>
+            </w:r>
+            <w:proofErr w:type="spellEnd"/>
+            <w:r>
+              <w:t xml:space="preserve">]; </w:t>
+            </w:r>
+            <w:r>
+              <w:rPr>
+                <w:i/>
+                <w:iCs/>
+                <w:color w:val="408080"/>
+              </w:rPr>
+              <w:t xml:space="preserve">// </w:t>
+            </w:r>
+            <w:r>
+              <w:rPr>
+                <w:rFonts w:ascii="宋体" w:eastAsia="宋体" w:hAnsi="宋体" w:cs="宋体" w:hint="eastAsia"/>
+                <w:i/>
+                <w:iCs/>
+                <w:color w:val="408080"/>
+              </w:rPr>
+              <w:t>更新下一次的运算符，注意必须写在处理完运算符的步骤后面</w:t>
+            </w:r>
+          </w:p>
+          <w:p>
+            <w:pPr>
+              <w:pStyle w:val="a"/>
+              <w:spacing w:before="163" w:after="163"/>
+            </w:pPr>
+            <w:r>
+              <w:t xml:space="preserve">                num </w:t>
+            </w:r>
+            <w:r>
+              <w:rPr>
+                <w:color w:val="666666"/>
+              </w:rPr>
+              <w:t>=</w:t>
+            </w:r>
+            <w:r>
+              <w:t xml:space="preserve"> </w:t>
+            </w:r>
+            <w:r>
+              <w:rPr>
+                <w:color w:val="666666"/>
+              </w:rPr>
+              <w:t>0</w:t>
+            </w:r>
+            <w:r>
+              <w:t>;</w:t>
+            </w:r>
+          </w:p>
+          <w:p>
+            <w:pPr>
+              <w:pStyle w:val="a"/>
+              <w:spacing w:before="163" w:after="163"/>
+            </w:pPr>
+            <w:r>
+              <w:t xml:space="preserve">            }</w:t>
+            </w:r>
+          </w:p>
+          <w:p>
+            <w:pPr>
+              <w:pStyle w:val="a"/>
+              <w:spacing w:before="163" w:after="163"/>
+            </w:pPr>
+          </w:p>
+          <w:p>
+            <w:pPr>
+              <w:pStyle w:val="a"/>
+              <w:spacing w:before="163" w:after="163"/>
+              <w:rPr>
+                <w:i/>
+                <w:iCs/>
+                <w:color w:val="408080"/>
+              </w:rPr>
+            </w:pPr>
+            <w:r>
+              <w:t xml:space="preserve">            </w:t>
+            </w:r>
+            <w:r>
+              <w:rPr>
+                <w:color w:val="008000"/>
+              </w:rPr>
+              <w:t>if</w:t>
+            </w:r>
+            <w:r>
+              <w:t xml:space="preserve"> (s[</w:t>
+            </w:r>
+            <w:proofErr w:type="spellStart"/>
+            <w:r>
+              <w:t>i</w:t>
+            </w:r>
+            <w:proofErr w:type="spellEnd"/>
+            <w:r>
+              <w:t>]</w:t>
+            </w:r>
+            <w:r>
+              <w:rPr>
+                <w:color w:val="666666"/>
+              </w:rPr>
+              <w:t>==</w:t>
+            </w:r>
+            <w:r>
+              <w:rPr>
+                <w:color w:val="BA2121"/>
+              </w:rPr>
+              <w:t>')'</w:t>
+            </w:r>
+            <w:r>
+              <w:t xml:space="preserve">) { </w:t>
+            </w:r>
+            <w:r>
+              <w:rPr>
+                <w:i/>
+                <w:iCs/>
+                <w:color w:val="408080"/>
+              </w:rPr>
+              <w:t xml:space="preserve">// </w:t>
+            </w:r>
+            <w:r>
+              <w:rPr>
+                <w:rFonts w:ascii="宋体" w:eastAsia="宋体" w:hAnsi="宋体" w:cs="宋体" w:hint="eastAsia"/>
+                <w:i/>
+                <w:iCs/>
+                <w:color w:val="408080"/>
+              </w:rPr>
+              <w:t>右括号跳出循环，执行末尾的清</w:t>
+            </w:r>
+            <w:proofErr w:type="gramStart"/>
+            <w:r>
+              <w:rPr>
+                <w:rFonts w:ascii="宋体" w:eastAsia="宋体" w:hAnsi="宋体" w:cs="宋体" w:hint="eastAsia"/>
+                <w:i/>
+                <w:iCs/>
+                <w:color w:val="408080"/>
+              </w:rPr>
+              <w:t>栈</w:t>
+            </w:r>
+            <w:proofErr w:type="gramEnd"/>
+            <w:r>
+              <w:rPr>
+                <w:rFonts w:ascii="宋体" w:eastAsia="宋体" w:hAnsi="宋体" w:cs="宋体" w:hint="eastAsia"/>
+                <w:i/>
+                <w:iCs/>
+                <w:color w:val="408080"/>
+              </w:rPr>
+              <w:t>步骤，然后回到上一层递归</w:t>
+            </w:r>
+          </w:p>
+          <w:p>
+            <w:pPr>
+              <w:pStyle w:val="a"/>
+              <w:spacing w:before="163" w:after="163"/>
+            </w:pPr>
+            <w:r>
+              <w:t xml:space="preserve">                </w:t>
+            </w:r>
+            <w:r>
+              <w:rPr>
+                <w:color w:val="008000"/>
+              </w:rPr>
+              <w:t>break</w:t>
+            </w:r>
+            <w:r>
+              <w:t>;</w:t>
+            </w:r>
+          </w:p>
+          <w:p>
+            <w:pPr>
+              <w:pStyle w:val="a"/>
+              <w:spacing w:before="163" w:after="163"/>
+            </w:pPr>
+            <w:r>
+              <w:lastRenderedPageBreak/>
+              <w:t xml:space="preserve">            }</w:t>
+            </w:r>
+          </w:p>
+          <w:p>
+            <w:pPr>
+              <w:pStyle w:val="a"/>
+              <w:spacing w:before="163" w:after="163"/>
+            </w:pPr>
+            <w:r>
+              <w:t xml:space="preserve">        }</w:t>
+            </w:r>
+          </w:p>
+          <w:p>
+            <w:pPr>
+              <w:pStyle w:val="a"/>
+              <w:spacing w:before="163" w:after="163"/>
+            </w:pPr>
+          </w:p>
+          <w:p>
+            <w:pPr>
+              <w:pStyle w:val="a"/>
+              <w:spacing w:before="163" w:after="163"/>
+              <w:rPr>
+                <w:i/>
+                <w:iCs/>
+                <w:color w:val="408080"/>
+              </w:rPr>
+            </w:pPr>
+            <w:r>
+              <w:t xml:space="preserve">        </w:t>
+            </w:r>
+            <w:r>
+              <w:rPr>
+                <w:i/>
+                <w:iCs/>
+                <w:color w:val="408080"/>
+              </w:rPr>
+              <w:t xml:space="preserve">// </w:t>
+            </w:r>
+            <w:r>
+              <w:rPr>
+                <w:rFonts w:ascii="宋体" w:eastAsia="宋体" w:hAnsi="宋体" w:cs="宋体" w:hint="eastAsia"/>
+                <w:i/>
+                <w:iCs/>
+                <w:color w:val="408080"/>
+              </w:rPr>
+              <w:t>计算</w:t>
+            </w:r>
+            <w:proofErr w:type="gramStart"/>
+            <w:r>
+              <w:rPr>
+                <w:rFonts w:ascii="宋体" w:eastAsia="宋体" w:hAnsi="宋体" w:cs="宋体" w:hint="eastAsia"/>
+                <w:i/>
+                <w:iCs/>
+                <w:color w:val="408080"/>
+              </w:rPr>
+              <w:t>栈</w:t>
+            </w:r>
+            <w:proofErr w:type="gramEnd"/>
+            <w:r>
+              <w:rPr>
+                <w:rFonts w:ascii="宋体" w:eastAsia="宋体" w:hAnsi="宋体" w:cs="宋体" w:hint="eastAsia"/>
+                <w:i/>
+                <w:iCs/>
+                <w:color w:val="408080"/>
+              </w:rPr>
+              <w:t>中数字之</w:t>
+            </w:r>
+            <w:proofErr w:type="gramStart"/>
+            <w:r>
+              <w:rPr>
+                <w:rFonts w:ascii="宋体" w:eastAsia="宋体" w:hAnsi="宋体" w:cs="宋体" w:hint="eastAsia"/>
+                <w:i/>
+                <w:iCs/>
+                <w:color w:val="408080"/>
+              </w:rPr>
+              <w:t>和</w:t>
+            </w:r>
+            <w:proofErr w:type="gramEnd"/>
+          </w:p>
+          <w:p>
+            <w:pPr>
+              <w:pStyle w:val="a"/>
+              <w:spacing w:before="163" w:after="163"/>
+            </w:pPr>
+            <w:r>
+              <w:t xml:space="preserve">        </w:t>
+            </w:r>
+            <w:r>
+              <w:rPr>
+                <w:color w:val="008000"/>
+              </w:rPr>
+              <w:t>while</w:t>
+            </w:r>
+            <w:r>
+              <w:t xml:space="preserve"> </w:t>
+            </w:r>
+            <w:proofErr w:type="gramStart"/>
+            <w:r>
+              <w:t>(</w:t>
+            </w:r>
+            <w:r>
+              <w:rPr>
+                <w:color w:val="666666"/>
+              </w:rPr>
+              <w:t>!</w:t>
+            </w:r>
+            <w:proofErr w:type="spellStart"/>
+            <w:r>
+              <w:t>stk</w:t>
+            </w:r>
+            <w:proofErr w:type="gramEnd"/>
+            <w:r>
+              <w:t>.empty</w:t>
+            </w:r>
+            <w:proofErr w:type="spellEnd"/>
+            <w:r>
+              <w:t>()) {</w:t>
+            </w:r>
+          </w:p>
+          <w:p>
+            <w:pPr>
+              <w:pStyle w:val="a"/>
+              <w:spacing w:before="163" w:after="163"/>
+            </w:pPr>
+            <w:r>
+              <w:t xml:space="preserve">            res </w:t>
+            </w:r>
+            <w:r>
+              <w:rPr>
+                <w:color w:val="666666"/>
+              </w:rPr>
+              <w:t>+=</w:t>
+            </w:r>
+            <w:r>
+              <w:t xml:space="preserve"> </w:t>
+            </w:r>
+            <w:proofErr w:type="spellStart"/>
+            <w:proofErr w:type="gramStart"/>
+            <w:r>
+              <w:t>stk.top</w:t>
+            </w:r>
+            <w:proofErr w:type="spellEnd"/>
+            <w:r>
+              <w:t>(</w:t>
+            </w:r>
+            <w:proofErr w:type="gramEnd"/>
+            <w:r>
+              <w:t>);</w:t>
+            </w:r>
+          </w:p>
+          <w:p>
+            <w:pPr>
+              <w:pStyle w:val="a"/>
+              <w:spacing w:before="163" w:after="163"/>
+            </w:pPr>
+            <w:r>
+              <w:t xml:space="preserve">            </w:t>
+            </w:r>
+            <w:proofErr w:type="spellStart"/>
+            <w:proofErr w:type="gramStart"/>
+            <w:r>
+              <w:t>stk.pop</w:t>
+            </w:r>
+            <w:proofErr w:type="spellEnd"/>
+            <w:r>
+              <w:t>(</w:t>
+            </w:r>
+            <w:proofErr w:type="gramEnd"/>
+            <w:r>
+              <w:t>);</w:t>
+            </w:r>
+          </w:p>
+          <w:p>
+            <w:pPr>
+              <w:pStyle w:val="a"/>
+              <w:spacing w:before="163" w:after="163"/>
+            </w:pPr>
+            <w:r>
+              <w:t xml:space="preserve">        }</w:t>
+            </w:r>
+          </w:p>
+          <w:p>
+            <w:pPr>
+              <w:pStyle w:val="a"/>
+              <w:spacing w:before="163" w:after="163"/>
+            </w:pPr>
+            <w:r>
+              <w:t xml:space="preserve">        </w:t>
+            </w:r>
+            <w:r>
+              <w:rPr>
+                <w:color w:val="008000"/>
+              </w:rPr>
+              <w:t>return</w:t>
+            </w:r>
+            <w:r>
+              <w:t xml:space="preserve"> res;</w:t>
+            </w:r>
+          </w:p>
+          <w:p>
+            <w:pPr>
+              <w:pStyle w:val="a"/>
+              <w:spacing w:before="163" w:after="163"/>
+            </w:pPr>
+            <w:r>
+              <w:t xml:space="preserve">    }</w:t>
+            </w:r>
+          </w:p>
+          <w:p>
+            <w:pPr>
+              <w:pStyle w:val="a"/>
+              <w:spacing w:before="163" w:after="163"/>
+            </w:pPr>
+          </w:p>
+          <w:p>
+            <w:pPr>
+              <w:pStyle w:val="a"/>
+              <w:spacing w:before="163" w:after="163"/>
+            </w:pPr>
+            <w:r>
+              <w:t xml:space="preserve">    </w:t>
+            </w:r>
+            <w:r>
+              <w:rPr>
+                <w:color w:val="B00040"/>
+              </w:rPr>
+              <w:t>int</w:t>
+            </w:r>
+            <w:r>
+              <w:t xml:space="preserve"> </w:t>
+            </w:r>
+            <w:proofErr w:type="gramStart"/>
+            <w:r>
+              <w:t>calculate(</w:t>
+            </w:r>
+            <w:proofErr w:type="gramEnd"/>
+            <w:r>
+              <w:t>string s) {</w:t>
+            </w:r>
+          </w:p>
+          <w:p>
+            <w:pPr>
+              <w:pStyle w:val="a"/>
+              <w:spacing w:before="163" w:after="163"/>
+            </w:pPr>
+            <w:r>
+              <w:t xml:space="preserve">        </w:t>
+            </w:r>
+            <w:r>
+              <w:rPr>
+                <w:color w:val="B00040"/>
+              </w:rPr>
+              <w:t>int</w:t>
+            </w:r>
+            <w:r>
+              <w:t xml:space="preserve"> </w:t>
+            </w:r>
+            <w:proofErr w:type="spellStart"/>
+            <w:r>
+              <w:t>i</w:t>
+            </w:r>
+            <w:proofErr w:type="spellEnd"/>
+            <w:r>
+              <w:t xml:space="preserve"> </w:t>
+            </w:r>
+            <w:r>
+              <w:rPr>
+                <w:color w:val="666666"/>
+              </w:rPr>
+              <w:t>=</w:t>
+            </w:r>
+            <w:r>
+              <w:t xml:space="preserve"> </w:t>
+            </w:r>
+            <w:r>
+              <w:rPr>
+                <w:color w:val="666666"/>
+              </w:rPr>
+              <w:t>0</w:t>
+            </w:r>
+            <w:r>
+              <w:t>;</w:t>
+            </w:r>
+          </w:p>
+          <w:p>
+            <w:pPr>
+              <w:pStyle w:val="a"/>
+              <w:spacing w:before="163" w:after="163"/>
+            </w:pPr>
+            <w:r>
+              <w:t xml:space="preserve">        </w:t>
+            </w:r>
+            <w:r>
+              <w:rPr>
+                <w:color w:val="008000"/>
+              </w:rPr>
+              <w:t>return</w:t>
+            </w:r>
+            <w:r>
+              <w:t xml:space="preserve"> </w:t>
+            </w:r>
+            <w:proofErr w:type="gramStart"/>
+            <w:r>
+              <w:t>helper(</w:t>
+            </w:r>
+            <w:proofErr w:type="gramEnd"/>
+            <w:r>
+              <w:t xml:space="preserve">s, </w:t>
+            </w:r>
+            <w:proofErr w:type="spellStart"/>
+            <w:r>
+              <w:t>i</w:t>
+            </w:r>
+            <w:proofErr w:type="spellEnd"/>
+            <w:r>
+              <w:t>);</w:t>
+            </w:r>
+          </w:p>
+          <w:p>
+            <w:pPr>
+              <w:pStyle w:val="a"/>
+              <w:spacing w:before="163" w:after="163"/>
+            </w:pPr>
+            <w:r>
+              <w:t xml:space="preserve">    }</w:t>
+            </w:r>
+          </w:p>
+          <w:p>
+            <w:pPr>
+              <w:pStyle w:val="a"/>
+              <w:spacing w:before="163" w:after="163"/>
+            </w:pPr>
+            <w:r>
+              <w:t>};</w:t>
+            </w:r>
+          </w:p>
+          <w:p>
+            <w:pPr>
+              <w:pStyle w:val="a"/>
+              <w:spacing w:before="163" w:after="163"/>
+            </w:pPr>
+          </w:p>
+        </w:tc>
+      </w:tr>
+    </w:tbl>
+    <w:p>
+      <w:pPr>
+        <w:rPr>
+          <w:rFonts w:hint="eastAsia"/>
+        </w:rPr>
+      </w:pPr>
+    </w:p>
     <w:sectPr>
-      <w:footerReference w:type="default" r:id="rId64"/>
+      <w:footerReference w:type="default" r:id="rId66"/>
       <w:pgSz w:w="11906" w:h="16838"/>
       <w:pgMar w:top="1134" w:right="1134" w:bottom="1134" w:left="1134" w:header="851" w:footer="397" w:gutter="0"/>
       <w:cols w:space="425"/>
@@ -39298,6 +43352,7 @@
         <w:docPartUnique/>
       </w:docPartObj>
     </w:sdtPr>
+    <w:sdtEndPr/>
     <w:sdtContent>
       <w:p>
         <w:pPr>
@@ -40452,6 +44507,12 @@
     </w:lvlOverride>
   </w:num>
   <w:num w:numId="45">
+    <w:abstractNumId w:val="1"/>
+    <w:lvlOverride w:ilvl="0">
+      <w:startOverride w:val="1"/>
+    </w:lvlOverride>
+  </w:num>
+  <w:num w:numId="46">
     <w:abstractNumId w:val="1"/>
     <w:lvlOverride w:ilvl="0">
       <w:startOverride w:val="1"/>

</xml_diff>